<commit_message>
CIV-10643 Assisted order document changes
</commit_message>
<xml_diff>
--- a/docker/docmosis/templates/CV-UNS-GAP-ENG-01076.docx
+++ b/docker/docmosis/templates/CV-UNS-GAP-ENG-01076.docx
@@ -774,21 +774,7 @@
               <w:rPr>
                 <w:rFonts w:ascii="GDS Transport Website Light" w:hAnsi="GDS Transport Website Light"/>
               </w:rPr>
-              <w:t>defendant2</w:t>
-            </w:r>
-            <w:proofErr w:type="gramStart"/>
-            <w:r>
-              <w:rPr>
-                <w:rFonts w:ascii="GDS Transport Website Light" w:hAnsi="GDS Transport Website Light"/>
-              </w:rPr>
-              <w:t>Name!=</w:t>
-            </w:r>
-            <w:proofErr w:type="gramEnd"/>
-            <w:r>
-              <w:rPr>
-                <w:rFonts w:ascii="GDS Transport Website Light" w:hAnsi="GDS Transport Website Light"/>
-              </w:rPr>
-              <w:t>null}</w:t>
+              <w:t>defendant2Name!=null}</w:t>
             </w:r>
             <w:r>
               <w:rPr>
@@ -1058,14 +1044,7 @@
         <w:rPr>
           <w:rFonts w:ascii="GDS Transport Website Light" w:hAnsi="GDS Transport Website Light"/>
         </w:rPr>
-        <w:t>&gt;</w:t>
-      </w:r>
-      <w:proofErr w:type="gramStart"/>
-      <w:r>
-        <w:rPr>
-          <w:rFonts w:ascii="GDS Transport Website Light" w:hAnsi="GDS Transport Website Light"/>
-        </w:rPr>
-        <w:t xml:space="preserve">&gt; </w:t>
+        <w:t xml:space="preserve">&gt;&gt; </w:t>
       </w:r>
       <w:r>
         <w:rPr>
@@ -1077,14 +1056,7 @@
         <w:rPr>
           <w:rFonts w:ascii="GDS Transport Website Light" w:hAnsi="GDS Transport Website Light"/>
         </w:rPr>
-        <w:t>on</w:t>
-      </w:r>
-      <w:proofErr w:type="gramEnd"/>
-      <w:r>
-        <w:rPr>
-          <w:rFonts w:ascii="GDS Transport Website Light" w:hAnsi="GDS Transport Website Light"/>
-        </w:rPr>
-        <w:t xml:space="preserve"> </w:t>
+        <w:t xml:space="preserve">on </w:t>
       </w:r>
       <w:r>
         <w:rPr>
@@ -1425,6 +1397,38 @@
         <w:rPr>
           <w:rFonts w:ascii="GDS Transport Website Light" w:hAnsi="GDS Transport Website Light"/>
         </w:rPr>
+        <w:t xml:space="preserve"> &amp;&amp; </w:t>
+      </w:r>
+      <w:proofErr w:type="spellStart"/>
+      <w:r>
+        <w:rPr>
+          <w:rFonts w:ascii="GDS Transport Website Light" w:hAnsi="GDS Transport Website Light"/>
+        </w:rPr>
+        <w:t>isOrderMade</w:t>
+      </w:r>
+      <w:proofErr w:type="spellEnd"/>
+      <w:r>
+        <w:rPr>
+          <w:rFonts w:ascii="GDS Transport Website Light" w:hAnsi="GDS Transport Website Light"/>
+        </w:rPr>
+        <w:t>='</w:t>
+      </w:r>
+      <w:r>
+        <w:rPr>
+          <w:rFonts w:ascii="GDS Transport Website Light" w:hAnsi="GDS Transport Website Light"/>
+        </w:rPr>
+        <w:t>Yes</w:t>
+      </w:r>
+      <w:r>
+        <w:rPr>
+          <w:rFonts w:ascii="GDS Transport Website Light" w:hAnsi="GDS Transport Website Light"/>
+        </w:rPr>
+        <w:t>'</w:t>
+      </w:r>
+      <w:r>
+        <w:rPr>
+          <w:rFonts w:ascii="GDS Transport Website Light" w:hAnsi="GDS Transport Website Light"/>
+        </w:rPr>
         <w:t>}&gt;&gt;</w:t>
       </w:r>
     </w:p>
@@ -1458,17 +1462,9 @@
         <w:rPr>
           <w:rFonts w:ascii="GDS Transport Website Light" w:hAnsi="GDS Transport Website Light"/>
         </w:rPr>
-        <w:t>&lt;&lt;cs</w:t>
-      </w:r>
-      <w:proofErr w:type="gramStart"/>
-      <w:r>
-        <w:rPr>
-          <w:rFonts w:ascii="GDS Transport Website Light" w:hAnsi="GDS Transport Website Light"/>
-        </w:rPr>
-        <w:t>_{</w:t>
+        <w:t>&lt;&lt;cs_{</w:t>
       </w:r>
       <w:proofErr w:type="spellStart"/>
-      <w:proofErr w:type="gramEnd"/>
       <w:r>
         <w:rPr>
           <w:rFonts w:ascii="GDS Transport Website Light" w:hAnsi="GDS Transport Website Light"/>
@@ -1532,7 +1528,6 @@
               <w:t>cr</w:t>
             </w:r>
             <w:proofErr w:type="spellEnd"/>
-            <w:proofErr w:type="gramStart"/>
             <w:r>
               <w:rPr>
                 <w:rFonts w:ascii="GDS Transport Website Light" w:hAnsi="GDS Transport Website Light"/>
@@ -1540,7 +1535,6 @@
               <w:t>_{</w:t>
             </w:r>
             <w:proofErr w:type="spellStart"/>
-            <w:proofErr w:type="gramEnd"/>
             <w:r>
               <w:rPr>
                 <w:rFonts w:ascii="GDS Transport Website Light" w:hAnsi="GDS Transport Website Light"/>
@@ -1622,7 +1616,6 @@
               <w:t>cr</w:t>
             </w:r>
             <w:proofErr w:type="spellEnd"/>
-            <w:proofErr w:type="gramStart"/>
             <w:r>
               <w:rPr>
                 <w:rFonts w:ascii="GDS Transport Website Light" w:hAnsi="GDS Transport Website Light"/>
@@ -1630,7 +1623,6 @@
               <w:t>_{</w:t>
             </w:r>
             <w:proofErr w:type="spellStart"/>
-            <w:proofErr w:type="gramEnd"/>
             <w:r>
               <w:rPr>
                 <w:rFonts w:ascii="GDS Transport Website Light" w:hAnsi="GDS Transport Website Light"/>
@@ -1719,7 +1711,6 @@
               <w:t>cr</w:t>
             </w:r>
             <w:proofErr w:type="spellEnd"/>
-            <w:proofErr w:type="gramStart"/>
             <w:r>
               <w:rPr>
                 <w:rFonts w:ascii="GDS Transport Website Light" w:hAnsi="GDS Transport Website Light"/>
@@ -1727,7 +1718,6 @@
               <w:t>_{</w:t>
             </w:r>
             <w:proofErr w:type="spellStart"/>
-            <w:proofErr w:type="gramEnd"/>
             <w:r>
               <w:rPr>
                 <w:rFonts w:ascii="GDS Transport Website Light" w:hAnsi="GDS Transport Website Light"/>
@@ -1816,7 +1806,6 @@
               <w:t>cr</w:t>
             </w:r>
             <w:proofErr w:type="spellEnd"/>
-            <w:proofErr w:type="gramStart"/>
             <w:r>
               <w:rPr>
                 <w:rFonts w:ascii="GDS Transport Website Light" w:hAnsi="GDS Transport Website Light"/>
@@ -1824,7 +1813,6 @@
               <w:t>_{</w:t>
             </w:r>
             <w:proofErr w:type="spellStart"/>
-            <w:proofErr w:type="gramEnd"/>
             <w:r>
               <w:rPr>
                 <w:rFonts w:ascii="GDS Transport Website Light" w:hAnsi="GDS Transport Website Light"/>
@@ -1913,7 +1901,6 @@
               <w:t>cr</w:t>
             </w:r>
             <w:proofErr w:type="spellEnd"/>
-            <w:proofErr w:type="gramStart"/>
             <w:r>
               <w:rPr>
                 <w:rFonts w:ascii="GDS Transport Website Light" w:hAnsi="GDS Transport Website Light"/>
@@ -1921,7 +1908,6 @@
               <w:t>_{</w:t>
             </w:r>
             <w:proofErr w:type="spellStart"/>
-            <w:proofErr w:type="gramEnd"/>
             <w:r>
               <w:rPr>
                 <w:rFonts w:ascii="GDS Transport Website Light" w:hAnsi="GDS Transport Website Light"/>
@@ -2011,7 +1997,6 @@
               <w:t>cr</w:t>
             </w:r>
             <w:proofErr w:type="spellEnd"/>
-            <w:proofErr w:type="gramStart"/>
             <w:r>
               <w:rPr>
                 <w:rFonts w:ascii="GDS Transport Website Light" w:hAnsi="GDS Transport Website Light"/>
@@ -2019,7 +2004,6 @@
               <w:t>_{</w:t>
             </w:r>
             <w:proofErr w:type="spellStart"/>
-            <w:proofErr w:type="gramEnd"/>
             <w:r>
               <w:rPr>
                 <w:rFonts w:ascii="GDS Transport Website Light" w:hAnsi="GDS Transport Website Light"/>
@@ -2164,7 +2148,6 @@
               <w:t>cr</w:t>
             </w:r>
             <w:proofErr w:type="spellEnd"/>
-            <w:proofErr w:type="gramStart"/>
             <w:r>
               <w:rPr>
                 <w:rFonts w:ascii="GDS Transport Website Light" w:hAnsi="GDS Transport Website Light"/>
@@ -2172,7 +2155,6 @@
               <w:t>_{</w:t>
             </w:r>
             <w:proofErr w:type="spellStart"/>
-            <w:proofErr w:type="gramEnd"/>
             <w:r>
               <w:rPr>
                 <w:rFonts w:ascii="GDS Transport Website Light" w:hAnsi="GDS Transport Website Light"/>
@@ -2316,7 +2298,6 @@
               <w:t>cr</w:t>
             </w:r>
             <w:proofErr w:type="spellEnd"/>
-            <w:proofErr w:type="gramStart"/>
             <w:r>
               <w:rPr>
                 <w:rFonts w:ascii="GDS Transport Website Light" w:hAnsi="GDS Transport Website Light"/>
@@ -2324,7 +2305,6 @@
               <w:t>_{</w:t>
             </w:r>
             <w:proofErr w:type="spellStart"/>
-            <w:proofErr w:type="gramEnd"/>
             <w:r>
               <w:rPr>
                 <w:rFonts w:ascii="GDS Transport Website Light" w:hAnsi="GDS Transport Website Light"/>
@@ -2370,27 +2350,13 @@
               <w:rPr>
                 <w:rFonts w:ascii="GDS Transport Website Light" w:hAnsi="GDS Transport Website Light"/>
               </w:rPr>
-              <w:t>&lt;&lt;claimant1Name&gt;</w:t>
-            </w:r>
-            <w:proofErr w:type="gramStart"/>
-            <w:r>
-              <w:rPr>
-                <w:rFonts w:ascii="GDS Transport Website Light" w:hAnsi="GDS Transport Website Light"/>
-              </w:rPr>
-              <w:t>&gt;,  t</w:t>
-            </w:r>
-            <w:r>
-              <w:rPr>
-                <w:rFonts w:ascii="GDS Transport Website Light" w:hAnsi="GDS Transport Website Light"/>
-              </w:rPr>
-              <w:t>he</w:t>
-            </w:r>
-            <w:proofErr w:type="gramEnd"/>
-            <w:r>
-              <w:rPr>
-                <w:rFonts w:ascii="GDS Transport Website Light" w:hAnsi="GDS Transport Website Light"/>
-              </w:rPr>
-              <w:t xml:space="preserve"> claimant</w:t>
+              <w:t>&lt;&lt;claimant1Name&gt;&gt;,  t</w:t>
+            </w:r>
+            <w:r>
+              <w:rPr>
+                <w:rFonts w:ascii="GDS Transport Website Light" w:hAnsi="GDS Transport Website Light"/>
+              </w:rPr>
+              <w:t>he claimant</w:t>
             </w:r>
             <w:r>
               <w:rPr>
@@ -2443,27 +2409,6 @@
               <w:t>&lt;&lt;er_&gt;&gt;</w:t>
             </w:r>
           </w:p>
-          <w:p>
-            <w:pPr>
-              <w:rPr>
-                <w:rFonts w:ascii="GDS Transport Website Light" w:hAnsi="GDS Transport Website Light"/>
-              </w:rPr>
-            </w:pPr>
-          </w:p>
-        </w:tc>
-      </w:tr>
-      <w:tr>
-        <w:tc>
-          <w:tcPr>
-            <w:tcW w:w="9016" w:type="dxa"/>
-          </w:tcPr>
-          <w:p>
-            <w:pPr>
-              <w:rPr>
-                <w:rFonts w:ascii="GDS Transport Website Light" w:hAnsi="GDS Transport Website Light"/>
-              </w:rPr>
-            </w:pPr>
-          </w:p>
         </w:tc>
       </w:tr>
       <w:tr>
@@ -2491,7 +2436,6 @@
               <w:t>cr</w:t>
             </w:r>
             <w:proofErr w:type="spellEnd"/>
-            <w:proofErr w:type="gramStart"/>
             <w:r>
               <w:rPr>
                 <w:rFonts w:ascii="GDS Transport Website Light" w:hAnsi="GDS Transport Website Light"/>
@@ -2499,7 +2443,159 @@
               <w:t>_{</w:t>
             </w:r>
             <w:proofErr w:type="spellStart"/>
-            <w:proofErr w:type="gramEnd"/>
+            <w:r>
+              <w:rPr>
+                <w:rFonts w:ascii="GDS Transport Website Light" w:hAnsi="GDS Transport Website Light"/>
+              </w:rPr>
+              <w:t>claimantRepresentation</w:t>
+            </w:r>
+            <w:proofErr w:type="spellEnd"/>
+            <w:r>
+              <w:rPr>
+                <w:rFonts w:ascii="GDS Transport Website Light" w:hAnsi="GDS Transport Website Light"/>
+              </w:rPr>
+              <w:t xml:space="preserve">='Claimant not attending' &amp;&amp; </w:t>
+            </w:r>
+            <w:proofErr w:type="spellStart"/>
+            <w:r>
+              <w:rPr>
+                <w:rFonts w:ascii="GDS Transport Website Light" w:hAnsi="GDS Transport Website Light"/>
+              </w:rPr>
+              <w:t>heardClaimantNotAttend</w:t>
+            </w:r>
+            <w:proofErr w:type="spellEnd"/>
+            <w:r>
+              <w:rPr>
+                <w:rFonts w:ascii="GDS Transport Website Light" w:hAnsi="GDS Transport Website Light"/>
+              </w:rPr>
+              <w:t xml:space="preserve"> ='</w:t>
+            </w:r>
+            <w:r>
+              <w:rPr>
+                <w:rFonts w:ascii="GDS Transport Website Light" w:hAnsi="GDS Transport Website Light"/>
+              </w:rPr>
+              <w:t>The claimant was not given notice of this application</w:t>
+            </w:r>
+            <w:r>
+              <w:rPr>
+                <w:rFonts w:ascii="GDS Transport Website Light" w:hAnsi="GDS Transport Website Light"/>
+              </w:rPr>
+              <w:t>' }&gt;&gt;</w:t>
+            </w:r>
+          </w:p>
+        </w:tc>
+      </w:tr>
+      <w:tr>
+        <w:tc>
+          <w:tcPr>
+            <w:tcW w:w="9016" w:type="dxa"/>
+          </w:tcPr>
+          <w:p>
+            <w:pPr>
+              <w:rPr>
+                <w:rFonts w:ascii="GDS Transport Website Light" w:hAnsi="GDS Transport Website Light"/>
+              </w:rPr>
+            </w:pPr>
+            <w:r>
+              <w:rPr>
+                <w:rFonts w:ascii="GDS Transport Website Light" w:hAnsi="GDS Transport Website Light"/>
+              </w:rPr>
+              <w:t>&lt;&lt;claimant1Name&gt;&gt;</w:t>
+            </w:r>
+            <w:r>
+              <w:t xml:space="preserve">, </w:t>
+            </w:r>
+            <w:r>
+              <w:t xml:space="preserve">the </w:t>
+            </w:r>
+            <w:r>
+              <w:rPr>
+                <w:rStyle w:val="error"/>
+              </w:rPr>
+              <w:t xml:space="preserve">claimant </w:t>
+            </w:r>
+            <w:r>
+              <w:t>did not attend the hearing as they were not given notice of the application</w:t>
+            </w:r>
+            <w:r>
+              <w:t>.</w:t>
+            </w:r>
+          </w:p>
+        </w:tc>
+      </w:tr>
+      <w:tr>
+        <w:tc>
+          <w:tcPr>
+            <w:tcW w:w="9016" w:type="dxa"/>
+          </w:tcPr>
+          <w:p>
+            <w:pPr>
+              <w:rPr>
+                <w:rFonts w:ascii="GDS Transport Website Light" w:hAnsi="GDS Transport Website Light"/>
+              </w:rPr>
+            </w:pPr>
+            <w:r>
+              <w:rPr>
+                <w:rFonts w:ascii="GDS Transport Website Light" w:hAnsi="GDS Transport Website Light"/>
+              </w:rPr>
+              <w:t>&lt;&lt;er_&gt;&gt;</w:t>
+            </w:r>
+          </w:p>
+          <w:p>
+            <w:pPr>
+              <w:rPr>
+                <w:rFonts w:ascii="GDS Transport Website Light" w:hAnsi="GDS Transport Website Light"/>
+              </w:rPr>
+            </w:pPr>
+          </w:p>
+        </w:tc>
+      </w:tr>
+      <w:tr>
+        <w:tc>
+          <w:tcPr>
+            <w:tcW w:w="9016" w:type="dxa"/>
+          </w:tcPr>
+          <w:p>
+            <w:pPr>
+              <w:rPr>
+                <w:rFonts w:ascii="GDS Transport Website Light" w:hAnsi="GDS Transport Website Light"/>
+              </w:rPr>
+            </w:pPr>
+          </w:p>
+        </w:tc>
+      </w:tr>
+      <w:tr>
+        <w:tc>
+          <w:tcPr>
+            <w:tcW w:w="9016" w:type="dxa"/>
+          </w:tcPr>
+          <w:p>
+            <w:pPr>
+              <w:rPr>
+                <w:rFonts w:ascii="GDS Transport Website Light" w:hAnsi="GDS Transport Website Light"/>
+              </w:rPr>
+            </w:pPr>
+            <w:r>
+              <w:rPr>
+                <w:rFonts w:ascii="GDS Transport Website Light" w:hAnsi="GDS Transport Website Light"/>
+              </w:rPr>
+              <w:t>&lt;&lt;</w:t>
+            </w:r>
+            <w:proofErr w:type="spellStart"/>
+            <w:r>
+              <w:rPr>
+                <w:rFonts w:ascii="GDS Transport Website Light" w:hAnsi="GDS Transport Website Light"/>
+              </w:rPr>
+              <w:t>cr</w:t>
+            </w:r>
+            <w:proofErr w:type="spellEnd"/>
+            <w:r>
+              <w:rPr>
+                <w:rFonts w:ascii="GDS Transport Website Light" w:hAnsi="GDS Transport Website Light"/>
+              </w:rPr>
+              <w:t>_{</w:t>
+            </w:r>
+            <w:proofErr w:type="spellStart"/>
             <w:r>
               <w:rPr>
                 <w:rFonts w:ascii="GDS Transport Website Light" w:hAnsi="GDS Transport Website Light"/>
@@ -2612,7 +2708,6 @@
               <w:t>cr</w:t>
             </w:r>
             <w:proofErr w:type="spellEnd"/>
-            <w:proofErr w:type="gramStart"/>
             <w:r>
               <w:rPr>
                 <w:rFonts w:ascii="GDS Transport Website Light" w:hAnsi="GDS Transport Website Light"/>
@@ -2633,7 +2728,6 @@
               <w:t>defendantRepresentation</w:t>
             </w:r>
             <w:proofErr w:type="spellEnd"/>
-            <w:proofErr w:type="gramEnd"/>
             <w:r>
               <w:rPr>
                 <w:rFonts w:ascii="GDS Transport Website Light" w:hAnsi="GDS Transport Website Light"/>
@@ -2751,7 +2845,6 @@
               <w:t>cr</w:t>
             </w:r>
             <w:proofErr w:type="spellEnd"/>
-            <w:proofErr w:type="gramStart"/>
             <w:r>
               <w:rPr>
                 <w:rFonts w:ascii="GDS Transport Website Light" w:hAnsi="GDS Transport Website Light"/>
@@ -2772,7 +2865,6 @@
               <w:t>defendantRepresentation</w:t>
             </w:r>
             <w:proofErr w:type="spellEnd"/>
-            <w:proofErr w:type="gramEnd"/>
             <w:r>
               <w:rPr>
                 <w:rFonts w:ascii="GDS Transport Website Light" w:hAnsi="GDS Transport Website Light"/>
@@ -2878,7 +2970,6 @@
               <w:t>cr</w:t>
             </w:r>
             <w:proofErr w:type="spellEnd"/>
-            <w:proofErr w:type="gramStart"/>
             <w:r>
               <w:rPr>
                 <w:rFonts w:ascii="GDS Transport Website Light" w:hAnsi="GDS Transport Website Light"/>
@@ -2899,7 +2990,6 @@
               <w:t>defendantRepresentation</w:t>
             </w:r>
             <w:proofErr w:type="spellEnd"/>
-            <w:proofErr w:type="gramEnd"/>
             <w:r>
               <w:rPr>
                 <w:rFonts w:ascii="GDS Transport Website Light" w:hAnsi="GDS Transport Website Light"/>
@@ -2998,7 +3088,6 @@
               <w:t>cr</w:t>
             </w:r>
             <w:proofErr w:type="spellEnd"/>
-            <w:proofErr w:type="gramStart"/>
             <w:r>
               <w:rPr>
                 <w:rFonts w:ascii="GDS Transport Website Light" w:hAnsi="GDS Transport Website Light"/>
@@ -3019,7 +3108,6 @@
               <w:t>defendantRepresentation</w:t>
             </w:r>
             <w:proofErr w:type="spellEnd"/>
-            <w:proofErr w:type="gramEnd"/>
             <w:r>
               <w:rPr>
                 <w:rFonts w:ascii="GDS Transport Website Light" w:hAnsi="GDS Transport Website Light"/>
@@ -3089,182 +3177,6 @@
                 <w:rFonts w:ascii="GDS Transport Website Light" w:hAnsi="GDS Transport Website Light"/>
               </w:rPr>
             </w:pPr>
-          </w:p>
-        </w:tc>
-      </w:tr>
-      <w:tr>
-        <w:tc>
-          <w:tcPr>
-            <w:tcW w:w="9016" w:type="dxa"/>
-          </w:tcPr>
-          <w:p>
-            <w:pPr>
-              <w:rPr>
-                <w:rFonts w:ascii="GDS Transport Website Light" w:hAnsi="GDS Transport Website Light"/>
-              </w:rPr>
-            </w:pPr>
-            <w:r>
-              <w:rPr>
-                <w:rFonts w:ascii="GDS Transport Website Light" w:hAnsi="GDS Transport Website Light"/>
-              </w:rPr>
-              <w:t>&lt;&lt;er_&gt;&gt;</w:t>
-            </w:r>
-          </w:p>
-        </w:tc>
-      </w:tr>
-      <w:tr>
-        <w:tc>
-          <w:tcPr>
-            <w:tcW w:w="9016" w:type="dxa"/>
-          </w:tcPr>
-          <w:p>
-            <w:pPr>
-              <w:rPr>
-                <w:rFonts w:ascii="GDS Transport Website Light" w:hAnsi="GDS Transport Website Light"/>
-              </w:rPr>
-            </w:pPr>
-            <w:r>
-              <w:rPr>
-                <w:rFonts w:ascii="GDS Transport Website Light" w:hAnsi="GDS Transport Website Light"/>
-              </w:rPr>
-              <w:t>&lt;&lt;</w:t>
-            </w:r>
-            <w:proofErr w:type="spellStart"/>
-            <w:r>
-              <w:rPr>
-                <w:rFonts w:ascii="GDS Transport Website Light" w:hAnsi="GDS Transport Website Light"/>
-              </w:rPr>
-              <w:t>cr</w:t>
-            </w:r>
-            <w:proofErr w:type="spellEnd"/>
-            <w:proofErr w:type="gramStart"/>
-            <w:r>
-              <w:rPr>
-                <w:rFonts w:ascii="GDS Transport Website Light" w:hAnsi="GDS Transport Website Light"/>
-              </w:rPr>
-              <w:t>_{</w:t>
-            </w:r>
-            <w:r>
-              <w:rPr>
-                <w:rFonts w:ascii="GDS Transport Website Light" w:hAnsi="GDS Transport Website Light"/>
-              </w:rPr>
-              <w:t xml:space="preserve"> </w:t>
-            </w:r>
-            <w:proofErr w:type="spellStart"/>
-            <w:r>
-              <w:rPr>
-                <w:rFonts w:ascii="GDS Transport Website Light" w:hAnsi="GDS Transport Website Light"/>
-              </w:rPr>
-              <w:t>defendantRepresentation</w:t>
-            </w:r>
-            <w:proofErr w:type="spellEnd"/>
-            <w:proofErr w:type="gramEnd"/>
-            <w:r>
-              <w:rPr>
-                <w:rFonts w:ascii="GDS Transport Website Light" w:hAnsi="GDS Transport Website Light"/>
-              </w:rPr>
-              <w:t xml:space="preserve"> ='D</w:t>
-            </w:r>
-            <w:r>
-              <w:rPr>
-                <w:rFonts w:ascii="GDS Transport Website Light" w:hAnsi="GDS Transport Website Light"/>
-              </w:rPr>
-              <w:t>efendant</w:t>
-            </w:r>
-            <w:r>
-              <w:rPr>
-                <w:rFonts w:ascii="GDS Transport Website Light" w:hAnsi="GDS Transport Website Light"/>
-              </w:rPr>
-              <w:t xml:space="preserve"> not attending' &amp;&amp; </w:t>
-            </w:r>
-            <w:proofErr w:type="spellStart"/>
-            <w:r>
-              <w:rPr>
-                <w:rFonts w:ascii="GDS Transport Website Light" w:hAnsi="GDS Transport Website Light"/>
-              </w:rPr>
-              <w:t>heardDefendantNotAttend</w:t>
-            </w:r>
-            <w:proofErr w:type="spellEnd"/>
-            <w:r>
-              <w:rPr>
-                <w:rFonts w:ascii="GDS Transport Website Light" w:hAnsi="GDS Transport Website Light"/>
-              </w:rPr>
-              <w:t xml:space="preserve"> ='Satisfied reasonable to proceed'}&gt;&gt;</w:t>
-            </w:r>
-          </w:p>
-        </w:tc>
-      </w:tr>
-      <w:tr>
-        <w:tc>
-          <w:tcPr>
-            <w:tcW w:w="9016" w:type="dxa"/>
-          </w:tcPr>
-          <w:p>
-            <w:pPr>
-              <w:rPr>
-                <w:rFonts w:ascii="GDS Transport Website Light" w:hAnsi="GDS Transport Website Light"/>
-              </w:rPr>
-            </w:pPr>
-            <w:r>
-              <w:rPr>
-                <w:rFonts w:ascii="GDS Transport Website Light" w:hAnsi="GDS Transport Website Light"/>
-              </w:rPr>
-              <w:t>&lt;&lt;</w:t>
-            </w:r>
-            <w:r>
-              <w:rPr>
-                <w:rFonts w:ascii="GDS Transport Website Light" w:hAnsi="GDS Transport Website Light"/>
-              </w:rPr>
-              <w:t xml:space="preserve"> </w:t>
-            </w:r>
-            <w:r>
-              <w:rPr>
-                <w:rFonts w:ascii="GDS Transport Website Light" w:hAnsi="GDS Transport Website Light"/>
-              </w:rPr>
-              <w:t>defendant1Name &gt;&gt;, the defendant,</w:t>
-            </w:r>
-            <w:r>
-              <w:rPr>
-                <w:rFonts w:ascii="GDS Transport Website Light" w:hAnsi="GDS Transport Website Light"/>
-              </w:rPr>
-              <w:t xml:space="preserve"> </w:t>
-            </w:r>
-            <w:r>
-              <w:rPr>
-                <w:rFonts w:ascii="GDS Transport Website Light" w:hAnsi="GDS Transport Website Light"/>
-              </w:rPr>
-              <w:t xml:space="preserve">did not attend the </w:t>
-            </w:r>
-            <w:r>
-              <w:rPr>
-                <w:rFonts w:ascii="GDS Transport Website Light" w:hAnsi="GDS Transport Website Light"/>
-              </w:rPr>
-              <w:t>trial</w:t>
-            </w:r>
-            <w:r>
-              <w:rPr>
-                <w:rFonts w:ascii="GDS Transport Website Light" w:hAnsi="GDS Transport Website Light"/>
-              </w:rPr>
-              <w:t xml:space="preserve">. The Judge was satisfied that they had received notice of the </w:t>
-            </w:r>
-            <w:r>
-              <w:rPr>
-                <w:rFonts w:ascii="GDS Transport Website Light" w:hAnsi="GDS Transport Website Light"/>
-              </w:rPr>
-              <w:t>trial</w:t>
-            </w:r>
-            <w:r>
-              <w:rPr>
-                <w:rFonts w:ascii="GDS Transport Website Light" w:hAnsi="GDS Transport Website Light"/>
-              </w:rPr>
-              <w:t xml:space="preserve"> and determined that it was reasonable to proceed in their absence</w:t>
-            </w:r>
-            <w:r>
-              <w:rPr>
-                <w:rFonts w:ascii="GDS Transport Website Light" w:hAnsi="GDS Transport Website Light"/>
-              </w:rPr>
-              <w:t xml:space="preserve">.  </w:t>
-            </w:r>
           </w:p>
         </w:tc>
       </w:tr>
@@ -3314,7 +3226,6 @@
               <w:t>cr</w:t>
             </w:r>
             <w:proofErr w:type="spellEnd"/>
-            <w:proofErr w:type="gramStart"/>
             <w:r>
               <w:rPr>
                 <w:rFonts w:ascii="GDS Transport Website Light" w:hAnsi="GDS Transport Website Light"/>
@@ -3335,7 +3246,6 @@
               <w:t>defendantRepresentation</w:t>
             </w:r>
             <w:proofErr w:type="spellEnd"/>
-            <w:proofErr w:type="gramEnd"/>
             <w:r>
               <w:rPr>
                 <w:rFonts w:ascii="GDS Transport Website Light" w:hAnsi="GDS Transport Website Light"/>
@@ -3366,6 +3276,180 @@
               <w:rPr>
                 <w:rFonts w:ascii="GDS Transport Website Light" w:hAnsi="GDS Transport Website Light"/>
               </w:rPr>
+              <w:t xml:space="preserve"> ='Satisfied reasonable to proceed'}&gt;&gt;</w:t>
+            </w:r>
+          </w:p>
+        </w:tc>
+      </w:tr>
+      <w:tr>
+        <w:tc>
+          <w:tcPr>
+            <w:tcW w:w="9016" w:type="dxa"/>
+          </w:tcPr>
+          <w:p>
+            <w:pPr>
+              <w:rPr>
+                <w:rFonts w:ascii="GDS Transport Website Light" w:hAnsi="GDS Transport Website Light"/>
+              </w:rPr>
+            </w:pPr>
+            <w:r>
+              <w:rPr>
+                <w:rFonts w:ascii="GDS Transport Website Light" w:hAnsi="GDS Transport Website Light"/>
+              </w:rPr>
+              <w:t>&lt;&lt;</w:t>
+            </w:r>
+            <w:r>
+              <w:rPr>
+                <w:rFonts w:ascii="GDS Transport Website Light" w:hAnsi="GDS Transport Website Light"/>
+              </w:rPr>
+              <w:t xml:space="preserve"> </w:t>
+            </w:r>
+            <w:r>
+              <w:rPr>
+                <w:rFonts w:ascii="GDS Transport Website Light" w:hAnsi="GDS Transport Website Light"/>
+              </w:rPr>
+              <w:t>defendant1Name &gt;&gt;, the defendant,</w:t>
+            </w:r>
+            <w:r>
+              <w:rPr>
+                <w:rFonts w:ascii="GDS Transport Website Light" w:hAnsi="GDS Transport Website Light"/>
+              </w:rPr>
+              <w:t xml:space="preserve"> </w:t>
+            </w:r>
+            <w:r>
+              <w:rPr>
+                <w:rFonts w:ascii="GDS Transport Website Light" w:hAnsi="GDS Transport Website Light"/>
+              </w:rPr>
+              <w:t xml:space="preserve">did not attend the </w:t>
+            </w:r>
+            <w:r>
+              <w:rPr>
+                <w:rFonts w:ascii="GDS Transport Website Light" w:hAnsi="GDS Transport Website Light"/>
+              </w:rPr>
+              <w:t>trial</w:t>
+            </w:r>
+            <w:r>
+              <w:rPr>
+                <w:rFonts w:ascii="GDS Transport Website Light" w:hAnsi="GDS Transport Website Light"/>
+              </w:rPr>
+              <w:t xml:space="preserve">. The Judge was satisfied that they had received notice of the </w:t>
+            </w:r>
+            <w:r>
+              <w:rPr>
+                <w:rFonts w:ascii="GDS Transport Website Light" w:hAnsi="GDS Transport Website Light"/>
+              </w:rPr>
+              <w:t>trial</w:t>
+            </w:r>
+            <w:r>
+              <w:rPr>
+                <w:rFonts w:ascii="GDS Transport Website Light" w:hAnsi="GDS Transport Website Light"/>
+              </w:rPr>
+              <w:t xml:space="preserve"> and determined that it was reasonable to proceed in their absence</w:t>
+            </w:r>
+            <w:r>
+              <w:rPr>
+                <w:rFonts w:ascii="GDS Transport Website Light" w:hAnsi="GDS Transport Website Light"/>
+              </w:rPr>
+              <w:t xml:space="preserve">.  </w:t>
+            </w:r>
+          </w:p>
+        </w:tc>
+      </w:tr>
+      <w:tr>
+        <w:tc>
+          <w:tcPr>
+            <w:tcW w:w="9016" w:type="dxa"/>
+          </w:tcPr>
+          <w:p>
+            <w:pPr>
+              <w:rPr>
+                <w:rFonts w:ascii="GDS Transport Website Light" w:hAnsi="GDS Transport Website Light"/>
+              </w:rPr>
+            </w:pPr>
+            <w:r>
+              <w:rPr>
+                <w:rFonts w:ascii="GDS Transport Website Light" w:hAnsi="GDS Transport Website Light"/>
+              </w:rPr>
+              <w:t>&lt;&lt;er_&gt;&gt;</w:t>
+            </w:r>
+          </w:p>
+        </w:tc>
+      </w:tr>
+      <w:tr>
+        <w:tc>
+          <w:tcPr>
+            <w:tcW w:w="9016" w:type="dxa"/>
+          </w:tcPr>
+          <w:p>
+            <w:pPr>
+              <w:rPr>
+                <w:rFonts w:ascii="GDS Transport Website Light" w:hAnsi="GDS Transport Website Light"/>
+              </w:rPr>
+            </w:pPr>
+            <w:r>
+              <w:rPr>
+                <w:rFonts w:ascii="GDS Transport Website Light" w:hAnsi="GDS Transport Website Light"/>
+              </w:rPr>
+              <w:t>&lt;&lt;</w:t>
+            </w:r>
+            <w:proofErr w:type="spellStart"/>
+            <w:r>
+              <w:rPr>
+                <w:rFonts w:ascii="GDS Transport Website Light" w:hAnsi="GDS Transport Website Light"/>
+              </w:rPr>
+              <w:t>cr</w:t>
+            </w:r>
+            <w:proofErr w:type="spellEnd"/>
+            <w:r>
+              <w:rPr>
+                <w:rFonts w:ascii="GDS Transport Website Light" w:hAnsi="GDS Transport Website Light"/>
+              </w:rPr>
+              <w:t>_{</w:t>
+            </w:r>
+            <w:r>
+              <w:rPr>
+                <w:rFonts w:ascii="GDS Transport Website Light" w:hAnsi="GDS Transport Website Light"/>
+              </w:rPr>
+              <w:t xml:space="preserve"> </w:t>
+            </w:r>
+            <w:proofErr w:type="spellStart"/>
+            <w:r>
+              <w:rPr>
+                <w:rFonts w:ascii="GDS Transport Website Light" w:hAnsi="GDS Transport Website Light"/>
+              </w:rPr>
+              <w:t>defendantRepresentation</w:t>
+            </w:r>
+            <w:proofErr w:type="spellEnd"/>
+            <w:r>
+              <w:rPr>
+                <w:rFonts w:ascii="GDS Transport Website Light" w:hAnsi="GDS Transport Website Light"/>
+              </w:rPr>
+              <w:t xml:space="preserve"> ='D</w:t>
+            </w:r>
+            <w:r>
+              <w:rPr>
+                <w:rFonts w:ascii="GDS Transport Website Light" w:hAnsi="GDS Transport Website Light"/>
+              </w:rPr>
+              <w:t>efendant</w:t>
+            </w:r>
+            <w:r>
+              <w:rPr>
+                <w:rFonts w:ascii="GDS Transport Website Light" w:hAnsi="GDS Transport Website Light"/>
+              </w:rPr>
+              <w:t xml:space="preserve"> not attending' &amp;&amp; </w:t>
+            </w:r>
+            <w:proofErr w:type="spellStart"/>
+            <w:r>
+              <w:rPr>
+                <w:rFonts w:ascii="GDS Transport Website Light" w:hAnsi="GDS Transport Website Light"/>
+              </w:rPr>
+              <w:t>heardDefendantNotAttend</w:t>
+            </w:r>
+            <w:proofErr w:type="spellEnd"/>
+            <w:r>
+              <w:rPr>
+                <w:rFonts w:ascii="GDS Transport Website Light" w:hAnsi="GDS Transport Website Light"/>
+              </w:rPr>
               <w:t xml:space="preserve"> ='Satisfied notice of trial received, not reasonable to proceed'}&gt;&gt;</w:t>
             </w:r>
           </w:p>
@@ -3503,7 +3587,6 @@
               <w:t>cr</w:t>
             </w:r>
             <w:proofErr w:type="spellEnd"/>
-            <w:proofErr w:type="gramStart"/>
             <w:r>
               <w:rPr>
                 <w:rFonts w:ascii="GDS Transport Website Light" w:hAnsi="GDS Transport Website Light"/>
@@ -3524,7 +3607,6 @@
               <w:t>defendantRepresentation</w:t>
             </w:r>
             <w:proofErr w:type="spellEnd"/>
-            <w:proofErr w:type="gramEnd"/>
             <w:r>
               <w:rPr>
                 <w:rFonts w:ascii="GDS Transport Website Light" w:hAnsi="GDS Transport Website Light"/>
@@ -3575,28 +3657,1225 @@
               <w:rPr>
                 <w:rFonts w:ascii="GDS Transport Website Light" w:hAnsi="GDS Transport Website Light"/>
               </w:rPr>
-              <w:t>&lt;&lt;defendant1Name&gt;</w:t>
-            </w:r>
-            <w:proofErr w:type="gramStart"/>
-            <w:r>
-              <w:rPr>
-                <w:rFonts w:ascii="GDS Transport Website Light" w:hAnsi="GDS Transport Website Light"/>
-              </w:rPr>
-              <w:t>&gt;,  t</w:t>
-            </w:r>
-            <w:r>
-              <w:rPr>
-                <w:rFonts w:ascii="GDS Transport Website Light" w:hAnsi="GDS Transport Website Light"/>
-              </w:rPr>
-              <w:t>he</w:t>
-            </w:r>
-            <w:proofErr w:type="gramEnd"/>
+              <w:t>&lt;&lt;defendant1Name&gt;&gt;, t</w:t>
+            </w:r>
+            <w:r>
+              <w:rPr>
+                <w:rFonts w:ascii="GDS Transport Website Light" w:hAnsi="GDS Transport Website Light"/>
+              </w:rPr>
+              <w:t xml:space="preserve">he </w:t>
+            </w:r>
+            <w:r>
+              <w:rPr>
+                <w:rFonts w:ascii="GDS Transport Website Light" w:hAnsi="GDS Transport Website Light"/>
+              </w:rPr>
+              <w:t xml:space="preserve">defendant, </w:t>
+            </w:r>
+            <w:r>
+              <w:rPr>
+                <w:rFonts w:ascii="GDS Transport Website Light" w:hAnsi="GDS Transport Website Light"/>
+              </w:rPr>
+              <w:t xml:space="preserve">did not attend the </w:t>
+            </w:r>
+            <w:r>
+              <w:rPr>
+                <w:rFonts w:ascii="GDS Transport Website Light" w:hAnsi="GDS Transport Website Light"/>
+              </w:rPr>
+              <w:t>trial</w:t>
+            </w:r>
+            <w:r>
+              <w:rPr>
+                <w:rFonts w:ascii="GDS Transport Website Light" w:hAnsi="GDS Transport Website Light"/>
+              </w:rPr>
+              <w:t>. The Judge was not satisfied that they had received notice of the hearing and determined that it was not reasonable to proceed in their absence</w:t>
+            </w:r>
+            <w:r>
+              <w:rPr>
+                <w:rFonts w:ascii="GDS Transport Website Light" w:hAnsi="GDS Transport Website Light"/>
+              </w:rPr>
+              <w:t xml:space="preserve">. </w:t>
+            </w:r>
+          </w:p>
+          <w:p>
+            <w:pPr>
+              <w:rPr>
+                <w:rFonts w:ascii="GDS Transport Website Light" w:hAnsi="GDS Transport Website Light"/>
+              </w:rPr>
+            </w:pPr>
+          </w:p>
+        </w:tc>
+      </w:tr>
+      <w:tr>
+        <w:tc>
+          <w:tcPr>
+            <w:tcW w:w="9016" w:type="dxa"/>
+          </w:tcPr>
+          <w:p>
+            <w:pPr>
+              <w:rPr>
+                <w:rFonts w:ascii="GDS Transport Website Light" w:hAnsi="GDS Transport Website Light"/>
+              </w:rPr>
+            </w:pPr>
+            <w:r>
+              <w:rPr>
+                <w:rFonts w:ascii="GDS Transport Website Light" w:hAnsi="GDS Transport Website Light"/>
+              </w:rPr>
+              <w:t>&lt;&lt;er_&gt;&gt;</w:t>
+            </w:r>
+          </w:p>
+        </w:tc>
+      </w:tr>
+      <w:tr>
+        <w:tc>
+          <w:tcPr>
+            <w:tcW w:w="9016" w:type="dxa"/>
+          </w:tcPr>
+          <w:p>
+            <w:pPr>
+              <w:rPr>
+                <w:rFonts w:ascii="GDS Transport Website Light" w:hAnsi="GDS Transport Website Light"/>
+              </w:rPr>
+            </w:pPr>
+            <w:r>
+              <w:rPr>
+                <w:rFonts w:ascii="GDS Transport Website Light" w:hAnsi="GDS Transport Website Light"/>
+              </w:rPr>
+              <w:t>&lt;&lt;</w:t>
+            </w:r>
+            <w:proofErr w:type="spellStart"/>
+            <w:r>
+              <w:rPr>
+                <w:rFonts w:ascii="GDS Transport Website Light" w:hAnsi="GDS Transport Website Light"/>
+              </w:rPr>
+              <w:t>cr</w:t>
+            </w:r>
+            <w:proofErr w:type="spellEnd"/>
+            <w:r>
+              <w:rPr>
+                <w:rFonts w:ascii="GDS Transport Website Light" w:hAnsi="GDS Transport Website Light"/>
+              </w:rPr>
+              <w:t>_{</w:t>
+            </w:r>
             <w:r>
               <w:rPr>
                 <w:rFonts w:ascii="GDS Transport Website Light" w:hAnsi="GDS Transport Website Light"/>
               </w:rPr>
               <w:t xml:space="preserve"> </w:t>
             </w:r>
+            <w:proofErr w:type="spellStart"/>
+            <w:r>
+              <w:rPr>
+                <w:rFonts w:ascii="GDS Transport Website Light" w:hAnsi="GDS Transport Website Light"/>
+              </w:rPr>
+              <w:t>defendantRepresentation</w:t>
+            </w:r>
+            <w:proofErr w:type="spellEnd"/>
+            <w:r>
+              <w:rPr>
+                <w:rFonts w:ascii="GDS Transport Website Light" w:hAnsi="GDS Transport Website Light"/>
+              </w:rPr>
+              <w:t xml:space="preserve"> ='D</w:t>
+            </w:r>
+            <w:r>
+              <w:rPr>
+                <w:rFonts w:ascii="GDS Transport Website Light" w:hAnsi="GDS Transport Website Light"/>
+              </w:rPr>
+              <w:t>efendant</w:t>
+            </w:r>
+            <w:r>
+              <w:rPr>
+                <w:rFonts w:ascii="GDS Transport Website Light" w:hAnsi="GDS Transport Website Light"/>
+              </w:rPr>
+              <w:t xml:space="preserve"> not attending' &amp;&amp; </w:t>
+            </w:r>
+            <w:proofErr w:type="spellStart"/>
+            <w:r>
+              <w:rPr>
+                <w:rFonts w:ascii="GDS Transport Website Light" w:hAnsi="GDS Transport Website Light"/>
+              </w:rPr>
+              <w:t>heardDefendantNotAttend</w:t>
+            </w:r>
+            <w:proofErr w:type="spellEnd"/>
+            <w:r>
+              <w:rPr>
+                <w:rFonts w:ascii="GDS Transport Website Light" w:hAnsi="GDS Transport Website Light"/>
+              </w:rPr>
+              <w:t xml:space="preserve"> =</w:t>
+            </w:r>
+            <w:r>
+              <w:rPr>
+                <w:rFonts w:ascii="GDS Transport Website Light" w:hAnsi="GDS Transport Website Light"/>
+              </w:rPr>
+              <w:t>'The defendant was not given notice of this application</w:t>
+            </w:r>
+            <w:r>
+              <w:rPr>
+                <w:rFonts w:ascii="GDS Transport Website Light" w:hAnsi="GDS Transport Website Light"/>
+              </w:rPr>
+              <w:t>' }&gt;&gt;</w:t>
+            </w:r>
+          </w:p>
+        </w:tc>
+      </w:tr>
+      <w:tr>
+        <w:tc>
+          <w:tcPr>
+            <w:tcW w:w="9016" w:type="dxa"/>
+          </w:tcPr>
+          <w:p>
+            <w:pPr>
+              <w:rPr>
+                <w:rFonts w:ascii="GDS Transport Website Light" w:hAnsi="GDS Transport Website Light"/>
+              </w:rPr>
+            </w:pPr>
+            <w:r>
+              <w:rPr>
+                <w:rFonts w:ascii="GDS Transport Website Light" w:hAnsi="GDS Transport Website Light"/>
+              </w:rPr>
+              <w:t>&lt;&lt;defendant1Name&gt;&gt;, t</w:t>
+            </w:r>
+            <w:r>
+              <w:rPr>
+                <w:rFonts w:ascii="GDS Transport Website Light" w:hAnsi="GDS Transport Website Light"/>
+              </w:rPr>
+              <w:t xml:space="preserve">he </w:t>
+            </w:r>
+            <w:r>
+              <w:rPr>
+                <w:rFonts w:ascii="GDS Transport Website Light" w:hAnsi="GDS Transport Website Light"/>
+              </w:rPr>
+              <w:t>defendant,</w:t>
+            </w:r>
+            <w:r>
+              <w:rPr>
+                <w:rFonts w:ascii="GDS Transport Website Light" w:hAnsi="GDS Transport Website Light"/>
+              </w:rPr>
+              <w:t xml:space="preserve"> </w:t>
+            </w:r>
+            <w:r>
+              <w:t>did not attend the hearing as they were not given notice of the application</w:t>
+            </w:r>
+            <w:r>
+              <w:t>.</w:t>
+            </w:r>
+          </w:p>
+        </w:tc>
+      </w:tr>
+      <w:tr>
+        <w:tc>
+          <w:tcPr>
+            <w:tcW w:w="9016" w:type="dxa"/>
+          </w:tcPr>
+          <w:p>
+            <w:pPr>
+              <w:rPr>
+                <w:rFonts w:ascii="GDS Transport Website Light" w:hAnsi="GDS Transport Website Light"/>
+              </w:rPr>
+            </w:pPr>
+            <w:r>
+              <w:rPr>
+                <w:rFonts w:ascii="GDS Transport Website Light" w:hAnsi="GDS Transport Website Light"/>
+              </w:rPr>
+              <w:t>&lt;&lt;er_&gt;&gt;</w:t>
+            </w:r>
+          </w:p>
+          <w:p>
+            <w:pPr>
+              <w:rPr>
+                <w:rFonts w:ascii="GDS Transport Website Light" w:hAnsi="GDS Transport Website Light"/>
+              </w:rPr>
+            </w:pPr>
+          </w:p>
+        </w:tc>
+      </w:tr>
+      <w:tr>
+        <w:tc>
+          <w:tcPr>
+            <w:tcW w:w="9016" w:type="dxa"/>
+          </w:tcPr>
+          <w:p>
+            <w:pPr>
+              <w:rPr>
+                <w:rFonts w:ascii="GDS Transport Website Light" w:hAnsi="GDS Transport Website Light"/>
+              </w:rPr>
+            </w:pPr>
+          </w:p>
+        </w:tc>
+      </w:tr>
+      <w:tr>
+        <w:tc>
+          <w:tcPr>
+            <w:tcW w:w="9016" w:type="dxa"/>
+          </w:tcPr>
+          <w:p>
+            <w:pPr>
+              <w:rPr>
+                <w:rFonts w:ascii="GDS Transport Website Light" w:hAnsi="GDS Transport Website Light"/>
+              </w:rPr>
+            </w:pPr>
+          </w:p>
+          <w:p>
+            <w:pPr>
+              <w:rPr>
+                <w:rFonts w:ascii="GDS Transport Website Light" w:hAnsi="GDS Transport Website Light"/>
+              </w:rPr>
+            </w:pPr>
+          </w:p>
+          <w:p>
+            <w:pPr>
+              <w:rPr>
+                <w:rFonts w:ascii="GDS Transport Website Light" w:hAnsi="GDS Transport Website Light"/>
+              </w:rPr>
+            </w:pPr>
+            <w:r>
+              <w:rPr>
+                <w:rFonts w:ascii="GDS Transport Website Light" w:hAnsi="GDS Transport Website Light"/>
+              </w:rPr>
+              <w:t>&lt;&lt;</w:t>
+            </w:r>
+            <w:proofErr w:type="spellStart"/>
+            <w:r>
+              <w:rPr>
+                <w:rFonts w:ascii="GDS Transport Website Light" w:hAnsi="GDS Transport Website Light"/>
+              </w:rPr>
+              <w:t>cr</w:t>
+            </w:r>
+            <w:proofErr w:type="spellEnd"/>
+            <w:r>
+              <w:rPr>
+                <w:rFonts w:ascii="GDS Transport Website Light" w:hAnsi="GDS Transport Website Light"/>
+              </w:rPr>
+              <w:t>_{</w:t>
+            </w:r>
+            <w:proofErr w:type="spellStart"/>
+            <w:r>
+              <w:rPr>
+                <w:rFonts w:ascii="GDS Transport Website Light" w:hAnsi="GDS Transport Website Light"/>
+              </w:rPr>
+              <w:t>isDefendantTwoExists</w:t>
+            </w:r>
+            <w:proofErr w:type="spellEnd"/>
+            <w:r>
+              <w:rPr>
+                <w:rFonts w:ascii="GDS Transport Website Light" w:hAnsi="GDS Transport Website Light"/>
+              </w:rPr>
+              <w:t>==true}&gt;&gt;</w:t>
+            </w:r>
+          </w:p>
+          <w:p>
+            <w:pPr>
+              <w:rPr>
+                <w:rFonts w:ascii="GDS Transport Website Light" w:hAnsi="GDS Transport Website Light"/>
+              </w:rPr>
+            </w:pPr>
+          </w:p>
+          <w:p>
+            <w:pPr>
+              <w:rPr>
+                <w:rFonts w:ascii="GDS Transport Website Light" w:hAnsi="GDS Transport Website Light"/>
+              </w:rPr>
+            </w:pPr>
+          </w:p>
+        </w:tc>
+      </w:tr>
+      <w:tr>
+        <w:tc>
+          <w:tcPr>
+            <w:tcW w:w="9016" w:type="dxa"/>
+          </w:tcPr>
+          <w:p>
+            <w:pPr>
+              <w:rPr>
+                <w:rFonts w:ascii="GDS Transport Website Light" w:hAnsi="GDS Transport Website Light"/>
+              </w:rPr>
+            </w:pPr>
+            <w:r>
+              <w:rPr>
+                <w:rFonts w:ascii="GDS Transport Website Light" w:hAnsi="GDS Transport Website Light"/>
+              </w:rPr>
+              <w:t>&lt;&lt;</w:t>
+            </w:r>
+            <w:proofErr w:type="spellStart"/>
+            <w:r>
+              <w:rPr>
+                <w:rFonts w:ascii="GDS Transport Website Light" w:hAnsi="GDS Transport Website Light"/>
+              </w:rPr>
+              <w:t>cr</w:t>
+            </w:r>
+            <w:proofErr w:type="spellEnd"/>
+            <w:r>
+              <w:rPr>
+                <w:rFonts w:ascii="GDS Transport Website Light" w:hAnsi="GDS Transport Website Light"/>
+              </w:rPr>
+              <w:t>_{</w:t>
+            </w:r>
+            <w:proofErr w:type="spellStart"/>
+            <w:r>
+              <w:rPr>
+                <w:rFonts w:ascii="GDS Transport Website Light" w:hAnsi="GDS Transport Website Light"/>
+              </w:rPr>
+              <w:t>defendantTwoRepresentation</w:t>
+            </w:r>
+            <w:proofErr w:type="spellEnd"/>
+            <w:r>
+              <w:rPr>
+                <w:rFonts w:ascii="GDS Transport Website Light" w:hAnsi="GDS Transport Website Light"/>
+              </w:rPr>
+              <w:t xml:space="preserve">='Counsel for </w:t>
+            </w:r>
+            <w:r>
+              <w:rPr>
+                <w:rFonts w:ascii="GDS Transport Website Light" w:hAnsi="GDS Transport Website Light"/>
+              </w:rPr>
+              <w:t>defendant</w:t>
+            </w:r>
+            <w:r>
+              <w:rPr>
+                <w:rFonts w:ascii="GDS Transport Website Light" w:hAnsi="GDS Transport Website Light"/>
+              </w:rPr>
+              <w:t>'}&gt;&gt;</w:t>
+            </w:r>
+          </w:p>
+        </w:tc>
+      </w:tr>
+      <w:tr>
+        <w:tc>
+          <w:tcPr>
+            <w:tcW w:w="9016" w:type="dxa"/>
+          </w:tcPr>
+          <w:p>
+            <w:pPr>
+              <w:rPr>
+                <w:rFonts w:ascii="GDS Transport Website Light" w:hAnsi="GDS Transport Website Light"/>
+              </w:rPr>
+            </w:pPr>
+            <w:r>
+              <w:rPr>
+                <w:rFonts w:ascii="GDS Transport Website Light" w:hAnsi="GDS Transport Website Light"/>
+              </w:rPr>
+              <w:t>Counsel for &lt;&lt;</w:t>
+            </w:r>
+            <w:r>
+              <w:rPr>
+                <w:rFonts w:ascii="GDS Transport Website Light" w:hAnsi="GDS Transport Website Light"/>
+              </w:rPr>
+              <w:t xml:space="preserve"> </w:t>
+            </w:r>
+            <w:r>
+              <w:rPr>
+                <w:rFonts w:ascii="GDS Transport Website Light" w:hAnsi="GDS Transport Website Light"/>
+              </w:rPr>
+              <w:t>defendant2Name &gt;&gt;, the defendant.</w:t>
+            </w:r>
+          </w:p>
+        </w:tc>
+      </w:tr>
+      <w:tr>
+        <w:tc>
+          <w:tcPr>
+            <w:tcW w:w="9016" w:type="dxa"/>
+          </w:tcPr>
+          <w:p>
+            <w:pPr>
+              <w:rPr>
+                <w:rFonts w:ascii="GDS Transport Website Light" w:hAnsi="GDS Transport Website Light"/>
+              </w:rPr>
+            </w:pPr>
+            <w:r>
+              <w:rPr>
+                <w:rFonts w:ascii="GDS Transport Website Light" w:hAnsi="GDS Transport Website Light"/>
+              </w:rPr>
+              <w:t>&lt;&lt;er_&gt;&gt;</w:t>
+            </w:r>
+          </w:p>
+        </w:tc>
+      </w:tr>
+      <w:tr>
+        <w:tc>
+          <w:tcPr>
+            <w:tcW w:w="9016" w:type="dxa"/>
+          </w:tcPr>
+          <w:p>
+            <w:pPr>
+              <w:rPr>
+                <w:rFonts w:ascii="GDS Transport Website Light" w:hAnsi="GDS Transport Website Light"/>
+              </w:rPr>
+            </w:pPr>
+            <w:r>
+              <w:rPr>
+                <w:rFonts w:ascii="GDS Transport Website Light" w:hAnsi="GDS Transport Website Light"/>
+              </w:rPr>
+              <w:t>&lt;&lt;</w:t>
+            </w:r>
+            <w:proofErr w:type="spellStart"/>
+            <w:r>
+              <w:rPr>
+                <w:rFonts w:ascii="GDS Transport Website Light" w:hAnsi="GDS Transport Website Light"/>
+              </w:rPr>
+              <w:t>cr</w:t>
+            </w:r>
+            <w:proofErr w:type="spellEnd"/>
+            <w:r>
+              <w:rPr>
+                <w:rFonts w:ascii="GDS Transport Website Light" w:hAnsi="GDS Transport Website Light"/>
+              </w:rPr>
+              <w:t>_{</w:t>
+            </w:r>
+            <w:r>
+              <w:rPr>
+                <w:rFonts w:ascii="GDS Transport Website Light" w:hAnsi="GDS Transport Website Light"/>
+              </w:rPr>
+              <w:t xml:space="preserve"> </w:t>
+            </w:r>
+            <w:proofErr w:type="spellStart"/>
+            <w:r>
+              <w:rPr>
+                <w:rFonts w:ascii="GDS Transport Website Light" w:hAnsi="GDS Transport Website Light"/>
+              </w:rPr>
+              <w:t>defendantTwoRepresentation</w:t>
+            </w:r>
+            <w:proofErr w:type="spellEnd"/>
+            <w:r>
+              <w:rPr>
+                <w:rFonts w:ascii="GDS Transport Website Light" w:hAnsi="GDS Transport Website Light"/>
+              </w:rPr>
+              <w:t xml:space="preserve"> ='Solicitor for </w:t>
+            </w:r>
+            <w:r>
+              <w:rPr>
+                <w:rFonts w:ascii="GDS Transport Website Light" w:hAnsi="GDS Transport Website Light"/>
+              </w:rPr>
+              <w:t>defendant</w:t>
+            </w:r>
+            <w:r>
+              <w:rPr>
+                <w:rFonts w:ascii="GDS Transport Website Light" w:hAnsi="GDS Transport Website Light"/>
+              </w:rPr>
+              <w:t>'}&gt;&gt;</w:t>
+            </w:r>
+          </w:p>
+        </w:tc>
+      </w:tr>
+      <w:tr>
+        <w:tc>
+          <w:tcPr>
+            <w:tcW w:w="9016" w:type="dxa"/>
+          </w:tcPr>
+          <w:p>
+            <w:pPr>
+              <w:rPr>
+                <w:rFonts w:ascii="GDS Transport Website Light" w:hAnsi="GDS Transport Website Light"/>
+              </w:rPr>
+            </w:pPr>
+            <w:r>
+              <w:rPr>
+                <w:rFonts w:ascii="GDS Transport Website Light" w:hAnsi="GDS Transport Website Light"/>
+              </w:rPr>
+              <w:t>Solicitor for &lt;&lt;</w:t>
+            </w:r>
+            <w:r>
+              <w:rPr>
+                <w:rFonts w:ascii="GDS Transport Website Light" w:hAnsi="GDS Transport Website Light"/>
+              </w:rPr>
+              <w:t xml:space="preserve"> </w:t>
+            </w:r>
+            <w:r>
+              <w:rPr>
+                <w:rFonts w:ascii="GDS Transport Website Light" w:hAnsi="GDS Transport Website Light"/>
+              </w:rPr>
+              <w:t xml:space="preserve">defendant2Name &gt;&gt;, the </w:t>
+            </w:r>
+            <w:r>
+              <w:rPr>
+                <w:rFonts w:ascii="GDS Transport Website Light" w:hAnsi="GDS Transport Website Light"/>
+              </w:rPr>
+              <w:t>defendant</w:t>
+            </w:r>
+            <w:r>
+              <w:rPr>
+                <w:rFonts w:ascii="GDS Transport Website Light" w:hAnsi="GDS Transport Website Light"/>
+              </w:rPr>
+              <w:t>.</w:t>
+            </w:r>
+          </w:p>
+        </w:tc>
+      </w:tr>
+      <w:tr>
+        <w:tc>
+          <w:tcPr>
+            <w:tcW w:w="9016" w:type="dxa"/>
+          </w:tcPr>
+          <w:p>
+            <w:pPr>
+              <w:rPr>
+                <w:rFonts w:ascii="GDS Transport Website Light" w:hAnsi="GDS Transport Website Light"/>
+              </w:rPr>
+            </w:pPr>
+            <w:r>
+              <w:rPr>
+                <w:rFonts w:ascii="GDS Transport Website Light" w:hAnsi="GDS Transport Website Light"/>
+              </w:rPr>
+              <w:t>&lt;&lt;er_&gt;&gt;</w:t>
+            </w:r>
+          </w:p>
+        </w:tc>
+      </w:tr>
+      <w:tr>
+        <w:tc>
+          <w:tcPr>
+            <w:tcW w:w="9016" w:type="dxa"/>
+          </w:tcPr>
+          <w:p>
+            <w:pPr>
+              <w:rPr>
+                <w:rFonts w:ascii="GDS Transport Website Light" w:hAnsi="GDS Transport Website Light"/>
+              </w:rPr>
+            </w:pPr>
+            <w:r>
+              <w:rPr>
+                <w:rFonts w:ascii="GDS Transport Website Light" w:hAnsi="GDS Transport Website Light"/>
+              </w:rPr>
+              <w:t>&lt;&lt;</w:t>
+            </w:r>
+            <w:proofErr w:type="spellStart"/>
+            <w:r>
+              <w:rPr>
+                <w:rFonts w:ascii="GDS Transport Website Light" w:hAnsi="GDS Transport Website Light"/>
+              </w:rPr>
+              <w:t>cr</w:t>
+            </w:r>
+            <w:proofErr w:type="spellEnd"/>
+            <w:r>
+              <w:rPr>
+                <w:rFonts w:ascii="GDS Transport Website Light" w:hAnsi="GDS Transport Website Light"/>
+              </w:rPr>
+              <w:t>_{</w:t>
+            </w:r>
+            <w:r>
+              <w:rPr>
+                <w:rFonts w:ascii="GDS Transport Website Light" w:hAnsi="GDS Transport Website Light"/>
+              </w:rPr>
+              <w:t xml:space="preserve"> </w:t>
+            </w:r>
+            <w:proofErr w:type="spellStart"/>
+            <w:r>
+              <w:rPr>
+                <w:rFonts w:ascii="GDS Transport Website Light" w:hAnsi="GDS Transport Website Light"/>
+              </w:rPr>
+              <w:t>defendantTwoRepresentation</w:t>
+            </w:r>
+            <w:proofErr w:type="spellEnd"/>
+            <w:r>
+              <w:rPr>
+                <w:rFonts w:ascii="GDS Transport Website Light" w:hAnsi="GDS Transport Website Light"/>
+              </w:rPr>
+              <w:t xml:space="preserve"> ='Cost draftsman for the </w:t>
+            </w:r>
+            <w:r>
+              <w:rPr>
+                <w:rFonts w:ascii="GDS Transport Website Light" w:hAnsi="GDS Transport Website Light"/>
+              </w:rPr>
+              <w:t>defendant</w:t>
+            </w:r>
+            <w:r>
+              <w:rPr>
+                <w:rFonts w:ascii="GDS Transport Website Light" w:hAnsi="GDS Transport Website Light"/>
+              </w:rPr>
+              <w:t>' }&gt;&gt;</w:t>
+            </w:r>
+          </w:p>
+        </w:tc>
+      </w:tr>
+      <w:tr>
+        <w:tc>
+          <w:tcPr>
+            <w:tcW w:w="9016" w:type="dxa"/>
+          </w:tcPr>
+          <w:p>
+            <w:pPr>
+              <w:rPr>
+                <w:rFonts w:ascii="GDS Transport Website Light" w:hAnsi="GDS Transport Website Light"/>
+              </w:rPr>
+            </w:pPr>
+            <w:r>
+              <w:rPr>
+                <w:rFonts w:ascii="GDS Transport Website Light" w:hAnsi="GDS Transport Website Light"/>
+              </w:rPr>
+              <w:t xml:space="preserve">Costs draftsman for &lt;&lt;defendant2Name&gt;&gt;, the </w:t>
+            </w:r>
+            <w:r>
+              <w:rPr>
+                <w:rFonts w:ascii="GDS Transport Website Light" w:hAnsi="GDS Transport Website Light"/>
+              </w:rPr>
+              <w:t>defendant</w:t>
+            </w:r>
+            <w:r>
+              <w:rPr>
+                <w:rFonts w:ascii="GDS Transport Website Light" w:hAnsi="GDS Transport Website Light"/>
+              </w:rPr>
+              <w:t>.</w:t>
+            </w:r>
+          </w:p>
+        </w:tc>
+      </w:tr>
+      <w:tr>
+        <w:tc>
+          <w:tcPr>
+            <w:tcW w:w="9016" w:type="dxa"/>
+          </w:tcPr>
+          <w:p>
+            <w:pPr>
+              <w:rPr>
+                <w:rFonts w:ascii="GDS Transport Website Light" w:hAnsi="GDS Transport Website Light"/>
+              </w:rPr>
+            </w:pPr>
+            <w:r>
+              <w:rPr>
+                <w:rFonts w:ascii="GDS Transport Website Light" w:hAnsi="GDS Transport Website Light"/>
+              </w:rPr>
+              <w:t>&lt;&lt;er_&gt;&gt;</w:t>
+            </w:r>
+          </w:p>
+        </w:tc>
+      </w:tr>
+      <w:tr>
+        <w:tc>
+          <w:tcPr>
+            <w:tcW w:w="9016" w:type="dxa"/>
+          </w:tcPr>
+          <w:p>
+            <w:pPr>
+              <w:rPr>
+                <w:rFonts w:ascii="GDS Transport Website Light" w:hAnsi="GDS Transport Website Light"/>
+              </w:rPr>
+            </w:pPr>
+            <w:r>
+              <w:rPr>
+                <w:rFonts w:ascii="GDS Transport Website Light" w:hAnsi="GDS Transport Website Light"/>
+              </w:rPr>
+              <w:t>&lt;&lt;</w:t>
+            </w:r>
+            <w:proofErr w:type="spellStart"/>
+            <w:r>
+              <w:rPr>
+                <w:rFonts w:ascii="GDS Transport Website Light" w:hAnsi="GDS Transport Website Light"/>
+              </w:rPr>
+              <w:t>cr</w:t>
+            </w:r>
+            <w:proofErr w:type="spellEnd"/>
+            <w:r>
+              <w:rPr>
+                <w:rFonts w:ascii="GDS Transport Website Light" w:hAnsi="GDS Transport Website Light"/>
+              </w:rPr>
+              <w:t>_{</w:t>
+            </w:r>
+            <w:r>
+              <w:rPr>
+                <w:rFonts w:ascii="GDS Transport Website Light" w:hAnsi="GDS Transport Website Light"/>
+              </w:rPr>
+              <w:t xml:space="preserve"> </w:t>
+            </w:r>
+            <w:proofErr w:type="spellStart"/>
+            <w:r>
+              <w:rPr>
+                <w:rFonts w:ascii="GDS Transport Website Light" w:hAnsi="GDS Transport Website Light"/>
+              </w:rPr>
+              <w:t>defendantTwoRepresentation</w:t>
+            </w:r>
+            <w:proofErr w:type="spellEnd"/>
+            <w:r>
+              <w:rPr>
+                <w:rFonts w:ascii="GDS Transport Website Light" w:hAnsi="GDS Transport Website Light"/>
+              </w:rPr>
+              <w:t xml:space="preserve"> ='The defendant in person'}&gt;&gt;</w:t>
+            </w:r>
+          </w:p>
+        </w:tc>
+      </w:tr>
+      <w:tr>
+        <w:tc>
+          <w:tcPr>
+            <w:tcW w:w="9016" w:type="dxa"/>
+          </w:tcPr>
+          <w:p>
+            <w:pPr>
+              <w:rPr>
+                <w:rFonts w:ascii="GDS Transport Website Light" w:hAnsi="GDS Transport Website Light"/>
+              </w:rPr>
+            </w:pPr>
+            <w:r>
+              <w:rPr>
+                <w:rFonts w:ascii="GDS Transport Website Light" w:hAnsi="GDS Transport Website Light"/>
+              </w:rPr>
+              <w:t>&lt;&lt;</w:t>
+            </w:r>
+            <w:r>
+              <w:rPr>
+                <w:rFonts w:ascii="GDS Transport Website Light" w:hAnsi="GDS Transport Website Light"/>
+              </w:rPr>
+              <w:t xml:space="preserve"> </w:t>
+            </w:r>
+            <w:r>
+              <w:rPr>
+                <w:rFonts w:ascii="GDS Transport Website Light" w:hAnsi="GDS Transport Website Light"/>
+              </w:rPr>
+              <w:t xml:space="preserve">defendant2Name &gt;&gt;, the </w:t>
+            </w:r>
+            <w:r>
+              <w:rPr>
+                <w:rFonts w:ascii="GDS Transport Website Light" w:hAnsi="GDS Transport Website Light"/>
+              </w:rPr>
+              <w:t>defendant</w:t>
+            </w:r>
+            <w:r>
+              <w:rPr>
+                <w:rFonts w:ascii="GDS Transport Website Light" w:hAnsi="GDS Transport Website Light"/>
+              </w:rPr>
+              <w:t>, In person.</w:t>
+            </w:r>
+          </w:p>
+        </w:tc>
+      </w:tr>
+      <w:tr>
+        <w:tc>
+          <w:tcPr>
+            <w:tcW w:w="9016" w:type="dxa"/>
+          </w:tcPr>
+          <w:p>
+            <w:pPr>
+              <w:rPr>
+                <w:rFonts w:ascii="GDS Transport Website Light" w:hAnsi="GDS Transport Website Light"/>
+              </w:rPr>
+            </w:pPr>
+            <w:r>
+              <w:rPr>
+                <w:rFonts w:ascii="GDS Transport Website Light" w:hAnsi="GDS Transport Website Light"/>
+              </w:rPr>
+              <w:t>&lt;&lt;er_&gt;&gt;</w:t>
+            </w:r>
+          </w:p>
+        </w:tc>
+      </w:tr>
+      <w:tr>
+        <w:tc>
+          <w:tcPr>
+            <w:tcW w:w="9016" w:type="dxa"/>
+          </w:tcPr>
+          <w:p>
+            <w:pPr>
+              <w:rPr>
+                <w:rFonts w:ascii="GDS Transport Website Light" w:hAnsi="GDS Transport Website Light"/>
+              </w:rPr>
+            </w:pPr>
+            <w:r>
+              <w:rPr>
+                <w:rFonts w:ascii="GDS Transport Website Light" w:hAnsi="GDS Transport Website Light"/>
+              </w:rPr>
+              <w:t>&lt;&lt;</w:t>
+            </w:r>
+            <w:proofErr w:type="spellStart"/>
+            <w:r>
+              <w:rPr>
+                <w:rFonts w:ascii="GDS Transport Website Light" w:hAnsi="GDS Transport Website Light"/>
+              </w:rPr>
+              <w:t>cr</w:t>
+            </w:r>
+            <w:proofErr w:type="spellEnd"/>
+            <w:r>
+              <w:rPr>
+                <w:rFonts w:ascii="GDS Transport Website Light" w:hAnsi="GDS Transport Website Light"/>
+              </w:rPr>
+              <w:t>_{</w:t>
+            </w:r>
+            <w:r>
+              <w:rPr>
+                <w:rFonts w:ascii="GDS Transport Website Light" w:hAnsi="GDS Transport Website Light"/>
+              </w:rPr>
+              <w:t xml:space="preserve"> </w:t>
+            </w:r>
+            <w:proofErr w:type="spellStart"/>
+            <w:r>
+              <w:rPr>
+                <w:rFonts w:ascii="GDS Transport Website Light" w:hAnsi="GDS Transport Website Light"/>
+              </w:rPr>
+              <w:t>defendantTwoRepresentation</w:t>
+            </w:r>
+            <w:proofErr w:type="spellEnd"/>
+            <w:r>
+              <w:rPr>
+                <w:rFonts w:ascii="GDS Transport Website Light" w:hAnsi="GDS Transport Website Light"/>
+              </w:rPr>
+              <w:t xml:space="preserve"> ='Lay representative for the </w:t>
+            </w:r>
+            <w:r>
+              <w:rPr>
+                <w:rFonts w:ascii="GDS Transport Website Light" w:hAnsi="GDS Transport Website Light"/>
+              </w:rPr>
+              <w:t>defendant</w:t>
+            </w:r>
+            <w:r>
+              <w:rPr>
+                <w:rFonts w:ascii="GDS Transport Website Light" w:hAnsi="GDS Transport Website Light"/>
+              </w:rPr>
+              <w:t>'}&gt;&gt;</w:t>
+            </w:r>
+          </w:p>
+        </w:tc>
+      </w:tr>
+      <w:tr>
+        <w:tc>
+          <w:tcPr>
+            <w:tcW w:w="9016" w:type="dxa"/>
+          </w:tcPr>
+          <w:p>
+            <w:pPr>
+              <w:rPr>
+                <w:rFonts w:ascii="GDS Transport Website Light" w:hAnsi="GDS Transport Website Light"/>
+              </w:rPr>
+            </w:pPr>
+            <w:r>
+              <w:rPr>
+                <w:rFonts w:ascii="GDS Transport Website Light" w:hAnsi="GDS Transport Website Light"/>
+              </w:rPr>
+              <w:lastRenderedPageBreak/>
+              <w:t>A lay representative for &lt;&lt;</w:t>
+            </w:r>
+            <w:r>
+              <w:rPr>
+                <w:rFonts w:ascii="GDS Transport Website Light" w:hAnsi="GDS Transport Website Light"/>
+              </w:rPr>
+              <w:t xml:space="preserve"> </w:t>
+            </w:r>
+            <w:r>
+              <w:rPr>
+                <w:rFonts w:ascii="GDS Transport Website Light" w:hAnsi="GDS Transport Website Light"/>
+              </w:rPr>
+              <w:t xml:space="preserve">defendant2Name &gt;&gt;, the </w:t>
+            </w:r>
+            <w:r>
+              <w:rPr>
+                <w:rFonts w:ascii="GDS Transport Website Light" w:hAnsi="GDS Transport Website Light"/>
+              </w:rPr>
+              <w:t>defendant</w:t>
+            </w:r>
+            <w:r>
+              <w:rPr>
+                <w:rFonts w:ascii="GDS Transport Website Light" w:hAnsi="GDS Transport Website Light"/>
+              </w:rPr>
+              <w:t>.</w:t>
+            </w:r>
+          </w:p>
+        </w:tc>
+      </w:tr>
+      <w:tr>
+        <w:tc>
+          <w:tcPr>
+            <w:tcW w:w="9016" w:type="dxa"/>
+          </w:tcPr>
+          <w:p>
+            <w:pPr>
+              <w:rPr>
+                <w:rFonts w:ascii="GDS Transport Website Light" w:hAnsi="GDS Transport Website Light"/>
+              </w:rPr>
+            </w:pPr>
+            <w:r>
+              <w:rPr>
+                <w:rFonts w:ascii="GDS Transport Website Light" w:hAnsi="GDS Transport Website Light"/>
+              </w:rPr>
+              <w:t>&lt;&lt;er_&gt;&gt;</w:t>
+            </w:r>
+          </w:p>
+        </w:tc>
+      </w:tr>
+      <w:tr>
+        <w:tc>
+          <w:tcPr>
+            <w:tcW w:w="9016" w:type="dxa"/>
+          </w:tcPr>
+          <w:p>
+            <w:pPr>
+              <w:rPr>
+                <w:rFonts w:ascii="GDS Transport Website Light" w:hAnsi="GDS Transport Website Light"/>
+              </w:rPr>
+            </w:pPr>
+            <w:r>
+              <w:rPr>
+                <w:rFonts w:ascii="GDS Transport Website Light" w:hAnsi="GDS Transport Website Light"/>
+              </w:rPr>
+              <w:t>&lt;&lt;</w:t>
+            </w:r>
+            <w:proofErr w:type="spellStart"/>
+            <w:r>
+              <w:rPr>
+                <w:rFonts w:ascii="GDS Transport Website Light" w:hAnsi="GDS Transport Website Light"/>
+              </w:rPr>
+              <w:t>cr</w:t>
+            </w:r>
+            <w:proofErr w:type="spellEnd"/>
+            <w:r>
+              <w:rPr>
+                <w:rFonts w:ascii="GDS Transport Website Light" w:hAnsi="GDS Transport Website Light"/>
+              </w:rPr>
+              <w:t>_{</w:t>
+            </w:r>
+            <w:r>
+              <w:rPr>
+                <w:rFonts w:ascii="GDS Transport Website Light" w:hAnsi="GDS Transport Website Light"/>
+              </w:rPr>
+              <w:t xml:space="preserve"> </w:t>
+            </w:r>
+            <w:proofErr w:type="spellStart"/>
+            <w:r>
+              <w:rPr>
+                <w:rFonts w:ascii="GDS Transport Website Light" w:hAnsi="GDS Transport Website Light"/>
+              </w:rPr>
+              <w:t>defendantTwoRepresentation</w:t>
+            </w:r>
+            <w:proofErr w:type="spellEnd"/>
+            <w:r>
+              <w:rPr>
+                <w:rFonts w:ascii="GDS Transport Website Light" w:hAnsi="GDS Transport Website Light"/>
+              </w:rPr>
+              <w:t xml:space="preserve"> ='D</w:t>
+            </w:r>
+            <w:r>
+              <w:rPr>
+                <w:rFonts w:ascii="GDS Transport Website Light" w:hAnsi="GDS Transport Website Light"/>
+              </w:rPr>
+              <w:t>efendant</w:t>
+            </w:r>
+            <w:r>
+              <w:rPr>
+                <w:rFonts w:ascii="GDS Transport Website Light" w:hAnsi="GDS Transport Website Light"/>
+              </w:rPr>
+              <w:t xml:space="preserve"> not attending' &amp;&amp; </w:t>
+            </w:r>
+            <w:proofErr w:type="spellStart"/>
+            <w:r>
+              <w:rPr>
+                <w:rFonts w:ascii="GDS Transport Website Light" w:hAnsi="GDS Transport Website Light"/>
+              </w:rPr>
+              <w:t>heardDefendantNotAttend</w:t>
+            </w:r>
+            <w:proofErr w:type="spellEnd"/>
+            <w:r>
+              <w:rPr>
+                <w:rFonts w:ascii="GDS Transport Website Light" w:hAnsi="GDS Transport Website Light"/>
+              </w:rPr>
+              <w:t xml:space="preserve"> ='Satisfied reasonable to proceed'}&gt;&gt;</w:t>
+            </w:r>
+          </w:p>
+        </w:tc>
+      </w:tr>
+      <w:tr>
+        <w:tc>
+          <w:tcPr>
+            <w:tcW w:w="9016" w:type="dxa"/>
+          </w:tcPr>
+          <w:p>
+            <w:pPr>
+              <w:rPr>
+                <w:rFonts w:ascii="GDS Transport Website Light" w:hAnsi="GDS Transport Website Light"/>
+              </w:rPr>
+            </w:pPr>
+            <w:r>
+              <w:rPr>
+                <w:rFonts w:ascii="GDS Transport Website Light" w:hAnsi="GDS Transport Website Light"/>
+              </w:rPr>
+              <w:t>&lt;&lt;</w:t>
+            </w:r>
+            <w:r>
+              <w:rPr>
+                <w:rFonts w:ascii="GDS Transport Website Light" w:hAnsi="GDS Transport Website Light"/>
+              </w:rPr>
+              <w:t xml:space="preserve"> </w:t>
+            </w:r>
+            <w:r>
+              <w:rPr>
+                <w:rFonts w:ascii="GDS Transport Website Light" w:hAnsi="GDS Transport Website Light"/>
+              </w:rPr>
+              <w:t>defendant2Name &gt;&gt;, the defendant,</w:t>
+            </w:r>
+            <w:r>
+              <w:rPr>
+                <w:rFonts w:ascii="GDS Transport Website Light" w:hAnsi="GDS Transport Website Light"/>
+              </w:rPr>
+              <w:t xml:space="preserve"> </w:t>
+            </w:r>
+            <w:r>
+              <w:rPr>
+                <w:rFonts w:ascii="GDS Transport Website Light" w:hAnsi="GDS Transport Website Light"/>
+              </w:rPr>
+              <w:t xml:space="preserve">did not attend the </w:t>
+            </w:r>
+            <w:r>
+              <w:rPr>
+                <w:rFonts w:ascii="GDS Transport Website Light" w:hAnsi="GDS Transport Website Light"/>
+              </w:rPr>
+              <w:t>trial</w:t>
+            </w:r>
+            <w:r>
+              <w:rPr>
+                <w:rFonts w:ascii="GDS Transport Website Light" w:hAnsi="GDS Transport Website Light"/>
+              </w:rPr>
+              <w:t xml:space="preserve">. The Judge was satisfied that they had received notice of the </w:t>
+            </w:r>
+            <w:r>
+              <w:rPr>
+                <w:rFonts w:ascii="GDS Transport Website Light" w:hAnsi="GDS Transport Website Light"/>
+              </w:rPr>
+              <w:t>trial</w:t>
+            </w:r>
+            <w:r>
+              <w:rPr>
+                <w:rFonts w:ascii="GDS Transport Website Light" w:hAnsi="GDS Transport Website Light"/>
+              </w:rPr>
+              <w:t xml:space="preserve"> and determined that it was reasonable to proceed in their absence</w:t>
+            </w:r>
+            <w:r>
+              <w:rPr>
+                <w:rFonts w:ascii="GDS Transport Website Light" w:hAnsi="GDS Transport Website Light"/>
+              </w:rPr>
+              <w:t xml:space="preserve">.  </w:t>
+            </w:r>
+          </w:p>
+        </w:tc>
+      </w:tr>
+      <w:tr>
+        <w:tc>
+          <w:tcPr>
+            <w:tcW w:w="9016" w:type="dxa"/>
+          </w:tcPr>
+          <w:p>
+            <w:pPr>
+              <w:rPr>
+                <w:rFonts w:ascii="GDS Transport Website Light" w:hAnsi="GDS Transport Website Light"/>
+              </w:rPr>
+            </w:pPr>
+            <w:r>
+              <w:rPr>
+                <w:rFonts w:ascii="GDS Transport Website Light" w:hAnsi="GDS Transport Website Light"/>
+              </w:rPr>
+              <w:t>&lt;&lt;er_&gt;&gt;</w:t>
+            </w:r>
+          </w:p>
+        </w:tc>
+      </w:tr>
+      <w:tr>
+        <w:tc>
+          <w:tcPr>
+            <w:tcW w:w="9016" w:type="dxa"/>
+          </w:tcPr>
+          <w:p>
+            <w:pPr>
+              <w:rPr>
+                <w:rFonts w:ascii="GDS Transport Website Light" w:hAnsi="GDS Transport Website Light"/>
+              </w:rPr>
+            </w:pPr>
+            <w:r>
+              <w:rPr>
+                <w:rFonts w:ascii="GDS Transport Website Light" w:hAnsi="GDS Transport Website Light"/>
+              </w:rPr>
+              <w:t xml:space="preserve">  &lt;&lt;</w:t>
+            </w:r>
+            <w:proofErr w:type="spellStart"/>
+            <w:r>
+              <w:rPr>
+                <w:rFonts w:ascii="GDS Transport Website Light" w:hAnsi="GDS Transport Website Light"/>
+              </w:rPr>
+              <w:t>cr</w:t>
+            </w:r>
+            <w:proofErr w:type="spellEnd"/>
+            <w:r>
+              <w:rPr>
+                <w:rFonts w:ascii="GDS Transport Website Light" w:hAnsi="GDS Transport Website Light"/>
+              </w:rPr>
+              <w:t>_{</w:t>
+            </w:r>
+            <w:r>
+              <w:rPr>
+                <w:rFonts w:ascii="GDS Transport Website Light" w:hAnsi="GDS Transport Website Light"/>
+              </w:rPr>
+              <w:t xml:space="preserve"> </w:t>
+            </w:r>
+            <w:proofErr w:type="spellStart"/>
+            <w:r>
+              <w:rPr>
+                <w:rFonts w:ascii="GDS Transport Website Light" w:hAnsi="GDS Transport Website Light"/>
+              </w:rPr>
+              <w:t>defendantTwoRepresentation</w:t>
+            </w:r>
+            <w:proofErr w:type="spellEnd"/>
+            <w:r>
+              <w:rPr>
+                <w:rFonts w:ascii="GDS Transport Website Light" w:hAnsi="GDS Transport Website Light"/>
+              </w:rPr>
+              <w:t xml:space="preserve"> ='D</w:t>
+            </w:r>
+            <w:r>
+              <w:rPr>
+                <w:rFonts w:ascii="GDS Transport Website Light" w:hAnsi="GDS Transport Website Light"/>
+              </w:rPr>
+              <w:t>efendant</w:t>
+            </w:r>
+            <w:r>
+              <w:rPr>
+                <w:rFonts w:ascii="GDS Transport Website Light" w:hAnsi="GDS Transport Website Light"/>
+              </w:rPr>
+              <w:t xml:space="preserve"> not attending' &amp;&amp; </w:t>
+            </w:r>
+            <w:proofErr w:type="spellStart"/>
+            <w:r>
+              <w:rPr>
+                <w:rFonts w:ascii="GDS Transport Website Light" w:hAnsi="GDS Transport Website Light"/>
+              </w:rPr>
+              <w:t>heardDefendantNotAttend</w:t>
+            </w:r>
+            <w:proofErr w:type="spellEnd"/>
+            <w:r>
+              <w:rPr>
+                <w:rFonts w:ascii="GDS Transport Website Light" w:hAnsi="GDS Transport Website Light"/>
+              </w:rPr>
+              <w:t xml:space="preserve"> ='Satisfied notice of trial received, not reasonable to proceed'}&gt;&gt;</w:t>
+            </w:r>
+          </w:p>
+        </w:tc>
+      </w:tr>
+      <w:tr>
+        <w:tc>
+          <w:tcPr>
+            <w:tcW w:w="9016" w:type="dxa"/>
+          </w:tcPr>
+          <w:p>
+            <w:pPr>
+              <w:rPr>
+                <w:rFonts w:ascii="GDS Transport Website Light" w:hAnsi="GDS Transport Website Light"/>
+              </w:rPr>
+            </w:pPr>
+            <w:r>
+              <w:rPr>
+                <w:rFonts w:ascii="GDS Transport Website Light" w:hAnsi="GDS Transport Website Light"/>
+              </w:rPr>
+              <w:t>&lt;&lt;</w:t>
+            </w:r>
+            <w:r>
+              <w:rPr>
+                <w:rFonts w:ascii="GDS Transport Website Light" w:hAnsi="GDS Transport Website Light"/>
+              </w:rPr>
+              <w:t xml:space="preserve"> </w:t>
+            </w:r>
+            <w:r>
+              <w:rPr>
+                <w:rFonts w:ascii="GDS Transport Website Light" w:hAnsi="GDS Transport Website Light"/>
+              </w:rPr>
+              <w:t>defendant2Name &gt;&gt;, t</w:t>
+            </w:r>
+            <w:r>
+              <w:rPr>
+                <w:rFonts w:ascii="GDS Transport Website Light" w:hAnsi="GDS Transport Website Light"/>
+              </w:rPr>
+              <w:t xml:space="preserve">he </w:t>
+            </w:r>
             <w:r>
               <w:rPr>
                 <w:rFonts w:ascii="GDS Transport Website Light" w:hAnsi="GDS Transport Website Light"/>
@@ -3619,21 +4898,182 @@
               <w:rPr>
                 <w:rFonts w:ascii="GDS Transport Website Light" w:hAnsi="GDS Transport Website Light"/>
               </w:rPr>
+              <w:t xml:space="preserve"> and, whilst the Judge was satisfied that they had received notice of the </w:t>
+            </w:r>
+            <w:r>
+              <w:rPr>
+                <w:rFonts w:ascii="GDS Transport Website Light" w:hAnsi="GDS Transport Website Light"/>
+              </w:rPr>
+              <w:t>trial</w:t>
+            </w:r>
+            <w:r>
+              <w:rPr>
+                <w:rFonts w:ascii="GDS Transport Website Light" w:hAnsi="GDS Transport Website Light"/>
+              </w:rPr>
+              <w:t>, the Judge was not satisfied that it was reasonable to proceed in their absence</w:t>
+            </w:r>
+            <w:r>
+              <w:rPr>
+                <w:rFonts w:ascii="GDS Transport Website Light" w:hAnsi="GDS Transport Website Light"/>
+              </w:rPr>
+              <w:t>.</w:t>
+            </w:r>
+          </w:p>
+        </w:tc>
+      </w:tr>
+      <w:tr>
+        <w:tc>
+          <w:tcPr>
+            <w:tcW w:w="9016" w:type="dxa"/>
+          </w:tcPr>
+          <w:p>
+            <w:pPr>
+              <w:rPr>
+                <w:rFonts w:ascii="GDS Transport Website Light" w:hAnsi="GDS Transport Website Light"/>
+              </w:rPr>
+            </w:pPr>
+            <w:r>
+              <w:rPr>
+                <w:rFonts w:ascii="GDS Transport Website Light" w:hAnsi="GDS Transport Website Light"/>
+              </w:rPr>
+              <w:t>&lt;&lt;er_&gt;&gt;</w:t>
+            </w:r>
+          </w:p>
+        </w:tc>
+      </w:tr>
+      <w:tr>
+        <w:tc>
+          <w:tcPr>
+            <w:tcW w:w="9016" w:type="dxa"/>
+          </w:tcPr>
+          <w:p>
+            <w:pPr>
+              <w:rPr>
+                <w:rFonts w:ascii="GDS Transport Website Light" w:hAnsi="GDS Transport Website Light"/>
+              </w:rPr>
+            </w:pPr>
+            <w:r>
+              <w:rPr>
+                <w:rFonts w:ascii="GDS Transport Website Light" w:hAnsi="GDS Transport Website Light"/>
+              </w:rPr>
+              <w:t>&lt;&lt;</w:t>
+            </w:r>
+            <w:proofErr w:type="spellStart"/>
+            <w:r>
+              <w:rPr>
+                <w:rFonts w:ascii="GDS Transport Website Light" w:hAnsi="GDS Transport Website Light"/>
+              </w:rPr>
+              <w:t>cr</w:t>
+            </w:r>
+            <w:proofErr w:type="spellEnd"/>
+            <w:r>
+              <w:rPr>
+                <w:rFonts w:ascii="GDS Transport Website Light" w:hAnsi="GDS Transport Website Light"/>
+              </w:rPr>
+              <w:t>_{</w:t>
+            </w:r>
+            <w:r>
+              <w:rPr>
+                <w:rFonts w:ascii="GDS Transport Website Light" w:hAnsi="GDS Transport Website Light"/>
+              </w:rPr>
+              <w:t xml:space="preserve"> </w:t>
+            </w:r>
+            <w:proofErr w:type="spellStart"/>
+            <w:r>
+              <w:rPr>
+                <w:rFonts w:ascii="GDS Transport Website Light" w:hAnsi="GDS Transport Website Light"/>
+              </w:rPr>
+              <w:t>defendantTwoRepresentation</w:t>
+            </w:r>
+            <w:proofErr w:type="spellEnd"/>
+            <w:r>
+              <w:rPr>
+                <w:rFonts w:ascii="GDS Transport Website Light" w:hAnsi="GDS Transport Website Light"/>
+              </w:rPr>
+              <w:t xml:space="preserve"> ='D</w:t>
+            </w:r>
+            <w:r>
+              <w:rPr>
+                <w:rFonts w:ascii="GDS Transport Website Light" w:hAnsi="GDS Transport Website Light"/>
+              </w:rPr>
+              <w:t>efendant</w:t>
+            </w:r>
+            <w:r>
+              <w:rPr>
+                <w:rFonts w:ascii="GDS Transport Website Light" w:hAnsi="GDS Transport Website Light"/>
+              </w:rPr>
+              <w:t xml:space="preserve"> not attending' &amp;&amp; </w:t>
+            </w:r>
+            <w:proofErr w:type="spellStart"/>
+            <w:r>
+              <w:rPr>
+                <w:rFonts w:ascii="GDS Transport Website Light" w:hAnsi="GDS Transport Website Light"/>
+              </w:rPr>
+              <w:t>heardDefendantNotAttend</w:t>
+            </w:r>
+            <w:proofErr w:type="spellEnd"/>
+            <w:r>
+              <w:rPr>
+                <w:rFonts w:ascii="GDS Transport Website Light" w:hAnsi="GDS Transport Website Light"/>
+              </w:rPr>
+              <w:t xml:space="preserve"> ='Not satisfied notice of trial received, not reasonable to proceed' }&gt;&gt;</w:t>
+            </w:r>
+          </w:p>
+        </w:tc>
+      </w:tr>
+      <w:tr>
+        <w:tc>
+          <w:tcPr>
+            <w:tcW w:w="9016" w:type="dxa"/>
+          </w:tcPr>
+          <w:p>
+            <w:pPr>
+              <w:rPr>
+                <w:rFonts w:ascii="GDS Transport Website Light" w:hAnsi="GDS Transport Website Light"/>
+              </w:rPr>
+            </w:pPr>
+            <w:r>
+              <w:rPr>
+                <w:rFonts w:ascii="GDS Transport Website Light" w:hAnsi="GDS Transport Website Light"/>
+              </w:rPr>
+              <w:t>&lt;&lt;defendant2Name&gt;&gt;, t</w:t>
+            </w:r>
+            <w:r>
+              <w:rPr>
+                <w:rFonts w:ascii="GDS Transport Website Light" w:hAnsi="GDS Transport Website Light"/>
+              </w:rPr>
+              <w:t xml:space="preserve">he </w:t>
+            </w:r>
+            <w:r>
+              <w:rPr>
+                <w:rFonts w:ascii="GDS Transport Website Light" w:hAnsi="GDS Transport Website Light"/>
+              </w:rPr>
+              <w:t xml:space="preserve">defendant, </w:t>
+            </w:r>
+            <w:r>
+              <w:rPr>
+                <w:rFonts w:ascii="GDS Transport Website Light" w:hAnsi="GDS Transport Website Light"/>
+              </w:rPr>
+              <w:t xml:space="preserve">did not attend the </w:t>
+            </w:r>
+            <w:r>
+              <w:rPr>
+                <w:rFonts w:ascii="GDS Transport Website Light" w:hAnsi="GDS Transport Website Light"/>
+              </w:rPr>
+              <w:t>trial</w:t>
+            </w:r>
+            <w:r>
+              <w:rPr>
+                <w:rFonts w:ascii="GDS Transport Website Light" w:hAnsi="GDS Transport Website Light"/>
+              </w:rPr>
               <w:t>. The Judge was not satisfied that they had received notice of the hearing and determined that it was not reasonable to proceed in their absence</w:t>
             </w:r>
             <w:r>
               <w:rPr>
                 <w:rFonts w:ascii="GDS Transport Website Light" w:hAnsi="GDS Transport Website Light"/>
               </w:rPr>
-              <w:t xml:space="preserve">. </w:t>
-            </w:r>
-          </w:p>
-          <w:p>
-            <w:pPr>
-              <w:rPr>
-                <w:rFonts w:ascii="GDS Transport Website Light" w:hAnsi="GDS Transport Website Light"/>
-              </w:rPr>
-            </w:pPr>
+              <w:t>.</w:t>
+            </w:r>
           </w:p>
         </w:tc>
       </w:tr>
@@ -3668,20 +5108,6 @@
                 <w:rFonts w:ascii="GDS Transport Website Light" w:hAnsi="GDS Transport Website Light"/>
               </w:rPr>
             </w:pPr>
-          </w:p>
-          <w:p>
-            <w:pPr>
-              <w:rPr>
-                <w:rFonts w:ascii="GDS Transport Website Light" w:hAnsi="GDS Transport Website Light"/>
-              </w:rPr>
-            </w:pPr>
-          </w:p>
-          <w:p>
-            <w:pPr>
-              <w:rPr>
-                <w:rFonts w:ascii="GDS Transport Website Light" w:hAnsi="GDS Transport Website Light"/>
-              </w:rPr>
-            </w:pPr>
             <w:r>
               <w:rPr>
                 <w:rFonts w:ascii="GDS Transport Website Light" w:hAnsi="GDS Transport Website Light"/>
@@ -3702,942 +5128,83 @@
               </w:rPr>
               <w:t>_{</w:t>
             </w:r>
+            <w:r>
+              <w:rPr>
+                <w:rFonts w:ascii="GDS Transport Website Light" w:hAnsi="GDS Transport Website Light"/>
+              </w:rPr>
+              <w:t xml:space="preserve"> </w:t>
+            </w:r>
             <w:proofErr w:type="spellStart"/>
             <w:r>
               <w:rPr>
                 <w:rFonts w:ascii="GDS Transport Website Light" w:hAnsi="GDS Transport Website Light"/>
               </w:rPr>
-              <w:t>isDefendantTwoExists</w:t>
+              <w:t>defendantTwoRepresentation</w:t>
             </w:r>
             <w:proofErr w:type="spellEnd"/>
             <w:r>
               <w:rPr>
                 <w:rFonts w:ascii="GDS Transport Website Light" w:hAnsi="GDS Transport Website Light"/>
               </w:rPr>
-              <w:t>==true}&gt;&gt;</w:t>
-            </w:r>
-          </w:p>
-          <w:p>
-            <w:pPr>
-              <w:rPr>
-                <w:rFonts w:ascii="GDS Transport Website Light" w:hAnsi="GDS Transport Website Light"/>
-              </w:rPr>
-            </w:pPr>
-          </w:p>
-          <w:p>
-            <w:pPr>
-              <w:rPr>
-                <w:rFonts w:ascii="GDS Transport Website Light" w:hAnsi="GDS Transport Website Light"/>
-              </w:rPr>
-            </w:pPr>
-          </w:p>
-        </w:tc>
-      </w:tr>
-      <w:tr>
-        <w:tc>
-          <w:tcPr>
-            <w:tcW w:w="9016" w:type="dxa"/>
-          </w:tcPr>
-          <w:p>
-            <w:pPr>
-              <w:rPr>
-                <w:rFonts w:ascii="GDS Transport Website Light" w:hAnsi="GDS Transport Website Light"/>
-              </w:rPr>
-            </w:pPr>
-            <w:r>
-              <w:rPr>
-                <w:rFonts w:ascii="GDS Transport Website Light" w:hAnsi="GDS Transport Website Light"/>
-              </w:rPr>
-              <w:t>&lt;&lt;</w:t>
+              <w:t xml:space="preserve"> ='D</w:t>
+            </w:r>
+            <w:r>
+              <w:rPr>
+                <w:rFonts w:ascii="GDS Transport Website Light" w:hAnsi="GDS Transport Website Light"/>
+              </w:rPr>
+              <w:t>efendant</w:t>
+            </w:r>
+            <w:r>
+              <w:rPr>
+                <w:rFonts w:ascii="GDS Transport Website Light" w:hAnsi="GDS Transport Website Light"/>
+              </w:rPr>
+              <w:t xml:space="preserve"> not attending' &amp;&amp; </w:t>
             </w:r>
             <w:proofErr w:type="spellStart"/>
             <w:r>
               <w:rPr>
                 <w:rFonts w:ascii="GDS Transport Website Light" w:hAnsi="GDS Transport Website Light"/>
               </w:rPr>
-              <w:t>cr</w:t>
+              <w:t>heardDefendantNotAttend</w:t>
             </w:r>
             <w:proofErr w:type="spellEnd"/>
-            <w:proofErr w:type="gramStart"/>
-            <w:r>
-              <w:rPr>
-                <w:rFonts w:ascii="GDS Transport Website Light" w:hAnsi="GDS Transport Website Light"/>
-              </w:rPr>
-              <w:t>_{</w:t>
-            </w:r>
-            <w:proofErr w:type="spellStart"/>
-            <w:proofErr w:type="gramEnd"/>
-            <w:r>
-              <w:rPr>
-                <w:rFonts w:ascii="GDS Transport Website Light" w:hAnsi="GDS Transport Website Light"/>
-              </w:rPr>
-              <w:t>defendantTwoRepresentation</w:t>
-            </w:r>
-            <w:proofErr w:type="spellEnd"/>
-            <w:r>
-              <w:rPr>
-                <w:rFonts w:ascii="GDS Transport Website Light" w:hAnsi="GDS Transport Website Light"/>
-              </w:rPr>
-              <w:t xml:space="preserve">='Counsel for </w:t>
-            </w:r>
-            <w:r>
-              <w:rPr>
-                <w:rFonts w:ascii="GDS Transport Website Light" w:hAnsi="GDS Transport Website Light"/>
-              </w:rPr>
-              <w:t>defendant</w:t>
-            </w:r>
-            <w:r>
-              <w:rPr>
-                <w:rFonts w:ascii="GDS Transport Website Light" w:hAnsi="GDS Transport Website Light"/>
-              </w:rPr>
-              <w:t>'}&gt;&gt;</w:t>
-            </w:r>
-          </w:p>
-        </w:tc>
-      </w:tr>
-      <w:tr>
-        <w:tc>
-          <w:tcPr>
-            <w:tcW w:w="9016" w:type="dxa"/>
-          </w:tcPr>
-          <w:p>
-            <w:pPr>
-              <w:rPr>
-                <w:rFonts w:ascii="GDS Transport Website Light" w:hAnsi="GDS Transport Website Light"/>
-              </w:rPr>
-            </w:pPr>
-            <w:r>
-              <w:rPr>
-                <w:rFonts w:ascii="GDS Transport Website Light" w:hAnsi="GDS Transport Website Light"/>
-              </w:rPr>
-              <w:t>Counsel for &lt;&lt;</w:t>
-            </w:r>
-            <w:r>
-              <w:rPr>
-                <w:rFonts w:ascii="GDS Transport Website Light" w:hAnsi="GDS Transport Website Light"/>
-              </w:rPr>
-              <w:t xml:space="preserve"> </w:t>
-            </w:r>
-            <w:r>
-              <w:rPr>
-                <w:rFonts w:ascii="GDS Transport Website Light" w:hAnsi="GDS Transport Website Light"/>
-              </w:rPr>
-              <w:t>defendant2Name &gt;&gt;, the defendant.</w:t>
-            </w:r>
-          </w:p>
-        </w:tc>
-      </w:tr>
-      <w:tr>
-        <w:tc>
-          <w:tcPr>
-            <w:tcW w:w="9016" w:type="dxa"/>
-          </w:tcPr>
-          <w:p>
-            <w:pPr>
-              <w:rPr>
-                <w:rFonts w:ascii="GDS Transport Website Light" w:hAnsi="GDS Transport Website Light"/>
-              </w:rPr>
-            </w:pPr>
-            <w:r>
-              <w:rPr>
-                <w:rFonts w:ascii="GDS Transport Website Light" w:hAnsi="GDS Transport Website Light"/>
-              </w:rPr>
-              <w:t>&lt;&lt;er_&gt;&gt;</w:t>
-            </w:r>
-          </w:p>
-        </w:tc>
-      </w:tr>
-      <w:tr>
-        <w:tc>
-          <w:tcPr>
-            <w:tcW w:w="9016" w:type="dxa"/>
-          </w:tcPr>
-          <w:p>
-            <w:pPr>
-              <w:rPr>
-                <w:rFonts w:ascii="GDS Transport Website Light" w:hAnsi="GDS Transport Website Light"/>
-              </w:rPr>
-            </w:pPr>
-            <w:r>
-              <w:rPr>
-                <w:rFonts w:ascii="GDS Transport Website Light" w:hAnsi="GDS Transport Website Light"/>
-              </w:rPr>
-              <w:t>&lt;&lt;</w:t>
-            </w:r>
-            <w:proofErr w:type="spellStart"/>
-            <w:r>
-              <w:rPr>
-                <w:rFonts w:ascii="GDS Transport Website Light" w:hAnsi="GDS Transport Website Light"/>
-              </w:rPr>
-              <w:t>cr</w:t>
-            </w:r>
-            <w:proofErr w:type="spellEnd"/>
-            <w:proofErr w:type="gramStart"/>
-            <w:r>
-              <w:rPr>
-                <w:rFonts w:ascii="GDS Transport Website Light" w:hAnsi="GDS Transport Website Light"/>
-              </w:rPr>
-              <w:t>_{</w:t>
-            </w:r>
-            <w:r>
-              <w:rPr>
-                <w:rFonts w:ascii="GDS Transport Website Light" w:hAnsi="GDS Transport Website Light"/>
-              </w:rPr>
-              <w:t xml:space="preserve"> </w:t>
-            </w:r>
-            <w:proofErr w:type="spellStart"/>
-            <w:r>
-              <w:rPr>
-                <w:rFonts w:ascii="GDS Transport Website Light" w:hAnsi="GDS Transport Website Light"/>
-              </w:rPr>
-              <w:t>defendantTwoRepresentation</w:t>
-            </w:r>
-            <w:proofErr w:type="spellEnd"/>
-            <w:proofErr w:type="gramEnd"/>
-            <w:r>
-              <w:rPr>
-                <w:rFonts w:ascii="GDS Transport Website Light" w:hAnsi="GDS Transport Website Light"/>
-              </w:rPr>
-              <w:t xml:space="preserve"> ='Solicitor for </w:t>
-            </w:r>
-            <w:r>
-              <w:rPr>
-                <w:rFonts w:ascii="GDS Transport Website Light" w:hAnsi="GDS Transport Website Light"/>
-              </w:rPr>
-              <w:t>defendant</w:t>
-            </w:r>
-            <w:r>
-              <w:rPr>
-                <w:rFonts w:ascii="GDS Transport Website Light" w:hAnsi="GDS Transport Website Light"/>
-              </w:rPr>
-              <w:t>'}&gt;&gt;</w:t>
-            </w:r>
-          </w:p>
-        </w:tc>
-      </w:tr>
-      <w:tr>
-        <w:tc>
-          <w:tcPr>
-            <w:tcW w:w="9016" w:type="dxa"/>
-          </w:tcPr>
-          <w:p>
-            <w:pPr>
-              <w:rPr>
-                <w:rFonts w:ascii="GDS Transport Website Light" w:hAnsi="GDS Transport Website Light"/>
-              </w:rPr>
-            </w:pPr>
-            <w:r>
-              <w:rPr>
-                <w:rFonts w:ascii="GDS Transport Website Light" w:hAnsi="GDS Transport Website Light"/>
-              </w:rPr>
-              <w:t>Solicitor for &lt;&lt;</w:t>
-            </w:r>
-            <w:r>
-              <w:rPr>
-                <w:rFonts w:ascii="GDS Transport Website Light" w:hAnsi="GDS Transport Website Light"/>
-              </w:rPr>
-              <w:t xml:space="preserve"> </w:t>
-            </w:r>
-            <w:r>
-              <w:rPr>
-                <w:rFonts w:ascii="GDS Transport Website Light" w:hAnsi="GDS Transport Website Light"/>
-              </w:rPr>
-              <w:t xml:space="preserve">defendant2Name &gt;&gt;, the </w:t>
-            </w:r>
-            <w:r>
-              <w:rPr>
-                <w:rFonts w:ascii="GDS Transport Website Light" w:hAnsi="GDS Transport Website Light"/>
-              </w:rPr>
-              <w:t>defendant</w:t>
-            </w:r>
-            <w:r>
-              <w:rPr>
-                <w:rFonts w:ascii="GDS Transport Website Light" w:hAnsi="GDS Transport Website Light"/>
-              </w:rPr>
-              <w:t>.</w:t>
-            </w:r>
-          </w:p>
-        </w:tc>
-      </w:tr>
-      <w:tr>
-        <w:tc>
-          <w:tcPr>
-            <w:tcW w:w="9016" w:type="dxa"/>
-          </w:tcPr>
-          <w:p>
-            <w:pPr>
-              <w:rPr>
-                <w:rFonts w:ascii="GDS Transport Website Light" w:hAnsi="GDS Transport Website Light"/>
-              </w:rPr>
-            </w:pPr>
-            <w:r>
-              <w:rPr>
-                <w:rFonts w:ascii="GDS Transport Website Light" w:hAnsi="GDS Transport Website Light"/>
-              </w:rPr>
-              <w:t>&lt;&lt;er_&gt;&gt;</w:t>
-            </w:r>
-          </w:p>
-        </w:tc>
-      </w:tr>
-      <w:tr>
-        <w:tc>
-          <w:tcPr>
-            <w:tcW w:w="9016" w:type="dxa"/>
-          </w:tcPr>
-          <w:p>
-            <w:pPr>
-              <w:rPr>
-                <w:rFonts w:ascii="GDS Transport Website Light" w:hAnsi="GDS Transport Website Light"/>
-              </w:rPr>
-            </w:pPr>
-            <w:r>
-              <w:rPr>
-                <w:rFonts w:ascii="GDS Transport Website Light" w:hAnsi="GDS Transport Website Light"/>
-              </w:rPr>
-              <w:t>&lt;&lt;</w:t>
-            </w:r>
-            <w:proofErr w:type="spellStart"/>
-            <w:r>
-              <w:rPr>
-                <w:rFonts w:ascii="GDS Transport Website Light" w:hAnsi="GDS Transport Website Light"/>
-              </w:rPr>
-              <w:t>cr</w:t>
-            </w:r>
-            <w:proofErr w:type="spellEnd"/>
-            <w:proofErr w:type="gramStart"/>
-            <w:r>
-              <w:rPr>
-                <w:rFonts w:ascii="GDS Transport Website Light" w:hAnsi="GDS Transport Website Light"/>
-              </w:rPr>
-              <w:t>_{</w:t>
-            </w:r>
-            <w:r>
-              <w:rPr>
-                <w:rFonts w:ascii="GDS Transport Website Light" w:hAnsi="GDS Transport Website Light"/>
-              </w:rPr>
-              <w:t xml:space="preserve"> </w:t>
-            </w:r>
-            <w:proofErr w:type="spellStart"/>
-            <w:r>
-              <w:rPr>
-                <w:rFonts w:ascii="GDS Transport Website Light" w:hAnsi="GDS Transport Website Light"/>
-              </w:rPr>
-              <w:t>defendantTwoRepresentation</w:t>
-            </w:r>
-            <w:proofErr w:type="spellEnd"/>
-            <w:proofErr w:type="gramEnd"/>
-            <w:r>
-              <w:rPr>
-                <w:rFonts w:ascii="GDS Transport Website Light" w:hAnsi="GDS Transport Website Light"/>
-              </w:rPr>
-              <w:t xml:space="preserve"> ='Cost draftsman for the </w:t>
-            </w:r>
-            <w:r>
-              <w:rPr>
-                <w:rFonts w:ascii="GDS Transport Website Light" w:hAnsi="GDS Transport Website Light"/>
-              </w:rPr>
-              <w:t>defendant</w:t>
-            </w:r>
-            <w:r>
-              <w:rPr>
-                <w:rFonts w:ascii="GDS Transport Website Light" w:hAnsi="GDS Transport Website Light"/>
-              </w:rPr>
-              <w:t>' }&gt;&gt;</w:t>
-            </w:r>
-          </w:p>
-        </w:tc>
-      </w:tr>
-      <w:tr>
-        <w:tc>
-          <w:tcPr>
-            <w:tcW w:w="9016" w:type="dxa"/>
-          </w:tcPr>
-          <w:p>
-            <w:pPr>
-              <w:rPr>
-                <w:rFonts w:ascii="GDS Transport Website Light" w:hAnsi="GDS Transport Website Light"/>
-              </w:rPr>
-            </w:pPr>
-            <w:r>
-              <w:rPr>
-                <w:rFonts w:ascii="GDS Transport Website Light" w:hAnsi="GDS Transport Website Light"/>
-              </w:rPr>
-              <w:t xml:space="preserve">Costs draftsman for &lt;&lt;defendant2Name&gt;&gt;, the </w:t>
-            </w:r>
-            <w:r>
-              <w:rPr>
-                <w:rFonts w:ascii="GDS Transport Website Light" w:hAnsi="GDS Transport Website Light"/>
-              </w:rPr>
-              <w:t>defendant</w:t>
-            </w:r>
-            <w:r>
-              <w:rPr>
-                <w:rFonts w:ascii="GDS Transport Website Light" w:hAnsi="GDS Transport Website Light"/>
-              </w:rPr>
-              <w:t>.</w:t>
-            </w:r>
-          </w:p>
-        </w:tc>
-      </w:tr>
-      <w:tr>
-        <w:tc>
-          <w:tcPr>
-            <w:tcW w:w="9016" w:type="dxa"/>
-          </w:tcPr>
-          <w:p>
-            <w:pPr>
-              <w:rPr>
-                <w:rFonts w:ascii="GDS Transport Website Light" w:hAnsi="GDS Transport Website Light"/>
-              </w:rPr>
-            </w:pPr>
-            <w:r>
-              <w:rPr>
-                <w:rFonts w:ascii="GDS Transport Website Light" w:hAnsi="GDS Transport Website Light"/>
-              </w:rPr>
-              <w:t>&lt;&lt;er_&gt;&gt;</w:t>
-            </w:r>
-          </w:p>
-        </w:tc>
-      </w:tr>
-      <w:tr>
-        <w:tc>
-          <w:tcPr>
-            <w:tcW w:w="9016" w:type="dxa"/>
-          </w:tcPr>
-          <w:p>
-            <w:pPr>
-              <w:rPr>
-                <w:rFonts w:ascii="GDS Transport Website Light" w:hAnsi="GDS Transport Website Light"/>
-              </w:rPr>
-            </w:pPr>
-            <w:r>
-              <w:rPr>
-                <w:rFonts w:ascii="GDS Transport Website Light" w:hAnsi="GDS Transport Website Light"/>
-              </w:rPr>
-              <w:t>&lt;&lt;</w:t>
-            </w:r>
-            <w:proofErr w:type="spellStart"/>
-            <w:r>
-              <w:rPr>
-                <w:rFonts w:ascii="GDS Transport Website Light" w:hAnsi="GDS Transport Website Light"/>
-              </w:rPr>
-              <w:t>cr</w:t>
-            </w:r>
-            <w:proofErr w:type="spellEnd"/>
-            <w:proofErr w:type="gramStart"/>
-            <w:r>
-              <w:rPr>
-                <w:rFonts w:ascii="GDS Transport Website Light" w:hAnsi="GDS Transport Website Light"/>
-              </w:rPr>
-              <w:t>_{</w:t>
-            </w:r>
-            <w:r>
-              <w:rPr>
-                <w:rFonts w:ascii="GDS Transport Website Light" w:hAnsi="GDS Transport Website Light"/>
-              </w:rPr>
-              <w:t xml:space="preserve"> </w:t>
-            </w:r>
-            <w:proofErr w:type="spellStart"/>
-            <w:r>
-              <w:rPr>
-                <w:rFonts w:ascii="GDS Transport Website Light" w:hAnsi="GDS Transport Website Light"/>
-              </w:rPr>
-              <w:t>defendantTwoRepresentation</w:t>
-            </w:r>
-            <w:proofErr w:type="spellEnd"/>
-            <w:proofErr w:type="gramEnd"/>
-            <w:r>
-              <w:rPr>
-                <w:rFonts w:ascii="GDS Transport Website Light" w:hAnsi="GDS Transport Website Light"/>
-              </w:rPr>
-              <w:t xml:space="preserve"> ='The defendant in person'}&gt;&gt;</w:t>
-            </w:r>
-          </w:p>
-        </w:tc>
-      </w:tr>
-      <w:tr>
-        <w:tc>
-          <w:tcPr>
-            <w:tcW w:w="9016" w:type="dxa"/>
-          </w:tcPr>
-          <w:p>
-            <w:pPr>
-              <w:rPr>
-                <w:rFonts w:ascii="GDS Transport Website Light" w:hAnsi="GDS Transport Website Light"/>
-              </w:rPr>
-            </w:pPr>
-            <w:r>
-              <w:rPr>
-                <w:rFonts w:ascii="GDS Transport Website Light" w:hAnsi="GDS Transport Website Light"/>
-              </w:rPr>
-              <w:t>&lt;&lt;</w:t>
-            </w:r>
-            <w:r>
-              <w:rPr>
-                <w:rFonts w:ascii="GDS Transport Website Light" w:hAnsi="GDS Transport Website Light"/>
-              </w:rPr>
-              <w:t xml:space="preserve"> </w:t>
-            </w:r>
-            <w:r>
-              <w:rPr>
-                <w:rFonts w:ascii="GDS Transport Website Light" w:hAnsi="GDS Transport Website Light"/>
-              </w:rPr>
-              <w:t xml:space="preserve">defendant2Name &gt;&gt;, the </w:t>
-            </w:r>
-            <w:r>
-              <w:rPr>
-                <w:rFonts w:ascii="GDS Transport Website Light" w:hAnsi="GDS Transport Website Light"/>
-              </w:rPr>
-              <w:t>defendant</w:t>
-            </w:r>
-            <w:r>
-              <w:rPr>
-                <w:rFonts w:ascii="GDS Transport Website Light" w:hAnsi="GDS Transport Website Light"/>
-              </w:rPr>
-              <w:t>, In person.</w:t>
-            </w:r>
-          </w:p>
-        </w:tc>
-      </w:tr>
-      <w:tr>
-        <w:tc>
-          <w:tcPr>
-            <w:tcW w:w="9016" w:type="dxa"/>
-          </w:tcPr>
-          <w:p>
-            <w:pPr>
-              <w:rPr>
-                <w:rFonts w:ascii="GDS Transport Website Light" w:hAnsi="GDS Transport Website Light"/>
-              </w:rPr>
-            </w:pPr>
-            <w:r>
-              <w:rPr>
-                <w:rFonts w:ascii="GDS Transport Website Light" w:hAnsi="GDS Transport Website Light"/>
-              </w:rPr>
-              <w:t>&lt;&lt;er_&gt;&gt;</w:t>
-            </w:r>
-          </w:p>
-        </w:tc>
-      </w:tr>
-      <w:tr>
-        <w:tc>
-          <w:tcPr>
-            <w:tcW w:w="9016" w:type="dxa"/>
-          </w:tcPr>
-          <w:p>
-            <w:pPr>
-              <w:rPr>
-                <w:rFonts w:ascii="GDS Transport Website Light" w:hAnsi="GDS Transport Website Light"/>
-              </w:rPr>
-            </w:pPr>
-            <w:r>
-              <w:rPr>
-                <w:rFonts w:ascii="GDS Transport Website Light" w:hAnsi="GDS Transport Website Light"/>
-              </w:rPr>
-              <w:t>&lt;&lt;</w:t>
-            </w:r>
-            <w:proofErr w:type="spellStart"/>
-            <w:r>
-              <w:rPr>
-                <w:rFonts w:ascii="GDS Transport Website Light" w:hAnsi="GDS Transport Website Light"/>
-              </w:rPr>
-              <w:t>cr</w:t>
-            </w:r>
-            <w:proofErr w:type="spellEnd"/>
-            <w:proofErr w:type="gramStart"/>
-            <w:r>
-              <w:rPr>
-                <w:rFonts w:ascii="GDS Transport Website Light" w:hAnsi="GDS Transport Website Light"/>
-              </w:rPr>
-              <w:t>_{</w:t>
-            </w:r>
-            <w:r>
-              <w:rPr>
-                <w:rFonts w:ascii="GDS Transport Website Light" w:hAnsi="GDS Transport Website Light"/>
-              </w:rPr>
-              <w:t xml:space="preserve"> </w:t>
-            </w:r>
-            <w:proofErr w:type="spellStart"/>
-            <w:r>
-              <w:rPr>
-                <w:rFonts w:ascii="GDS Transport Website Light" w:hAnsi="GDS Transport Website Light"/>
-              </w:rPr>
-              <w:t>defendantTwoRepresentation</w:t>
-            </w:r>
-            <w:proofErr w:type="spellEnd"/>
-            <w:proofErr w:type="gramEnd"/>
-            <w:r>
-              <w:rPr>
-                <w:rFonts w:ascii="GDS Transport Website Light" w:hAnsi="GDS Transport Website Light"/>
-              </w:rPr>
-              <w:t xml:space="preserve"> ='Lay representative for the </w:t>
-            </w:r>
-            <w:r>
-              <w:rPr>
-                <w:rFonts w:ascii="GDS Transport Website Light" w:hAnsi="GDS Transport Website Light"/>
-              </w:rPr>
-              <w:t>defendant</w:t>
-            </w:r>
-            <w:r>
-              <w:rPr>
-                <w:rFonts w:ascii="GDS Transport Website Light" w:hAnsi="GDS Transport Website Light"/>
-              </w:rPr>
-              <w:t>'}&gt;&gt;</w:t>
-            </w:r>
-          </w:p>
-        </w:tc>
-      </w:tr>
-      <w:tr>
-        <w:tc>
-          <w:tcPr>
-            <w:tcW w:w="9016" w:type="dxa"/>
-          </w:tcPr>
-          <w:p>
-            <w:pPr>
-              <w:rPr>
-                <w:rFonts w:ascii="GDS Transport Website Light" w:hAnsi="GDS Transport Website Light"/>
-              </w:rPr>
-            </w:pPr>
-            <w:r>
-              <w:rPr>
-                <w:rFonts w:ascii="GDS Transport Website Light" w:hAnsi="GDS Transport Website Light"/>
-              </w:rPr>
-              <w:t>A lay representative for &lt;&lt;</w:t>
-            </w:r>
-            <w:r>
-              <w:rPr>
-                <w:rFonts w:ascii="GDS Transport Website Light" w:hAnsi="GDS Transport Website Light"/>
-              </w:rPr>
-              <w:t xml:space="preserve"> </w:t>
-            </w:r>
-            <w:r>
-              <w:rPr>
-                <w:rFonts w:ascii="GDS Transport Website Light" w:hAnsi="GDS Transport Website Light"/>
-              </w:rPr>
-              <w:t xml:space="preserve">defendant2Name &gt;&gt;, the </w:t>
-            </w:r>
-            <w:r>
-              <w:rPr>
-                <w:rFonts w:ascii="GDS Transport Website Light" w:hAnsi="GDS Transport Website Light"/>
-              </w:rPr>
-              <w:t>defendant</w:t>
-            </w:r>
-            <w:r>
-              <w:rPr>
-                <w:rFonts w:ascii="GDS Transport Website Light" w:hAnsi="GDS Transport Website Light"/>
-              </w:rPr>
-              <w:t>.</w:t>
-            </w:r>
-          </w:p>
-        </w:tc>
-      </w:tr>
-      <w:tr>
-        <w:tc>
-          <w:tcPr>
-            <w:tcW w:w="9016" w:type="dxa"/>
-          </w:tcPr>
-          <w:p>
-            <w:pPr>
-              <w:rPr>
-                <w:rFonts w:ascii="GDS Transport Website Light" w:hAnsi="GDS Transport Website Light"/>
-              </w:rPr>
-            </w:pPr>
-            <w:r>
-              <w:rPr>
-                <w:rFonts w:ascii="GDS Transport Website Light" w:hAnsi="GDS Transport Website Light"/>
-              </w:rPr>
-              <w:t>&lt;&lt;er_&gt;&gt;</w:t>
-            </w:r>
-          </w:p>
-        </w:tc>
-      </w:tr>
-      <w:tr>
-        <w:tc>
-          <w:tcPr>
-            <w:tcW w:w="9016" w:type="dxa"/>
-          </w:tcPr>
-          <w:p>
-            <w:pPr>
-              <w:rPr>
-                <w:rFonts w:ascii="GDS Transport Website Light" w:hAnsi="GDS Transport Website Light"/>
-              </w:rPr>
-            </w:pPr>
-            <w:r>
-              <w:rPr>
-                <w:rFonts w:ascii="GDS Transport Website Light" w:hAnsi="GDS Transport Website Light"/>
-              </w:rPr>
-              <w:t>&lt;&lt;</w:t>
-            </w:r>
-            <w:proofErr w:type="spellStart"/>
-            <w:r>
-              <w:rPr>
-                <w:rFonts w:ascii="GDS Transport Website Light" w:hAnsi="GDS Transport Website Light"/>
-              </w:rPr>
-              <w:t>cr</w:t>
-            </w:r>
-            <w:proofErr w:type="spellEnd"/>
-            <w:proofErr w:type="gramStart"/>
-            <w:r>
-              <w:rPr>
-                <w:rFonts w:ascii="GDS Transport Website Light" w:hAnsi="GDS Transport Website Light"/>
-              </w:rPr>
-              <w:t>_{</w:t>
-            </w:r>
-            <w:r>
-              <w:rPr>
-                <w:rFonts w:ascii="GDS Transport Website Light" w:hAnsi="GDS Transport Website Light"/>
-              </w:rPr>
-              <w:t xml:space="preserve"> </w:t>
-            </w:r>
-            <w:proofErr w:type="spellStart"/>
-            <w:r>
-              <w:rPr>
-                <w:rFonts w:ascii="GDS Transport Website Light" w:hAnsi="GDS Transport Website Light"/>
-              </w:rPr>
-              <w:t>defendantTwoRepresentation</w:t>
-            </w:r>
-            <w:proofErr w:type="spellEnd"/>
-            <w:proofErr w:type="gramEnd"/>
-            <w:r>
-              <w:rPr>
-                <w:rFonts w:ascii="GDS Transport Website Light" w:hAnsi="GDS Transport Website Light"/>
-              </w:rPr>
-              <w:t xml:space="preserve"> ='D</w:t>
-            </w:r>
-            <w:r>
-              <w:rPr>
-                <w:rFonts w:ascii="GDS Transport Website Light" w:hAnsi="GDS Transport Website Light"/>
-              </w:rPr>
-              <w:t>efendant</w:t>
-            </w:r>
-            <w:r>
-              <w:rPr>
-                <w:rFonts w:ascii="GDS Transport Website Light" w:hAnsi="GDS Transport Website Light"/>
-              </w:rPr>
-              <w:t xml:space="preserve"> not attending' &amp;&amp; </w:t>
-            </w:r>
-            <w:proofErr w:type="spellStart"/>
-            <w:r>
-              <w:rPr>
-                <w:rFonts w:ascii="GDS Transport Website Light" w:hAnsi="GDS Transport Website Light"/>
-              </w:rPr>
-              <w:t>heardDefendantNotAttend</w:t>
-            </w:r>
-            <w:proofErr w:type="spellEnd"/>
-            <w:r>
-              <w:rPr>
-                <w:rFonts w:ascii="GDS Transport Website Light" w:hAnsi="GDS Transport Website Light"/>
-              </w:rPr>
-              <w:t xml:space="preserve"> ='Satisfied reasonable to proceed'}&gt;&gt;</w:t>
-            </w:r>
-          </w:p>
-        </w:tc>
-      </w:tr>
-      <w:tr>
-        <w:tc>
-          <w:tcPr>
-            <w:tcW w:w="9016" w:type="dxa"/>
-          </w:tcPr>
-          <w:p>
-            <w:pPr>
-              <w:rPr>
-                <w:rFonts w:ascii="GDS Transport Website Light" w:hAnsi="GDS Transport Website Light"/>
-              </w:rPr>
-            </w:pPr>
-            <w:r>
-              <w:rPr>
-                <w:rFonts w:ascii="GDS Transport Website Light" w:hAnsi="GDS Transport Website Light"/>
-              </w:rPr>
-              <w:t>&lt;&lt;</w:t>
-            </w:r>
-            <w:r>
-              <w:rPr>
-                <w:rFonts w:ascii="GDS Transport Website Light" w:hAnsi="GDS Transport Website Light"/>
-              </w:rPr>
-              <w:t xml:space="preserve"> </w:t>
-            </w:r>
-            <w:r>
-              <w:rPr>
-                <w:rFonts w:ascii="GDS Transport Website Light" w:hAnsi="GDS Transport Website Light"/>
-              </w:rPr>
-              <w:t>defendant2Name &gt;&gt;, the defendant,</w:t>
-            </w:r>
-            <w:r>
-              <w:rPr>
-                <w:rFonts w:ascii="GDS Transport Website Light" w:hAnsi="GDS Transport Website Light"/>
-              </w:rPr>
-              <w:t xml:space="preserve"> </w:t>
-            </w:r>
-            <w:r>
-              <w:rPr>
-                <w:rFonts w:ascii="GDS Transport Website Light" w:hAnsi="GDS Transport Website Light"/>
-              </w:rPr>
-              <w:t xml:space="preserve">did not attend the </w:t>
-            </w:r>
-            <w:r>
-              <w:rPr>
-                <w:rFonts w:ascii="GDS Transport Website Light" w:hAnsi="GDS Transport Website Light"/>
-              </w:rPr>
-              <w:t>trial</w:t>
-            </w:r>
-            <w:r>
-              <w:rPr>
-                <w:rFonts w:ascii="GDS Transport Website Light" w:hAnsi="GDS Transport Website Light"/>
-              </w:rPr>
-              <w:t xml:space="preserve">. The Judge was satisfied that they had received notice of the </w:t>
-            </w:r>
-            <w:r>
-              <w:rPr>
-                <w:rFonts w:ascii="GDS Transport Website Light" w:hAnsi="GDS Transport Website Light"/>
-              </w:rPr>
-              <w:t>trial</w:t>
-            </w:r>
-            <w:r>
-              <w:rPr>
-                <w:rFonts w:ascii="GDS Transport Website Light" w:hAnsi="GDS Transport Website Light"/>
-              </w:rPr>
-              <w:t xml:space="preserve"> and determined that it was reasonable to proceed in their absence</w:t>
-            </w:r>
-            <w:r>
-              <w:rPr>
-                <w:rFonts w:ascii="GDS Transport Website Light" w:hAnsi="GDS Transport Website Light"/>
-              </w:rPr>
-              <w:t xml:space="preserve">.  </w:t>
-            </w:r>
-          </w:p>
-        </w:tc>
-      </w:tr>
-      <w:tr>
-        <w:tc>
-          <w:tcPr>
-            <w:tcW w:w="9016" w:type="dxa"/>
-          </w:tcPr>
-          <w:p>
-            <w:pPr>
-              <w:rPr>
-                <w:rFonts w:ascii="GDS Transport Website Light" w:hAnsi="GDS Transport Website Light"/>
-              </w:rPr>
-            </w:pPr>
-            <w:r>
-              <w:rPr>
-                <w:rFonts w:ascii="GDS Transport Website Light" w:hAnsi="GDS Transport Website Light"/>
-              </w:rPr>
-              <w:t>&lt;&lt;er_&gt;&gt;</w:t>
-            </w:r>
-          </w:p>
-        </w:tc>
-      </w:tr>
-      <w:tr>
-        <w:tc>
-          <w:tcPr>
-            <w:tcW w:w="9016" w:type="dxa"/>
-          </w:tcPr>
-          <w:p>
-            <w:pPr>
-              <w:rPr>
-                <w:rFonts w:ascii="GDS Transport Website Light" w:hAnsi="GDS Transport Website Light"/>
-              </w:rPr>
-            </w:pPr>
-            <w:r>
-              <w:rPr>
-                <w:rFonts w:ascii="GDS Transport Website Light" w:hAnsi="GDS Transport Website Light"/>
-              </w:rPr>
-              <w:t xml:space="preserve">  &lt;&lt;</w:t>
-            </w:r>
-            <w:proofErr w:type="spellStart"/>
-            <w:r>
-              <w:rPr>
-                <w:rFonts w:ascii="GDS Transport Website Light" w:hAnsi="GDS Transport Website Light"/>
-              </w:rPr>
-              <w:t>cr</w:t>
-            </w:r>
-            <w:proofErr w:type="spellEnd"/>
-            <w:proofErr w:type="gramStart"/>
-            <w:r>
-              <w:rPr>
-                <w:rFonts w:ascii="GDS Transport Website Light" w:hAnsi="GDS Transport Website Light"/>
-              </w:rPr>
-              <w:t>_{</w:t>
-            </w:r>
-            <w:r>
-              <w:rPr>
-                <w:rFonts w:ascii="GDS Transport Website Light" w:hAnsi="GDS Transport Website Light"/>
-              </w:rPr>
-              <w:t xml:space="preserve"> </w:t>
-            </w:r>
-            <w:proofErr w:type="spellStart"/>
-            <w:r>
-              <w:rPr>
-                <w:rFonts w:ascii="GDS Transport Website Light" w:hAnsi="GDS Transport Website Light"/>
-              </w:rPr>
-              <w:t>defendantTwoRepresentation</w:t>
-            </w:r>
-            <w:proofErr w:type="spellEnd"/>
-            <w:proofErr w:type="gramEnd"/>
-            <w:r>
-              <w:rPr>
-                <w:rFonts w:ascii="GDS Transport Website Light" w:hAnsi="GDS Transport Website Light"/>
-              </w:rPr>
-              <w:t xml:space="preserve"> ='D</w:t>
-            </w:r>
-            <w:r>
-              <w:rPr>
-                <w:rFonts w:ascii="GDS Transport Website Light" w:hAnsi="GDS Transport Website Light"/>
-              </w:rPr>
-              <w:t>efendant</w:t>
-            </w:r>
-            <w:r>
-              <w:rPr>
-                <w:rFonts w:ascii="GDS Transport Website Light" w:hAnsi="GDS Transport Website Light"/>
-              </w:rPr>
-              <w:t xml:space="preserve"> not attending' &amp;&amp; </w:t>
-            </w:r>
-            <w:proofErr w:type="spellStart"/>
-            <w:r>
-              <w:rPr>
-                <w:rFonts w:ascii="GDS Transport Website Light" w:hAnsi="GDS Transport Website Light"/>
-              </w:rPr>
-              <w:t>heardDefendantNotAttend</w:t>
-            </w:r>
-            <w:proofErr w:type="spellEnd"/>
-            <w:r>
-              <w:rPr>
-                <w:rFonts w:ascii="GDS Transport Website Light" w:hAnsi="GDS Transport Website Light"/>
-              </w:rPr>
-              <w:t xml:space="preserve"> ='Satisfied notice of trial received, not reasonable to proceed'}&gt;&gt;</w:t>
-            </w:r>
-          </w:p>
-        </w:tc>
-      </w:tr>
-      <w:tr>
-        <w:tc>
-          <w:tcPr>
-            <w:tcW w:w="9016" w:type="dxa"/>
-          </w:tcPr>
-          <w:p>
-            <w:pPr>
-              <w:rPr>
-                <w:rFonts w:ascii="GDS Transport Website Light" w:hAnsi="GDS Transport Website Light"/>
-              </w:rPr>
-            </w:pPr>
-            <w:r>
-              <w:rPr>
-                <w:rFonts w:ascii="GDS Transport Website Light" w:hAnsi="GDS Transport Website Light"/>
-              </w:rPr>
-              <w:lastRenderedPageBreak/>
-              <w:t>&lt;&lt;</w:t>
-            </w:r>
-            <w:r>
-              <w:rPr>
-                <w:rFonts w:ascii="GDS Transport Website Light" w:hAnsi="GDS Transport Website Light"/>
-              </w:rPr>
-              <w:t xml:space="preserve"> </w:t>
-            </w:r>
-            <w:r>
-              <w:rPr>
-                <w:rFonts w:ascii="GDS Transport Website Light" w:hAnsi="GDS Transport Website Light"/>
-              </w:rPr>
-              <w:t>defendant2Name &gt;&gt;, t</w:t>
+            <w:r>
+              <w:rPr>
+                <w:rFonts w:ascii="GDS Transport Website Light" w:hAnsi="GDS Transport Website Light"/>
+              </w:rPr>
+              <w:t xml:space="preserve"> =</w:t>
+            </w:r>
+            <w:r>
+              <w:rPr>
+                <w:rFonts w:ascii="GDS Transport Website Light" w:hAnsi="GDS Transport Website Light"/>
+              </w:rPr>
+              <w:t xml:space="preserve"> '</w:t>
+            </w:r>
+            <w:r>
+              <w:rPr>
+                <w:rFonts w:ascii="GDS Transport Website Light" w:hAnsi="GDS Transport Website Light"/>
+              </w:rPr>
+              <w:t>The defendant was not given notice of this application' }&gt;&gt;</w:t>
+            </w:r>
+          </w:p>
+        </w:tc>
+      </w:tr>
+      <w:tr>
+        <w:tc>
+          <w:tcPr>
+            <w:tcW w:w="9016" w:type="dxa"/>
+          </w:tcPr>
+          <w:p>
+            <w:pPr>
+              <w:rPr>
+                <w:rFonts w:ascii="GDS Transport Website Light" w:hAnsi="GDS Transport Website Light"/>
+              </w:rPr>
+            </w:pPr>
+            <w:r>
+              <w:rPr>
+                <w:rFonts w:ascii="GDS Transport Website Light" w:hAnsi="GDS Transport Website Light"/>
+              </w:rPr>
+              <w:t>&lt;&lt;defendant2Name&gt;&gt;, t</w:t>
             </w:r>
             <w:r>
               <w:rPr>
@@ -4652,212 +5219,7 @@
               <w:t xml:space="preserve">defendant, </w:t>
             </w:r>
             <w:r>
-              <w:rPr>
-                <w:rFonts w:ascii="GDS Transport Website Light" w:hAnsi="GDS Transport Website Light"/>
-              </w:rPr>
-              <w:t xml:space="preserve">did not attend the </w:t>
-            </w:r>
-            <w:r>
-              <w:rPr>
-                <w:rFonts w:ascii="GDS Transport Website Light" w:hAnsi="GDS Transport Website Light"/>
-              </w:rPr>
-              <w:t>trial</w:t>
-            </w:r>
-            <w:r>
-              <w:rPr>
-                <w:rFonts w:ascii="GDS Transport Website Light" w:hAnsi="GDS Transport Website Light"/>
-              </w:rPr>
-              <w:t xml:space="preserve"> and, whilst the Judge was satisfied that they had received notice of the </w:t>
-            </w:r>
-            <w:r>
-              <w:rPr>
-                <w:rFonts w:ascii="GDS Transport Website Light" w:hAnsi="GDS Transport Website Light"/>
-              </w:rPr>
-              <w:t>trial</w:t>
-            </w:r>
-            <w:r>
-              <w:rPr>
-                <w:rFonts w:ascii="GDS Transport Website Light" w:hAnsi="GDS Transport Website Light"/>
-              </w:rPr>
-              <w:t>, the Judge was not satisfied that it was reasonable to proceed in their absence</w:t>
-            </w:r>
-            <w:r>
-              <w:rPr>
-                <w:rFonts w:ascii="GDS Transport Website Light" w:hAnsi="GDS Transport Website Light"/>
-              </w:rPr>
-              <w:t>.</w:t>
-            </w:r>
-          </w:p>
-        </w:tc>
-      </w:tr>
-      <w:tr>
-        <w:tc>
-          <w:tcPr>
-            <w:tcW w:w="9016" w:type="dxa"/>
-          </w:tcPr>
-          <w:p>
-            <w:pPr>
-              <w:rPr>
-                <w:rFonts w:ascii="GDS Transport Website Light" w:hAnsi="GDS Transport Website Light"/>
-              </w:rPr>
-            </w:pPr>
-            <w:r>
-              <w:rPr>
-                <w:rFonts w:ascii="GDS Transport Website Light" w:hAnsi="GDS Transport Website Light"/>
-              </w:rPr>
-              <w:t>&lt;&lt;er_&gt;&gt;</w:t>
-            </w:r>
-          </w:p>
-        </w:tc>
-      </w:tr>
-      <w:tr>
-        <w:tc>
-          <w:tcPr>
-            <w:tcW w:w="9016" w:type="dxa"/>
-          </w:tcPr>
-          <w:p>
-            <w:pPr>
-              <w:rPr>
-                <w:rFonts w:ascii="GDS Transport Website Light" w:hAnsi="GDS Transport Website Light"/>
-              </w:rPr>
-            </w:pPr>
-            <w:r>
-              <w:rPr>
-                <w:rFonts w:ascii="GDS Transport Website Light" w:hAnsi="GDS Transport Website Light"/>
-              </w:rPr>
-              <w:t>&lt;&lt;</w:t>
-            </w:r>
-            <w:proofErr w:type="spellStart"/>
-            <w:r>
-              <w:rPr>
-                <w:rFonts w:ascii="GDS Transport Website Light" w:hAnsi="GDS Transport Website Light"/>
-              </w:rPr>
-              <w:t>cr</w:t>
-            </w:r>
-            <w:proofErr w:type="spellEnd"/>
-            <w:proofErr w:type="gramStart"/>
-            <w:r>
-              <w:rPr>
-                <w:rFonts w:ascii="GDS Transport Website Light" w:hAnsi="GDS Transport Website Light"/>
-              </w:rPr>
-              <w:t>_{</w:t>
-            </w:r>
-            <w:r>
-              <w:rPr>
-                <w:rFonts w:ascii="GDS Transport Website Light" w:hAnsi="GDS Transport Website Light"/>
-              </w:rPr>
-              <w:t xml:space="preserve"> </w:t>
-            </w:r>
-            <w:proofErr w:type="spellStart"/>
-            <w:r>
-              <w:rPr>
-                <w:rFonts w:ascii="GDS Transport Website Light" w:hAnsi="GDS Transport Website Light"/>
-              </w:rPr>
-              <w:t>defendantTwoRepresentation</w:t>
-            </w:r>
-            <w:proofErr w:type="spellEnd"/>
-            <w:proofErr w:type="gramEnd"/>
-            <w:r>
-              <w:rPr>
-                <w:rFonts w:ascii="GDS Transport Website Light" w:hAnsi="GDS Transport Website Light"/>
-              </w:rPr>
-              <w:t xml:space="preserve"> ='D</w:t>
-            </w:r>
-            <w:r>
-              <w:rPr>
-                <w:rFonts w:ascii="GDS Transport Website Light" w:hAnsi="GDS Transport Website Light"/>
-              </w:rPr>
-              <w:t>efendant</w:t>
-            </w:r>
-            <w:r>
-              <w:rPr>
-                <w:rFonts w:ascii="GDS Transport Website Light" w:hAnsi="GDS Transport Website Light"/>
-              </w:rPr>
-              <w:t xml:space="preserve"> not attending' &amp;&amp; </w:t>
-            </w:r>
-            <w:proofErr w:type="spellStart"/>
-            <w:r>
-              <w:rPr>
-                <w:rFonts w:ascii="GDS Transport Website Light" w:hAnsi="GDS Transport Website Light"/>
-              </w:rPr>
-              <w:t>heardDefendantNotAttend</w:t>
-            </w:r>
-            <w:proofErr w:type="spellEnd"/>
-            <w:r>
-              <w:rPr>
-                <w:rFonts w:ascii="GDS Transport Website Light" w:hAnsi="GDS Transport Website Light"/>
-              </w:rPr>
-              <w:t xml:space="preserve"> ='Not satisfied notice of trial received, not reasonable to proceed' }&gt;&gt;</w:t>
-            </w:r>
-          </w:p>
-        </w:tc>
-      </w:tr>
-      <w:tr>
-        <w:tc>
-          <w:tcPr>
-            <w:tcW w:w="9016" w:type="dxa"/>
-          </w:tcPr>
-          <w:p>
-            <w:pPr>
-              <w:rPr>
-                <w:rFonts w:ascii="GDS Transport Website Light" w:hAnsi="GDS Transport Website Light"/>
-              </w:rPr>
-            </w:pPr>
-            <w:r>
-              <w:rPr>
-                <w:rFonts w:ascii="GDS Transport Website Light" w:hAnsi="GDS Transport Website Light"/>
-              </w:rPr>
-              <w:t>&lt;&lt;defendant2Name&gt;</w:t>
-            </w:r>
-            <w:proofErr w:type="gramStart"/>
-            <w:r>
-              <w:rPr>
-                <w:rFonts w:ascii="GDS Transport Website Light" w:hAnsi="GDS Transport Website Light"/>
-              </w:rPr>
-              <w:t>&gt;,  t</w:t>
-            </w:r>
-            <w:r>
-              <w:rPr>
-                <w:rFonts w:ascii="GDS Transport Website Light" w:hAnsi="GDS Transport Website Light"/>
-              </w:rPr>
-              <w:t>he</w:t>
-            </w:r>
-            <w:proofErr w:type="gramEnd"/>
-            <w:r>
-              <w:rPr>
-                <w:rFonts w:ascii="GDS Transport Website Light" w:hAnsi="GDS Transport Website Light"/>
-              </w:rPr>
-              <w:t xml:space="preserve"> </w:t>
-            </w:r>
-            <w:r>
-              <w:rPr>
-                <w:rFonts w:ascii="GDS Transport Website Light" w:hAnsi="GDS Transport Website Light"/>
-              </w:rPr>
-              <w:t xml:space="preserve">defendant, </w:t>
-            </w:r>
-            <w:r>
-              <w:rPr>
-                <w:rFonts w:ascii="GDS Transport Website Light" w:hAnsi="GDS Transport Website Light"/>
-              </w:rPr>
-              <w:t xml:space="preserve">did not attend the </w:t>
-            </w:r>
-            <w:r>
-              <w:rPr>
-                <w:rFonts w:ascii="GDS Transport Website Light" w:hAnsi="GDS Transport Website Light"/>
-              </w:rPr>
-              <w:t>trial</w:t>
-            </w:r>
-            <w:r>
-              <w:rPr>
-                <w:rFonts w:ascii="GDS Transport Website Light" w:hAnsi="GDS Transport Website Light"/>
-              </w:rPr>
-              <w:t>. The Judge was not satisfied that they had received notice of the hearing and determined that it was not reasonable to proceed in their absence</w:t>
-            </w:r>
-            <w:r>
-              <w:rPr>
-                <w:rFonts w:ascii="GDS Transport Website Light" w:hAnsi="GDS Transport Website Light"/>
-              </w:rPr>
-              <w:t>.</w:t>
+              <w:t>did not attend the hearing as they were not given notice of the application.</w:t>
             </w:r>
           </w:p>
         </w:tc>
@@ -5011,7 +5373,33 @@
         <w:rPr>
           <w:rFonts w:ascii="GDS Transport Website Light" w:hAnsi="GDS Transport Website Light"/>
         </w:rPr>
-        <w:t>==true}&gt;&gt;</w:t>
+        <w:t>==true</w:t>
+      </w:r>
+      <w:r>
+        <w:rPr>
+          <w:rFonts w:ascii="GDS Transport Website Light" w:hAnsi="GDS Transport Website Light"/>
+        </w:rPr>
+        <w:t xml:space="preserve"> &amp;&amp; </w:t>
+      </w:r>
+      <w:proofErr w:type="spellStart"/>
+      <w:r>
+        <w:rPr>
+          <w:rFonts w:ascii="GDS Transport Website Light" w:hAnsi="GDS Transport Website Light"/>
+        </w:rPr>
+        <w:t>isOrderMade</w:t>
+      </w:r>
+      <w:proofErr w:type="spellEnd"/>
+      <w:r>
+        <w:rPr>
+          <w:rFonts w:ascii="GDS Transport Website Light" w:hAnsi="GDS Transport Website Light"/>
+        </w:rPr>
+        <w:t>='Yes'</w:t>
+      </w:r>
+      <w:r>
+        <w:rPr>
+          <w:rFonts w:ascii="GDS Transport Website Light" w:hAnsi="GDS Transport Website Light"/>
+        </w:rPr>
+        <w:t>}&gt;&gt;</w:t>
       </w:r>
     </w:p>
     <w:p>
@@ -5107,7 +5495,33 @@
         <w:rPr>
           <w:rFonts w:ascii="GDS Transport Website Light" w:hAnsi="GDS Transport Website Light"/>
         </w:rPr>
-        <w:t>==true}&gt;&gt;</w:t>
+        <w:t>==true</w:t>
+      </w:r>
+      <w:r>
+        <w:rPr>
+          <w:rFonts w:ascii="GDS Transport Website Light" w:hAnsi="GDS Transport Website Light"/>
+        </w:rPr>
+        <w:t xml:space="preserve"> &amp;&amp; </w:t>
+      </w:r>
+      <w:proofErr w:type="spellStart"/>
+      <w:r>
+        <w:rPr>
+          <w:rFonts w:ascii="GDS Transport Website Light" w:hAnsi="GDS Transport Website Light"/>
+        </w:rPr>
+        <w:t>isOrderMade</w:t>
+      </w:r>
+      <w:proofErr w:type="spellEnd"/>
+      <w:r>
+        <w:rPr>
+          <w:rFonts w:ascii="GDS Transport Website Light" w:hAnsi="GDS Transport Website Light"/>
+        </w:rPr>
+        <w:t>='Yes'</w:t>
+      </w:r>
+      <w:r>
+        <w:rPr>
+          <w:rFonts w:ascii="GDS Transport Website Light" w:hAnsi="GDS Transport Website Light"/>
+        </w:rPr>
+        <w:t>}&gt;&gt;</w:t>
       </w:r>
     </w:p>
     <w:p>
@@ -5374,18 +5788,10 @@
       </w:r>
       <w:proofErr w:type="spellEnd"/>
       <w:r>
-        <w:t>&gt;</w:t>
-      </w:r>
-      <w:proofErr w:type="gramStart"/>
-      <w:r>
-        <w:t>&gt;</w:t>
-      </w:r>
-      <w:r>
-        <w:t>.&lt;</w:t>
-      </w:r>
-      <w:proofErr w:type="gramEnd"/>
-      <w:r>
-        <w:t>&lt;es_</w:t>
+        <w:t>&gt;&gt;</w:t>
+      </w:r>
+      <w:r>
+        <w:t>.&lt;&lt;es_</w:t>
       </w:r>
       <w:r>
         <w:t>&gt;&gt;&lt;&lt;cs_{</w:t>
@@ -5478,11 +5884,7 @@
         <w:ind w:left="720" w:firstLine="720"/>
       </w:pPr>
       <w:r>
-        <w:t>&lt;&lt;cs</w:t>
-      </w:r>
-      <w:proofErr w:type="gramStart"/>
-      <w:r>
-        <w:t>_{</w:t>
+        <w:t>&lt;&lt;cs_{</w:t>
       </w:r>
       <w:r>
         <w:rPr>
@@ -5498,7 +5900,6 @@
         <w:t>checkDatesToAvoid</w:t>
       </w:r>
       <w:proofErr w:type="spellEnd"/>
-      <w:proofErr w:type="gramEnd"/>
       <w:r>
         <w:rPr>
           <w:rFonts w:ascii="GDS Transport Website Light" w:hAnsi="GDS Transport Website Light"/>
@@ -5506,13 +5907,7 @@
         <w:t>=</w:t>
       </w:r>
       <w:r>
-        <w:t>=</w:t>
-      </w:r>
-      <w:r>
-        <w:t>true</w:t>
-      </w:r>
-      <w:r>
-        <w:t>}&gt;&gt;</w:t>
+        <w:t>=true}&gt;&gt;</w:t>
       </w:r>
     </w:p>
     <w:p>
@@ -5562,10 +5957,7 @@
         <w:t>A further hearing will take place at</w:t>
       </w:r>
       <w:r>
-        <w:t xml:space="preserve"> </w:t>
-      </w:r>
-      <w:r>
-        <w:t>&lt;&lt;</w:t>
+        <w:t xml:space="preserve"> &lt;&lt;</w:t>
       </w:r>
       <w:proofErr w:type="spellStart"/>
       <w:r>
@@ -5576,10 +5968,7 @@
       </w:r>
       <w:proofErr w:type="spellEnd"/>
       <w:r>
-        <w:t>&gt;&gt;.</w:t>
-      </w:r>
-      <w:r>
-        <w:t xml:space="preserve"> </w:t>
+        <w:t xml:space="preserve">&gt;&gt;. </w:t>
       </w:r>
     </w:p>
     <w:p/>
@@ -5589,15 +5978,10 @@
         <w:ind w:left="1440"/>
       </w:pPr>
       <w:r>
-        <w:lastRenderedPageBreak/>
         <w:t xml:space="preserve">The hearing will take place </w:t>
       </w:r>
       <w:r>
-        <w:t>&lt;&lt;cs</w:t>
-      </w:r>
-      <w:proofErr w:type="gramStart"/>
-      <w:r>
-        <w:t>_{</w:t>
+        <w:t>&lt;&lt;cs_{</w:t>
       </w:r>
       <w:r>
         <w:t xml:space="preserve"> </w:t>
@@ -5607,7 +5991,6 @@
         <w:t>furtherHearingMethod</w:t>
       </w:r>
       <w:proofErr w:type="spellEnd"/>
-      <w:proofErr w:type="gramEnd"/>
       <w:r>
         <w:t>=’VIDEO’}&gt;&gt;by video&lt;&lt;es_&gt;&gt;&lt;&lt;cs_{</w:t>
       </w:r>
@@ -5663,18 +6046,10 @@
         <w:t>=’COSTS_IN_CASE’}&gt;&gt;</w:t>
       </w:r>
       <w:r>
-        <w:t xml:space="preserve">Costs in the </w:t>
-      </w:r>
-      <w:proofErr w:type="gramStart"/>
-      <w:r>
-        <w:t>case.</w:t>
-      </w:r>
-      <w:r>
-        <w:t>&lt;</w:t>
-      </w:r>
-      <w:proofErr w:type="gramEnd"/>
-      <w:r>
-        <w:t>&lt;es_&gt;</w:t>
+        <w:t>Costs in the case.</w:t>
+      </w:r>
+      <w:r>
+        <w:t>&lt;&lt;es_&gt;</w:t>
       </w:r>
       <w:r>
         <w:t>&gt;</w:t>
@@ -5753,15 +6128,7 @@
         <w:t>&gt;&gt;</w:t>
       </w:r>
       <w:r>
-        <w:t>&lt;&lt;detailedAssessment&gt;</w:t>
-      </w:r>
-      <w:proofErr w:type="gramStart"/>
-      <w:r>
-        <w:t>&gt;.&lt;</w:t>
-      </w:r>
-      <w:proofErr w:type="gramEnd"/>
-      <w:r>
-        <w:t>&lt;</w:t>
+        <w:t>&lt;&lt;detailedAssessment&gt;&gt;.&lt;&lt;</w:t>
       </w:r>
       <w:r>
         <w:t>es_&gt;</w:t>
@@ -5796,17 +6163,12 @@
         <w:t>&lt;&lt;cs_{</w:t>
       </w:r>
       <w:proofErr w:type="spellStart"/>
-      <w:proofErr w:type="gramStart"/>
       <w:r>
         <w:t>interimPayment</w:t>
       </w:r>
       <w:proofErr w:type="spellEnd"/>
       <w:r>
-        <w:t>!=</w:t>
-      </w:r>
-      <w:proofErr w:type="gramEnd"/>
-      <w:r>
-        <w:t>null}&gt;&gt;</w:t>
+        <w:t>!=null}&gt;&gt;</w:t>
       </w:r>
     </w:p>
     <w:p>
@@ -5944,6 +6306,7 @@
     </w:p>
     <w:p>
       <w:r>
+        <w:lastRenderedPageBreak/>
         <w:t>&lt;&lt;es_&gt;&gt;</w:t>
       </w:r>
     </w:p>
@@ -5995,15 +6358,7 @@
         <w:t>==true</w:t>
       </w:r>
       <w:r>
-        <w:t>}&gt;&gt;</w:t>
-      </w:r>
-      <w:proofErr w:type="gramStart"/>
-      <w:r>
-        <w:t>granted.&lt;</w:t>
-      </w:r>
-      <w:proofErr w:type="gramEnd"/>
-      <w:r>
-        <w:t>&lt;else&gt;&gt;refused.&lt;&lt;es_&gt;&gt;</w:t>
+        <w:t>}&gt;&gt;granted.&lt;&lt;else&gt;&gt;refused.&lt;&lt;es_&gt;&gt;</w:t>
       </w:r>
     </w:p>
     <w:p/>
@@ -6098,11 +6453,7 @@
         <w:t>A</w:t>
       </w:r>
       <w:r>
-        <w:t xml:space="preserve">’}&gt;&gt; a Circuit Judge of the County Court at the appropriate appeal centre prescribed in CPR 52PD Table A.&lt;&lt;else&gt;&gt;a High </w:t>
-      </w:r>
-      <w:r>
-        <w:lastRenderedPageBreak/>
-        <w:t xml:space="preserve">Court Judge of the </w:t>
+        <w:t xml:space="preserve">’}&gt;&gt; a Circuit Judge of the County Court at the appropriate appeal centre prescribed in CPR 52PD Table A.&lt;&lt;else&gt;&gt;a High Court Judge of the </w:t>
       </w:r>
       <w:proofErr w:type="spellStart"/>
       <w:r>
@@ -6134,18 +6485,10 @@
       </w:r>
       <w:proofErr w:type="spellEnd"/>
       <w:r>
-        <w:t>&gt;</w:t>
-      </w:r>
-      <w:proofErr w:type="gramStart"/>
-      <w:r>
-        <w:t>&gt;</w:t>
-      </w:r>
-      <w:r>
-        <w:t>.&lt;</w:t>
-      </w:r>
-      <w:proofErr w:type="gramEnd"/>
-      <w:r>
-        <w:t>&lt;es_&gt;&gt;</w:t>
+        <w:t>&gt;&gt;</w:t>
+      </w:r>
+      <w:r>
+        <w:t>.&lt;&lt;es_&gt;&gt;</w:t>
       </w:r>
     </w:p>
     <w:p>
@@ -6219,6 +6562,9 @@
         <w:t xml:space="preserve"> </w:t>
       </w:r>
       <w:r>
+        <w:t xml:space="preserve"> </w:t>
+      </w:r>
+      <w:r>
         <w:t>&lt;&lt;</w:t>
       </w:r>
       <w:proofErr w:type="spellStart"/>
@@ -6227,18 +6573,13 @@
       </w:r>
       <w:proofErr w:type="spellEnd"/>
       <w:r>
-        <w:t>&gt;</w:t>
-      </w:r>
-      <w:proofErr w:type="gramStart"/>
-      <w:r>
-        <w:t>&gt;</w:t>
-      </w:r>
-      <w:r>
-        <w:t>.&lt;</w:t>
-      </w:r>
-      <w:proofErr w:type="gramEnd"/>
-      <w:r>
-        <w:t>&lt;else&gt;&gt;</w:t>
+        <w:t>&gt;&gt;</w:t>
+      </w:r>
+      <w:r>
+        <w:t>.&lt;&lt;else&gt;&gt;</w:t>
+      </w:r>
+      <w:r>
+        <w:t xml:space="preserve"> </w:t>
       </w:r>
       <w:r>
         <w:t>&lt;&lt;</w:t>
@@ -6269,17 +6610,12 @@
         <w:t>&lt;&lt;cs_{</w:t>
       </w:r>
       <w:proofErr w:type="spellStart"/>
-      <w:proofErr w:type="gramStart"/>
       <w:r>
         <w:t>reasonsText</w:t>
       </w:r>
       <w:proofErr w:type="spellEnd"/>
       <w:r>
-        <w:t>!=</w:t>
-      </w:r>
-      <w:proofErr w:type="gramEnd"/>
-      <w:r>
-        <w:t>’null’}&gt;&gt;</w:t>
+        <w:t>!=’null’}&gt;&gt;</w:t>
       </w:r>
     </w:p>
     <w:p/>

</xml_diff>

<commit_message>
CIV-10939 Update GA Assisted doc template
</commit_message>
<xml_diff>
--- a/docker/docmosis/templates/CV-UNS-GAP-ENG-01076.docx
+++ b/docker/docmosis/templates/CV-UNS-GAP-ENG-01076.docx
@@ -648,23 +648,7 @@
                 <w:rFonts w:ascii="GDS Transport Website Light" w:hAnsi="GDS Transport Website Light"/>
                 <w:sz w:val="26"/>
               </w:rPr>
-              <w:t>_{defendant2</w:t>
-            </w:r>
-            <w:proofErr w:type="gramStart"/>
-            <w:r>
-              <w:rPr>
-                <w:rFonts w:ascii="GDS Transport Website Light" w:hAnsi="GDS Transport Website Light"/>
-                <w:sz w:val="26"/>
-              </w:rPr>
-              <w:t>Name!=</w:t>
-            </w:r>
-            <w:proofErr w:type="gramEnd"/>
-            <w:r>
-              <w:rPr>
-                <w:rFonts w:ascii="GDS Transport Website Light" w:hAnsi="GDS Transport Website Light"/>
-                <w:sz w:val="26"/>
-              </w:rPr>
-              <w:t>null}&gt;&gt;</w:t>
+              <w:t>_{defendant2Name!=null}&gt;&gt;</w:t>
             </w:r>
           </w:p>
         </w:tc>
@@ -1214,18 +1198,9 @@
           <w:rFonts w:ascii="GDS Transport Website Light" w:hAnsi="GDS Transport Website Light"/>
           <w:szCs w:val="22"/>
         </w:rPr>
-        <w:t>&lt;&lt;cs</w:t>
-      </w:r>
-      <w:proofErr w:type="gramStart"/>
-      <w:r>
-        <w:rPr>
-          <w:rFonts w:ascii="GDS Transport Website Light" w:hAnsi="GDS Transport Website Light"/>
-          <w:szCs w:val="22"/>
-        </w:rPr>
-        <w:t>_{</w:t>
+        <w:t>&lt;&lt;cs_{</w:t>
       </w:r>
       <w:proofErr w:type="spellStart"/>
-      <w:proofErr w:type="gramEnd"/>
       <w:r>
         <w:rPr>
           <w:rFonts w:ascii="GDS Transport Website Light" w:hAnsi="GDS Transport Website Light"/>
@@ -1300,18 +1275,9 @@
           <w:rFonts w:ascii="GDS Transport Website Light" w:hAnsi="GDS Transport Website Light"/>
           <w:szCs w:val="22"/>
         </w:rPr>
-        <w:t>&lt;&lt;cs</w:t>
-      </w:r>
-      <w:proofErr w:type="gramStart"/>
-      <w:r>
-        <w:rPr>
-          <w:rFonts w:ascii="GDS Transport Website Light" w:hAnsi="GDS Transport Website Light"/>
-          <w:szCs w:val="22"/>
-        </w:rPr>
-        <w:t>_{</w:t>
+        <w:t>&lt;&lt;cs_{</w:t>
       </w:r>
       <w:proofErr w:type="spellStart"/>
-      <w:proofErr w:type="gramEnd"/>
       <w:r>
         <w:rPr>
           <w:rFonts w:ascii="GDS Transport Website Light" w:hAnsi="GDS Transport Website Light"/>
@@ -1382,7 +1348,6 @@
               <w:t>cr</w:t>
             </w:r>
             <w:proofErr w:type="spellEnd"/>
-            <w:proofErr w:type="gramStart"/>
             <w:r>
               <w:rPr>
                 <w:rFonts w:ascii="GDS Transport Website Light" w:hAnsi="GDS Transport Website Light"/>
@@ -1391,7 +1356,6 @@
               <w:t>_{</w:t>
             </w:r>
             <w:proofErr w:type="spellStart"/>
-            <w:proofErr w:type="gramEnd"/>
             <w:r>
               <w:rPr>
                 <w:rFonts w:ascii="GDS Transport Website Light" w:hAnsi="GDS Transport Website Light"/>
@@ -1490,7 +1454,6 @@
               <w:t>cr</w:t>
             </w:r>
             <w:proofErr w:type="spellEnd"/>
-            <w:proofErr w:type="gramStart"/>
             <w:r>
               <w:rPr>
                 <w:rFonts w:ascii="GDS Transport Website Light" w:hAnsi="GDS Transport Website Light"/>
@@ -1499,7 +1462,6 @@
               <w:t>_{</w:t>
             </w:r>
             <w:proofErr w:type="spellStart"/>
-            <w:proofErr w:type="gramEnd"/>
             <w:r>
               <w:rPr>
                 <w:rFonts w:ascii="GDS Transport Website Light" w:hAnsi="GDS Transport Website Light"/>
@@ -1598,7 +1560,6 @@
               <w:t>cr</w:t>
             </w:r>
             <w:proofErr w:type="spellEnd"/>
-            <w:proofErr w:type="gramStart"/>
             <w:r>
               <w:rPr>
                 <w:rFonts w:ascii="GDS Transport Website Light" w:hAnsi="GDS Transport Website Light"/>
@@ -1607,7 +1568,6 @@
               <w:t>_{</w:t>
             </w:r>
             <w:proofErr w:type="spellStart"/>
-            <w:proofErr w:type="gramEnd"/>
             <w:r>
               <w:rPr>
                 <w:rFonts w:ascii="GDS Transport Website Light" w:hAnsi="GDS Transport Website Light"/>
@@ -1706,7 +1666,6 @@
               <w:t>cr</w:t>
             </w:r>
             <w:proofErr w:type="spellEnd"/>
-            <w:proofErr w:type="gramStart"/>
             <w:r>
               <w:rPr>
                 <w:rFonts w:ascii="GDS Transport Website Light" w:hAnsi="GDS Transport Website Light"/>
@@ -1715,7 +1674,6 @@
               <w:t>_{</w:t>
             </w:r>
             <w:proofErr w:type="spellStart"/>
-            <w:proofErr w:type="gramEnd"/>
             <w:r>
               <w:rPr>
                 <w:rFonts w:ascii="GDS Transport Website Light" w:hAnsi="GDS Transport Website Light"/>
@@ -1814,7 +1772,6 @@
               <w:t>cr</w:t>
             </w:r>
             <w:proofErr w:type="spellEnd"/>
-            <w:proofErr w:type="gramStart"/>
             <w:r>
               <w:rPr>
                 <w:rFonts w:ascii="GDS Transport Website Light" w:hAnsi="GDS Transport Website Light"/>
@@ -1823,7 +1780,6 @@
               <w:t>_{</w:t>
             </w:r>
             <w:proofErr w:type="spellStart"/>
-            <w:proofErr w:type="gramEnd"/>
             <w:r>
               <w:rPr>
                 <w:rFonts w:ascii="GDS Transport Website Light" w:hAnsi="GDS Transport Website Light"/>
@@ -1923,7 +1879,6 @@
               <w:t>cr</w:t>
             </w:r>
             <w:proofErr w:type="spellEnd"/>
-            <w:proofErr w:type="gramStart"/>
             <w:r>
               <w:rPr>
                 <w:rFonts w:ascii="GDS Transport Website Light" w:hAnsi="GDS Transport Website Light"/>
@@ -1932,7 +1887,6 @@
               <w:t>_{</w:t>
             </w:r>
             <w:proofErr w:type="spellStart"/>
-            <w:proofErr w:type="gramEnd"/>
             <w:r>
               <w:rPr>
                 <w:rFonts w:ascii="GDS Transport Website Light" w:hAnsi="GDS Transport Website Light"/>
@@ -2047,7 +2001,6 @@
               <w:t>cr</w:t>
             </w:r>
             <w:proofErr w:type="spellEnd"/>
-            <w:proofErr w:type="gramStart"/>
             <w:r>
               <w:rPr>
                 <w:rFonts w:ascii="GDS Transport Website Light" w:hAnsi="GDS Transport Website Light"/>
@@ -2056,7 +2009,6 @@
               <w:t>_{</w:t>
             </w:r>
             <w:proofErr w:type="spellStart"/>
-            <w:proofErr w:type="gramEnd"/>
             <w:r>
               <w:rPr>
                 <w:rFonts w:ascii="GDS Transport Website Light" w:hAnsi="GDS Transport Website Light"/>
@@ -2171,7 +2123,6 @@
               <w:t>cr</w:t>
             </w:r>
             <w:proofErr w:type="spellEnd"/>
-            <w:proofErr w:type="gramStart"/>
             <w:r>
               <w:rPr>
                 <w:rFonts w:ascii="GDS Transport Website Light" w:hAnsi="GDS Transport Website Light"/>
@@ -2180,7 +2131,6 @@
               <w:t>_{</w:t>
             </w:r>
             <w:proofErr w:type="spellStart"/>
-            <w:proofErr w:type="gramEnd"/>
             <w:r>
               <w:rPr>
                 <w:rFonts w:ascii="GDS Transport Website Light" w:hAnsi="GDS Transport Website Light"/>
@@ -2232,23 +2182,7 @@
                 <w:rFonts w:ascii="GDS Transport Website Light" w:hAnsi="GDS Transport Website Light"/>
                 <w:szCs w:val="22"/>
               </w:rPr>
-              <w:t>&lt;&lt;claimant1Name&gt;</w:t>
-            </w:r>
-            <w:proofErr w:type="gramStart"/>
-            <w:r>
-              <w:rPr>
-                <w:rFonts w:ascii="GDS Transport Website Light" w:hAnsi="GDS Transport Website Light"/>
-                <w:szCs w:val="22"/>
-              </w:rPr>
-              <w:t>&gt;,  the</w:t>
-            </w:r>
-            <w:proofErr w:type="gramEnd"/>
-            <w:r>
-              <w:rPr>
-                <w:rFonts w:ascii="GDS Transport Website Light" w:hAnsi="GDS Transport Website Light"/>
-                <w:szCs w:val="22"/>
-              </w:rPr>
-              <w:t xml:space="preserve"> claimant, did not attend the trial. The Judge was not satisfied that they had received notice of the hearing and determined that it was not reasonable to proceed in their absence. </w:t>
+              <w:t xml:space="preserve">&lt;&lt;claimant1Name&gt;&gt;,  the claimant, did not attend the trial. The Judge was not satisfied that they had received notice of the hearing and determined that it was not reasonable to proceed in their absence. </w:t>
             </w:r>
           </w:p>
           <w:p>
@@ -2311,7 +2245,6 @@
               <w:t>cr</w:t>
             </w:r>
             <w:proofErr w:type="spellEnd"/>
-            <w:proofErr w:type="gramStart"/>
             <w:r>
               <w:rPr>
                 <w:rFonts w:ascii="GDS Transport Website Light" w:hAnsi="GDS Transport Website Light"/>
@@ -2320,7 +2253,6 @@
               <w:t>_{</w:t>
             </w:r>
             <w:proofErr w:type="spellStart"/>
-            <w:proofErr w:type="gramEnd"/>
             <w:r>
               <w:rPr>
                 <w:rFonts w:ascii="GDS Transport Website Light" w:hAnsi="GDS Transport Website Light"/>
@@ -2442,7 +2374,6 @@
               <w:t>cr</w:t>
             </w:r>
             <w:proofErr w:type="spellEnd"/>
-            <w:proofErr w:type="gramStart"/>
             <w:r>
               <w:rPr>
                 <w:rFonts w:ascii="GDS Transport Website Light" w:hAnsi="GDS Transport Website Light"/>
@@ -2451,7 +2382,6 @@
               <w:t>_{</w:t>
             </w:r>
             <w:proofErr w:type="spellStart"/>
-            <w:proofErr w:type="gramEnd"/>
             <w:r>
               <w:rPr>
                 <w:rFonts w:ascii="GDS Transport Website Light" w:hAnsi="GDS Transport Website Light"/>
@@ -2550,7 +2480,6 @@
               <w:t>cr</w:t>
             </w:r>
             <w:proofErr w:type="spellEnd"/>
-            <w:proofErr w:type="gramStart"/>
             <w:r>
               <w:rPr>
                 <w:rFonts w:ascii="GDS Transport Website Light" w:hAnsi="GDS Transport Website Light"/>
@@ -2567,7 +2496,6 @@
               <w:t>defendantRepresentation</w:t>
             </w:r>
             <w:proofErr w:type="spellEnd"/>
-            <w:proofErr w:type="gramEnd"/>
             <w:r>
               <w:rPr>
                 <w:rFonts w:ascii="GDS Transport Website Light" w:hAnsi="GDS Transport Website Light"/>
@@ -2658,7 +2586,6 @@
               <w:t>cr</w:t>
             </w:r>
             <w:proofErr w:type="spellEnd"/>
-            <w:proofErr w:type="gramStart"/>
             <w:r>
               <w:rPr>
                 <w:rFonts w:ascii="GDS Transport Website Light" w:hAnsi="GDS Transport Website Light"/>
@@ -2675,7 +2602,6 @@
               <w:t>defendantRepresentation</w:t>
             </w:r>
             <w:proofErr w:type="spellEnd"/>
-            <w:proofErr w:type="gramEnd"/>
             <w:r>
               <w:rPr>
                 <w:rFonts w:ascii="GDS Transport Website Light" w:hAnsi="GDS Transport Website Light"/>
@@ -2774,7 +2700,6 @@
               <w:t>cr</w:t>
             </w:r>
             <w:proofErr w:type="spellEnd"/>
-            <w:proofErr w:type="gramStart"/>
             <w:r>
               <w:rPr>
                 <w:rFonts w:ascii="GDS Transport Website Light" w:hAnsi="GDS Transport Website Light"/>
@@ -2791,7 +2716,6 @@
               <w:t>defendantRepresentation</w:t>
             </w:r>
             <w:proofErr w:type="spellEnd"/>
-            <w:proofErr w:type="gramEnd"/>
             <w:r>
               <w:rPr>
                 <w:rFonts w:ascii="GDS Transport Website Light" w:hAnsi="GDS Transport Website Light"/>
@@ -2883,7 +2807,6 @@
               <w:t>cr</w:t>
             </w:r>
             <w:proofErr w:type="spellEnd"/>
-            <w:proofErr w:type="gramStart"/>
             <w:r>
               <w:rPr>
                 <w:rFonts w:ascii="GDS Transport Website Light" w:hAnsi="GDS Transport Website Light"/>
@@ -2900,7 +2823,6 @@
               <w:t>defendantRepresentation</w:t>
             </w:r>
             <w:proofErr w:type="spellEnd"/>
-            <w:proofErr w:type="gramEnd"/>
             <w:r>
               <w:rPr>
                 <w:rFonts w:ascii="GDS Transport Website Light" w:hAnsi="GDS Transport Website Light"/>
@@ -2991,7 +2913,6 @@
               <w:t>cr</w:t>
             </w:r>
             <w:proofErr w:type="spellEnd"/>
-            <w:proofErr w:type="gramStart"/>
             <w:r>
               <w:rPr>
                 <w:rFonts w:ascii="GDS Transport Website Light" w:hAnsi="GDS Transport Website Light"/>
@@ -3008,7 +2929,6 @@
               <w:t>defendantRepresentation</w:t>
             </w:r>
             <w:proofErr w:type="spellEnd"/>
-            <w:proofErr w:type="gramEnd"/>
             <w:r>
               <w:rPr>
                 <w:rFonts w:ascii="GDS Transport Website Light" w:hAnsi="GDS Transport Website Light"/>
@@ -3115,7 +3035,6 @@
               <w:t>cr</w:t>
             </w:r>
             <w:proofErr w:type="spellEnd"/>
-            <w:proofErr w:type="gramStart"/>
             <w:r>
               <w:rPr>
                 <w:rFonts w:ascii="GDS Transport Website Light" w:hAnsi="GDS Transport Website Light"/>
@@ -3132,7 +3051,6 @@
               <w:t>defendantRepresentation</w:t>
             </w:r>
             <w:proofErr w:type="spellEnd"/>
-            <w:proofErr w:type="gramEnd"/>
             <w:r>
               <w:rPr>
                 <w:rFonts w:ascii="GDS Transport Website Light" w:hAnsi="GDS Transport Website Light"/>
@@ -3239,7 +3157,6 @@
               <w:t>cr</w:t>
             </w:r>
             <w:proofErr w:type="spellEnd"/>
-            <w:proofErr w:type="gramStart"/>
             <w:r>
               <w:rPr>
                 <w:rFonts w:ascii="GDS Transport Website Light" w:hAnsi="GDS Transport Website Light"/>
@@ -3256,7 +3173,6 @@
               <w:t>defendantRepresentation</w:t>
             </w:r>
             <w:proofErr w:type="spellEnd"/>
-            <w:proofErr w:type="gramEnd"/>
             <w:r>
               <w:rPr>
                 <w:rFonts w:ascii="GDS Transport Website Light" w:hAnsi="GDS Transport Website Light"/>
@@ -3363,7 +3279,6 @@
               <w:t>cr</w:t>
             </w:r>
             <w:proofErr w:type="spellEnd"/>
-            <w:proofErr w:type="gramStart"/>
             <w:r>
               <w:rPr>
                 <w:rFonts w:ascii="GDS Transport Website Light" w:hAnsi="GDS Transport Website Light"/>
@@ -3380,7 +3295,6 @@
               <w:t>defendantRepresentation</w:t>
             </w:r>
             <w:proofErr w:type="spellEnd"/>
-            <w:proofErr w:type="gramEnd"/>
             <w:r>
               <w:rPr>
                 <w:rFonts w:ascii="GDS Transport Website Light" w:hAnsi="GDS Transport Website Light"/>
@@ -3541,7 +3455,6 @@
               <w:t>cr</w:t>
             </w:r>
             <w:proofErr w:type="spellEnd"/>
-            <w:proofErr w:type="gramStart"/>
             <w:r>
               <w:rPr>
                 <w:rFonts w:ascii="GDS Transport Website Light" w:hAnsi="GDS Transport Website Light"/>
@@ -3550,7 +3463,6 @@
               <w:t>_{</w:t>
             </w:r>
             <w:proofErr w:type="spellStart"/>
-            <w:proofErr w:type="gramEnd"/>
             <w:r>
               <w:rPr>
                 <w:rFonts w:ascii="GDS Transport Website Light" w:hAnsi="GDS Transport Website Light"/>
@@ -3641,7 +3553,6 @@
               <w:t>cr</w:t>
             </w:r>
             <w:proofErr w:type="spellEnd"/>
-            <w:proofErr w:type="gramStart"/>
             <w:r>
               <w:rPr>
                 <w:rFonts w:ascii="GDS Transport Website Light" w:hAnsi="GDS Transport Website Light"/>
@@ -3658,7 +3569,6 @@
               <w:t>defendantTwoRepresentation</w:t>
             </w:r>
             <w:proofErr w:type="spellEnd"/>
-            <w:proofErr w:type="gramEnd"/>
             <w:r>
               <w:rPr>
                 <w:rFonts w:ascii="GDS Transport Website Light" w:hAnsi="GDS Transport Website Light"/>
@@ -3741,7 +3651,6 @@
               <w:t>cr</w:t>
             </w:r>
             <w:proofErr w:type="spellEnd"/>
-            <w:proofErr w:type="gramStart"/>
             <w:r>
               <w:rPr>
                 <w:rFonts w:ascii="GDS Transport Website Light" w:hAnsi="GDS Transport Website Light"/>
@@ -3758,7 +3667,6 @@
               <w:t>defendantTwoRepresentation</w:t>
             </w:r>
             <w:proofErr w:type="spellEnd"/>
-            <w:proofErr w:type="gramEnd"/>
             <w:r>
               <w:rPr>
                 <w:rFonts w:ascii="GDS Transport Website Light" w:hAnsi="GDS Transport Website Light"/>
@@ -3841,7 +3749,6 @@
               <w:t>cr</w:t>
             </w:r>
             <w:proofErr w:type="spellEnd"/>
-            <w:proofErr w:type="gramStart"/>
             <w:r>
               <w:rPr>
                 <w:rFonts w:ascii="GDS Transport Website Light" w:hAnsi="GDS Transport Website Light"/>
@@ -3858,7 +3765,6 @@
               <w:t>defendantTwoRepresentation</w:t>
             </w:r>
             <w:proofErr w:type="spellEnd"/>
-            <w:proofErr w:type="gramEnd"/>
             <w:r>
               <w:rPr>
                 <w:rFonts w:ascii="GDS Transport Website Light" w:hAnsi="GDS Transport Website Light"/>
@@ -3941,7 +3847,6 @@
               <w:t>cr</w:t>
             </w:r>
             <w:proofErr w:type="spellEnd"/>
-            <w:proofErr w:type="gramStart"/>
             <w:r>
               <w:rPr>
                 <w:rFonts w:ascii="GDS Transport Website Light" w:hAnsi="GDS Transport Website Light"/>
@@ -3958,7 +3863,6 @@
               <w:t>defendantTwoRepresentation</w:t>
             </w:r>
             <w:proofErr w:type="spellEnd"/>
-            <w:proofErr w:type="gramEnd"/>
             <w:r>
               <w:rPr>
                 <w:rFonts w:ascii="GDS Transport Website Light" w:hAnsi="GDS Transport Website Light"/>
@@ -4042,7 +3946,6 @@
               <w:t>cr</w:t>
             </w:r>
             <w:proofErr w:type="spellEnd"/>
-            <w:proofErr w:type="gramStart"/>
             <w:r>
               <w:rPr>
                 <w:rFonts w:ascii="GDS Transport Website Light" w:hAnsi="GDS Transport Website Light"/>
@@ -4059,7 +3962,6 @@
               <w:t>defendantTwoRepresentation</w:t>
             </w:r>
             <w:proofErr w:type="spellEnd"/>
-            <w:proofErr w:type="gramEnd"/>
             <w:r>
               <w:rPr>
                 <w:rFonts w:ascii="GDS Transport Website Light" w:hAnsi="GDS Transport Website Light"/>
@@ -4172,7 +4074,6 @@
               <w:t>cr</w:t>
             </w:r>
             <w:proofErr w:type="spellEnd"/>
-            <w:proofErr w:type="gramStart"/>
             <w:r>
               <w:rPr>
                 <w:rFonts w:ascii="GDS Transport Website Light" w:hAnsi="GDS Transport Website Light"/>
@@ -4189,7 +4090,6 @@
               <w:t>defendantTwoRepresentation</w:t>
             </w:r>
             <w:proofErr w:type="spellEnd"/>
-            <w:proofErr w:type="gramEnd"/>
             <w:r>
               <w:rPr>
                 <w:rFonts w:ascii="GDS Transport Website Light" w:hAnsi="GDS Transport Website Light"/>
@@ -4302,7 +4202,6 @@
               <w:t>cr</w:t>
             </w:r>
             <w:proofErr w:type="spellEnd"/>
-            <w:proofErr w:type="gramStart"/>
             <w:r>
               <w:rPr>
                 <w:rFonts w:ascii="GDS Transport Website Light" w:hAnsi="GDS Transport Website Light"/>
@@ -4319,7 +4218,6 @@
               <w:t>defendantTwoRepresentation</w:t>
             </w:r>
             <w:proofErr w:type="spellEnd"/>
-            <w:proofErr w:type="gramEnd"/>
             <w:r>
               <w:rPr>
                 <w:rFonts w:ascii="GDS Transport Website Light" w:hAnsi="GDS Transport Website Light"/>
@@ -4432,7 +4330,6 @@
               <w:t>cr</w:t>
             </w:r>
             <w:proofErr w:type="spellEnd"/>
-            <w:proofErr w:type="gramStart"/>
             <w:r>
               <w:rPr>
                 <w:rFonts w:ascii="GDS Transport Website Light" w:hAnsi="GDS Transport Website Light"/>
@@ -4449,7 +4346,6 @@
               <w:t>defendantTwoRepresentation</w:t>
             </w:r>
             <w:proofErr w:type="spellEnd"/>
-            <w:proofErr w:type="gramEnd"/>
             <w:r>
               <w:rPr>
                 <w:rFonts w:ascii="GDS Transport Website Light" w:hAnsi="GDS Transport Website Light"/>
@@ -4658,18 +4554,9 @@
           <w:rFonts w:ascii="GDS Transport Website Light" w:hAnsi="GDS Transport Website Light"/>
           <w:szCs w:val="22"/>
         </w:rPr>
-        <w:t>&lt;&lt;cs</w:t>
-      </w:r>
-      <w:proofErr w:type="gramStart"/>
-      <w:r>
-        <w:rPr>
-          <w:rFonts w:ascii="GDS Transport Website Light" w:hAnsi="GDS Transport Website Light"/>
-          <w:szCs w:val="22"/>
-        </w:rPr>
-        <w:t>_{</w:t>
+        <w:t>&lt;&lt;cs_{</w:t>
       </w:r>
       <w:proofErr w:type="spellStart"/>
-      <w:proofErr w:type="gramEnd"/>
       <w:r>
         <w:rPr>
           <w:rFonts w:ascii="GDS Transport Website Light" w:hAnsi="GDS Transport Website Light"/>
@@ -4683,37 +4570,7 @@
           <w:rFonts w:ascii="GDS Transport Website Light" w:hAnsi="GDS Transport Website Light"/>
           <w:szCs w:val="22"/>
         </w:rPr>
-        <w:t>==true</w:t>
-      </w:r>
-      <w:r>
-        <w:rPr>
-          <w:rFonts w:ascii="GDS Transport Website Light" w:hAnsi="GDS Transport Website Light"/>
-          <w:szCs w:val="22"/>
-        </w:rPr>
-        <w:t xml:space="preserve"> &amp;&amp; </w:t>
-      </w:r>
-      <w:proofErr w:type="spellStart"/>
-      <w:r>
-        <w:rPr>
-          <w:rFonts w:ascii="GDS Transport Website Light" w:hAnsi="GDS Transport Website Light"/>
-          <w:szCs w:val="22"/>
-        </w:rPr>
-        <w:t>isOrderMade</w:t>
-      </w:r>
-      <w:proofErr w:type="spellEnd"/>
-      <w:r>
-        <w:rPr>
-          <w:rFonts w:ascii="GDS Transport Website Light" w:hAnsi="GDS Transport Website Light"/>
-          <w:szCs w:val="22"/>
-        </w:rPr>
-        <w:t>='Yes'</w:t>
-      </w:r>
-      <w:r>
-        <w:rPr>
-          <w:rFonts w:ascii="GDS Transport Website Light" w:hAnsi="GDS Transport Website Light"/>
-          <w:szCs w:val="22"/>
-        </w:rPr>
-        <w:t>}&gt;&gt;</w:t>
+        <w:t>==true}&gt;&gt;</w:t>
       </w:r>
     </w:p>
     <w:p>
@@ -4766,18 +4623,9 @@
           <w:rFonts w:ascii="GDS Transport Website Light" w:hAnsi="GDS Transport Website Light"/>
           <w:szCs w:val="22"/>
         </w:rPr>
-        <w:t>&lt;&lt;cs</w:t>
-      </w:r>
-      <w:proofErr w:type="gramStart"/>
-      <w:r>
-        <w:rPr>
-          <w:rFonts w:ascii="GDS Transport Website Light" w:hAnsi="GDS Transport Website Light"/>
-          <w:szCs w:val="22"/>
-        </w:rPr>
-        <w:t>_{</w:t>
+        <w:t>&lt;&lt;cs_{</w:t>
       </w:r>
       <w:proofErr w:type="spellStart"/>
-      <w:proofErr w:type="gramEnd"/>
       <w:r>
         <w:rPr>
           <w:rFonts w:ascii="GDS Transport Website Light" w:hAnsi="GDS Transport Website Light"/>
@@ -5101,27 +4949,7 @@
           <w:szCs w:val="22"/>
           <w14:ligatures w14:val="none"/>
         </w:rPr>
-        <w:t>&gt;</w:t>
-      </w:r>
-      <w:proofErr w:type="gramStart"/>
-      <w:r>
-        <w:rPr>
-          <w:rFonts w:ascii="GDS Transport Website Light" w:hAnsi="GDS Transport Website Light"/>
-          <w:kern w:val="0"/>
-          <w:szCs w:val="22"/>
-          <w14:ligatures w14:val="none"/>
-        </w:rPr>
-        <w:t>&gt;.&lt;</w:t>
-      </w:r>
-      <w:proofErr w:type="gramEnd"/>
-      <w:r>
-        <w:rPr>
-          <w:rFonts w:ascii="GDS Transport Website Light" w:hAnsi="GDS Transport Website Light"/>
-          <w:kern w:val="0"/>
-          <w:szCs w:val="22"/>
-          <w14:ligatures w14:val="none"/>
-        </w:rPr>
-        <w:t>&lt;es_&gt;&gt;&lt;&lt;cs_{</w:t>
+        <w:t>&gt;&gt;.&lt;&lt;es_&gt;&gt;&lt;&lt;cs_{</w:t>
       </w:r>
       <w:proofErr w:type="spellStart"/>
       <w:r>
@@ -5236,15 +5064,7 @@
           <w:rFonts w:ascii="GDS Transport Website Light" w:hAnsi="GDS Transport Website Light"/>
           <w:szCs w:val="22"/>
         </w:rPr>
-        <w:t>&lt;&lt;cs</w:t>
-      </w:r>
-      <w:proofErr w:type="gramStart"/>
-      <w:r>
-        <w:rPr>
-          <w:rFonts w:ascii="GDS Transport Website Light" w:hAnsi="GDS Transport Website Light"/>
-          <w:szCs w:val="22"/>
-        </w:rPr>
-        <w:t xml:space="preserve">_{ </w:t>
+        <w:t xml:space="preserve">&lt;&lt;cs_{ </w:t>
       </w:r>
       <w:proofErr w:type="spellStart"/>
       <w:r>
@@ -5255,7 +5075,6 @@
         <w:t>checkDatesToAvoid</w:t>
       </w:r>
       <w:proofErr w:type="spellEnd"/>
-      <w:proofErr w:type="gramEnd"/>
       <w:r>
         <w:rPr>
           <w:rFonts w:ascii="GDS Transport Website Light" w:hAnsi="GDS Transport Website Light"/>
@@ -5383,9 +5202,9 @@
           <w:szCs w:val="22"/>
           <w14:ligatures w14:val="none"/>
         </w:rPr>
-        <w:t>The hearing will take place &lt;&lt;cs</w:t>
-      </w:r>
-      <w:proofErr w:type="gramStart"/>
+        <w:t xml:space="preserve">The hearing will take place &lt;&lt;cs_{ </w:t>
+      </w:r>
+      <w:proofErr w:type="spellStart"/>
       <w:r>
         <w:rPr>
           <w:rFonts w:ascii="GDS Transport Website Light" w:hAnsi="GDS Transport Website Light"/>
@@ -5393,20 +5212,9 @@
           <w:szCs w:val="22"/>
           <w14:ligatures w14:val="none"/>
         </w:rPr>
-        <w:t xml:space="preserve">_{ </w:t>
-      </w:r>
-      <w:proofErr w:type="spellStart"/>
-      <w:r>
-        <w:rPr>
-          <w:rFonts w:ascii="GDS Transport Website Light" w:hAnsi="GDS Transport Website Light"/>
-          <w:kern w:val="0"/>
-          <w:szCs w:val="22"/>
-          <w14:ligatures w14:val="none"/>
-        </w:rPr>
         <w:t>furtherHearingMethod</w:t>
       </w:r>
       <w:proofErr w:type="spellEnd"/>
-      <w:proofErr w:type="gramEnd"/>
       <w:r>
         <w:rPr>
           <w:rFonts w:ascii="GDS Transport Website Light" w:hAnsi="GDS Transport Website Light"/>
@@ -5514,9 +5322,9 @@
           <w:szCs w:val="22"/>
           <w14:ligatures w14:val="none"/>
         </w:rPr>
-        <w:t xml:space="preserve">=’COSTS_IN_CASE’}&gt;&gt;Costs in the </w:t>
-      </w:r>
-      <w:proofErr w:type="gramStart"/>
+        <w:t>=’COSTS_IN_CASE’}&gt;&gt;Costs in the case.&lt;&lt;es_&gt;&gt;&lt;&lt;cs_{</w:t>
+      </w:r>
+      <w:proofErr w:type="spellStart"/>
       <w:r>
         <w:rPr>
           <w:rFonts w:ascii="GDS Transport Website Light" w:hAnsi="GDS Transport Website Light"/>
@@ -5524,9 +5332,9 @@
           <w:szCs w:val="22"/>
           <w14:ligatures w14:val="none"/>
         </w:rPr>
-        <w:t>case.&lt;</w:t>
-      </w:r>
-      <w:proofErr w:type="gramEnd"/>
+        <w:t>costSelection</w:t>
+      </w:r>
+      <w:proofErr w:type="spellEnd"/>
       <w:r>
         <w:rPr>
           <w:rFonts w:ascii="GDS Transport Website Light" w:hAnsi="GDS Transport Website Light"/>
@@ -5534,7 +5342,7 @@
           <w:szCs w:val="22"/>
           <w14:ligatures w14:val="none"/>
         </w:rPr>
-        <w:t>&lt;es_&gt;&gt;&lt;&lt;cs_{</w:t>
+        <w:t>=’NO_ORDER_TO_COST’}&gt;&gt;No order as to costs.&lt;&lt;es_&gt;&gt;&lt;&lt;cs_{</w:t>
       </w:r>
       <w:proofErr w:type="spellStart"/>
       <w:r>
@@ -5554,47 +5362,7 @@
           <w:szCs w:val="22"/>
           <w14:ligatures w14:val="none"/>
         </w:rPr>
-        <w:t>=’NO_ORDER_TO_COST’}&gt;&gt;No order as to costs.&lt;&lt;es_&gt;&gt;&lt;&lt;cs_{</w:t>
-      </w:r>
-      <w:proofErr w:type="spellStart"/>
-      <w:r>
-        <w:rPr>
-          <w:rFonts w:ascii="GDS Transport Website Light" w:hAnsi="GDS Transport Website Light"/>
-          <w:kern w:val="0"/>
-          <w:szCs w:val="22"/>
-          <w14:ligatures w14:val="none"/>
-        </w:rPr>
-        <w:t>costSelection</w:t>
-      </w:r>
-      <w:proofErr w:type="spellEnd"/>
-      <w:r>
-        <w:rPr>
-          <w:rFonts w:ascii="GDS Transport Website Light" w:hAnsi="GDS Transport Website Light"/>
-          <w:kern w:val="0"/>
-          <w:szCs w:val="22"/>
-          <w14:ligatures w14:val="none"/>
-        </w:rPr>
-        <w:t>=’COSTS_RESERVED’}&gt;&gt;Costs reserved. &lt;&lt;costsReservedText&gt;&gt;&lt;&lt;es_&gt;&gt;&lt;&lt;cs_{costSelection=’MAKE_AN_ORDER_FOR_DETAILED_COSTS’}&gt;&gt;&lt;&lt;summarilyAssessed&gt;&gt; &lt;&lt; summarilyAssessedDate&gt;&gt;&lt;&lt;detailedAssessment&gt;</w:t>
-      </w:r>
-      <w:proofErr w:type="gramStart"/>
-      <w:r>
-        <w:rPr>
-          <w:rFonts w:ascii="GDS Transport Website Light" w:hAnsi="GDS Transport Website Light"/>
-          <w:kern w:val="0"/>
-          <w:szCs w:val="22"/>
-          <w14:ligatures w14:val="none"/>
-        </w:rPr>
-        <w:t>&gt;.&lt;</w:t>
-      </w:r>
-      <w:proofErr w:type="gramEnd"/>
-      <w:r>
-        <w:rPr>
-          <w:rFonts w:ascii="GDS Transport Website Light" w:hAnsi="GDS Transport Website Light"/>
-          <w:kern w:val="0"/>
-          <w:szCs w:val="22"/>
-          <w14:ligatures w14:val="none"/>
-        </w:rPr>
-        <w:t>&lt;es_&gt;&gt;&lt;&lt;cs_{costSelection=’BESPOKE_COSTS_ORDER’}&gt;&gt;&lt;&lt;bespokeCostText&gt;&gt;.&lt;&lt;es_&gt;&gt;</w:t>
+        <w:t>=’COSTS_RESERVED’}&gt;&gt;Costs reserved. &lt;&lt;costsReservedText&gt;&gt;&lt;&lt;es_&gt;&gt;&lt;&lt;cs_{costSelection=’MAKE_AN_ORDER_FOR_DETAILED_COSTS’}&gt;&gt;&lt;&lt;summarilyAssessed&gt;&gt; &lt;&lt; summarilyAssessedDate&gt;&gt;&lt;&lt;detailedAssessment&gt;&gt;.&lt;&lt;es_&gt;&gt;&lt;&lt;cs_{costSelection=’BESPOKE_COSTS_ORDER’}&gt;&gt;&lt;&lt;bespokeCostText&gt;&gt;.&lt;&lt;es_&gt;&gt;</w:t>
       </w:r>
     </w:p>
     <w:p>
@@ -5609,7 +5377,6 @@
         <w:t>&lt;&lt;cs_{</w:t>
       </w:r>
       <w:proofErr w:type="spellStart"/>
-      <w:proofErr w:type="gramStart"/>
       <w:r>
         <w:rPr>
           <w:rFonts w:ascii="GDS Transport Website Light" w:hAnsi="GDS Transport Website Light"/>
@@ -5623,15 +5390,7 @@
           <w:rFonts w:ascii="GDS Transport Website Light" w:hAnsi="GDS Transport Website Light"/>
           <w:szCs w:val="22"/>
         </w:rPr>
-        <w:t>!=</w:t>
-      </w:r>
-      <w:proofErr w:type="gramEnd"/>
-      <w:r>
-        <w:rPr>
-          <w:rFonts w:ascii="GDS Transport Website Light" w:hAnsi="GDS Transport Website Light"/>
-          <w:szCs w:val="22"/>
-        </w:rPr>
-        <w:t>null}&gt;&gt;</w:t>
+        <w:t>!=null}&gt;&gt;</w:t>
       </w:r>
     </w:p>
     <w:p/>
@@ -5976,27 +5735,7 @@
           <w:szCs w:val="22"/>
           <w14:ligatures w14:val="none"/>
         </w:rPr>
-        <w:t>}&gt;&gt;</w:t>
-      </w:r>
-      <w:proofErr w:type="gramStart"/>
-      <w:r>
-        <w:rPr>
-          <w:rFonts w:ascii="GDS Transport Website Light" w:hAnsi="GDS Transport Website Light"/>
-          <w:kern w:val="0"/>
-          <w:szCs w:val="22"/>
-          <w14:ligatures w14:val="none"/>
-        </w:rPr>
-        <w:t>granted.&lt;</w:t>
-      </w:r>
-      <w:proofErr w:type="gramEnd"/>
-      <w:r>
-        <w:rPr>
-          <w:rFonts w:ascii="GDS Transport Website Light" w:hAnsi="GDS Transport Website Light"/>
-          <w:kern w:val="0"/>
-          <w:szCs w:val="22"/>
-          <w14:ligatures w14:val="none"/>
-        </w:rPr>
-        <w:t>&lt;else&gt;&gt;refused.&lt;&lt;es_&gt;&gt;</w:t>
+        <w:t>}&gt;&gt;granted.&lt;&lt;else&gt;&gt;refused.&lt;&lt;es_&gt;&gt;</w:t>
       </w:r>
     </w:p>
     <w:p/>
@@ -6238,23 +5977,7 @@
           <w:rFonts w:ascii="GDS Transport Website Light" w:hAnsi="GDS Transport Website Light"/>
           <w:szCs w:val="22"/>
         </w:rPr>
-        <w:t>&gt;</w:t>
-      </w:r>
-      <w:proofErr w:type="gramStart"/>
-      <w:r>
-        <w:rPr>
-          <w:rFonts w:ascii="GDS Transport Website Light" w:hAnsi="GDS Transport Website Light"/>
-          <w:szCs w:val="22"/>
-        </w:rPr>
-        <w:t>&gt;.&lt;</w:t>
-      </w:r>
-      <w:proofErr w:type="gramEnd"/>
-      <w:r>
-        <w:rPr>
-          <w:rFonts w:ascii="GDS Transport Website Light" w:hAnsi="GDS Transport Website Light"/>
-          <w:szCs w:val="22"/>
-        </w:rPr>
-        <w:t>&lt;es_&gt;&gt;</w:t>
+        <w:t>&gt;&gt;.&lt;&lt;es_&gt;&gt;</w:t>
       </w:r>
     </w:p>
     <w:p>
@@ -6381,9 +6104,8 @@
           <w:szCs w:val="22"/>
           <w14:ligatures w14:val="none"/>
         </w:rPr>
-        <w:t>==true}&gt;</w:t>
-      </w:r>
-      <w:proofErr w:type="gramStart"/>
+        <w:t>==true}&gt;&gt;</w:t>
+      </w:r>
       <w:r>
         <w:rPr>
           <w:rFonts w:ascii="GDS Transport Website Light" w:hAnsi="GDS Transport Website Light"/>
@@ -6391,7 +6113,7 @@
           <w:szCs w:val="22"/>
           <w14:ligatures w14:val="none"/>
         </w:rPr>
-        <w:t>&gt;</w:t>
+        <w:t xml:space="preserve"> </w:t>
       </w:r>
       <w:r>
         <w:rPr>
@@ -6409,26 +6131,7 @@
           <w:szCs w:val="22"/>
           <w14:ligatures w14:val="none"/>
         </w:rPr>
-        <w:t xml:space="preserve"> </w:t>
-      </w:r>
-      <w:r>
-        <w:rPr>
-          <w:rFonts w:ascii="GDS Transport Website Light" w:hAnsi="GDS Transport Website Light"/>
-          <w:kern w:val="0"/>
-          <w:szCs w:val="22"/>
-          <w14:ligatures w14:val="none"/>
-        </w:rPr>
-        <w:t>&lt;</w:t>
-      </w:r>
-      <w:proofErr w:type="gramEnd"/>
-      <w:r>
-        <w:rPr>
-          <w:rFonts w:ascii="GDS Transport Website Light" w:hAnsi="GDS Transport Website Light"/>
-          <w:kern w:val="0"/>
-          <w:szCs w:val="22"/>
-          <w14:ligatures w14:val="none"/>
-        </w:rPr>
-        <w:t>&lt;</w:t>
+        <w:t>&lt;&lt;</w:t>
       </w:r>
       <w:proofErr w:type="spellStart"/>
       <w:r>
@@ -6529,7 +6232,6 @@
         <w:t>&lt;&lt;cs_{</w:t>
       </w:r>
       <w:proofErr w:type="spellStart"/>
-      <w:proofErr w:type="gramStart"/>
       <w:r>
         <w:rPr>
           <w:rFonts w:ascii="GDS Transport Website Light" w:hAnsi="GDS Transport Website Light"/>
@@ -6543,15 +6245,7 @@
           <w:rFonts w:ascii="GDS Transport Website Light" w:hAnsi="GDS Transport Website Light"/>
           <w:szCs w:val="22"/>
         </w:rPr>
-        <w:t>!=</w:t>
-      </w:r>
-      <w:proofErr w:type="gramEnd"/>
-      <w:r>
-        <w:rPr>
-          <w:rFonts w:ascii="GDS Transport Website Light" w:hAnsi="GDS Transport Website Light"/>
-          <w:szCs w:val="22"/>
-        </w:rPr>
-        <w:t>’null’}&gt;&gt;</w:t>
+        <w:t>!=’null’}&gt;&gt;</w:t>
       </w:r>
     </w:p>
     <w:p>

</xml_diff>

<commit_message>
CIV-10752 Refactored Initiate Gen Application  (#3479)
* CIV-10752 Replaced getUserRolesOnCase method with UserRoleCaching method

* CIV-10752 Modified methods in fetching the roles

* CIV-10752 checkstyle issues corrected

* CIV-10939 Update GA Assisted doc template

* CIV-10752 code smells corrected

* CIV-10752 corrected condition

---------

Co-authored-by: karthick mohanasundaram <92928238+karthick-mohanasundaram-HMCTS@users.noreply.github.com>
Co-authored-by: sampankumar <sampank@gmail.com>
Co-authored-by: vasudevganesanhmcts <100689363+vasudevganesanhmcts@users.noreply.github.com>
</commit_message>
<xml_diff>
--- a/docker/docmosis/templates/CV-UNS-GAP-ENG-01076.docx
+++ b/docker/docmosis/templates/CV-UNS-GAP-ENG-01076.docx
@@ -648,23 +648,7 @@
                 <w:rFonts w:ascii="GDS Transport Website Light" w:hAnsi="GDS Transport Website Light"/>
                 <w:sz w:val="26"/>
               </w:rPr>
-              <w:t>_{defendant2</w:t>
-            </w:r>
-            <w:proofErr w:type="gramStart"/>
-            <w:r>
-              <w:rPr>
-                <w:rFonts w:ascii="GDS Transport Website Light" w:hAnsi="GDS Transport Website Light"/>
-                <w:sz w:val="26"/>
-              </w:rPr>
-              <w:t>Name!=</w:t>
-            </w:r>
-            <w:proofErr w:type="gramEnd"/>
-            <w:r>
-              <w:rPr>
-                <w:rFonts w:ascii="GDS Transport Website Light" w:hAnsi="GDS Transport Website Light"/>
-                <w:sz w:val="26"/>
-              </w:rPr>
-              <w:t>null}&gt;&gt;</w:t>
+              <w:t>_{defendant2Name!=null}&gt;&gt;</w:t>
             </w:r>
           </w:p>
         </w:tc>
@@ -1214,18 +1198,9 @@
           <w:rFonts w:ascii="GDS Transport Website Light" w:hAnsi="GDS Transport Website Light"/>
           <w:szCs w:val="22"/>
         </w:rPr>
-        <w:t>&lt;&lt;cs</w:t>
-      </w:r>
-      <w:proofErr w:type="gramStart"/>
-      <w:r>
-        <w:rPr>
-          <w:rFonts w:ascii="GDS Transport Website Light" w:hAnsi="GDS Transport Website Light"/>
-          <w:szCs w:val="22"/>
-        </w:rPr>
-        <w:t>_{</w:t>
+        <w:t>&lt;&lt;cs_{</w:t>
       </w:r>
       <w:proofErr w:type="spellStart"/>
-      <w:proofErr w:type="gramEnd"/>
       <w:r>
         <w:rPr>
           <w:rFonts w:ascii="GDS Transport Website Light" w:hAnsi="GDS Transport Website Light"/>
@@ -1300,18 +1275,9 @@
           <w:rFonts w:ascii="GDS Transport Website Light" w:hAnsi="GDS Transport Website Light"/>
           <w:szCs w:val="22"/>
         </w:rPr>
-        <w:t>&lt;&lt;cs</w:t>
-      </w:r>
-      <w:proofErr w:type="gramStart"/>
-      <w:r>
-        <w:rPr>
-          <w:rFonts w:ascii="GDS Transport Website Light" w:hAnsi="GDS Transport Website Light"/>
-          <w:szCs w:val="22"/>
-        </w:rPr>
-        <w:t>_{</w:t>
+        <w:t>&lt;&lt;cs_{</w:t>
       </w:r>
       <w:proofErr w:type="spellStart"/>
-      <w:proofErr w:type="gramEnd"/>
       <w:r>
         <w:rPr>
           <w:rFonts w:ascii="GDS Transport Website Light" w:hAnsi="GDS Transport Website Light"/>
@@ -1382,7 +1348,6 @@
               <w:t>cr</w:t>
             </w:r>
             <w:proofErr w:type="spellEnd"/>
-            <w:proofErr w:type="gramStart"/>
             <w:r>
               <w:rPr>
                 <w:rFonts w:ascii="GDS Transport Website Light" w:hAnsi="GDS Transport Website Light"/>
@@ -1391,7 +1356,6 @@
               <w:t>_{</w:t>
             </w:r>
             <w:proofErr w:type="spellStart"/>
-            <w:proofErr w:type="gramEnd"/>
             <w:r>
               <w:rPr>
                 <w:rFonts w:ascii="GDS Transport Website Light" w:hAnsi="GDS Transport Website Light"/>
@@ -1490,7 +1454,6 @@
               <w:t>cr</w:t>
             </w:r>
             <w:proofErr w:type="spellEnd"/>
-            <w:proofErr w:type="gramStart"/>
             <w:r>
               <w:rPr>
                 <w:rFonts w:ascii="GDS Transport Website Light" w:hAnsi="GDS Transport Website Light"/>
@@ -1499,7 +1462,6 @@
               <w:t>_{</w:t>
             </w:r>
             <w:proofErr w:type="spellStart"/>
-            <w:proofErr w:type="gramEnd"/>
             <w:r>
               <w:rPr>
                 <w:rFonts w:ascii="GDS Transport Website Light" w:hAnsi="GDS Transport Website Light"/>
@@ -1598,7 +1560,6 @@
               <w:t>cr</w:t>
             </w:r>
             <w:proofErr w:type="spellEnd"/>
-            <w:proofErr w:type="gramStart"/>
             <w:r>
               <w:rPr>
                 <w:rFonts w:ascii="GDS Transport Website Light" w:hAnsi="GDS Transport Website Light"/>
@@ -1607,7 +1568,6 @@
               <w:t>_{</w:t>
             </w:r>
             <w:proofErr w:type="spellStart"/>
-            <w:proofErr w:type="gramEnd"/>
             <w:r>
               <w:rPr>
                 <w:rFonts w:ascii="GDS Transport Website Light" w:hAnsi="GDS Transport Website Light"/>
@@ -1706,7 +1666,6 @@
               <w:t>cr</w:t>
             </w:r>
             <w:proofErr w:type="spellEnd"/>
-            <w:proofErr w:type="gramStart"/>
             <w:r>
               <w:rPr>
                 <w:rFonts w:ascii="GDS Transport Website Light" w:hAnsi="GDS Transport Website Light"/>
@@ -1715,7 +1674,6 @@
               <w:t>_{</w:t>
             </w:r>
             <w:proofErr w:type="spellStart"/>
-            <w:proofErr w:type="gramEnd"/>
             <w:r>
               <w:rPr>
                 <w:rFonts w:ascii="GDS Transport Website Light" w:hAnsi="GDS Transport Website Light"/>
@@ -1814,7 +1772,6 @@
               <w:t>cr</w:t>
             </w:r>
             <w:proofErr w:type="spellEnd"/>
-            <w:proofErr w:type="gramStart"/>
             <w:r>
               <w:rPr>
                 <w:rFonts w:ascii="GDS Transport Website Light" w:hAnsi="GDS Transport Website Light"/>
@@ -1823,7 +1780,6 @@
               <w:t>_{</w:t>
             </w:r>
             <w:proofErr w:type="spellStart"/>
-            <w:proofErr w:type="gramEnd"/>
             <w:r>
               <w:rPr>
                 <w:rFonts w:ascii="GDS Transport Website Light" w:hAnsi="GDS Transport Website Light"/>
@@ -1923,7 +1879,6 @@
               <w:t>cr</w:t>
             </w:r>
             <w:proofErr w:type="spellEnd"/>
-            <w:proofErr w:type="gramStart"/>
             <w:r>
               <w:rPr>
                 <w:rFonts w:ascii="GDS Transport Website Light" w:hAnsi="GDS Transport Website Light"/>
@@ -1932,7 +1887,6 @@
               <w:t>_{</w:t>
             </w:r>
             <w:proofErr w:type="spellStart"/>
-            <w:proofErr w:type="gramEnd"/>
             <w:r>
               <w:rPr>
                 <w:rFonts w:ascii="GDS Transport Website Light" w:hAnsi="GDS Transport Website Light"/>
@@ -2047,7 +2001,6 @@
               <w:t>cr</w:t>
             </w:r>
             <w:proofErr w:type="spellEnd"/>
-            <w:proofErr w:type="gramStart"/>
             <w:r>
               <w:rPr>
                 <w:rFonts w:ascii="GDS Transport Website Light" w:hAnsi="GDS Transport Website Light"/>
@@ -2056,7 +2009,6 @@
               <w:t>_{</w:t>
             </w:r>
             <w:proofErr w:type="spellStart"/>
-            <w:proofErr w:type="gramEnd"/>
             <w:r>
               <w:rPr>
                 <w:rFonts w:ascii="GDS Transport Website Light" w:hAnsi="GDS Transport Website Light"/>
@@ -2171,7 +2123,6 @@
               <w:t>cr</w:t>
             </w:r>
             <w:proofErr w:type="spellEnd"/>
-            <w:proofErr w:type="gramStart"/>
             <w:r>
               <w:rPr>
                 <w:rFonts w:ascii="GDS Transport Website Light" w:hAnsi="GDS Transport Website Light"/>
@@ -2180,7 +2131,6 @@
               <w:t>_{</w:t>
             </w:r>
             <w:proofErr w:type="spellStart"/>
-            <w:proofErr w:type="gramEnd"/>
             <w:r>
               <w:rPr>
                 <w:rFonts w:ascii="GDS Transport Website Light" w:hAnsi="GDS Transport Website Light"/>
@@ -2232,23 +2182,7 @@
                 <w:rFonts w:ascii="GDS Transport Website Light" w:hAnsi="GDS Transport Website Light"/>
                 <w:szCs w:val="22"/>
               </w:rPr>
-              <w:t>&lt;&lt;claimant1Name&gt;</w:t>
-            </w:r>
-            <w:proofErr w:type="gramStart"/>
-            <w:r>
-              <w:rPr>
-                <w:rFonts w:ascii="GDS Transport Website Light" w:hAnsi="GDS Transport Website Light"/>
-                <w:szCs w:val="22"/>
-              </w:rPr>
-              <w:t>&gt;,  the</w:t>
-            </w:r>
-            <w:proofErr w:type="gramEnd"/>
-            <w:r>
-              <w:rPr>
-                <w:rFonts w:ascii="GDS Transport Website Light" w:hAnsi="GDS Transport Website Light"/>
-                <w:szCs w:val="22"/>
-              </w:rPr>
-              <w:t xml:space="preserve"> claimant, did not attend the trial. The Judge was not satisfied that they had received notice of the hearing and determined that it was not reasonable to proceed in their absence. </w:t>
+              <w:t xml:space="preserve">&lt;&lt;claimant1Name&gt;&gt;,  the claimant, did not attend the trial. The Judge was not satisfied that they had received notice of the hearing and determined that it was not reasonable to proceed in their absence. </w:t>
             </w:r>
           </w:p>
           <w:p>
@@ -2311,7 +2245,6 @@
               <w:t>cr</w:t>
             </w:r>
             <w:proofErr w:type="spellEnd"/>
-            <w:proofErr w:type="gramStart"/>
             <w:r>
               <w:rPr>
                 <w:rFonts w:ascii="GDS Transport Website Light" w:hAnsi="GDS Transport Website Light"/>
@@ -2320,7 +2253,6 @@
               <w:t>_{</w:t>
             </w:r>
             <w:proofErr w:type="spellStart"/>
-            <w:proofErr w:type="gramEnd"/>
             <w:r>
               <w:rPr>
                 <w:rFonts w:ascii="GDS Transport Website Light" w:hAnsi="GDS Transport Website Light"/>
@@ -2442,7 +2374,6 @@
               <w:t>cr</w:t>
             </w:r>
             <w:proofErr w:type="spellEnd"/>
-            <w:proofErr w:type="gramStart"/>
             <w:r>
               <w:rPr>
                 <w:rFonts w:ascii="GDS Transport Website Light" w:hAnsi="GDS Transport Website Light"/>
@@ -2451,7 +2382,6 @@
               <w:t>_{</w:t>
             </w:r>
             <w:proofErr w:type="spellStart"/>
-            <w:proofErr w:type="gramEnd"/>
             <w:r>
               <w:rPr>
                 <w:rFonts w:ascii="GDS Transport Website Light" w:hAnsi="GDS Transport Website Light"/>
@@ -2550,7 +2480,6 @@
               <w:t>cr</w:t>
             </w:r>
             <w:proofErr w:type="spellEnd"/>
-            <w:proofErr w:type="gramStart"/>
             <w:r>
               <w:rPr>
                 <w:rFonts w:ascii="GDS Transport Website Light" w:hAnsi="GDS Transport Website Light"/>
@@ -2567,7 +2496,6 @@
               <w:t>defendantRepresentation</w:t>
             </w:r>
             <w:proofErr w:type="spellEnd"/>
-            <w:proofErr w:type="gramEnd"/>
             <w:r>
               <w:rPr>
                 <w:rFonts w:ascii="GDS Transport Website Light" w:hAnsi="GDS Transport Website Light"/>
@@ -2658,7 +2586,6 @@
               <w:t>cr</w:t>
             </w:r>
             <w:proofErr w:type="spellEnd"/>
-            <w:proofErr w:type="gramStart"/>
             <w:r>
               <w:rPr>
                 <w:rFonts w:ascii="GDS Transport Website Light" w:hAnsi="GDS Transport Website Light"/>
@@ -2675,7 +2602,6 @@
               <w:t>defendantRepresentation</w:t>
             </w:r>
             <w:proofErr w:type="spellEnd"/>
-            <w:proofErr w:type="gramEnd"/>
             <w:r>
               <w:rPr>
                 <w:rFonts w:ascii="GDS Transport Website Light" w:hAnsi="GDS Transport Website Light"/>
@@ -2774,7 +2700,6 @@
               <w:t>cr</w:t>
             </w:r>
             <w:proofErr w:type="spellEnd"/>
-            <w:proofErr w:type="gramStart"/>
             <w:r>
               <w:rPr>
                 <w:rFonts w:ascii="GDS Transport Website Light" w:hAnsi="GDS Transport Website Light"/>
@@ -2791,7 +2716,6 @@
               <w:t>defendantRepresentation</w:t>
             </w:r>
             <w:proofErr w:type="spellEnd"/>
-            <w:proofErr w:type="gramEnd"/>
             <w:r>
               <w:rPr>
                 <w:rFonts w:ascii="GDS Transport Website Light" w:hAnsi="GDS Transport Website Light"/>
@@ -2883,7 +2807,6 @@
               <w:t>cr</w:t>
             </w:r>
             <w:proofErr w:type="spellEnd"/>
-            <w:proofErr w:type="gramStart"/>
             <w:r>
               <w:rPr>
                 <w:rFonts w:ascii="GDS Transport Website Light" w:hAnsi="GDS Transport Website Light"/>
@@ -2900,7 +2823,6 @@
               <w:t>defendantRepresentation</w:t>
             </w:r>
             <w:proofErr w:type="spellEnd"/>
-            <w:proofErr w:type="gramEnd"/>
             <w:r>
               <w:rPr>
                 <w:rFonts w:ascii="GDS Transport Website Light" w:hAnsi="GDS Transport Website Light"/>
@@ -2991,7 +2913,6 @@
               <w:t>cr</w:t>
             </w:r>
             <w:proofErr w:type="spellEnd"/>
-            <w:proofErr w:type="gramStart"/>
             <w:r>
               <w:rPr>
                 <w:rFonts w:ascii="GDS Transport Website Light" w:hAnsi="GDS Transport Website Light"/>
@@ -3008,7 +2929,6 @@
               <w:t>defendantRepresentation</w:t>
             </w:r>
             <w:proofErr w:type="spellEnd"/>
-            <w:proofErr w:type="gramEnd"/>
             <w:r>
               <w:rPr>
                 <w:rFonts w:ascii="GDS Transport Website Light" w:hAnsi="GDS Transport Website Light"/>
@@ -3115,7 +3035,6 @@
               <w:t>cr</w:t>
             </w:r>
             <w:proofErr w:type="spellEnd"/>
-            <w:proofErr w:type="gramStart"/>
             <w:r>
               <w:rPr>
                 <w:rFonts w:ascii="GDS Transport Website Light" w:hAnsi="GDS Transport Website Light"/>
@@ -3132,7 +3051,6 @@
               <w:t>defendantRepresentation</w:t>
             </w:r>
             <w:proofErr w:type="spellEnd"/>
-            <w:proofErr w:type="gramEnd"/>
             <w:r>
               <w:rPr>
                 <w:rFonts w:ascii="GDS Transport Website Light" w:hAnsi="GDS Transport Website Light"/>
@@ -3239,7 +3157,6 @@
               <w:t>cr</w:t>
             </w:r>
             <w:proofErr w:type="spellEnd"/>
-            <w:proofErr w:type="gramStart"/>
             <w:r>
               <w:rPr>
                 <w:rFonts w:ascii="GDS Transport Website Light" w:hAnsi="GDS Transport Website Light"/>
@@ -3256,7 +3173,6 @@
               <w:t>defendantRepresentation</w:t>
             </w:r>
             <w:proofErr w:type="spellEnd"/>
-            <w:proofErr w:type="gramEnd"/>
             <w:r>
               <w:rPr>
                 <w:rFonts w:ascii="GDS Transport Website Light" w:hAnsi="GDS Transport Website Light"/>
@@ -3363,7 +3279,6 @@
               <w:t>cr</w:t>
             </w:r>
             <w:proofErr w:type="spellEnd"/>
-            <w:proofErr w:type="gramStart"/>
             <w:r>
               <w:rPr>
                 <w:rFonts w:ascii="GDS Transport Website Light" w:hAnsi="GDS Transport Website Light"/>
@@ -3380,7 +3295,6 @@
               <w:t>defendantRepresentation</w:t>
             </w:r>
             <w:proofErr w:type="spellEnd"/>
-            <w:proofErr w:type="gramEnd"/>
             <w:r>
               <w:rPr>
                 <w:rFonts w:ascii="GDS Transport Website Light" w:hAnsi="GDS Transport Website Light"/>
@@ -3541,7 +3455,6 @@
               <w:t>cr</w:t>
             </w:r>
             <w:proofErr w:type="spellEnd"/>
-            <w:proofErr w:type="gramStart"/>
             <w:r>
               <w:rPr>
                 <w:rFonts w:ascii="GDS Transport Website Light" w:hAnsi="GDS Transport Website Light"/>
@@ -3550,7 +3463,6 @@
               <w:t>_{</w:t>
             </w:r>
             <w:proofErr w:type="spellStart"/>
-            <w:proofErr w:type="gramEnd"/>
             <w:r>
               <w:rPr>
                 <w:rFonts w:ascii="GDS Transport Website Light" w:hAnsi="GDS Transport Website Light"/>
@@ -3641,7 +3553,6 @@
               <w:t>cr</w:t>
             </w:r>
             <w:proofErr w:type="spellEnd"/>
-            <w:proofErr w:type="gramStart"/>
             <w:r>
               <w:rPr>
                 <w:rFonts w:ascii="GDS Transport Website Light" w:hAnsi="GDS Transport Website Light"/>
@@ -3658,7 +3569,6 @@
               <w:t>defendantTwoRepresentation</w:t>
             </w:r>
             <w:proofErr w:type="spellEnd"/>
-            <w:proofErr w:type="gramEnd"/>
             <w:r>
               <w:rPr>
                 <w:rFonts w:ascii="GDS Transport Website Light" w:hAnsi="GDS Transport Website Light"/>
@@ -3741,7 +3651,6 @@
               <w:t>cr</w:t>
             </w:r>
             <w:proofErr w:type="spellEnd"/>
-            <w:proofErr w:type="gramStart"/>
             <w:r>
               <w:rPr>
                 <w:rFonts w:ascii="GDS Transport Website Light" w:hAnsi="GDS Transport Website Light"/>
@@ -3758,7 +3667,6 @@
               <w:t>defendantTwoRepresentation</w:t>
             </w:r>
             <w:proofErr w:type="spellEnd"/>
-            <w:proofErr w:type="gramEnd"/>
             <w:r>
               <w:rPr>
                 <w:rFonts w:ascii="GDS Transport Website Light" w:hAnsi="GDS Transport Website Light"/>
@@ -3841,7 +3749,6 @@
               <w:t>cr</w:t>
             </w:r>
             <w:proofErr w:type="spellEnd"/>
-            <w:proofErr w:type="gramStart"/>
             <w:r>
               <w:rPr>
                 <w:rFonts w:ascii="GDS Transport Website Light" w:hAnsi="GDS Transport Website Light"/>
@@ -3858,7 +3765,6 @@
               <w:t>defendantTwoRepresentation</w:t>
             </w:r>
             <w:proofErr w:type="spellEnd"/>
-            <w:proofErr w:type="gramEnd"/>
             <w:r>
               <w:rPr>
                 <w:rFonts w:ascii="GDS Transport Website Light" w:hAnsi="GDS Transport Website Light"/>
@@ -3941,7 +3847,6 @@
               <w:t>cr</w:t>
             </w:r>
             <w:proofErr w:type="spellEnd"/>
-            <w:proofErr w:type="gramStart"/>
             <w:r>
               <w:rPr>
                 <w:rFonts w:ascii="GDS Transport Website Light" w:hAnsi="GDS Transport Website Light"/>
@@ -3958,7 +3863,6 @@
               <w:t>defendantTwoRepresentation</w:t>
             </w:r>
             <w:proofErr w:type="spellEnd"/>
-            <w:proofErr w:type="gramEnd"/>
             <w:r>
               <w:rPr>
                 <w:rFonts w:ascii="GDS Transport Website Light" w:hAnsi="GDS Transport Website Light"/>
@@ -4042,7 +3946,6 @@
               <w:t>cr</w:t>
             </w:r>
             <w:proofErr w:type="spellEnd"/>
-            <w:proofErr w:type="gramStart"/>
             <w:r>
               <w:rPr>
                 <w:rFonts w:ascii="GDS Transport Website Light" w:hAnsi="GDS Transport Website Light"/>
@@ -4059,7 +3962,6 @@
               <w:t>defendantTwoRepresentation</w:t>
             </w:r>
             <w:proofErr w:type="spellEnd"/>
-            <w:proofErr w:type="gramEnd"/>
             <w:r>
               <w:rPr>
                 <w:rFonts w:ascii="GDS Transport Website Light" w:hAnsi="GDS Transport Website Light"/>
@@ -4172,7 +4074,6 @@
               <w:t>cr</w:t>
             </w:r>
             <w:proofErr w:type="spellEnd"/>
-            <w:proofErr w:type="gramStart"/>
             <w:r>
               <w:rPr>
                 <w:rFonts w:ascii="GDS Transport Website Light" w:hAnsi="GDS Transport Website Light"/>
@@ -4189,7 +4090,6 @@
               <w:t>defendantTwoRepresentation</w:t>
             </w:r>
             <w:proofErr w:type="spellEnd"/>
-            <w:proofErr w:type="gramEnd"/>
             <w:r>
               <w:rPr>
                 <w:rFonts w:ascii="GDS Transport Website Light" w:hAnsi="GDS Transport Website Light"/>
@@ -4302,7 +4202,6 @@
               <w:t>cr</w:t>
             </w:r>
             <w:proofErr w:type="spellEnd"/>
-            <w:proofErr w:type="gramStart"/>
             <w:r>
               <w:rPr>
                 <w:rFonts w:ascii="GDS Transport Website Light" w:hAnsi="GDS Transport Website Light"/>
@@ -4319,7 +4218,6 @@
               <w:t>defendantTwoRepresentation</w:t>
             </w:r>
             <w:proofErr w:type="spellEnd"/>
-            <w:proofErr w:type="gramEnd"/>
             <w:r>
               <w:rPr>
                 <w:rFonts w:ascii="GDS Transport Website Light" w:hAnsi="GDS Transport Website Light"/>
@@ -4432,7 +4330,6 @@
               <w:t>cr</w:t>
             </w:r>
             <w:proofErr w:type="spellEnd"/>
-            <w:proofErr w:type="gramStart"/>
             <w:r>
               <w:rPr>
                 <w:rFonts w:ascii="GDS Transport Website Light" w:hAnsi="GDS Transport Website Light"/>
@@ -4449,7 +4346,6 @@
               <w:t>defendantTwoRepresentation</w:t>
             </w:r>
             <w:proofErr w:type="spellEnd"/>
-            <w:proofErr w:type="gramEnd"/>
             <w:r>
               <w:rPr>
                 <w:rFonts w:ascii="GDS Transport Website Light" w:hAnsi="GDS Transport Website Light"/>
@@ -4658,18 +4554,9 @@
           <w:rFonts w:ascii="GDS Transport Website Light" w:hAnsi="GDS Transport Website Light"/>
           <w:szCs w:val="22"/>
         </w:rPr>
-        <w:t>&lt;&lt;cs</w:t>
-      </w:r>
-      <w:proofErr w:type="gramStart"/>
-      <w:r>
-        <w:rPr>
-          <w:rFonts w:ascii="GDS Transport Website Light" w:hAnsi="GDS Transport Website Light"/>
-          <w:szCs w:val="22"/>
-        </w:rPr>
-        <w:t>_{</w:t>
+        <w:t>&lt;&lt;cs_{</w:t>
       </w:r>
       <w:proofErr w:type="spellStart"/>
-      <w:proofErr w:type="gramEnd"/>
       <w:r>
         <w:rPr>
           <w:rFonts w:ascii="GDS Transport Website Light" w:hAnsi="GDS Transport Website Light"/>
@@ -4683,37 +4570,7 @@
           <w:rFonts w:ascii="GDS Transport Website Light" w:hAnsi="GDS Transport Website Light"/>
           <w:szCs w:val="22"/>
         </w:rPr>
-        <w:t>==true</w:t>
-      </w:r>
-      <w:r>
-        <w:rPr>
-          <w:rFonts w:ascii="GDS Transport Website Light" w:hAnsi="GDS Transport Website Light"/>
-          <w:szCs w:val="22"/>
-        </w:rPr>
-        <w:t xml:space="preserve"> &amp;&amp; </w:t>
-      </w:r>
-      <w:proofErr w:type="spellStart"/>
-      <w:r>
-        <w:rPr>
-          <w:rFonts w:ascii="GDS Transport Website Light" w:hAnsi="GDS Transport Website Light"/>
-          <w:szCs w:val="22"/>
-        </w:rPr>
-        <w:t>isOrderMade</w:t>
-      </w:r>
-      <w:proofErr w:type="spellEnd"/>
-      <w:r>
-        <w:rPr>
-          <w:rFonts w:ascii="GDS Transport Website Light" w:hAnsi="GDS Transport Website Light"/>
-          <w:szCs w:val="22"/>
-        </w:rPr>
-        <w:t>='Yes'</w:t>
-      </w:r>
-      <w:r>
-        <w:rPr>
-          <w:rFonts w:ascii="GDS Transport Website Light" w:hAnsi="GDS Transport Website Light"/>
-          <w:szCs w:val="22"/>
-        </w:rPr>
-        <w:t>}&gt;&gt;</w:t>
+        <w:t>==true}&gt;&gt;</w:t>
       </w:r>
     </w:p>
     <w:p>
@@ -4766,18 +4623,9 @@
           <w:rFonts w:ascii="GDS Transport Website Light" w:hAnsi="GDS Transport Website Light"/>
           <w:szCs w:val="22"/>
         </w:rPr>
-        <w:t>&lt;&lt;cs</w:t>
-      </w:r>
-      <w:proofErr w:type="gramStart"/>
-      <w:r>
-        <w:rPr>
-          <w:rFonts w:ascii="GDS Transport Website Light" w:hAnsi="GDS Transport Website Light"/>
-          <w:szCs w:val="22"/>
-        </w:rPr>
-        <w:t>_{</w:t>
+        <w:t>&lt;&lt;cs_{</w:t>
       </w:r>
       <w:proofErr w:type="spellStart"/>
-      <w:proofErr w:type="gramEnd"/>
       <w:r>
         <w:rPr>
           <w:rFonts w:ascii="GDS Transport Website Light" w:hAnsi="GDS Transport Website Light"/>
@@ -5101,27 +4949,7 @@
           <w:szCs w:val="22"/>
           <w14:ligatures w14:val="none"/>
         </w:rPr>
-        <w:t>&gt;</w:t>
-      </w:r>
-      <w:proofErr w:type="gramStart"/>
-      <w:r>
-        <w:rPr>
-          <w:rFonts w:ascii="GDS Transport Website Light" w:hAnsi="GDS Transport Website Light"/>
-          <w:kern w:val="0"/>
-          <w:szCs w:val="22"/>
-          <w14:ligatures w14:val="none"/>
-        </w:rPr>
-        <w:t>&gt;.&lt;</w:t>
-      </w:r>
-      <w:proofErr w:type="gramEnd"/>
-      <w:r>
-        <w:rPr>
-          <w:rFonts w:ascii="GDS Transport Website Light" w:hAnsi="GDS Transport Website Light"/>
-          <w:kern w:val="0"/>
-          <w:szCs w:val="22"/>
-          <w14:ligatures w14:val="none"/>
-        </w:rPr>
-        <w:t>&lt;es_&gt;&gt;&lt;&lt;cs_{</w:t>
+        <w:t>&gt;&gt;.&lt;&lt;es_&gt;&gt;&lt;&lt;cs_{</w:t>
       </w:r>
       <w:proofErr w:type="spellStart"/>
       <w:r>
@@ -5236,15 +5064,7 @@
           <w:rFonts w:ascii="GDS Transport Website Light" w:hAnsi="GDS Transport Website Light"/>
           <w:szCs w:val="22"/>
         </w:rPr>
-        <w:t>&lt;&lt;cs</w:t>
-      </w:r>
-      <w:proofErr w:type="gramStart"/>
-      <w:r>
-        <w:rPr>
-          <w:rFonts w:ascii="GDS Transport Website Light" w:hAnsi="GDS Transport Website Light"/>
-          <w:szCs w:val="22"/>
-        </w:rPr>
-        <w:t xml:space="preserve">_{ </w:t>
+        <w:t xml:space="preserve">&lt;&lt;cs_{ </w:t>
       </w:r>
       <w:proofErr w:type="spellStart"/>
       <w:r>
@@ -5255,7 +5075,6 @@
         <w:t>checkDatesToAvoid</w:t>
       </w:r>
       <w:proofErr w:type="spellEnd"/>
-      <w:proofErr w:type="gramEnd"/>
       <w:r>
         <w:rPr>
           <w:rFonts w:ascii="GDS Transport Website Light" w:hAnsi="GDS Transport Website Light"/>
@@ -5383,9 +5202,9 @@
           <w:szCs w:val="22"/>
           <w14:ligatures w14:val="none"/>
         </w:rPr>
-        <w:t>The hearing will take place &lt;&lt;cs</w:t>
-      </w:r>
-      <w:proofErr w:type="gramStart"/>
+        <w:t xml:space="preserve">The hearing will take place &lt;&lt;cs_{ </w:t>
+      </w:r>
+      <w:proofErr w:type="spellStart"/>
       <w:r>
         <w:rPr>
           <w:rFonts w:ascii="GDS Transport Website Light" w:hAnsi="GDS Transport Website Light"/>
@@ -5393,20 +5212,9 @@
           <w:szCs w:val="22"/>
           <w14:ligatures w14:val="none"/>
         </w:rPr>
-        <w:t xml:space="preserve">_{ </w:t>
-      </w:r>
-      <w:proofErr w:type="spellStart"/>
-      <w:r>
-        <w:rPr>
-          <w:rFonts w:ascii="GDS Transport Website Light" w:hAnsi="GDS Transport Website Light"/>
-          <w:kern w:val="0"/>
-          <w:szCs w:val="22"/>
-          <w14:ligatures w14:val="none"/>
-        </w:rPr>
         <w:t>furtherHearingMethod</w:t>
       </w:r>
       <w:proofErr w:type="spellEnd"/>
-      <w:proofErr w:type="gramEnd"/>
       <w:r>
         <w:rPr>
           <w:rFonts w:ascii="GDS Transport Website Light" w:hAnsi="GDS Transport Website Light"/>
@@ -5514,9 +5322,9 @@
           <w:szCs w:val="22"/>
           <w14:ligatures w14:val="none"/>
         </w:rPr>
-        <w:t xml:space="preserve">=’COSTS_IN_CASE’}&gt;&gt;Costs in the </w:t>
-      </w:r>
-      <w:proofErr w:type="gramStart"/>
+        <w:t>=’COSTS_IN_CASE’}&gt;&gt;Costs in the case.&lt;&lt;es_&gt;&gt;&lt;&lt;cs_{</w:t>
+      </w:r>
+      <w:proofErr w:type="spellStart"/>
       <w:r>
         <w:rPr>
           <w:rFonts w:ascii="GDS Transport Website Light" w:hAnsi="GDS Transport Website Light"/>
@@ -5524,9 +5332,9 @@
           <w:szCs w:val="22"/>
           <w14:ligatures w14:val="none"/>
         </w:rPr>
-        <w:t>case.&lt;</w:t>
-      </w:r>
-      <w:proofErr w:type="gramEnd"/>
+        <w:t>costSelection</w:t>
+      </w:r>
+      <w:proofErr w:type="spellEnd"/>
       <w:r>
         <w:rPr>
           <w:rFonts w:ascii="GDS Transport Website Light" w:hAnsi="GDS Transport Website Light"/>
@@ -5534,7 +5342,7 @@
           <w:szCs w:val="22"/>
           <w14:ligatures w14:val="none"/>
         </w:rPr>
-        <w:t>&lt;es_&gt;&gt;&lt;&lt;cs_{</w:t>
+        <w:t>=’NO_ORDER_TO_COST’}&gt;&gt;No order as to costs.&lt;&lt;es_&gt;&gt;&lt;&lt;cs_{</w:t>
       </w:r>
       <w:proofErr w:type="spellStart"/>
       <w:r>
@@ -5554,47 +5362,7 @@
           <w:szCs w:val="22"/>
           <w14:ligatures w14:val="none"/>
         </w:rPr>
-        <w:t>=’NO_ORDER_TO_COST’}&gt;&gt;No order as to costs.&lt;&lt;es_&gt;&gt;&lt;&lt;cs_{</w:t>
-      </w:r>
-      <w:proofErr w:type="spellStart"/>
-      <w:r>
-        <w:rPr>
-          <w:rFonts w:ascii="GDS Transport Website Light" w:hAnsi="GDS Transport Website Light"/>
-          <w:kern w:val="0"/>
-          <w:szCs w:val="22"/>
-          <w14:ligatures w14:val="none"/>
-        </w:rPr>
-        <w:t>costSelection</w:t>
-      </w:r>
-      <w:proofErr w:type="spellEnd"/>
-      <w:r>
-        <w:rPr>
-          <w:rFonts w:ascii="GDS Transport Website Light" w:hAnsi="GDS Transport Website Light"/>
-          <w:kern w:val="0"/>
-          <w:szCs w:val="22"/>
-          <w14:ligatures w14:val="none"/>
-        </w:rPr>
-        <w:t>=’COSTS_RESERVED’}&gt;&gt;Costs reserved. &lt;&lt;costsReservedText&gt;&gt;&lt;&lt;es_&gt;&gt;&lt;&lt;cs_{costSelection=’MAKE_AN_ORDER_FOR_DETAILED_COSTS’}&gt;&gt;&lt;&lt;summarilyAssessed&gt;&gt; &lt;&lt; summarilyAssessedDate&gt;&gt;&lt;&lt;detailedAssessment&gt;</w:t>
-      </w:r>
-      <w:proofErr w:type="gramStart"/>
-      <w:r>
-        <w:rPr>
-          <w:rFonts w:ascii="GDS Transport Website Light" w:hAnsi="GDS Transport Website Light"/>
-          <w:kern w:val="0"/>
-          <w:szCs w:val="22"/>
-          <w14:ligatures w14:val="none"/>
-        </w:rPr>
-        <w:t>&gt;.&lt;</w:t>
-      </w:r>
-      <w:proofErr w:type="gramEnd"/>
-      <w:r>
-        <w:rPr>
-          <w:rFonts w:ascii="GDS Transport Website Light" w:hAnsi="GDS Transport Website Light"/>
-          <w:kern w:val="0"/>
-          <w:szCs w:val="22"/>
-          <w14:ligatures w14:val="none"/>
-        </w:rPr>
-        <w:t>&lt;es_&gt;&gt;&lt;&lt;cs_{costSelection=’BESPOKE_COSTS_ORDER’}&gt;&gt;&lt;&lt;bespokeCostText&gt;&gt;.&lt;&lt;es_&gt;&gt;</w:t>
+        <w:t>=’COSTS_RESERVED’}&gt;&gt;Costs reserved. &lt;&lt;costsReservedText&gt;&gt;&lt;&lt;es_&gt;&gt;&lt;&lt;cs_{costSelection=’MAKE_AN_ORDER_FOR_DETAILED_COSTS’}&gt;&gt;&lt;&lt;summarilyAssessed&gt;&gt; &lt;&lt; summarilyAssessedDate&gt;&gt;&lt;&lt;detailedAssessment&gt;&gt;.&lt;&lt;es_&gt;&gt;&lt;&lt;cs_{costSelection=’BESPOKE_COSTS_ORDER’}&gt;&gt;&lt;&lt;bespokeCostText&gt;&gt;.&lt;&lt;es_&gt;&gt;</w:t>
       </w:r>
     </w:p>
     <w:p>
@@ -5609,7 +5377,6 @@
         <w:t>&lt;&lt;cs_{</w:t>
       </w:r>
       <w:proofErr w:type="spellStart"/>
-      <w:proofErr w:type="gramStart"/>
       <w:r>
         <w:rPr>
           <w:rFonts w:ascii="GDS Transport Website Light" w:hAnsi="GDS Transport Website Light"/>
@@ -5623,15 +5390,7 @@
           <w:rFonts w:ascii="GDS Transport Website Light" w:hAnsi="GDS Transport Website Light"/>
           <w:szCs w:val="22"/>
         </w:rPr>
-        <w:t>!=</w:t>
-      </w:r>
-      <w:proofErr w:type="gramEnd"/>
-      <w:r>
-        <w:rPr>
-          <w:rFonts w:ascii="GDS Transport Website Light" w:hAnsi="GDS Transport Website Light"/>
-          <w:szCs w:val="22"/>
-        </w:rPr>
-        <w:t>null}&gt;&gt;</w:t>
+        <w:t>!=null}&gt;&gt;</w:t>
       </w:r>
     </w:p>
     <w:p/>
@@ -5976,27 +5735,7 @@
           <w:szCs w:val="22"/>
           <w14:ligatures w14:val="none"/>
         </w:rPr>
-        <w:t>}&gt;&gt;</w:t>
-      </w:r>
-      <w:proofErr w:type="gramStart"/>
-      <w:r>
-        <w:rPr>
-          <w:rFonts w:ascii="GDS Transport Website Light" w:hAnsi="GDS Transport Website Light"/>
-          <w:kern w:val="0"/>
-          <w:szCs w:val="22"/>
-          <w14:ligatures w14:val="none"/>
-        </w:rPr>
-        <w:t>granted.&lt;</w:t>
-      </w:r>
-      <w:proofErr w:type="gramEnd"/>
-      <w:r>
-        <w:rPr>
-          <w:rFonts w:ascii="GDS Transport Website Light" w:hAnsi="GDS Transport Website Light"/>
-          <w:kern w:val="0"/>
-          <w:szCs w:val="22"/>
-          <w14:ligatures w14:val="none"/>
-        </w:rPr>
-        <w:t>&lt;else&gt;&gt;refused.&lt;&lt;es_&gt;&gt;</w:t>
+        <w:t>}&gt;&gt;granted.&lt;&lt;else&gt;&gt;refused.&lt;&lt;es_&gt;&gt;</w:t>
       </w:r>
     </w:p>
     <w:p/>
@@ -6238,23 +5977,7 @@
           <w:rFonts w:ascii="GDS Transport Website Light" w:hAnsi="GDS Transport Website Light"/>
           <w:szCs w:val="22"/>
         </w:rPr>
-        <w:t>&gt;</w:t>
-      </w:r>
-      <w:proofErr w:type="gramStart"/>
-      <w:r>
-        <w:rPr>
-          <w:rFonts w:ascii="GDS Transport Website Light" w:hAnsi="GDS Transport Website Light"/>
-          <w:szCs w:val="22"/>
-        </w:rPr>
-        <w:t>&gt;.&lt;</w:t>
-      </w:r>
-      <w:proofErr w:type="gramEnd"/>
-      <w:r>
-        <w:rPr>
-          <w:rFonts w:ascii="GDS Transport Website Light" w:hAnsi="GDS Transport Website Light"/>
-          <w:szCs w:val="22"/>
-        </w:rPr>
-        <w:t>&lt;es_&gt;&gt;</w:t>
+        <w:t>&gt;&gt;.&lt;&lt;es_&gt;&gt;</w:t>
       </w:r>
     </w:p>
     <w:p>
@@ -6381,9 +6104,8 @@
           <w:szCs w:val="22"/>
           <w14:ligatures w14:val="none"/>
         </w:rPr>
-        <w:t>==true}&gt;</w:t>
-      </w:r>
-      <w:proofErr w:type="gramStart"/>
+        <w:t>==true}&gt;&gt;</w:t>
+      </w:r>
       <w:r>
         <w:rPr>
           <w:rFonts w:ascii="GDS Transport Website Light" w:hAnsi="GDS Transport Website Light"/>
@@ -6391,7 +6113,7 @@
           <w:szCs w:val="22"/>
           <w14:ligatures w14:val="none"/>
         </w:rPr>
-        <w:t>&gt;</w:t>
+        <w:t xml:space="preserve"> </w:t>
       </w:r>
       <w:r>
         <w:rPr>
@@ -6409,26 +6131,7 @@
           <w:szCs w:val="22"/>
           <w14:ligatures w14:val="none"/>
         </w:rPr>
-        <w:t xml:space="preserve"> </w:t>
-      </w:r>
-      <w:r>
-        <w:rPr>
-          <w:rFonts w:ascii="GDS Transport Website Light" w:hAnsi="GDS Transport Website Light"/>
-          <w:kern w:val="0"/>
-          <w:szCs w:val="22"/>
-          <w14:ligatures w14:val="none"/>
-        </w:rPr>
-        <w:t>&lt;</w:t>
-      </w:r>
-      <w:proofErr w:type="gramEnd"/>
-      <w:r>
-        <w:rPr>
-          <w:rFonts w:ascii="GDS Transport Website Light" w:hAnsi="GDS Transport Website Light"/>
-          <w:kern w:val="0"/>
-          <w:szCs w:val="22"/>
-          <w14:ligatures w14:val="none"/>
-        </w:rPr>
-        <w:t>&lt;</w:t>
+        <w:t>&lt;&lt;</w:t>
       </w:r>
       <w:proofErr w:type="spellStart"/>
       <w:r>
@@ -6529,7 +6232,6 @@
         <w:t>&lt;&lt;cs_{</w:t>
       </w:r>
       <w:proofErr w:type="spellStart"/>
-      <w:proofErr w:type="gramStart"/>
       <w:r>
         <w:rPr>
           <w:rFonts w:ascii="GDS Transport Website Light" w:hAnsi="GDS Transport Website Light"/>
@@ -6543,15 +6245,7 @@
           <w:rFonts w:ascii="GDS Transport Website Light" w:hAnsi="GDS Transport Website Light"/>
           <w:szCs w:val="22"/>
         </w:rPr>
-        <w:t>!=</w:t>
-      </w:r>
-      <w:proofErr w:type="gramEnd"/>
-      <w:r>
-        <w:rPr>
-          <w:rFonts w:ascii="GDS Transport Website Light" w:hAnsi="GDS Transport Website Light"/>
-          <w:szCs w:val="22"/>
-        </w:rPr>
-        <w:t>’null’}&gt;&gt;</w:t>
+        <w:t>!=’null’}&gt;&gt;</w:t>
       </w:r>
     </w:p>
     <w:p>

</xml_diff>

<commit_message>
CIV-11261 Update Assisted order document cost wording
</commit_message>
<xml_diff>
--- a/docker/docmosis/templates/CV-UNS-GAP-ENG-01076.docx
+++ b/docker/docmosis/templates/CV-UNS-GAP-ENG-01076.docx
@@ -6165,9 +6165,9 @@
           <w:szCs w:val="22"/>
           <w14:ligatures w14:val="none"/>
         </w:rPr>
-        <w:t xml:space="preserve">=’COSTS_IN_CASE’}&gt;&gt;Costs in the </w:t>
-      </w:r>
-      <w:proofErr w:type="gramStart"/>
+        <w:t>=’COSTS_IN_CASE’}&gt;&gt;Costs in the case.&lt;&lt;es_&gt;&gt;&lt;&lt;cs_{</w:t>
+      </w:r>
+      <w:proofErr w:type="spellStart"/>
       <w:r>
         <w:rPr>
           <w:rFonts w:ascii="GDS Transport Website Light" w:hAnsi="GDS Transport Website Light"/>
@@ -6175,9 +6175,9 @@
           <w:szCs w:val="22"/>
           <w14:ligatures w14:val="none"/>
         </w:rPr>
-        <w:t>case.&lt;</w:t>
-      </w:r>
-      <w:proofErr w:type="gramEnd"/>
+        <w:t>costSelection</w:t>
+      </w:r>
+      <w:proofErr w:type="spellEnd"/>
       <w:r>
         <w:rPr>
           <w:rFonts w:ascii="GDS Transport Website Light" w:hAnsi="GDS Transport Website Light"/>
@@ -6185,7 +6185,7 @@
           <w:szCs w:val="22"/>
           <w14:ligatures w14:val="none"/>
         </w:rPr>
-        <w:t>&lt;es_&gt;&gt;&lt;&lt;cs_{</w:t>
+        <w:t>=’NO_ORDER_TO_COST’}&gt;&gt;No order as to costs.&lt;&lt;es_&gt;&gt;&lt;&lt;cs_{</w:t>
       </w:r>
       <w:proofErr w:type="spellStart"/>
       <w:r>
@@ -6205,9 +6205,8 @@
           <w:szCs w:val="22"/>
           <w14:ligatures w14:val="none"/>
         </w:rPr>
-        <w:t>=’NO_ORDER_TO_COST’}&gt;&gt;No order as to costs.&lt;&lt;es_&gt;&gt;&lt;&lt;cs_{</w:t>
-      </w:r>
-      <w:proofErr w:type="spellStart"/>
+        <w:t>=’COSTS_RESERVED’}&gt;&gt;Costs reserved</w:t>
+      </w:r>
       <w:r>
         <w:rPr>
           <w:rFonts w:ascii="GDS Transport Website Light" w:hAnsi="GDS Transport Website Light"/>
@@ -6215,9 +6214,8 @@
           <w:szCs w:val="22"/>
           <w14:ligatures w14:val="none"/>
         </w:rPr>
-        <w:t>costSelection</w:t>
-      </w:r>
-      <w:proofErr w:type="spellEnd"/>
+        <w:t xml:space="preserve"> for</w:t>
+      </w:r>
       <w:r>
         <w:rPr>
           <w:rFonts w:ascii="GDS Transport Website Light" w:hAnsi="GDS Transport Website Light"/>
@@ -6225,27 +6223,7 @@
           <w:szCs w:val="22"/>
           <w14:ligatures w14:val="none"/>
         </w:rPr>
-        <w:t>=’COSTS_RESERVED’}&gt;&gt;Costs reserved. &lt;&lt;costsReservedText&gt;&gt;&lt;&lt;es_&gt;&gt;&lt;&lt;cs_{costSelection=’MAKE_AN_ORDER_FOR_DETAILED_COSTS’}&gt;&gt;&lt;&lt;summarilyAssessed&gt;&gt; &lt;&lt; summarilyAssessedDate&gt;&gt;&lt;&lt;detailedAssessment&gt;</w:t>
-      </w:r>
-      <w:proofErr w:type="gramStart"/>
-      <w:r>
-        <w:rPr>
-          <w:rFonts w:ascii="GDS Transport Website Light" w:hAnsi="GDS Transport Website Light"/>
-          <w:kern w:val="0"/>
-          <w:szCs w:val="22"/>
-          <w14:ligatures w14:val="none"/>
-        </w:rPr>
-        <w:t>&gt;.&lt;</w:t>
-      </w:r>
-      <w:proofErr w:type="gramEnd"/>
-      <w:r>
-        <w:rPr>
-          <w:rFonts w:ascii="GDS Transport Website Light" w:hAnsi="GDS Transport Website Light"/>
-          <w:kern w:val="0"/>
-          <w:szCs w:val="22"/>
-          <w14:ligatures w14:val="none"/>
-        </w:rPr>
-        <w:t>&lt;es_&gt;&gt;&lt;&lt;cs_{costSelection=’BESPOKE_COSTS_ORDER’}&gt;&gt;&lt;&lt;bespokeCostText&gt;&gt;.&lt;&lt;es_&gt;&gt;</w:t>
+        <w:t xml:space="preserve"> &lt;&lt;costsReservedText&gt;&gt;&lt;&lt;es_&gt;&gt;&lt;&lt;cs_{costSelection=’MAKE_AN_ORDER_FOR_DETAILED_COSTS’}&gt;&gt;&lt;&lt;summarilyAssessed&gt;&gt; &lt;&lt; summarilyAssessedDate&gt;&gt;&lt;&lt;detailedAssessment&gt;&gt;.&lt;&lt;es_&gt;&gt;&lt;&lt;cs_{costSelection=’BESPOKE_COSTS_ORDER’}&gt;&gt;&lt;&lt;bespokeCostText&gt;&gt;.&lt;&lt;es_&gt;&gt;</w:t>
       </w:r>
     </w:p>
     <w:p>

</xml_diff>

<commit_message>
CIV-11308 Show recital text GA assisted order
</commit_message>
<xml_diff>
--- a/docker/docmosis/templates/CV-UNS-GAP-ENG-01076.docx
+++ b/docker/docmosis/templates/CV-UNS-GAP-ENG-01076.docx
@@ -923,7 +923,6 @@
               <w:t>cr</w:t>
             </w:r>
             <w:proofErr w:type="spellEnd"/>
-            <w:proofErr w:type="gramStart"/>
             <w:r>
               <w:rPr>
                 <w:rFonts w:ascii="GDS Transport Website Light" w:hAnsi="GDS Transport Website Light"/>
@@ -931,7 +930,6 @@
               </w:rPr>
               <w:t>_{ claimant</w:t>
             </w:r>
-            <w:proofErr w:type="gramEnd"/>
             <w:r>
               <w:rPr>
                 <w:rFonts w:ascii="GDS Transport Website Light" w:hAnsi="GDS Transport Website Light"/>
@@ -1232,21 +1230,12 @@
               <w:t>cr</w:t>
             </w:r>
             <w:proofErr w:type="spellEnd"/>
-            <w:proofErr w:type="gramStart"/>
-            <w:r>
-              <w:rPr>
-                <w:rFonts w:ascii="GDS Transport Website Light" w:hAnsi="GDS Transport Website Light"/>
-                <w:sz w:val="26"/>
-              </w:rPr>
-              <w:t>_{ defendant</w:t>
-            </w:r>
-            <w:proofErr w:type="gramEnd"/>
-            <w:r>
-              <w:rPr>
-                <w:rFonts w:ascii="GDS Transport Website Light" w:hAnsi="GDS Transport Website Light"/>
-                <w:sz w:val="26"/>
-              </w:rPr>
-              <w:t>2Name</w:t>
+            <w:r>
+              <w:rPr>
+                <w:rFonts w:ascii="GDS Transport Website Light" w:hAnsi="GDS Transport Website Light"/>
+                <w:sz w:val="26"/>
+              </w:rPr>
+              <w:t>_{ defendant2Name</w:t>
             </w:r>
             <w:r>
               <w:rPr>
@@ -1903,18 +1892,9 @@
           <w:rFonts w:ascii="GDS Transport Website Light" w:hAnsi="GDS Transport Website Light"/>
           <w:szCs w:val="22"/>
         </w:rPr>
-        <w:t>&lt;&lt;cs</w:t>
-      </w:r>
-      <w:proofErr w:type="gramStart"/>
-      <w:r>
-        <w:rPr>
-          <w:rFonts w:ascii="GDS Transport Website Light" w:hAnsi="GDS Transport Website Light"/>
-          <w:szCs w:val="22"/>
-        </w:rPr>
-        <w:t>_{</w:t>
+        <w:t>&lt;&lt;cs_{</w:t>
       </w:r>
       <w:proofErr w:type="spellStart"/>
-      <w:proofErr w:type="gramEnd"/>
       <w:r>
         <w:rPr>
           <w:rFonts w:ascii="GDS Transport Website Light" w:hAnsi="GDS Transport Website Light"/>
@@ -1989,18 +1969,9 @@
           <w:rFonts w:ascii="GDS Transport Website Light" w:hAnsi="GDS Transport Website Light"/>
           <w:szCs w:val="22"/>
         </w:rPr>
-        <w:t>&lt;&lt;cs</w:t>
-      </w:r>
-      <w:proofErr w:type="gramStart"/>
-      <w:r>
-        <w:rPr>
-          <w:rFonts w:ascii="GDS Transport Website Light" w:hAnsi="GDS Transport Website Light"/>
-          <w:szCs w:val="22"/>
-        </w:rPr>
-        <w:t>_{</w:t>
+        <w:t>&lt;&lt;cs_{</w:t>
       </w:r>
       <w:proofErr w:type="spellStart"/>
-      <w:proofErr w:type="gramEnd"/>
       <w:r>
         <w:rPr>
           <w:rFonts w:ascii="GDS Transport Website Light" w:hAnsi="GDS Transport Website Light"/>
@@ -2071,7 +2042,6 @@
               <w:t>cr</w:t>
             </w:r>
             <w:proofErr w:type="spellEnd"/>
-            <w:proofErr w:type="gramStart"/>
             <w:r>
               <w:rPr>
                 <w:rFonts w:ascii="GDS Transport Website Light" w:hAnsi="GDS Transport Website Light"/>
@@ -2080,7 +2050,6 @@
               <w:t>_{</w:t>
             </w:r>
             <w:proofErr w:type="spellStart"/>
-            <w:proofErr w:type="gramEnd"/>
             <w:r>
               <w:rPr>
                 <w:rFonts w:ascii="GDS Transport Website Light" w:hAnsi="GDS Transport Website Light"/>
@@ -2180,7 +2149,6 @@
               <w:t>cr</w:t>
             </w:r>
             <w:proofErr w:type="spellEnd"/>
-            <w:proofErr w:type="gramStart"/>
             <w:r>
               <w:rPr>
                 <w:rFonts w:ascii="GDS Transport Website Light" w:hAnsi="GDS Transport Website Light"/>
@@ -2189,7 +2157,6 @@
               <w:t>_{</w:t>
             </w:r>
             <w:proofErr w:type="spellStart"/>
-            <w:proofErr w:type="gramEnd"/>
             <w:r>
               <w:rPr>
                 <w:rFonts w:ascii="GDS Transport Website Light" w:hAnsi="GDS Transport Website Light"/>
@@ -2288,7 +2255,6 @@
               <w:t>cr</w:t>
             </w:r>
             <w:proofErr w:type="spellEnd"/>
-            <w:proofErr w:type="gramStart"/>
             <w:r>
               <w:rPr>
                 <w:rFonts w:ascii="GDS Transport Website Light" w:hAnsi="GDS Transport Website Light"/>
@@ -2297,7 +2263,6 @@
               <w:t>_{</w:t>
             </w:r>
             <w:proofErr w:type="spellStart"/>
-            <w:proofErr w:type="gramEnd"/>
             <w:r>
               <w:rPr>
                 <w:rFonts w:ascii="GDS Transport Website Light" w:hAnsi="GDS Transport Website Light"/>
@@ -2396,7 +2361,6 @@
               <w:t>cr</w:t>
             </w:r>
             <w:proofErr w:type="spellEnd"/>
-            <w:proofErr w:type="gramStart"/>
             <w:r>
               <w:rPr>
                 <w:rFonts w:ascii="GDS Transport Website Light" w:hAnsi="GDS Transport Website Light"/>
@@ -2405,7 +2369,6 @@
               <w:t>_{</w:t>
             </w:r>
             <w:proofErr w:type="spellStart"/>
-            <w:proofErr w:type="gramEnd"/>
             <w:r>
               <w:rPr>
                 <w:rFonts w:ascii="GDS Transport Website Light" w:hAnsi="GDS Transport Website Light"/>
@@ -2504,7 +2467,6 @@
               <w:t>cr</w:t>
             </w:r>
             <w:proofErr w:type="spellEnd"/>
-            <w:proofErr w:type="gramStart"/>
             <w:r>
               <w:rPr>
                 <w:rFonts w:ascii="GDS Transport Website Light" w:hAnsi="GDS Transport Website Light"/>
@@ -2513,7 +2475,6 @@
               <w:t>_{</w:t>
             </w:r>
             <w:proofErr w:type="spellStart"/>
-            <w:proofErr w:type="gramEnd"/>
             <w:r>
               <w:rPr>
                 <w:rFonts w:ascii="GDS Transport Website Light" w:hAnsi="GDS Transport Website Light"/>
@@ -2612,7 +2573,6 @@
               <w:t>cr</w:t>
             </w:r>
             <w:proofErr w:type="spellEnd"/>
-            <w:proofErr w:type="gramStart"/>
             <w:r>
               <w:rPr>
                 <w:rFonts w:ascii="GDS Transport Website Light" w:hAnsi="GDS Transport Website Light"/>
@@ -2621,7 +2581,6 @@
               <w:t>_{</w:t>
             </w:r>
             <w:proofErr w:type="spellStart"/>
-            <w:proofErr w:type="gramEnd"/>
             <w:r>
               <w:rPr>
                 <w:rFonts w:ascii="GDS Transport Website Light" w:hAnsi="GDS Transport Website Light"/>
@@ -2736,7 +2695,6 @@
               <w:t>cr</w:t>
             </w:r>
             <w:proofErr w:type="spellEnd"/>
-            <w:proofErr w:type="gramStart"/>
             <w:r>
               <w:rPr>
                 <w:rFonts w:ascii="GDS Transport Website Light" w:hAnsi="GDS Transport Website Light"/>
@@ -2745,7 +2703,6 @@
               <w:t>_{</w:t>
             </w:r>
             <w:proofErr w:type="spellStart"/>
-            <w:proofErr w:type="gramEnd"/>
             <w:r>
               <w:rPr>
                 <w:rFonts w:ascii="GDS Transport Website Light" w:hAnsi="GDS Transport Website Light"/>
@@ -2860,7 +2817,6 @@
               <w:t>cr</w:t>
             </w:r>
             <w:proofErr w:type="spellEnd"/>
-            <w:proofErr w:type="gramStart"/>
             <w:r>
               <w:rPr>
                 <w:rFonts w:ascii="GDS Transport Website Light" w:hAnsi="GDS Transport Website Light"/>
@@ -2869,7 +2825,6 @@
               <w:t>_{</w:t>
             </w:r>
             <w:proofErr w:type="spellStart"/>
-            <w:proofErr w:type="gramEnd"/>
             <w:r>
               <w:rPr>
                 <w:rFonts w:ascii="GDS Transport Website Light" w:hAnsi="GDS Transport Website Light"/>
@@ -2921,23 +2876,7 @@
                 <w:rFonts w:ascii="GDS Transport Website Light" w:hAnsi="GDS Transport Website Light"/>
                 <w:szCs w:val="22"/>
               </w:rPr>
-              <w:t>&lt;&lt;claimant1Name&gt;</w:t>
-            </w:r>
-            <w:proofErr w:type="gramStart"/>
-            <w:r>
-              <w:rPr>
-                <w:rFonts w:ascii="GDS Transport Website Light" w:hAnsi="GDS Transport Website Light"/>
-                <w:szCs w:val="22"/>
-              </w:rPr>
-              <w:t>&gt;,  the</w:t>
-            </w:r>
-            <w:proofErr w:type="gramEnd"/>
-            <w:r>
-              <w:rPr>
-                <w:rFonts w:ascii="GDS Transport Website Light" w:hAnsi="GDS Transport Website Light"/>
-                <w:szCs w:val="22"/>
-              </w:rPr>
-              <w:t xml:space="preserve"> claimant, did not attend the trial. The Judge was not satisfied that they had received notice of the hearing and determined that it was not reasonable to proceed in their absence. </w:t>
+              <w:t xml:space="preserve">&lt;&lt;claimant1Name&gt;&gt;,  the claimant, did not attend the trial. The Judge was not satisfied that they had received notice of the hearing and determined that it was not reasonable to proceed in their absence. </w:t>
             </w:r>
           </w:p>
           <w:p>
@@ -3000,7 +2939,6 @@
               <w:t>cr</w:t>
             </w:r>
             <w:proofErr w:type="spellEnd"/>
-            <w:proofErr w:type="gramStart"/>
             <w:r>
               <w:rPr>
                 <w:rFonts w:ascii="GDS Transport Website Light" w:hAnsi="GDS Transport Website Light"/>
@@ -3009,7 +2947,6 @@
               <w:t>_{</w:t>
             </w:r>
             <w:proofErr w:type="spellStart"/>
-            <w:proofErr w:type="gramEnd"/>
             <w:r>
               <w:rPr>
                 <w:rFonts w:ascii="GDS Transport Website Light" w:hAnsi="GDS Transport Website Light"/>
@@ -3131,7 +3068,6 @@
               <w:t>cr</w:t>
             </w:r>
             <w:proofErr w:type="spellEnd"/>
-            <w:proofErr w:type="gramStart"/>
             <w:r>
               <w:rPr>
                 <w:rFonts w:ascii="GDS Transport Website Light" w:hAnsi="GDS Transport Website Light"/>
@@ -3140,7 +3076,6 @@
               <w:t>_{</w:t>
             </w:r>
             <w:proofErr w:type="spellStart"/>
-            <w:proofErr w:type="gramEnd"/>
             <w:r>
               <w:rPr>
                 <w:rFonts w:ascii="GDS Transport Website Light" w:hAnsi="GDS Transport Website Light"/>
@@ -3240,7 +3175,6 @@
               <w:t>cr</w:t>
             </w:r>
             <w:proofErr w:type="spellEnd"/>
-            <w:proofErr w:type="gramStart"/>
             <w:r>
               <w:rPr>
                 <w:rFonts w:ascii="GDS Transport Website Light" w:hAnsi="GDS Transport Website Light"/>
@@ -3257,7 +3191,6 @@
               <w:t>defendantRepresentation</w:t>
             </w:r>
             <w:proofErr w:type="spellEnd"/>
-            <w:proofErr w:type="gramEnd"/>
             <w:r>
               <w:rPr>
                 <w:rFonts w:ascii="GDS Transport Website Light" w:hAnsi="GDS Transport Website Light"/>
@@ -3348,7 +3281,6 @@
               <w:t>cr</w:t>
             </w:r>
             <w:proofErr w:type="spellEnd"/>
-            <w:proofErr w:type="gramStart"/>
             <w:r>
               <w:rPr>
                 <w:rFonts w:ascii="GDS Transport Website Light" w:hAnsi="GDS Transport Website Light"/>
@@ -3365,7 +3297,6 @@
               <w:t>defendantRepresentation</w:t>
             </w:r>
             <w:proofErr w:type="spellEnd"/>
-            <w:proofErr w:type="gramEnd"/>
             <w:r>
               <w:rPr>
                 <w:rFonts w:ascii="GDS Transport Website Light" w:hAnsi="GDS Transport Website Light"/>
@@ -3464,7 +3395,6 @@
               <w:t>cr</w:t>
             </w:r>
             <w:proofErr w:type="spellEnd"/>
-            <w:proofErr w:type="gramStart"/>
             <w:r>
               <w:rPr>
                 <w:rFonts w:ascii="GDS Transport Website Light" w:hAnsi="GDS Transport Website Light"/>
@@ -3481,7 +3411,6 @@
               <w:t>defendantRepresentation</w:t>
             </w:r>
             <w:proofErr w:type="spellEnd"/>
-            <w:proofErr w:type="gramEnd"/>
             <w:r>
               <w:rPr>
                 <w:rFonts w:ascii="GDS Transport Website Light" w:hAnsi="GDS Transport Website Light"/>
@@ -3572,7 +3501,6 @@
               <w:t>cr</w:t>
             </w:r>
             <w:proofErr w:type="spellEnd"/>
-            <w:proofErr w:type="gramStart"/>
             <w:r>
               <w:rPr>
                 <w:rFonts w:ascii="GDS Transport Website Light" w:hAnsi="GDS Transport Website Light"/>
@@ -3589,7 +3517,6 @@
               <w:t>defendantRepresentation</w:t>
             </w:r>
             <w:proofErr w:type="spellEnd"/>
-            <w:proofErr w:type="gramEnd"/>
             <w:r>
               <w:rPr>
                 <w:rFonts w:ascii="GDS Transport Website Light" w:hAnsi="GDS Transport Website Light"/>
@@ -3680,7 +3607,6 @@
               <w:t>cr</w:t>
             </w:r>
             <w:proofErr w:type="spellEnd"/>
-            <w:proofErr w:type="gramStart"/>
             <w:r>
               <w:rPr>
                 <w:rFonts w:ascii="GDS Transport Website Light" w:hAnsi="GDS Transport Website Light"/>
@@ -3697,7 +3623,6 @@
               <w:t>defendantRepresentation</w:t>
             </w:r>
             <w:proofErr w:type="spellEnd"/>
-            <w:proofErr w:type="gramEnd"/>
             <w:r>
               <w:rPr>
                 <w:rFonts w:ascii="GDS Transport Website Light" w:hAnsi="GDS Transport Website Light"/>
@@ -3804,7 +3729,6 @@
               <w:t>cr</w:t>
             </w:r>
             <w:proofErr w:type="spellEnd"/>
-            <w:proofErr w:type="gramStart"/>
             <w:r>
               <w:rPr>
                 <w:rFonts w:ascii="GDS Transport Website Light" w:hAnsi="GDS Transport Website Light"/>
@@ -3821,7 +3745,6 @@
               <w:t>defendantRepresentation</w:t>
             </w:r>
             <w:proofErr w:type="spellEnd"/>
-            <w:proofErr w:type="gramEnd"/>
             <w:r>
               <w:rPr>
                 <w:rFonts w:ascii="GDS Transport Website Light" w:hAnsi="GDS Transport Website Light"/>
@@ -3928,7 +3851,6 @@
               <w:t>cr</w:t>
             </w:r>
             <w:proofErr w:type="spellEnd"/>
-            <w:proofErr w:type="gramStart"/>
             <w:r>
               <w:rPr>
                 <w:rFonts w:ascii="GDS Transport Website Light" w:hAnsi="GDS Transport Website Light"/>
@@ -3945,7 +3867,6 @@
               <w:t>defendantRepresentation</w:t>
             </w:r>
             <w:proofErr w:type="spellEnd"/>
-            <w:proofErr w:type="gramEnd"/>
             <w:r>
               <w:rPr>
                 <w:rFonts w:ascii="GDS Transport Website Light" w:hAnsi="GDS Transport Website Light"/>
@@ -4052,7 +3973,6 @@
               <w:t>cr</w:t>
             </w:r>
             <w:proofErr w:type="spellEnd"/>
-            <w:proofErr w:type="gramStart"/>
             <w:r>
               <w:rPr>
                 <w:rFonts w:ascii="GDS Transport Website Light" w:hAnsi="GDS Transport Website Light"/>
@@ -4069,7 +3989,6 @@
               <w:t>defendantRepresentation</w:t>
             </w:r>
             <w:proofErr w:type="spellEnd"/>
-            <w:proofErr w:type="gramEnd"/>
             <w:r>
               <w:rPr>
                 <w:rFonts w:ascii="GDS Transport Website Light" w:hAnsi="GDS Transport Website Light"/>
@@ -4231,7 +4150,6 @@
               <w:t>cr</w:t>
             </w:r>
             <w:proofErr w:type="spellEnd"/>
-            <w:proofErr w:type="gramStart"/>
             <w:r>
               <w:rPr>
                 <w:rFonts w:ascii="GDS Transport Website Light" w:hAnsi="GDS Transport Website Light"/>
@@ -4240,7 +4158,6 @@
               <w:t>_{</w:t>
             </w:r>
             <w:proofErr w:type="spellStart"/>
-            <w:proofErr w:type="gramEnd"/>
             <w:r>
               <w:rPr>
                 <w:rFonts w:ascii="GDS Transport Website Light" w:hAnsi="GDS Transport Website Light"/>
@@ -4331,7 +4248,6 @@
               <w:t>cr</w:t>
             </w:r>
             <w:proofErr w:type="spellEnd"/>
-            <w:proofErr w:type="gramStart"/>
             <w:r>
               <w:rPr>
                 <w:rFonts w:ascii="GDS Transport Website Light" w:hAnsi="GDS Transport Website Light"/>
@@ -4348,7 +4264,6 @@
               <w:t>defendantTwoRepresentation</w:t>
             </w:r>
             <w:proofErr w:type="spellEnd"/>
-            <w:proofErr w:type="gramEnd"/>
             <w:r>
               <w:rPr>
                 <w:rFonts w:ascii="GDS Transport Website Light" w:hAnsi="GDS Transport Website Light"/>
@@ -4431,7 +4346,6 @@
               <w:t>cr</w:t>
             </w:r>
             <w:proofErr w:type="spellEnd"/>
-            <w:proofErr w:type="gramStart"/>
             <w:r>
               <w:rPr>
                 <w:rFonts w:ascii="GDS Transport Website Light" w:hAnsi="GDS Transport Website Light"/>
@@ -4448,7 +4362,6 @@
               <w:t>defendantTwoRepresentation</w:t>
             </w:r>
             <w:proofErr w:type="spellEnd"/>
-            <w:proofErr w:type="gramEnd"/>
             <w:r>
               <w:rPr>
                 <w:rFonts w:ascii="GDS Transport Website Light" w:hAnsi="GDS Transport Website Light"/>
@@ -4531,7 +4444,6 @@
               <w:t>cr</w:t>
             </w:r>
             <w:proofErr w:type="spellEnd"/>
-            <w:proofErr w:type="gramStart"/>
             <w:r>
               <w:rPr>
                 <w:rFonts w:ascii="GDS Transport Website Light" w:hAnsi="GDS Transport Website Light"/>
@@ -4548,7 +4460,6 @@
               <w:t>defendantTwoRepresentation</w:t>
             </w:r>
             <w:proofErr w:type="spellEnd"/>
-            <w:proofErr w:type="gramEnd"/>
             <w:r>
               <w:rPr>
                 <w:rFonts w:ascii="GDS Transport Website Light" w:hAnsi="GDS Transport Website Light"/>
@@ -4631,7 +4542,6 @@
               <w:t>cr</w:t>
             </w:r>
             <w:proofErr w:type="spellEnd"/>
-            <w:proofErr w:type="gramStart"/>
             <w:r>
               <w:rPr>
                 <w:rFonts w:ascii="GDS Transport Website Light" w:hAnsi="GDS Transport Website Light"/>
@@ -4648,7 +4558,6 @@
               <w:t>defendantTwoRepresentation</w:t>
             </w:r>
             <w:proofErr w:type="spellEnd"/>
-            <w:proofErr w:type="gramEnd"/>
             <w:r>
               <w:rPr>
                 <w:rFonts w:ascii="GDS Transport Website Light" w:hAnsi="GDS Transport Website Light"/>
@@ -4731,7 +4640,6 @@
               <w:t>cr</w:t>
             </w:r>
             <w:proofErr w:type="spellEnd"/>
-            <w:proofErr w:type="gramStart"/>
             <w:r>
               <w:rPr>
                 <w:rFonts w:ascii="GDS Transport Website Light" w:hAnsi="GDS Transport Website Light"/>
@@ -4748,7 +4656,6 @@
               <w:t>defendantTwoRepresentation</w:t>
             </w:r>
             <w:proofErr w:type="spellEnd"/>
-            <w:proofErr w:type="gramEnd"/>
             <w:r>
               <w:rPr>
                 <w:rFonts w:ascii="GDS Transport Website Light" w:hAnsi="GDS Transport Website Light"/>
@@ -4861,7 +4768,6 @@
               <w:t>cr</w:t>
             </w:r>
             <w:proofErr w:type="spellEnd"/>
-            <w:proofErr w:type="gramStart"/>
             <w:r>
               <w:rPr>
                 <w:rFonts w:ascii="GDS Transport Website Light" w:hAnsi="GDS Transport Website Light"/>
@@ -4878,7 +4784,6 @@
               <w:t>defendantTwoRepresentation</w:t>
             </w:r>
             <w:proofErr w:type="spellEnd"/>
-            <w:proofErr w:type="gramEnd"/>
             <w:r>
               <w:rPr>
                 <w:rFonts w:ascii="GDS Transport Website Light" w:hAnsi="GDS Transport Website Light"/>
@@ -4991,7 +4896,6 @@
               <w:t>cr</w:t>
             </w:r>
             <w:proofErr w:type="spellEnd"/>
-            <w:proofErr w:type="gramStart"/>
             <w:r>
               <w:rPr>
                 <w:rFonts w:ascii="GDS Transport Website Light" w:hAnsi="GDS Transport Website Light"/>
@@ -5008,7 +4912,6 @@
               <w:t>defendantTwoRepresentation</w:t>
             </w:r>
             <w:proofErr w:type="spellEnd"/>
-            <w:proofErr w:type="gramEnd"/>
             <w:r>
               <w:rPr>
                 <w:rFonts w:ascii="GDS Transport Website Light" w:hAnsi="GDS Transport Website Light"/>
@@ -5121,7 +5024,6 @@
               <w:t>cr</w:t>
             </w:r>
             <w:proofErr w:type="spellEnd"/>
-            <w:proofErr w:type="gramStart"/>
             <w:r>
               <w:rPr>
                 <w:rFonts w:ascii="GDS Transport Website Light" w:hAnsi="GDS Transport Website Light"/>
@@ -5138,7 +5040,6 @@
               <w:t>defendantTwoRepresentation</w:t>
             </w:r>
             <w:proofErr w:type="spellEnd"/>
-            <w:proofErr w:type="gramEnd"/>
             <w:r>
               <w:rPr>
                 <w:rFonts w:ascii="GDS Transport Website Light" w:hAnsi="GDS Transport Website Light"/>
@@ -5417,18 +5318,9 @@
           <w:rFonts w:ascii="GDS Transport Website Light" w:hAnsi="GDS Transport Website Light"/>
           <w:szCs w:val="22"/>
         </w:rPr>
-        <w:t>&lt;&lt;cs</w:t>
-      </w:r>
-      <w:proofErr w:type="gramStart"/>
-      <w:r>
-        <w:rPr>
-          <w:rFonts w:ascii="GDS Transport Website Light" w:hAnsi="GDS Transport Website Light"/>
-          <w:szCs w:val="22"/>
-        </w:rPr>
-        <w:t>_{</w:t>
+        <w:t>&lt;&lt;cs_{</w:t>
       </w:r>
       <w:proofErr w:type="spellStart"/>
-      <w:proofErr w:type="gramEnd"/>
       <w:r>
         <w:rPr>
           <w:rFonts w:ascii="GDS Transport Website Light" w:hAnsi="GDS Transport Website Light"/>
@@ -5442,37 +5334,7 @@
           <w:rFonts w:ascii="GDS Transport Website Light" w:hAnsi="GDS Transport Website Light"/>
           <w:szCs w:val="22"/>
         </w:rPr>
-        <w:t>==true</w:t>
-      </w:r>
-      <w:r>
-        <w:rPr>
-          <w:rFonts w:ascii="GDS Transport Website Light" w:hAnsi="GDS Transport Website Light"/>
-          <w:szCs w:val="22"/>
-        </w:rPr>
-        <w:t xml:space="preserve"> &amp;&amp; </w:t>
-      </w:r>
-      <w:proofErr w:type="spellStart"/>
-      <w:r>
-        <w:rPr>
-          <w:rFonts w:ascii="GDS Transport Website Light" w:hAnsi="GDS Transport Website Light"/>
-          <w:szCs w:val="22"/>
-        </w:rPr>
-        <w:t>isOrderMade</w:t>
-      </w:r>
-      <w:proofErr w:type="spellEnd"/>
-      <w:r>
-        <w:rPr>
-          <w:rFonts w:ascii="GDS Transport Website Light" w:hAnsi="GDS Transport Website Light"/>
-          <w:szCs w:val="22"/>
-        </w:rPr>
-        <w:t>='Yes'</w:t>
-      </w:r>
-      <w:r>
-        <w:rPr>
-          <w:rFonts w:ascii="GDS Transport Website Light" w:hAnsi="GDS Transport Website Light"/>
-          <w:szCs w:val="22"/>
-        </w:rPr>
-        <w:t>}&gt;&gt;</w:t>
+        <w:t>==true}&gt;&gt;</w:t>
       </w:r>
     </w:p>
     <w:p>
@@ -5752,27 +5614,7 @@
           <w:szCs w:val="22"/>
           <w14:ligatures w14:val="none"/>
         </w:rPr>
-        <w:t>&gt;</w:t>
-      </w:r>
-      <w:proofErr w:type="gramStart"/>
-      <w:r>
-        <w:rPr>
-          <w:rFonts w:ascii="GDS Transport Website Light" w:hAnsi="GDS Transport Website Light"/>
-          <w:kern w:val="0"/>
-          <w:szCs w:val="22"/>
-          <w14:ligatures w14:val="none"/>
-        </w:rPr>
-        <w:t>&gt;.&lt;</w:t>
-      </w:r>
-      <w:proofErr w:type="gramEnd"/>
-      <w:r>
-        <w:rPr>
-          <w:rFonts w:ascii="GDS Transport Website Light" w:hAnsi="GDS Transport Website Light"/>
-          <w:kern w:val="0"/>
-          <w:szCs w:val="22"/>
-          <w14:ligatures w14:val="none"/>
-        </w:rPr>
-        <w:t>&lt;es_&gt;&gt;&lt;&lt;cs_{</w:t>
+        <w:t>&gt;&gt;.&lt;&lt;es_&gt;&gt;&lt;&lt;cs_{</w:t>
       </w:r>
       <w:proofErr w:type="spellStart"/>
       <w:r>
@@ -5887,15 +5729,7 @@
           <w:rFonts w:ascii="GDS Transport Website Light" w:hAnsi="GDS Transport Website Light"/>
           <w:szCs w:val="22"/>
         </w:rPr>
-        <w:t>&lt;&lt;cs</w:t>
-      </w:r>
-      <w:proofErr w:type="gramStart"/>
-      <w:r>
-        <w:rPr>
-          <w:rFonts w:ascii="GDS Transport Website Light" w:hAnsi="GDS Transport Website Light"/>
-          <w:szCs w:val="22"/>
-        </w:rPr>
-        <w:t xml:space="preserve">_{ </w:t>
+        <w:t xml:space="preserve">&lt;&lt;cs_{ </w:t>
       </w:r>
       <w:proofErr w:type="spellStart"/>
       <w:r>
@@ -5906,7 +5740,6 @@
         <w:t>checkDatesToAvoid</w:t>
       </w:r>
       <w:proofErr w:type="spellEnd"/>
-      <w:proofErr w:type="gramEnd"/>
       <w:r>
         <w:rPr>
           <w:rFonts w:ascii="GDS Transport Website Light" w:hAnsi="GDS Transport Website Light"/>
@@ -6034,9 +5867,9 @@
           <w:szCs w:val="22"/>
           <w14:ligatures w14:val="none"/>
         </w:rPr>
-        <w:t>The hearing will take place &lt;&lt;cs</w:t>
-      </w:r>
-      <w:proofErr w:type="gramStart"/>
+        <w:t xml:space="preserve">The hearing will take place &lt;&lt;cs_{ </w:t>
+      </w:r>
+      <w:proofErr w:type="spellStart"/>
       <w:r>
         <w:rPr>
           <w:rFonts w:ascii="GDS Transport Website Light" w:hAnsi="GDS Transport Website Light"/>
@@ -6044,20 +5877,9 @@
           <w:szCs w:val="22"/>
           <w14:ligatures w14:val="none"/>
         </w:rPr>
-        <w:t xml:space="preserve">_{ </w:t>
-      </w:r>
-      <w:proofErr w:type="spellStart"/>
-      <w:r>
-        <w:rPr>
-          <w:rFonts w:ascii="GDS Transport Website Light" w:hAnsi="GDS Transport Website Light"/>
-          <w:kern w:val="0"/>
-          <w:szCs w:val="22"/>
-          <w14:ligatures w14:val="none"/>
-        </w:rPr>
         <w:t>furtherHearingMethod</w:t>
       </w:r>
       <w:proofErr w:type="spellEnd"/>
-      <w:proofErr w:type="gramEnd"/>
       <w:r>
         <w:rPr>
           <w:rFonts w:ascii="GDS Transport Website Light" w:hAnsi="GDS Transport Website Light"/>
@@ -6238,7 +6060,6 @@
         <w:t>&lt;&lt;cs_{</w:t>
       </w:r>
       <w:proofErr w:type="spellStart"/>
-      <w:proofErr w:type="gramStart"/>
       <w:r>
         <w:rPr>
           <w:rFonts w:ascii="GDS Transport Website Light" w:hAnsi="GDS Transport Website Light"/>
@@ -6252,15 +6073,7 @@
           <w:rFonts w:ascii="GDS Transport Website Light" w:hAnsi="GDS Transport Website Light"/>
           <w:szCs w:val="22"/>
         </w:rPr>
-        <w:t>!=</w:t>
-      </w:r>
-      <w:proofErr w:type="gramEnd"/>
-      <w:r>
-        <w:rPr>
-          <w:rFonts w:ascii="GDS Transport Website Light" w:hAnsi="GDS Transport Website Light"/>
-          <w:szCs w:val="22"/>
-        </w:rPr>
-        <w:t>null}&gt;&gt;</w:t>
+        <w:t>!=null}&gt;&gt;</w:t>
       </w:r>
     </w:p>
     <w:p/>
@@ -6605,27 +6418,7 @@
           <w:szCs w:val="22"/>
           <w14:ligatures w14:val="none"/>
         </w:rPr>
-        <w:t>}&gt;&gt;</w:t>
-      </w:r>
-      <w:proofErr w:type="gramStart"/>
-      <w:r>
-        <w:rPr>
-          <w:rFonts w:ascii="GDS Transport Website Light" w:hAnsi="GDS Transport Website Light"/>
-          <w:kern w:val="0"/>
-          <w:szCs w:val="22"/>
-          <w14:ligatures w14:val="none"/>
-        </w:rPr>
-        <w:t>granted.&lt;</w:t>
-      </w:r>
-      <w:proofErr w:type="gramEnd"/>
-      <w:r>
-        <w:rPr>
-          <w:rFonts w:ascii="GDS Transport Website Light" w:hAnsi="GDS Transport Website Light"/>
-          <w:kern w:val="0"/>
-          <w:szCs w:val="22"/>
-          <w14:ligatures w14:val="none"/>
-        </w:rPr>
-        <w:t>&lt;else&gt;&gt;refused.&lt;&lt;es_&gt;&gt;</w:t>
+        <w:t>}&gt;&gt;granted.&lt;&lt;else&gt;&gt;refused.&lt;&lt;es_&gt;&gt;</w:t>
       </w:r>
     </w:p>
     <w:p/>
@@ -6867,23 +6660,7 @@
           <w:rFonts w:ascii="GDS Transport Website Light" w:hAnsi="GDS Transport Website Light"/>
           <w:szCs w:val="22"/>
         </w:rPr>
-        <w:t>&gt;</w:t>
-      </w:r>
-      <w:proofErr w:type="gramStart"/>
-      <w:r>
-        <w:rPr>
-          <w:rFonts w:ascii="GDS Transport Website Light" w:hAnsi="GDS Transport Website Light"/>
-          <w:szCs w:val="22"/>
-        </w:rPr>
-        <w:t>&gt;.&lt;</w:t>
-      </w:r>
-      <w:proofErr w:type="gramEnd"/>
-      <w:r>
-        <w:rPr>
-          <w:rFonts w:ascii="GDS Transport Website Light" w:hAnsi="GDS Transport Website Light"/>
-          <w:szCs w:val="22"/>
-        </w:rPr>
-        <w:t>&lt;es_&gt;&gt;</w:t>
+        <w:t>&gt;&gt;.&lt;&lt;es_&gt;&gt;</w:t>
       </w:r>
     </w:p>
     <w:p>
@@ -7010,9 +6787,8 @@
           <w:szCs w:val="22"/>
           <w14:ligatures w14:val="none"/>
         </w:rPr>
-        <w:t>==true}&gt;</w:t>
-      </w:r>
-      <w:proofErr w:type="gramStart"/>
+        <w:t>==true}&gt;&gt;</w:t>
+      </w:r>
       <w:r>
         <w:rPr>
           <w:rFonts w:ascii="GDS Transport Website Light" w:hAnsi="GDS Transport Website Light"/>
@@ -7020,7 +6796,7 @@
           <w:szCs w:val="22"/>
           <w14:ligatures w14:val="none"/>
         </w:rPr>
-        <w:t>&gt;</w:t>
+        <w:t xml:space="preserve"> </w:t>
       </w:r>
       <w:r>
         <w:rPr>
@@ -7038,26 +6814,7 @@
           <w:szCs w:val="22"/>
           <w14:ligatures w14:val="none"/>
         </w:rPr>
-        <w:t xml:space="preserve"> </w:t>
-      </w:r>
-      <w:r>
-        <w:rPr>
-          <w:rFonts w:ascii="GDS Transport Website Light" w:hAnsi="GDS Transport Website Light"/>
-          <w:kern w:val="0"/>
-          <w:szCs w:val="22"/>
-          <w14:ligatures w14:val="none"/>
-        </w:rPr>
-        <w:t>&lt;</w:t>
-      </w:r>
-      <w:proofErr w:type="gramEnd"/>
-      <w:r>
-        <w:rPr>
-          <w:rFonts w:ascii="GDS Transport Website Light" w:hAnsi="GDS Transport Website Light"/>
-          <w:kern w:val="0"/>
-          <w:szCs w:val="22"/>
-          <w14:ligatures w14:val="none"/>
-        </w:rPr>
-        <w:t>&lt;</w:t>
+        <w:t>&lt;&lt;</w:t>
       </w:r>
       <w:proofErr w:type="spellStart"/>
       <w:r>
@@ -7158,7 +6915,6 @@
         <w:t>&lt;&lt;cs_{</w:t>
       </w:r>
       <w:proofErr w:type="spellStart"/>
-      <w:proofErr w:type="gramStart"/>
       <w:r>
         <w:rPr>
           <w:rFonts w:ascii="GDS Transport Website Light" w:hAnsi="GDS Transport Website Light"/>
@@ -7172,15 +6928,7 @@
           <w:rFonts w:ascii="GDS Transport Website Light" w:hAnsi="GDS Transport Website Light"/>
           <w:szCs w:val="22"/>
         </w:rPr>
-        <w:t>!=</w:t>
-      </w:r>
-      <w:proofErr w:type="gramEnd"/>
-      <w:r>
-        <w:rPr>
-          <w:rFonts w:ascii="GDS Transport Website Light" w:hAnsi="GDS Transport Website Light"/>
-          <w:szCs w:val="22"/>
-        </w:rPr>
-        <w:t>’null’}&gt;&gt;</w:t>
+        <w:t>!=’null’}&gt;&gt;</w:t>
       </w:r>
     </w:p>
     <w:p>

</xml_diff>

<commit_message>
CIV-11906 Update GA Assisted order template
</commit_message>
<xml_diff>
--- a/docker/docmosis/templates/CV-UNS-GAP-ENG-01076.docx
+++ b/docker/docmosis/templates/CV-UNS-GAP-ENG-01076.docx
@@ -828,17 +828,8 @@
                 <w:rFonts w:ascii="GDS Transport Website Light" w:hAnsi="GDS Transport Website Light"/>
                 <w:sz w:val="26"/>
               </w:rPr>
-              <w:t>&lt;&lt;cr</w:t>
-            </w:r>
-            <w:proofErr w:type="gramStart"/>
-            <w:r>
-              <w:rPr>
-                <w:rFonts w:ascii="GDS Transport Website Light" w:hAnsi="GDS Transport Website Light"/>
-                <w:sz w:val="26"/>
-              </w:rPr>
-              <w:t>_{ claimant</w:t>
-            </w:r>
-            <w:proofErr w:type="gramEnd"/>
+              <w:t>&lt;&lt;cr_{ claimant</w:t>
+            </w:r>
             <w:r>
               <w:rPr>
                 <w:rFonts w:ascii="GDS Transport Website Light" w:hAnsi="GDS Transport Website Light"/>
@@ -1128,23 +1119,7 @@
                 <w:rFonts w:ascii="GDS Transport Website Light" w:hAnsi="GDS Transport Website Light"/>
                 <w:sz w:val="26"/>
               </w:rPr>
-              <w:t>&lt;&lt;cr</w:t>
-            </w:r>
-            <w:proofErr w:type="gramStart"/>
-            <w:r>
-              <w:rPr>
-                <w:rFonts w:ascii="GDS Transport Website Light" w:hAnsi="GDS Transport Website Light"/>
-                <w:sz w:val="26"/>
-              </w:rPr>
-              <w:t>_{ defendant</w:t>
-            </w:r>
-            <w:proofErr w:type="gramEnd"/>
-            <w:r>
-              <w:rPr>
-                <w:rFonts w:ascii="GDS Transport Website Light" w:hAnsi="GDS Transport Website Light"/>
-                <w:sz w:val="26"/>
-              </w:rPr>
-              <w:t>2Name</w:t>
+              <w:t>&lt;&lt;cr_{ defendant2Name</w:t>
             </w:r>
             <w:r>
               <w:rPr>
@@ -1574,7 +1549,8 @@
       </w:r>
       <w:r>
         <w:rPr>
-          <w:rFonts w:cstheme="minorHAnsi"/>
+          <w:rFonts w:ascii="GDS Transport Website Light" w:hAnsi="GDS Transport Website Light"/>
+          <w:szCs w:val="22"/>
         </w:rPr>
         <w:t>&lt;&lt;siteName&gt;&gt; - &lt;&lt;address&gt;&gt; - &lt;&lt;postcode&gt;&gt;.</w:t>
       </w:r>
@@ -1598,23 +1574,7 @@
           <w:rFonts w:ascii="GDS Transport Website Light" w:hAnsi="GDS Transport Website Light"/>
           <w:szCs w:val="22"/>
         </w:rPr>
-        <w:t>&lt;&lt;cs</w:t>
-      </w:r>
-      <w:proofErr w:type="gramStart"/>
-      <w:r>
-        <w:rPr>
-          <w:rFonts w:ascii="GDS Transport Website Light" w:hAnsi="GDS Transport Website Light"/>
-          <w:szCs w:val="22"/>
-        </w:rPr>
-        <w:t>_{</w:t>
-      </w:r>
-      <w:proofErr w:type="gramEnd"/>
-      <w:r>
-        <w:rPr>
-          <w:rFonts w:ascii="GDS Transport Website Light" w:hAnsi="GDS Transport Website Light"/>
-          <w:szCs w:val="22"/>
-        </w:rPr>
-        <w:t>judgeHeardFromShowHide</w:t>
+        <w:t>&lt;&lt;cs_{judgeHeardFromShowHide</w:t>
       </w:r>
       <w:r>
         <w:rPr>
@@ -1666,23 +1626,7 @@
           <w:rFonts w:ascii="GDS Transport Website Light" w:hAnsi="GDS Transport Website Light"/>
           <w:szCs w:val="22"/>
         </w:rPr>
-        <w:t>&lt;&lt;cs</w:t>
-      </w:r>
-      <w:proofErr w:type="gramStart"/>
-      <w:r>
-        <w:rPr>
-          <w:rFonts w:ascii="GDS Transport Website Light" w:hAnsi="GDS Transport Website Light"/>
-          <w:szCs w:val="22"/>
-        </w:rPr>
-        <w:t>_{</w:t>
-      </w:r>
-      <w:proofErr w:type="gramEnd"/>
-      <w:r>
-        <w:rPr>
-          <w:rFonts w:ascii="GDS Transport Website Light" w:hAnsi="GDS Transport Website Light"/>
-          <w:szCs w:val="22"/>
-        </w:rPr>
-        <w:t>judgeHeardSelection='Claimant and Defendant'}&gt;&gt;</w:t>
+        <w:t>&lt;&lt;cs_{judgeHeardSelection='Claimant and Defendant'}&gt;&gt;</w:t>
       </w:r>
     </w:p>
     <w:p>
@@ -1729,23 +1673,7 @@
                 <w:szCs w:val="22"/>
               </w:rPr>
               <w:lastRenderedPageBreak/>
-              <w:t>&lt;&lt;cr</w:t>
-            </w:r>
-            <w:proofErr w:type="gramStart"/>
-            <w:r>
-              <w:rPr>
-                <w:rFonts w:ascii="GDS Transport Website Light" w:hAnsi="GDS Transport Website Light"/>
-                <w:szCs w:val="22"/>
-              </w:rPr>
-              <w:t>_{</w:t>
-            </w:r>
-            <w:proofErr w:type="gramEnd"/>
-            <w:r>
-              <w:rPr>
-                <w:rFonts w:ascii="GDS Transport Website Light" w:hAnsi="GDS Transport Website Light"/>
-                <w:szCs w:val="22"/>
-              </w:rPr>
-              <w:t>claimantRepresentation='Counsel for claimant'}&gt;&gt;</w:t>
+              <w:t>&lt;&lt;cr_{claimantRepresentation='Counsel for claimant'}&gt;&gt;</w:t>
             </w:r>
           </w:p>
         </w:tc>
@@ -1819,23 +1747,7 @@
                 <w:rFonts w:ascii="GDS Transport Website Light" w:hAnsi="GDS Transport Website Light"/>
                 <w:szCs w:val="22"/>
               </w:rPr>
-              <w:t>&lt;&lt;cr</w:t>
-            </w:r>
-            <w:proofErr w:type="gramStart"/>
-            <w:r>
-              <w:rPr>
-                <w:rFonts w:ascii="GDS Transport Website Light" w:hAnsi="GDS Transport Website Light"/>
-                <w:szCs w:val="22"/>
-              </w:rPr>
-              <w:t>_{</w:t>
-            </w:r>
-            <w:proofErr w:type="gramEnd"/>
-            <w:r>
-              <w:rPr>
-                <w:rFonts w:ascii="GDS Transport Website Light" w:hAnsi="GDS Transport Website Light"/>
-                <w:szCs w:val="22"/>
-              </w:rPr>
-              <w:t>claimantRepresentation='Solicitor for claimant'}&gt;&gt;</w:t>
+              <w:t>&lt;&lt;cr_{claimantRepresentation='Solicitor for claimant'}&gt;&gt;</w:t>
             </w:r>
           </w:p>
         </w:tc>
@@ -1909,23 +1821,7 @@
                 <w:rFonts w:ascii="GDS Transport Website Light" w:hAnsi="GDS Transport Website Light"/>
                 <w:szCs w:val="22"/>
               </w:rPr>
-              <w:t>&lt;&lt;cr</w:t>
-            </w:r>
-            <w:proofErr w:type="gramStart"/>
-            <w:r>
-              <w:rPr>
-                <w:rFonts w:ascii="GDS Transport Website Light" w:hAnsi="GDS Transport Website Light"/>
-                <w:szCs w:val="22"/>
-              </w:rPr>
-              <w:t>_{</w:t>
-            </w:r>
-            <w:proofErr w:type="gramEnd"/>
-            <w:r>
-              <w:rPr>
-                <w:rFonts w:ascii="GDS Transport Website Light" w:hAnsi="GDS Transport Website Light"/>
-                <w:szCs w:val="22"/>
-              </w:rPr>
-              <w:t>claimantRepresentation='Cost draftsman for the claimant'}&gt;&gt;</w:t>
+              <w:t>&lt;&lt;cr_{claimantRepresentation='Cost draftsman for the claimant'}&gt;&gt;</w:t>
             </w:r>
           </w:p>
         </w:tc>
@@ -1999,23 +1895,7 @@
                 <w:rFonts w:ascii="GDS Transport Website Light" w:hAnsi="GDS Transport Website Light"/>
                 <w:szCs w:val="22"/>
               </w:rPr>
-              <w:t>&lt;&lt;cr</w:t>
-            </w:r>
-            <w:proofErr w:type="gramStart"/>
-            <w:r>
-              <w:rPr>
-                <w:rFonts w:ascii="GDS Transport Website Light" w:hAnsi="GDS Transport Website Light"/>
-                <w:szCs w:val="22"/>
-              </w:rPr>
-              <w:t>_{</w:t>
-            </w:r>
-            <w:proofErr w:type="gramEnd"/>
-            <w:r>
-              <w:rPr>
-                <w:rFonts w:ascii="GDS Transport Website Light" w:hAnsi="GDS Transport Website Light"/>
-                <w:szCs w:val="22"/>
-              </w:rPr>
-              <w:t>claimantRepresentation='The claimant in person'}&gt;&gt;</w:t>
+              <w:t>&lt;&lt;cr_{claimantRepresentation='The claimant in person'}&gt;&gt;</w:t>
             </w:r>
           </w:p>
         </w:tc>
@@ -2089,23 +1969,7 @@
                 <w:rFonts w:ascii="GDS Transport Website Light" w:hAnsi="GDS Transport Website Light"/>
                 <w:szCs w:val="22"/>
               </w:rPr>
-              <w:t>&lt;&lt;cr</w:t>
-            </w:r>
-            <w:proofErr w:type="gramStart"/>
-            <w:r>
-              <w:rPr>
-                <w:rFonts w:ascii="GDS Transport Website Light" w:hAnsi="GDS Transport Website Light"/>
-                <w:szCs w:val="22"/>
-              </w:rPr>
-              <w:t>_{</w:t>
-            </w:r>
-            <w:proofErr w:type="gramEnd"/>
-            <w:r>
-              <w:rPr>
-                <w:rFonts w:ascii="GDS Transport Website Light" w:hAnsi="GDS Transport Website Light"/>
-                <w:szCs w:val="22"/>
-              </w:rPr>
-              <w:t>claimantRepresentation='Lay representative for the claimant'}&gt;&gt;</w:t>
+              <w:t>&lt;&lt;cr_{claimantRepresentation='Lay representative for the claimant'}&gt;&gt;</w:t>
             </w:r>
           </w:p>
         </w:tc>
@@ -2179,23 +2043,7 @@
                 <w:rFonts w:ascii="GDS Transport Website Light" w:hAnsi="GDS Transport Website Light"/>
                 <w:szCs w:val="22"/>
               </w:rPr>
-              <w:t>&lt;&lt;cr</w:t>
-            </w:r>
-            <w:proofErr w:type="gramStart"/>
-            <w:r>
-              <w:rPr>
-                <w:rFonts w:ascii="GDS Transport Website Light" w:hAnsi="GDS Transport Website Light"/>
-                <w:szCs w:val="22"/>
-              </w:rPr>
-              <w:t>_{</w:t>
-            </w:r>
-            <w:proofErr w:type="gramEnd"/>
-            <w:r>
-              <w:rPr>
-                <w:rFonts w:ascii="GDS Transport Website Light" w:hAnsi="GDS Transport Website Light"/>
-                <w:szCs w:val="22"/>
-              </w:rPr>
-              <w:t>claimantRepresentation='Claimant not attending' &amp;&amp; heardClaimantNotAttend ='Satisfied reasonable to proceed'}&gt;&gt;</w:t>
+              <w:t>&lt;&lt;cr_{claimantRepresentation='Claimant not attending' &amp;&amp; heardClaimantNotAttend ='Satisfied reasonable to proceed'}&gt;&gt;</w:t>
             </w:r>
           </w:p>
         </w:tc>
@@ -2269,23 +2117,7 @@
                 <w:rFonts w:ascii="GDS Transport Website Light" w:hAnsi="GDS Transport Website Light"/>
                 <w:szCs w:val="22"/>
               </w:rPr>
-              <w:t>&lt;&lt;cr</w:t>
-            </w:r>
-            <w:proofErr w:type="gramStart"/>
-            <w:r>
-              <w:rPr>
-                <w:rFonts w:ascii="GDS Transport Website Light" w:hAnsi="GDS Transport Website Light"/>
-                <w:szCs w:val="22"/>
-              </w:rPr>
-              <w:t>_{</w:t>
-            </w:r>
-            <w:proofErr w:type="gramEnd"/>
-            <w:r>
-              <w:rPr>
-                <w:rFonts w:ascii="GDS Transport Website Light" w:hAnsi="GDS Transport Website Light"/>
-                <w:szCs w:val="22"/>
-              </w:rPr>
-              <w:t>claimantRepresentation='Claimant not attending' &amp;&amp; heardClaimantNotAttend ='Satisfied notice of trial received, not reasonable to proceed'}&gt;&gt;</w:t>
+              <w:t>&lt;&lt;cr_{claimantRepresentation='Claimant not attending' &amp;&amp; heardClaimantNotAttend ='Satisfied notice of trial received, not reasonable to proceed'}&gt;&gt;</w:t>
             </w:r>
           </w:p>
         </w:tc>
@@ -2359,61 +2191,29 @@
                 <w:rFonts w:ascii="GDS Transport Website Light" w:hAnsi="GDS Transport Website Light"/>
                 <w:szCs w:val="22"/>
               </w:rPr>
-              <w:t>&lt;&lt;cr</w:t>
-            </w:r>
-            <w:proofErr w:type="gramStart"/>
-            <w:r>
-              <w:rPr>
-                <w:rFonts w:ascii="GDS Transport Website Light" w:hAnsi="GDS Transport Website Light"/>
-                <w:szCs w:val="22"/>
-              </w:rPr>
-              <w:t>_{</w:t>
-            </w:r>
-            <w:proofErr w:type="gramEnd"/>
-            <w:r>
-              <w:rPr>
-                <w:rFonts w:ascii="GDS Transport Website Light" w:hAnsi="GDS Transport Website Light"/>
-                <w:szCs w:val="22"/>
-              </w:rPr>
-              <w:t>claimantRepresentation='Claimant not attending' &amp;&amp; heardClaimantNotAttend ='Not satisfied notice of trial received, not reasonable to proceed' }&gt;&gt;</w:t>
-            </w:r>
-          </w:p>
-        </w:tc>
-      </w:tr>
-      <w:tr>
-        <w:tc>
-          <w:tcPr>
-            <w:tcW w:w="9016" w:type="dxa"/>
-          </w:tcPr>
-          <w:p>
-            <w:pPr>
-              <w:rPr>
-                <w:rFonts w:ascii="GDS Transport Website Light" w:hAnsi="GDS Transport Website Light"/>
-                <w:szCs w:val="22"/>
-              </w:rPr>
-            </w:pPr>
-            <w:r>
-              <w:rPr>
-                <w:rFonts w:ascii="GDS Transport Website Light" w:hAnsi="GDS Transport Website Light"/>
-                <w:szCs w:val="22"/>
-              </w:rPr>
-              <w:t>&lt;&lt;claimant1Name&gt;</w:t>
-            </w:r>
-            <w:proofErr w:type="gramStart"/>
-            <w:r>
-              <w:rPr>
-                <w:rFonts w:ascii="GDS Transport Website Light" w:hAnsi="GDS Transport Website Light"/>
-                <w:szCs w:val="22"/>
-              </w:rPr>
-              <w:t>&gt;,  the</w:t>
-            </w:r>
-            <w:proofErr w:type="gramEnd"/>
-            <w:r>
-              <w:rPr>
-                <w:rFonts w:ascii="GDS Transport Website Light" w:hAnsi="GDS Transport Website Light"/>
-                <w:szCs w:val="22"/>
-              </w:rPr>
-              <w:t xml:space="preserve"> claimant, did not attend the trial. The Judge was not satisfied that they had received notice of the hearing and determined that it was not reasonable to proceed in their absence. </w:t>
+              <w:t>&lt;&lt;cr_{claimantRepresentation='Claimant not attending' &amp;&amp; heardClaimantNotAttend ='Not satisfied notice of trial received, not reasonable to proceed' }&gt;&gt;</w:t>
+            </w:r>
+          </w:p>
+        </w:tc>
+      </w:tr>
+      <w:tr>
+        <w:tc>
+          <w:tcPr>
+            <w:tcW w:w="9016" w:type="dxa"/>
+          </w:tcPr>
+          <w:p>
+            <w:pPr>
+              <w:rPr>
+                <w:rFonts w:ascii="GDS Transport Website Light" w:hAnsi="GDS Transport Website Light"/>
+                <w:szCs w:val="22"/>
+              </w:rPr>
+            </w:pPr>
+            <w:r>
+              <w:rPr>
+                <w:rFonts w:ascii="GDS Transport Website Light" w:hAnsi="GDS Transport Website Light"/>
+                <w:szCs w:val="22"/>
+              </w:rPr>
+              <w:t xml:space="preserve">&lt;&lt;claimant1Name&gt;&gt;,  the claimant, did not attend the trial. The Judge was not satisfied that they had received notice of the hearing and determined that it was not reasonable to proceed in their absence. </w:t>
             </w:r>
           </w:p>
           <w:p>
@@ -2465,23 +2265,7 @@
                 <w:rFonts w:ascii="GDS Transport Website Light" w:hAnsi="GDS Transport Website Light"/>
                 <w:szCs w:val="22"/>
               </w:rPr>
-              <w:t>&lt;&lt;cr</w:t>
-            </w:r>
-            <w:proofErr w:type="gramStart"/>
-            <w:r>
-              <w:rPr>
-                <w:rFonts w:ascii="GDS Transport Website Light" w:hAnsi="GDS Transport Website Light"/>
-                <w:szCs w:val="22"/>
-              </w:rPr>
-              <w:t>_{</w:t>
-            </w:r>
-            <w:proofErr w:type="gramEnd"/>
-            <w:r>
-              <w:rPr>
-                <w:rFonts w:ascii="GDS Transport Website Light" w:hAnsi="GDS Transport Website Light"/>
-                <w:szCs w:val="22"/>
-              </w:rPr>
-              <w:t>claimantRepresentation='Claimant not attending' &amp;&amp; heardClaimantNotAttend ='The claimant was not given notice of this application' }&gt;&gt;</w:t>
+              <w:t>&lt;&lt;cr_{claimantRepresentation='Claimant not attending' &amp;&amp; heardClaimantNotAttend ='The claimant was not given notice of this application' }&gt;&gt;</w:t>
             </w:r>
           </w:p>
         </w:tc>
@@ -2563,23 +2347,7 @@
                 <w:szCs w:val="22"/>
               </w:rPr>
               <w:lastRenderedPageBreak/>
-              <w:t>&lt;&lt;cr</w:t>
-            </w:r>
-            <w:proofErr w:type="gramStart"/>
-            <w:r>
-              <w:rPr>
-                <w:rFonts w:ascii="GDS Transport Website Light" w:hAnsi="GDS Transport Website Light"/>
-                <w:szCs w:val="22"/>
-              </w:rPr>
-              <w:t>_{</w:t>
-            </w:r>
-            <w:proofErr w:type="gramEnd"/>
-            <w:r>
-              <w:rPr>
-                <w:rFonts w:ascii="GDS Transport Website Light" w:hAnsi="GDS Transport Website Light"/>
-                <w:szCs w:val="22"/>
-              </w:rPr>
-              <w:t>defendantRepresentation='Counsel for defendant'}&gt;&gt;</w:t>
+              <w:t>&lt;&lt;cr_{defendantRepresentation='Counsel for defendant'}&gt;&gt;</w:t>
             </w:r>
           </w:p>
         </w:tc>
@@ -2653,23 +2421,7 @@
                 <w:rFonts w:ascii="GDS Transport Website Light" w:hAnsi="GDS Transport Website Light"/>
                 <w:szCs w:val="22"/>
               </w:rPr>
-              <w:t>&lt;&lt;cr</w:t>
-            </w:r>
-            <w:proofErr w:type="gramStart"/>
-            <w:r>
-              <w:rPr>
-                <w:rFonts w:ascii="GDS Transport Website Light" w:hAnsi="GDS Transport Website Light"/>
-                <w:szCs w:val="22"/>
-              </w:rPr>
-              <w:t>_{ defendantRepresentation</w:t>
-            </w:r>
-            <w:proofErr w:type="gramEnd"/>
-            <w:r>
-              <w:rPr>
-                <w:rFonts w:ascii="GDS Transport Website Light" w:hAnsi="GDS Transport Website Light"/>
-                <w:szCs w:val="22"/>
-              </w:rPr>
-              <w:t xml:space="preserve"> ='Solicitor for defendant'}&gt;&gt;</w:t>
+              <w:t>&lt;&lt;cr_{ defendantRepresentation ='Solicitor for defendant'}&gt;&gt;</w:t>
             </w:r>
           </w:p>
         </w:tc>
@@ -2743,23 +2495,7 @@
                 <w:rFonts w:ascii="GDS Transport Website Light" w:hAnsi="GDS Transport Website Light"/>
                 <w:szCs w:val="22"/>
               </w:rPr>
-              <w:t>&lt;&lt;cr</w:t>
-            </w:r>
-            <w:proofErr w:type="gramStart"/>
-            <w:r>
-              <w:rPr>
-                <w:rFonts w:ascii="GDS Transport Website Light" w:hAnsi="GDS Transport Website Light"/>
-                <w:szCs w:val="22"/>
-              </w:rPr>
-              <w:t>_{ defendantRepresentation</w:t>
-            </w:r>
-            <w:proofErr w:type="gramEnd"/>
-            <w:r>
-              <w:rPr>
-                <w:rFonts w:ascii="GDS Transport Website Light" w:hAnsi="GDS Transport Website Light"/>
-                <w:szCs w:val="22"/>
-              </w:rPr>
-              <w:t xml:space="preserve"> ='Cost draftsman for the defendant' }&gt;&gt;</w:t>
+              <w:t>&lt;&lt;cr_{ defendantRepresentation ='Cost draftsman for the defendant' }&gt;&gt;</w:t>
             </w:r>
           </w:p>
         </w:tc>
@@ -2841,23 +2577,7 @@
                 <w:rFonts w:ascii="GDS Transport Website Light" w:hAnsi="GDS Transport Website Light"/>
                 <w:szCs w:val="22"/>
               </w:rPr>
-              <w:t>&lt;&lt;cr</w:t>
-            </w:r>
-            <w:proofErr w:type="gramStart"/>
-            <w:r>
-              <w:rPr>
-                <w:rFonts w:ascii="GDS Transport Website Light" w:hAnsi="GDS Transport Website Light"/>
-                <w:szCs w:val="22"/>
-              </w:rPr>
-              <w:t>_{ defendantRepresentation</w:t>
-            </w:r>
-            <w:proofErr w:type="gramEnd"/>
-            <w:r>
-              <w:rPr>
-                <w:rFonts w:ascii="GDS Transport Website Light" w:hAnsi="GDS Transport Website Light"/>
-                <w:szCs w:val="22"/>
-              </w:rPr>
-              <w:t xml:space="preserve"> ='The defendant in person'}&gt;&gt;</w:t>
+              <w:t>&lt;&lt;cr_{ defendantRepresentation ='The defendant in person'}&gt;&gt;</w:t>
             </w:r>
           </w:p>
         </w:tc>
@@ -2931,23 +2651,7 @@
                 <w:rFonts w:ascii="GDS Transport Website Light" w:hAnsi="GDS Transport Website Light"/>
                 <w:szCs w:val="22"/>
               </w:rPr>
-              <w:t>&lt;&lt;cr</w:t>
-            </w:r>
-            <w:proofErr w:type="gramStart"/>
-            <w:r>
-              <w:rPr>
-                <w:rFonts w:ascii="GDS Transport Website Light" w:hAnsi="GDS Transport Website Light"/>
-                <w:szCs w:val="22"/>
-              </w:rPr>
-              <w:t>_{ defendantRepresentation</w:t>
-            </w:r>
-            <w:proofErr w:type="gramEnd"/>
-            <w:r>
-              <w:rPr>
-                <w:rFonts w:ascii="GDS Transport Website Light" w:hAnsi="GDS Transport Website Light"/>
-                <w:szCs w:val="22"/>
-              </w:rPr>
-              <w:t xml:space="preserve"> ='Lay representative for the defendant'}&gt;&gt;</w:t>
+              <w:t>&lt;&lt;cr_{ defendantRepresentation ='Lay representative for the defendant'}&gt;&gt;</w:t>
             </w:r>
           </w:p>
         </w:tc>
@@ -3021,23 +2725,7 @@
                 <w:rFonts w:ascii="GDS Transport Website Light" w:hAnsi="GDS Transport Website Light"/>
                 <w:szCs w:val="22"/>
               </w:rPr>
-              <w:t>&lt;&lt;cr</w:t>
-            </w:r>
-            <w:proofErr w:type="gramStart"/>
-            <w:r>
-              <w:rPr>
-                <w:rFonts w:ascii="GDS Transport Website Light" w:hAnsi="GDS Transport Website Light"/>
-                <w:szCs w:val="22"/>
-              </w:rPr>
-              <w:t>_{ defendantRepresentation</w:t>
-            </w:r>
-            <w:proofErr w:type="gramEnd"/>
-            <w:r>
-              <w:rPr>
-                <w:rFonts w:ascii="GDS Transport Website Light" w:hAnsi="GDS Transport Website Light"/>
-                <w:szCs w:val="22"/>
-              </w:rPr>
-              <w:t xml:space="preserve"> ='Defendant not attending' &amp;&amp; heardDefendantNotAttend ='Satisfied reasonable to proceed'}&gt;&gt;</w:t>
+              <w:t>&lt;&lt;cr_{ defendantRepresentation ='Defendant not attending' &amp;&amp; heardDefendantNotAttend ='Satisfied reasonable to proceed'}&gt;&gt;</w:t>
             </w:r>
           </w:p>
         </w:tc>
@@ -3111,23 +2799,7 @@
                 <w:rFonts w:ascii="GDS Transport Website Light" w:hAnsi="GDS Transport Website Light"/>
                 <w:szCs w:val="22"/>
               </w:rPr>
-              <w:t>&lt;&lt;cr</w:t>
-            </w:r>
-            <w:proofErr w:type="gramStart"/>
-            <w:r>
-              <w:rPr>
-                <w:rFonts w:ascii="GDS Transport Website Light" w:hAnsi="GDS Transport Website Light"/>
-                <w:szCs w:val="22"/>
-              </w:rPr>
-              <w:t>_{ defendantRepresentation</w:t>
-            </w:r>
-            <w:proofErr w:type="gramEnd"/>
-            <w:r>
-              <w:rPr>
-                <w:rFonts w:ascii="GDS Transport Website Light" w:hAnsi="GDS Transport Website Light"/>
-                <w:szCs w:val="22"/>
-              </w:rPr>
-              <w:t xml:space="preserve"> ='Defendant not attending' &amp;&amp; heardDefendantNotAttend ='Satisfied notice of trial received, not reasonable to proceed'}&gt;&gt;</w:t>
+              <w:t>&lt;&lt;cr_{ defendantRepresentation ='Defendant not attending' &amp;&amp; heardDefendantNotAttend ='Satisfied notice of trial received, not reasonable to proceed'}&gt;&gt;</w:t>
             </w:r>
           </w:p>
         </w:tc>
@@ -3201,23 +2873,7 @@
                 <w:rFonts w:ascii="GDS Transport Website Light" w:hAnsi="GDS Transport Website Light"/>
                 <w:szCs w:val="22"/>
               </w:rPr>
-              <w:t>&lt;&lt;cr</w:t>
-            </w:r>
-            <w:proofErr w:type="gramStart"/>
-            <w:r>
-              <w:rPr>
-                <w:rFonts w:ascii="GDS Transport Website Light" w:hAnsi="GDS Transport Website Light"/>
-                <w:szCs w:val="22"/>
-              </w:rPr>
-              <w:t>_{ defendantRepresentation</w:t>
-            </w:r>
-            <w:proofErr w:type="gramEnd"/>
-            <w:r>
-              <w:rPr>
-                <w:rFonts w:ascii="GDS Transport Website Light" w:hAnsi="GDS Transport Website Light"/>
-                <w:szCs w:val="22"/>
-              </w:rPr>
-              <w:t xml:space="preserve"> ='Defendant not attending' &amp;&amp; heardDefendantNotAttend ='Not satisfied notice of trial received, not reasonable to proceed' }&gt;&gt;</w:t>
+              <w:t>&lt;&lt;cr_{ defendantRepresentation ='Defendant not attending' &amp;&amp; heardDefendantNotAttend ='Not satisfied notice of trial received, not reasonable to proceed' }&gt;&gt;</w:t>
             </w:r>
           </w:p>
         </w:tc>
@@ -3291,23 +2947,7 @@
                 <w:rFonts w:ascii="GDS Transport Website Light" w:hAnsi="GDS Transport Website Light"/>
                 <w:szCs w:val="22"/>
               </w:rPr>
-              <w:t>&lt;&lt;cr</w:t>
-            </w:r>
-            <w:proofErr w:type="gramStart"/>
-            <w:r>
-              <w:rPr>
-                <w:rFonts w:ascii="GDS Transport Website Light" w:hAnsi="GDS Transport Website Light"/>
-                <w:szCs w:val="22"/>
-              </w:rPr>
-              <w:t>_{ defendantRepresentation</w:t>
-            </w:r>
-            <w:proofErr w:type="gramEnd"/>
-            <w:r>
-              <w:rPr>
-                <w:rFonts w:ascii="GDS Transport Website Light" w:hAnsi="GDS Transport Website Light"/>
-                <w:szCs w:val="22"/>
-              </w:rPr>
-              <w:t xml:space="preserve"> ='Defendant not attending' &amp;&amp; heardDefendantNotAttend ='The defendant was not given notice of this application' }&gt;&gt;</w:t>
+              <w:t>&lt;&lt;cr_{ defendantRepresentation ='Defendant not attending' &amp;&amp; heardDefendantNotAttend ='The defendant was not given notice of this application' }&gt;&gt;</w:t>
             </w:r>
           </w:p>
         </w:tc>
@@ -3404,23 +3044,7 @@
                 <w:rFonts w:ascii="GDS Transport Website Light" w:hAnsi="GDS Transport Website Light"/>
                 <w:szCs w:val="22"/>
               </w:rPr>
-              <w:t>&lt;&lt;cr</w:t>
-            </w:r>
-            <w:proofErr w:type="gramStart"/>
-            <w:r>
-              <w:rPr>
-                <w:rFonts w:ascii="GDS Transport Website Light" w:hAnsi="GDS Transport Website Light"/>
-                <w:szCs w:val="22"/>
-              </w:rPr>
-              <w:t>_{</w:t>
-            </w:r>
-            <w:proofErr w:type="gramEnd"/>
-            <w:r>
-              <w:rPr>
-                <w:rFonts w:ascii="GDS Transport Website Light" w:hAnsi="GDS Transport Website Light"/>
-                <w:szCs w:val="22"/>
-              </w:rPr>
-              <w:t>defendantTwoRepresentation='Counsel for defendant'}&gt;&gt;</w:t>
+              <w:t>&lt;&lt;cr_{defendantTwoRepresentation='Counsel for defendant'}&gt;&gt;</w:t>
             </w:r>
           </w:p>
         </w:tc>
@@ -3486,23 +3110,7 @@
                 <w:rFonts w:ascii="GDS Transport Website Light" w:hAnsi="GDS Transport Website Light"/>
                 <w:szCs w:val="22"/>
               </w:rPr>
-              <w:t>&lt;&lt;cr</w:t>
-            </w:r>
-            <w:proofErr w:type="gramStart"/>
-            <w:r>
-              <w:rPr>
-                <w:rFonts w:ascii="GDS Transport Website Light" w:hAnsi="GDS Transport Website Light"/>
-                <w:szCs w:val="22"/>
-              </w:rPr>
-              <w:t>_{ defendantTwoRepresentation</w:t>
-            </w:r>
-            <w:proofErr w:type="gramEnd"/>
-            <w:r>
-              <w:rPr>
-                <w:rFonts w:ascii="GDS Transport Website Light" w:hAnsi="GDS Transport Website Light"/>
-                <w:szCs w:val="22"/>
-              </w:rPr>
-              <w:t xml:space="preserve"> ='Solicitor for defendant'}&gt;&gt;</w:t>
+              <w:t>&lt;&lt;cr_{ defendantTwoRepresentation ='Solicitor for defendant'}&gt;&gt;</w:t>
             </w:r>
           </w:p>
         </w:tc>
@@ -3568,23 +3176,7 @@
                 <w:rFonts w:ascii="GDS Transport Website Light" w:hAnsi="GDS Transport Website Light"/>
                 <w:szCs w:val="22"/>
               </w:rPr>
-              <w:t>&lt;&lt;cr</w:t>
-            </w:r>
-            <w:proofErr w:type="gramStart"/>
-            <w:r>
-              <w:rPr>
-                <w:rFonts w:ascii="GDS Transport Website Light" w:hAnsi="GDS Transport Website Light"/>
-                <w:szCs w:val="22"/>
-              </w:rPr>
-              <w:t>_{ defendantTwoRepresentation</w:t>
-            </w:r>
-            <w:proofErr w:type="gramEnd"/>
-            <w:r>
-              <w:rPr>
-                <w:rFonts w:ascii="GDS Transport Website Light" w:hAnsi="GDS Transport Website Light"/>
-                <w:szCs w:val="22"/>
-              </w:rPr>
-              <w:t xml:space="preserve"> ='Cost draftsman for the defendant' }&gt;&gt;</w:t>
+              <w:t>&lt;&lt;cr_{ defendantTwoRepresentation ='Cost draftsman for the defendant' }&gt;&gt;</w:t>
             </w:r>
           </w:p>
         </w:tc>
@@ -3650,23 +3242,7 @@
                 <w:rFonts w:ascii="GDS Transport Website Light" w:hAnsi="GDS Transport Website Light"/>
                 <w:szCs w:val="22"/>
               </w:rPr>
-              <w:t>&lt;&lt;cr</w:t>
-            </w:r>
-            <w:proofErr w:type="gramStart"/>
-            <w:r>
-              <w:rPr>
-                <w:rFonts w:ascii="GDS Transport Website Light" w:hAnsi="GDS Transport Website Light"/>
-                <w:szCs w:val="22"/>
-              </w:rPr>
-              <w:t>_{ defendantTwoRepresentation</w:t>
-            </w:r>
-            <w:proofErr w:type="gramEnd"/>
-            <w:r>
-              <w:rPr>
-                <w:rFonts w:ascii="GDS Transport Website Light" w:hAnsi="GDS Transport Website Light"/>
-                <w:szCs w:val="22"/>
-              </w:rPr>
-              <w:t xml:space="preserve"> ='The defendant in person'}&gt;&gt;</w:t>
+              <w:t>&lt;&lt;cr_{ defendantTwoRepresentation ='The defendant in person'}&gt;&gt;</w:t>
             </w:r>
           </w:p>
         </w:tc>
@@ -3732,23 +3308,7 @@
                 <w:rFonts w:ascii="GDS Transport Website Light" w:hAnsi="GDS Transport Website Light"/>
                 <w:szCs w:val="22"/>
               </w:rPr>
-              <w:t>&lt;&lt;cr</w:t>
-            </w:r>
-            <w:proofErr w:type="gramStart"/>
-            <w:r>
-              <w:rPr>
-                <w:rFonts w:ascii="GDS Transport Website Light" w:hAnsi="GDS Transport Website Light"/>
-                <w:szCs w:val="22"/>
-              </w:rPr>
-              <w:t>_{ defendantTwoRepresentation</w:t>
-            </w:r>
-            <w:proofErr w:type="gramEnd"/>
-            <w:r>
-              <w:rPr>
-                <w:rFonts w:ascii="GDS Transport Website Light" w:hAnsi="GDS Transport Website Light"/>
-                <w:szCs w:val="22"/>
-              </w:rPr>
-              <w:t xml:space="preserve"> ='Lay representative for the defendant'}&gt;&gt;</w:t>
+              <w:t>&lt;&lt;cr_{ defendantTwoRepresentation ='Lay representative for the defendant'}&gt;&gt;</w:t>
             </w:r>
           </w:p>
         </w:tc>
@@ -3814,23 +3374,7 @@
                 <w:rFonts w:ascii="GDS Transport Website Light" w:hAnsi="GDS Transport Website Light"/>
                 <w:szCs w:val="22"/>
               </w:rPr>
-              <w:t>&lt;&lt;cr</w:t>
-            </w:r>
-            <w:proofErr w:type="gramStart"/>
-            <w:r>
-              <w:rPr>
-                <w:rFonts w:ascii="GDS Transport Website Light" w:hAnsi="GDS Transport Website Light"/>
-                <w:szCs w:val="22"/>
-              </w:rPr>
-              <w:t>_{ defendantTwoRepresentation</w:t>
-            </w:r>
-            <w:proofErr w:type="gramEnd"/>
-            <w:r>
-              <w:rPr>
-                <w:rFonts w:ascii="GDS Transport Website Light" w:hAnsi="GDS Transport Website Light"/>
-                <w:szCs w:val="22"/>
-              </w:rPr>
-              <w:t xml:space="preserve"> ='Defendant not attending' &amp;&amp; heardDefendant</w:t>
+              <w:t>&lt;&lt;cr_{ defendantTwoRepresentation ='Defendant not attending' &amp;&amp; heardDefendant</w:t>
             </w:r>
             <w:r>
               <w:rPr>
@@ -3910,23 +3454,7 @@
                 <w:rFonts w:ascii="GDS Transport Website Light" w:hAnsi="GDS Transport Website Light"/>
                 <w:szCs w:val="22"/>
               </w:rPr>
-              <w:t xml:space="preserve">  &lt;&lt;cr</w:t>
-            </w:r>
-            <w:proofErr w:type="gramStart"/>
-            <w:r>
-              <w:rPr>
-                <w:rFonts w:ascii="GDS Transport Website Light" w:hAnsi="GDS Transport Website Light"/>
-                <w:szCs w:val="22"/>
-              </w:rPr>
-              <w:t>_{ defendantTwoRepresentation</w:t>
-            </w:r>
-            <w:proofErr w:type="gramEnd"/>
-            <w:r>
-              <w:rPr>
-                <w:rFonts w:ascii="GDS Transport Website Light" w:hAnsi="GDS Transport Website Light"/>
-                <w:szCs w:val="22"/>
-              </w:rPr>
-              <w:t xml:space="preserve"> ='Defendant not attending' &amp;&amp; heardDefendant</w:t>
+              <w:t xml:space="preserve">  &lt;&lt;cr_{ defendantTwoRepresentation ='Defendant not attending' &amp;&amp; heardDefendant</w:t>
             </w:r>
             <w:r>
               <w:rPr>
@@ -4006,23 +3534,7 @@
                 <w:rFonts w:ascii="GDS Transport Website Light" w:hAnsi="GDS Transport Website Light"/>
                 <w:szCs w:val="22"/>
               </w:rPr>
-              <w:t>&lt;&lt;cr</w:t>
-            </w:r>
-            <w:proofErr w:type="gramStart"/>
-            <w:r>
-              <w:rPr>
-                <w:rFonts w:ascii="GDS Transport Website Light" w:hAnsi="GDS Transport Website Light"/>
-                <w:szCs w:val="22"/>
-              </w:rPr>
-              <w:t>_{ defendantTwoRepresentation</w:t>
-            </w:r>
-            <w:proofErr w:type="gramEnd"/>
-            <w:r>
-              <w:rPr>
-                <w:rFonts w:ascii="GDS Transport Website Light" w:hAnsi="GDS Transport Website Light"/>
-                <w:szCs w:val="22"/>
-              </w:rPr>
-              <w:t xml:space="preserve"> ='Defendant not attending' &amp;&amp; heardDefendant</w:t>
+              <w:t>&lt;&lt;cr_{ defendantTwoRepresentation ='Defendant not attending' &amp;&amp; heardDefendant</w:t>
             </w:r>
             <w:r>
               <w:rPr>
@@ -4102,23 +3614,7 @@
                 <w:rFonts w:ascii="GDS Transport Website Light" w:hAnsi="GDS Transport Website Light"/>
                 <w:szCs w:val="22"/>
               </w:rPr>
-              <w:t>&lt;&lt;cr</w:t>
-            </w:r>
-            <w:proofErr w:type="gramStart"/>
-            <w:r>
-              <w:rPr>
-                <w:rFonts w:ascii="GDS Transport Website Light" w:hAnsi="GDS Transport Website Light"/>
-                <w:szCs w:val="22"/>
-              </w:rPr>
-              <w:t>_{ defendantTwoRepresentation</w:t>
-            </w:r>
-            <w:proofErr w:type="gramEnd"/>
-            <w:r>
-              <w:rPr>
-                <w:rFonts w:ascii="GDS Transport Website Light" w:hAnsi="GDS Transport Website Light"/>
-                <w:szCs w:val="22"/>
-              </w:rPr>
-              <w:t xml:space="preserve"> ='Defendant not attending' &amp;&amp; heardDefendant</w:t>
+              <w:t>&lt;&lt;cr_{ defendantTwoRepresentation ='Defendant not attending' &amp;&amp; heardDefendant</w:t>
             </w:r>
             <w:r>
               <w:rPr>
@@ -4554,27 +4050,7 @@
           <w:szCs w:val="22"/>
           <w14:ligatures w14:val="none"/>
         </w:rPr>
-        <w:t>&lt;&lt;furtherHearingListFromDate&gt;</w:t>
-      </w:r>
-      <w:proofErr w:type="gramStart"/>
-      <w:r>
-        <w:rPr>
-          <w:rFonts w:ascii="GDS Transport Website Light" w:hAnsi="GDS Transport Website Light"/>
-          <w:kern w:val="0"/>
-          <w:szCs w:val="22"/>
-          <w14:ligatures w14:val="none"/>
-        </w:rPr>
-        <w:t>&gt;.&lt;</w:t>
-      </w:r>
-      <w:proofErr w:type="gramEnd"/>
-      <w:r>
-        <w:rPr>
-          <w:rFonts w:ascii="GDS Transport Website Light" w:hAnsi="GDS Transport Website Light"/>
-          <w:kern w:val="0"/>
-          <w:szCs w:val="22"/>
-          <w14:ligatures w14:val="none"/>
-        </w:rPr>
-        <w:t>&lt;es_&gt;&gt;&lt;&lt;cs_{checkListToDate ='Yes'}&gt;&gt;A further hearing will take place between &lt;&lt; furtherHearingListFromDate&gt;&gt; and &lt;&lt;furtherHearingListToDate&gt;&gt;.&lt;&lt;es_&gt;&gt;</w:t>
+        <w:t>&lt;&lt;furtherHearingListFromDate&gt;&gt;.&lt;&lt;es_&gt;&gt;&lt;&lt;cs_{checkListToDate ='Yes'}&gt;&gt;A further hearing will take place between &lt;&lt; furtherHearingListFromDate&gt;&gt; and &lt;&lt;furtherHearingListToDate&gt;&gt;.&lt;&lt;es_&gt;&gt;</w:t>
       </w:r>
     </w:p>
     <w:p>
@@ -4613,23 +4089,7 @@
           <w:rFonts w:ascii="GDS Transport Website Light" w:hAnsi="GDS Transport Website Light"/>
           <w:szCs w:val="22"/>
         </w:rPr>
-        <w:t>&lt;&lt;cs</w:t>
-      </w:r>
-      <w:proofErr w:type="gramStart"/>
-      <w:r>
-        <w:rPr>
-          <w:rFonts w:ascii="GDS Transport Website Light" w:hAnsi="GDS Transport Website Light"/>
-          <w:szCs w:val="22"/>
-        </w:rPr>
-        <w:t>_{ checkDatesToAvoid</w:t>
-      </w:r>
-      <w:proofErr w:type="gramEnd"/>
-      <w:r>
-        <w:rPr>
-          <w:rFonts w:ascii="GDS Transport Website Light" w:hAnsi="GDS Transport Website Light"/>
-          <w:szCs w:val="22"/>
-        </w:rPr>
-        <w:t>==true}&gt;&gt;</w:t>
+        <w:t>&lt;&lt;cs_{ checkDatesToAvoid==true}&gt;&gt;</w:t>
       </w:r>
     </w:p>
     <w:p>
@@ -4719,27 +4179,7 @@
           <w:szCs w:val="22"/>
           <w14:ligatures w14:val="none"/>
         </w:rPr>
-        <w:t>The hearing will take place &lt;&lt;cs</w:t>
-      </w:r>
-      <w:proofErr w:type="gramStart"/>
-      <w:r>
-        <w:rPr>
-          <w:rFonts w:ascii="GDS Transport Website Light" w:hAnsi="GDS Transport Website Light"/>
-          <w:kern w:val="0"/>
-          <w:szCs w:val="22"/>
-          <w14:ligatures w14:val="none"/>
-        </w:rPr>
-        <w:t>_{ furtherHearingMethod</w:t>
-      </w:r>
-      <w:proofErr w:type="gramEnd"/>
-      <w:r>
-        <w:rPr>
-          <w:rFonts w:ascii="GDS Transport Website Light" w:hAnsi="GDS Transport Website Light"/>
-          <w:kern w:val="0"/>
-          <w:szCs w:val="22"/>
-          <w14:ligatures w14:val="none"/>
-        </w:rPr>
-        <w:t xml:space="preserve">=’VIDEO’}&gt;&gt;by video&lt;&lt;es_&gt;&gt;&lt;&lt;cs_{furtherHearingMethod=’TELEPHONE’}&gt;&gt; by telephone&lt;&lt;es_&gt;&gt;&lt;&lt;cs_{furtherHearingMethod=’IN_PERSON’}&gt;&gt; in person&lt;&lt;es_&gt;&gt;. Further details will be provided in the hearing notice to follow. </w:t>
+        <w:t xml:space="preserve">The hearing will take place &lt;&lt;cs_{ furtherHearingMethod=’VIDEO’}&gt;&gt;by video&lt;&lt;es_&gt;&gt;&lt;&lt;cs_{furtherHearingMethod=’TELEPHONE’}&gt;&gt; by telephone&lt;&lt;es_&gt;&gt;&lt;&lt;cs_{furtherHearingMethod=’IN_PERSON’}&gt;&gt; in person&lt;&lt;es_&gt;&gt;. Further details will be provided in the hearing notice to follow. </w:t>
       </w:r>
     </w:p>
     <w:p>
@@ -4797,7 +4237,46 @@
           <w:szCs w:val="22"/>
           <w14:ligatures w14:val="none"/>
         </w:rPr>
-        <w:t xml:space="preserve"> &lt;&lt;costsReservedText&gt;&gt;&lt;&lt;es_&gt;&gt;&lt;&lt;cs_{costSelection=’MAKE_AN_ORDER_FOR_DETAILED_COSTS’}&gt;&gt;&lt;&lt;summarilyAssessed&gt;&gt; &lt;&lt; summarilyAssessedDate&gt;&gt;&lt;&lt;detailedAssessment&gt;&gt;.&lt;&lt;es_&gt;&gt;&lt;&lt;cs_{costSelection=’BESPOKE_COSTS_ORDER’}&gt;&gt;&lt;&lt;bespokeCostText&gt;&gt;.&lt;&lt;es_&gt;&gt;</w:t>
+        <w:t xml:space="preserve"> &lt;&lt;costsReservedText&gt;&gt;&lt;&lt;es_&gt;&gt;&lt;&lt;cs_{costSelection=’MAKE_AN_ORDER_FOR_DETAILED_COSTS’}&gt;&gt;&lt;&lt;summarilyAssessed&gt;&gt; &lt;&lt; summarilyAssessedDate&gt;&gt;&lt;&lt;detailedAssessment&gt;&gt;.&lt;&lt;es_&gt;&gt;&lt;&lt;cs_{costSelection=’BESPOKE_COSTS_ORDER’}&gt;&gt;</w:t>
+      </w:r>
+      <w:r>
+        <w:rPr>
+          <w:rFonts w:ascii="GDS Transport Website Light" w:hAnsi="GDS Transport Website Light"/>
+          <w:kern w:val="0"/>
+          <w:szCs w:val="22"/>
+          <w14:ligatures w14:val="none"/>
+        </w:rPr>
+        <w:t>Bespoke costs order</w:t>
+      </w:r>
+      <w:r>
+        <w:rPr>
+          <w:rFonts w:ascii="GDS Transport Website Light" w:hAnsi="GDS Transport Website Light"/>
+          <w:kern w:val="0"/>
+          <w:szCs w:val="22"/>
+          <w14:ligatures w14:val="none"/>
+        </w:rPr>
+        <w:t>.</w:t>
+      </w:r>
+      <w:r>
+        <w:rPr>
+          <w:rFonts w:ascii="GDS Transport Website Light" w:hAnsi="GDS Transport Website Light"/>
+          <w:szCs w:val="22"/>
+        </w:rPr>
+        <w:t>&lt;&lt;</w:t>
+      </w:r>
+      <w:r>
+        <w:rPr>
+          <w:rFonts w:ascii="GDS Transport Website Light" w:hAnsi="GDS Transport Website Light"/>
+          <w:szCs w:val="22"/>
+        </w:rPr>
+        <w:t>beSpokeCostDetailsText</w:t>
+      </w:r>
+      <w:r>
+        <w:rPr>
+          <w:rFonts w:ascii="GDS Transport Website Light" w:hAnsi="GDS Transport Website Light"/>
+          <w:szCs w:val="22"/>
+        </w:rPr>
+        <w:t>&gt;&gt;&lt;&lt;es_&gt;&gt;</w:t>
       </w:r>
     </w:p>
     <w:p>
@@ -4810,23 +4289,7 @@
           <w:szCs w:val="22"/>
         </w:rPr>
         <w:lastRenderedPageBreak/>
-        <w:t>&lt;&lt;cs_{</w:t>
-      </w:r>
-      <w:proofErr w:type="gramStart"/>
-      <w:r>
-        <w:rPr>
-          <w:rFonts w:ascii="GDS Transport Website Light" w:hAnsi="GDS Transport Website Light"/>
-          <w:szCs w:val="22"/>
-        </w:rPr>
-        <w:t>interimPayment!=</w:t>
-      </w:r>
-      <w:proofErr w:type="gramEnd"/>
-      <w:r>
-        <w:rPr>
-          <w:rFonts w:ascii="GDS Transport Website Light" w:hAnsi="GDS Transport Website Light"/>
-          <w:szCs w:val="22"/>
-        </w:rPr>
-        <w:t>null}&gt;&gt;</w:t>
+        <w:t>&lt;&lt;cs_{interimPayment!=null}&gt;&gt;</w:t>
       </w:r>
     </w:p>
     <w:p/>
@@ -5080,27 +4543,7 @@
           <w:szCs w:val="22"/>
           <w14:ligatures w14:val="none"/>
         </w:rPr>
-        <w:t>}&gt;&gt;</w:t>
-      </w:r>
-      <w:proofErr w:type="gramStart"/>
-      <w:r>
-        <w:rPr>
-          <w:rFonts w:ascii="GDS Transport Website Light" w:hAnsi="GDS Transport Website Light"/>
-          <w:kern w:val="0"/>
-          <w:szCs w:val="22"/>
-          <w14:ligatures w14:val="none"/>
-        </w:rPr>
-        <w:t>granted.&lt;</w:t>
-      </w:r>
-      <w:proofErr w:type="gramEnd"/>
-      <w:r>
-        <w:rPr>
-          <w:rFonts w:ascii="GDS Transport Website Light" w:hAnsi="GDS Transport Website Light"/>
-          <w:kern w:val="0"/>
-          <w:szCs w:val="22"/>
-          <w14:ligatures w14:val="none"/>
-        </w:rPr>
-        <w:t>&lt;else&gt;&gt;refused.&lt;&lt;es_&gt;&gt;</w:t>
+        <w:t>}&gt;&gt;granted.&lt;&lt;else&gt;&gt;refused.&lt;&lt;es_&gt;&gt;</w:t>
       </w:r>
     </w:p>
     <w:p/>
@@ -5237,23 +4680,7 @@
           <w:rFonts w:ascii="GDS Transport Website Light" w:hAnsi="GDS Transport Website Light"/>
           <w:szCs w:val="22"/>
         </w:rPr>
-        <w:t>The appellant’s notice including any further application for permission to appeal shall be filed no later than 4pm on &lt;&lt;appealDate&gt;</w:t>
-      </w:r>
-      <w:proofErr w:type="gramStart"/>
-      <w:r>
-        <w:rPr>
-          <w:rFonts w:ascii="GDS Transport Website Light" w:hAnsi="GDS Transport Website Light"/>
-          <w:szCs w:val="22"/>
-        </w:rPr>
-        <w:t>&gt;.&lt;</w:t>
-      </w:r>
-      <w:proofErr w:type="gramEnd"/>
-      <w:r>
-        <w:rPr>
-          <w:rFonts w:ascii="GDS Transport Website Light" w:hAnsi="GDS Transport Website Light"/>
-          <w:szCs w:val="22"/>
-        </w:rPr>
-        <w:t>&lt;es_&gt;&gt;</w:t>
+        <w:t>The appellant’s notice including any further application for permission to appeal shall be filed no later than 4pm on &lt;&lt;appealDate&gt;&gt;.&lt;&lt;es_&gt;&gt;</w:t>
       </w:r>
     </w:p>
     <w:p>
@@ -5347,9 +4774,8 @@
           <w:szCs w:val="22"/>
           <w14:ligatures w14:val="none"/>
         </w:rPr>
-        <w:t>&lt;&lt;cs_{showInitiative==true}&gt;</w:t>
-      </w:r>
-      <w:proofErr w:type="gramStart"/>
+        <w:t>&lt;&lt;cs_{showInitiative==true}&gt;&gt;</w:t>
+      </w:r>
       <w:r>
         <w:rPr>
           <w:rFonts w:ascii="GDS Transport Website Light" w:hAnsi="GDS Transport Website Light"/>
@@ -5357,7 +4783,7 @@
           <w:szCs w:val="22"/>
           <w14:ligatures w14:val="none"/>
         </w:rPr>
-        <w:t>&gt;</w:t>
+        <w:t xml:space="preserve"> </w:t>
       </w:r>
       <w:r>
         <w:rPr>
@@ -5375,6 +4801,24 @@
           <w:szCs w:val="22"/>
           <w14:ligatures w14:val="none"/>
         </w:rPr>
+        <w:t>&lt;&lt;initiativeDate&gt;&gt;</w:t>
+      </w:r>
+      <w:r>
+        <w:rPr>
+          <w:rFonts w:ascii="GDS Transport Website Light" w:hAnsi="GDS Transport Website Light"/>
+          <w:kern w:val="0"/>
+          <w:szCs w:val="22"/>
+          <w14:ligatures w14:val="none"/>
+        </w:rPr>
+        <w:t>.&lt;&lt;else&gt;&gt;</w:t>
+      </w:r>
+      <w:r>
+        <w:rPr>
+          <w:rFonts w:ascii="GDS Transport Website Light" w:hAnsi="GDS Transport Website Light"/>
+          <w:kern w:val="0"/>
+          <w:szCs w:val="22"/>
+          <w14:ligatures w14:val="none"/>
+        </w:rPr>
         <w:t xml:space="preserve"> </w:t>
       </w:r>
       <w:r>
@@ -5384,43 +4828,6 @@
           <w:szCs w:val="22"/>
           <w14:ligatures w14:val="none"/>
         </w:rPr>
-        <w:t>&lt;</w:t>
-      </w:r>
-      <w:proofErr w:type="gramEnd"/>
-      <w:r>
-        <w:rPr>
-          <w:rFonts w:ascii="GDS Transport Website Light" w:hAnsi="GDS Transport Website Light"/>
-          <w:kern w:val="0"/>
-          <w:szCs w:val="22"/>
-          <w14:ligatures w14:val="none"/>
-        </w:rPr>
-        <w:t>&lt;initiativeDate&gt;&gt;</w:t>
-      </w:r>
-      <w:r>
-        <w:rPr>
-          <w:rFonts w:ascii="GDS Transport Website Light" w:hAnsi="GDS Transport Website Light"/>
-          <w:kern w:val="0"/>
-          <w:szCs w:val="22"/>
-          <w14:ligatures w14:val="none"/>
-        </w:rPr>
-        <w:t>.&lt;&lt;else&gt;&gt;</w:t>
-      </w:r>
-      <w:r>
-        <w:rPr>
-          <w:rFonts w:ascii="GDS Transport Website Light" w:hAnsi="GDS Transport Website Light"/>
-          <w:kern w:val="0"/>
-          <w:szCs w:val="22"/>
-          <w14:ligatures w14:val="none"/>
-        </w:rPr>
-        <w:t xml:space="preserve"> </w:t>
-      </w:r>
-      <w:r>
-        <w:rPr>
-          <w:rFonts w:ascii="GDS Transport Website Light" w:hAnsi="GDS Transport Website Light"/>
-          <w:kern w:val="0"/>
-          <w:szCs w:val="22"/>
-          <w14:ligatures w14:val="none"/>
-        </w:rPr>
         <w:t>&lt;&lt;withoutNoticeDate&gt;&gt;.&lt;&lt;es_&gt;&gt;</w:t>
       </w:r>
     </w:p>
@@ -5452,23 +4859,7 @@
           <w:rFonts w:ascii="GDS Transport Website Light" w:hAnsi="GDS Transport Website Light"/>
           <w:szCs w:val="22"/>
         </w:rPr>
-        <w:t>&lt;&lt;cs_{</w:t>
-      </w:r>
-      <w:proofErr w:type="gramStart"/>
-      <w:r>
-        <w:rPr>
-          <w:rFonts w:ascii="GDS Transport Website Light" w:hAnsi="GDS Transport Website Light"/>
-          <w:szCs w:val="22"/>
-        </w:rPr>
-        <w:t>reasonsText!=</w:t>
-      </w:r>
-      <w:proofErr w:type="gramEnd"/>
-      <w:r>
-        <w:rPr>
-          <w:rFonts w:ascii="GDS Transport Website Light" w:hAnsi="GDS Transport Website Light"/>
-          <w:szCs w:val="22"/>
-        </w:rPr>
-        <w:t>’null’}&gt;&gt;</w:t>
+        <w:t>&lt;&lt;cs_{reasonsText!=’null’}&gt;&gt;</w:t>
       </w:r>
     </w:p>
     <w:p>

</xml_diff>

<commit_message>
CIV-11906 Update GA Assisted order template (#3733)
</commit_message>
<xml_diff>
--- a/docker/docmosis/templates/CV-UNS-GAP-ENG-01076.docx
+++ b/docker/docmosis/templates/CV-UNS-GAP-ENG-01076.docx
@@ -828,17 +828,8 @@
                 <w:rFonts w:ascii="GDS Transport Website Light" w:hAnsi="GDS Transport Website Light"/>
                 <w:sz w:val="26"/>
               </w:rPr>
-              <w:t>&lt;&lt;cr</w:t>
-            </w:r>
-            <w:proofErr w:type="gramStart"/>
-            <w:r>
-              <w:rPr>
-                <w:rFonts w:ascii="GDS Transport Website Light" w:hAnsi="GDS Transport Website Light"/>
-                <w:sz w:val="26"/>
-              </w:rPr>
-              <w:t>_{ claimant</w:t>
-            </w:r>
-            <w:proofErr w:type="gramEnd"/>
+              <w:t>&lt;&lt;cr_{ claimant</w:t>
+            </w:r>
             <w:r>
               <w:rPr>
                 <w:rFonts w:ascii="GDS Transport Website Light" w:hAnsi="GDS Transport Website Light"/>
@@ -1128,23 +1119,7 @@
                 <w:rFonts w:ascii="GDS Transport Website Light" w:hAnsi="GDS Transport Website Light"/>
                 <w:sz w:val="26"/>
               </w:rPr>
-              <w:t>&lt;&lt;cr</w:t>
-            </w:r>
-            <w:proofErr w:type="gramStart"/>
-            <w:r>
-              <w:rPr>
-                <w:rFonts w:ascii="GDS Transport Website Light" w:hAnsi="GDS Transport Website Light"/>
-                <w:sz w:val="26"/>
-              </w:rPr>
-              <w:t>_{ defendant</w:t>
-            </w:r>
-            <w:proofErr w:type="gramEnd"/>
-            <w:r>
-              <w:rPr>
-                <w:rFonts w:ascii="GDS Transport Website Light" w:hAnsi="GDS Transport Website Light"/>
-                <w:sz w:val="26"/>
-              </w:rPr>
-              <w:t>2Name</w:t>
+              <w:t>&lt;&lt;cr_{ defendant2Name</w:t>
             </w:r>
             <w:r>
               <w:rPr>
@@ -1574,7 +1549,8 @@
       </w:r>
       <w:r>
         <w:rPr>
-          <w:rFonts w:cstheme="minorHAnsi"/>
+          <w:rFonts w:ascii="GDS Transport Website Light" w:hAnsi="GDS Transport Website Light"/>
+          <w:szCs w:val="22"/>
         </w:rPr>
         <w:t>&lt;&lt;siteName&gt;&gt; - &lt;&lt;address&gt;&gt; - &lt;&lt;postcode&gt;&gt;.</w:t>
       </w:r>
@@ -1598,23 +1574,7 @@
           <w:rFonts w:ascii="GDS Transport Website Light" w:hAnsi="GDS Transport Website Light"/>
           <w:szCs w:val="22"/>
         </w:rPr>
-        <w:t>&lt;&lt;cs</w:t>
-      </w:r>
-      <w:proofErr w:type="gramStart"/>
-      <w:r>
-        <w:rPr>
-          <w:rFonts w:ascii="GDS Transport Website Light" w:hAnsi="GDS Transport Website Light"/>
-          <w:szCs w:val="22"/>
-        </w:rPr>
-        <w:t>_{</w:t>
-      </w:r>
-      <w:proofErr w:type="gramEnd"/>
-      <w:r>
-        <w:rPr>
-          <w:rFonts w:ascii="GDS Transport Website Light" w:hAnsi="GDS Transport Website Light"/>
-          <w:szCs w:val="22"/>
-        </w:rPr>
-        <w:t>judgeHeardFromShowHide</w:t>
+        <w:t>&lt;&lt;cs_{judgeHeardFromShowHide</w:t>
       </w:r>
       <w:r>
         <w:rPr>
@@ -1666,23 +1626,7 @@
           <w:rFonts w:ascii="GDS Transport Website Light" w:hAnsi="GDS Transport Website Light"/>
           <w:szCs w:val="22"/>
         </w:rPr>
-        <w:t>&lt;&lt;cs</w:t>
-      </w:r>
-      <w:proofErr w:type="gramStart"/>
-      <w:r>
-        <w:rPr>
-          <w:rFonts w:ascii="GDS Transport Website Light" w:hAnsi="GDS Transport Website Light"/>
-          <w:szCs w:val="22"/>
-        </w:rPr>
-        <w:t>_{</w:t>
-      </w:r>
-      <w:proofErr w:type="gramEnd"/>
-      <w:r>
-        <w:rPr>
-          <w:rFonts w:ascii="GDS Transport Website Light" w:hAnsi="GDS Transport Website Light"/>
-          <w:szCs w:val="22"/>
-        </w:rPr>
-        <w:t>judgeHeardSelection='Claimant and Defendant'}&gt;&gt;</w:t>
+        <w:t>&lt;&lt;cs_{judgeHeardSelection='Claimant and Defendant'}&gt;&gt;</w:t>
       </w:r>
     </w:p>
     <w:p>
@@ -1729,23 +1673,7 @@
                 <w:szCs w:val="22"/>
               </w:rPr>
               <w:lastRenderedPageBreak/>
-              <w:t>&lt;&lt;cr</w:t>
-            </w:r>
-            <w:proofErr w:type="gramStart"/>
-            <w:r>
-              <w:rPr>
-                <w:rFonts w:ascii="GDS Transport Website Light" w:hAnsi="GDS Transport Website Light"/>
-                <w:szCs w:val="22"/>
-              </w:rPr>
-              <w:t>_{</w:t>
-            </w:r>
-            <w:proofErr w:type="gramEnd"/>
-            <w:r>
-              <w:rPr>
-                <w:rFonts w:ascii="GDS Transport Website Light" w:hAnsi="GDS Transport Website Light"/>
-                <w:szCs w:val="22"/>
-              </w:rPr>
-              <w:t>claimantRepresentation='Counsel for claimant'}&gt;&gt;</w:t>
+              <w:t>&lt;&lt;cr_{claimantRepresentation='Counsel for claimant'}&gt;&gt;</w:t>
             </w:r>
           </w:p>
         </w:tc>
@@ -1819,23 +1747,7 @@
                 <w:rFonts w:ascii="GDS Transport Website Light" w:hAnsi="GDS Transport Website Light"/>
                 <w:szCs w:val="22"/>
               </w:rPr>
-              <w:t>&lt;&lt;cr</w:t>
-            </w:r>
-            <w:proofErr w:type="gramStart"/>
-            <w:r>
-              <w:rPr>
-                <w:rFonts w:ascii="GDS Transport Website Light" w:hAnsi="GDS Transport Website Light"/>
-                <w:szCs w:val="22"/>
-              </w:rPr>
-              <w:t>_{</w:t>
-            </w:r>
-            <w:proofErr w:type="gramEnd"/>
-            <w:r>
-              <w:rPr>
-                <w:rFonts w:ascii="GDS Transport Website Light" w:hAnsi="GDS Transport Website Light"/>
-                <w:szCs w:val="22"/>
-              </w:rPr>
-              <w:t>claimantRepresentation='Solicitor for claimant'}&gt;&gt;</w:t>
+              <w:t>&lt;&lt;cr_{claimantRepresentation='Solicitor for claimant'}&gt;&gt;</w:t>
             </w:r>
           </w:p>
         </w:tc>
@@ -1909,23 +1821,7 @@
                 <w:rFonts w:ascii="GDS Transport Website Light" w:hAnsi="GDS Transport Website Light"/>
                 <w:szCs w:val="22"/>
               </w:rPr>
-              <w:t>&lt;&lt;cr</w:t>
-            </w:r>
-            <w:proofErr w:type="gramStart"/>
-            <w:r>
-              <w:rPr>
-                <w:rFonts w:ascii="GDS Transport Website Light" w:hAnsi="GDS Transport Website Light"/>
-                <w:szCs w:val="22"/>
-              </w:rPr>
-              <w:t>_{</w:t>
-            </w:r>
-            <w:proofErr w:type="gramEnd"/>
-            <w:r>
-              <w:rPr>
-                <w:rFonts w:ascii="GDS Transport Website Light" w:hAnsi="GDS Transport Website Light"/>
-                <w:szCs w:val="22"/>
-              </w:rPr>
-              <w:t>claimantRepresentation='Cost draftsman for the claimant'}&gt;&gt;</w:t>
+              <w:t>&lt;&lt;cr_{claimantRepresentation='Cost draftsman for the claimant'}&gt;&gt;</w:t>
             </w:r>
           </w:p>
         </w:tc>
@@ -1999,23 +1895,7 @@
                 <w:rFonts w:ascii="GDS Transport Website Light" w:hAnsi="GDS Transport Website Light"/>
                 <w:szCs w:val="22"/>
               </w:rPr>
-              <w:t>&lt;&lt;cr</w:t>
-            </w:r>
-            <w:proofErr w:type="gramStart"/>
-            <w:r>
-              <w:rPr>
-                <w:rFonts w:ascii="GDS Transport Website Light" w:hAnsi="GDS Transport Website Light"/>
-                <w:szCs w:val="22"/>
-              </w:rPr>
-              <w:t>_{</w:t>
-            </w:r>
-            <w:proofErr w:type="gramEnd"/>
-            <w:r>
-              <w:rPr>
-                <w:rFonts w:ascii="GDS Transport Website Light" w:hAnsi="GDS Transport Website Light"/>
-                <w:szCs w:val="22"/>
-              </w:rPr>
-              <w:t>claimantRepresentation='The claimant in person'}&gt;&gt;</w:t>
+              <w:t>&lt;&lt;cr_{claimantRepresentation='The claimant in person'}&gt;&gt;</w:t>
             </w:r>
           </w:p>
         </w:tc>
@@ -2089,23 +1969,7 @@
                 <w:rFonts w:ascii="GDS Transport Website Light" w:hAnsi="GDS Transport Website Light"/>
                 <w:szCs w:val="22"/>
               </w:rPr>
-              <w:t>&lt;&lt;cr</w:t>
-            </w:r>
-            <w:proofErr w:type="gramStart"/>
-            <w:r>
-              <w:rPr>
-                <w:rFonts w:ascii="GDS Transport Website Light" w:hAnsi="GDS Transport Website Light"/>
-                <w:szCs w:val="22"/>
-              </w:rPr>
-              <w:t>_{</w:t>
-            </w:r>
-            <w:proofErr w:type="gramEnd"/>
-            <w:r>
-              <w:rPr>
-                <w:rFonts w:ascii="GDS Transport Website Light" w:hAnsi="GDS Transport Website Light"/>
-                <w:szCs w:val="22"/>
-              </w:rPr>
-              <w:t>claimantRepresentation='Lay representative for the claimant'}&gt;&gt;</w:t>
+              <w:t>&lt;&lt;cr_{claimantRepresentation='Lay representative for the claimant'}&gt;&gt;</w:t>
             </w:r>
           </w:p>
         </w:tc>
@@ -2179,23 +2043,7 @@
                 <w:rFonts w:ascii="GDS Transport Website Light" w:hAnsi="GDS Transport Website Light"/>
                 <w:szCs w:val="22"/>
               </w:rPr>
-              <w:t>&lt;&lt;cr</w:t>
-            </w:r>
-            <w:proofErr w:type="gramStart"/>
-            <w:r>
-              <w:rPr>
-                <w:rFonts w:ascii="GDS Transport Website Light" w:hAnsi="GDS Transport Website Light"/>
-                <w:szCs w:val="22"/>
-              </w:rPr>
-              <w:t>_{</w:t>
-            </w:r>
-            <w:proofErr w:type="gramEnd"/>
-            <w:r>
-              <w:rPr>
-                <w:rFonts w:ascii="GDS Transport Website Light" w:hAnsi="GDS Transport Website Light"/>
-                <w:szCs w:val="22"/>
-              </w:rPr>
-              <w:t>claimantRepresentation='Claimant not attending' &amp;&amp; heardClaimantNotAttend ='Satisfied reasonable to proceed'}&gt;&gt;</w:t>
+              <w:t>&lt;&lt;cr_{claimantRepresentation='Claimant not attending' &amp;&amp; heardClaimantNotAttend ='Satisfied reasonable to proceed'}&gt;&gt;</w:t>
             </w:r>
           </w:p>
         </w:tc>
@@ -2269,23 +2117,7 @@
                 <w:rFonts w:ascii="GDS Transport Website Light" w:hAnsi="GDS Transport Website Light"/>
                 <w:szCs w:val="22"/>
               </w:rPr>
-              <w:t>&lt;&lt;cr</w:t>
-            </w:r>
-            <w:proofErr w:type="gramStart"/>
-            <w:r>
-              <w:rPr>
-                <w:rFonts w:ascii="GDS Transport Website Light" w:hAnsi="GDS Transport Website Light"/>
-                <w:szCs w:val="22"/>
-              </w:rPr>
-              <w:t>_{</w:t>
-            </w:r>
-            <w:proofErr w:type="gramEnd"/>
-            <w:r>
-              <w:rPr>
-                <w:rFonts w:ascii="GDS Transport Website Light" w:hAnsi="GDS Transport Website Light"/>
-                <w:szCs w:val="22"/>
-              </w:rPr>
-              <w:t>claimantRepresentation='Claimant not attending' &amp;&amp; heardClaimantNotAttend ='Satisfied notice of trial received, not reasonable to proceed'}&gt;&gt;</w:t>
+              <w:t>&lt;&lt;cr_{claimantRepresentation='Claimant not attending' &amp;&amp; heardClaimantNotAttend ='Satisfied notice of trial received, not reasonable to proceed'}&gt;&gt;</w:t>
             </w:r>
           </w:p>
         </w:tc>
@@ -2359,61 +2191,29 @@
                 <w:rFonts w:ascii="GDS Transport Website Light" w:hAnsi="GDS Transport Website Light"/>
                 <w:szCs w:val="22"/>
               </w:rPr>
-              <w:t>&lt;&lt;cr</w:t>
-            </w:r>
-            <w:proofErr w:type="gramStart"/>
-            <w:r>
-              <w:rPr>
-                <w:rFonts w:ascii="GDS Transport Website Light" w:hAnsi="GDS Transport Website Light"/>
-                <w:szCs w:val="22"/>
-              </w:rPr>
-              <w:t>_{</w:t>
-            </w:r>
-            <w:proofErr w:type="gramEnd"/>
-            <w:r>
-              <w:rPr>
-                <w:rFonts w:ascii="GDS Transport Website Light" w:hAnsi="GDS Transport Website Light"/>
-                <w:szCs w:val="22"/>
-              </w:rPr>
-              <w:t>claimantRepresentation='Claimant not attending' &amp;&amp; heardClaimantNotAttend ='Not satisfied notice of trial received, not reasonable to proceed' }&gt;&gt;</w:t>
-            </w:r>
-          </w:p>
-        </w:tc>
-      </w:tr>
-      <w:tr>
-        <w:tc>
-          <w:tcPr>
-            <w:tcW w:w="9016" w:type="dxa"/>
-          </w:tcPr>
-          <w:p>
-            <w:pPr>
-              <w:rPr>
-                <w:rFonts w:ascii="GDS Transport Website Light" w:hAnsi="GDS Transport Website Light"/>
-                <w:szCs w:val="22"/>
-              </w:rPr>
-            </w:pPr>
-            <w:r>
-              <w:rPr>
-                <w:rFonts w:ascii="GDS Transport Website Light" w:hAnsi="GDS Transport Website Light"/>
-                <w:szCs w:val="22"/>
-              </w:rPr>
-              <w:t>&lt;&lt;claimant1Name&gt;</w:t>
-            </w:r>
-            <w:proofErr w:type="gramStart"/>
-            <w:r>
-              <w:rPr>
-                <w:rFonts w:ascii="GDS Transport Website Light" w:hAnsi="GDS Transport Website Light"/>
-                <w:szCs w:val="22"/>
-              </w:rPr>
-              <w:t>&gt;,  the</w:t>
-            </w:r>
-            <w:proofErr w:type="gramEnd"/>
-            <w:r>
-              <w:rPr>
-                <w:rFonts w:ascii="GDS Transport Website Light" w:hAnsi="GDS Transport Website Light"/>
-                <w:szCs w:val="22"/>
-              </w:rPr>
-              <w:t xml:space="preserve"> claimant, did not attend the trial. The Judge was not satisfied that they had received notice of the hearing and determined that it was not reasonable to proceed in their absence. </w:t>
+              <w:t>&lt;&lt;cr_{claimantRepresentation='Claimant not attending' &amp;&amp; heardClaimantNotAttend ='Not satisfied notice of trial received, not reasonable to proceed' }&gt;&gt;</w:t>
+            </w:r>
+          </w:p>
+        </w:tc>
+      </w:tr>
+      <w:tr>
+        <w:tc>
+          <w:tcPr>
+            <w:tcW w:w="9016" w:type="dxa"/>
+          </w:tcPr>
+          <w:p>
+            <w:pPr>
+              <w:rPr>
+                <w:rFonts w:ascii="GDS Transport Website Light" w:hAnsi="GDS Transport Website Light"/>
+                <w:szCs w:val="22"/>
+              </w:rPr>
+            </w:pPr>
+            <w:r>
+              <w:rPr>
+                <w:rFonts w:ascii="GDS Transport Website Light" w:hAnsi="GDS Transport Website Light"/>
+                <w:szCs w:val="22"/>
+              </w:rPr>
+              <w:t xml:space="preserve">&lt;&lt;claimant1Name&gt;&gt;,  the claimant, did not attend the trial. The Judge was not satisfied that they had received notice of the hearing and determined that it was not reasonable to proceed in their absence. </w:t>
             </w:r>
           </w:p>
           <w:p>
@@ -2465,23 +2265,7 @@
                 <w:rFonts w:ascii="GDS Transport Website Light" w:hAnsi="GDS Transport Website Light"/>
                 <w:szCs w:val="22"/>
               </w:rPr>
-              <w:t>&lt;&lt;cr</w:t>
-            </w:r>
-            <w:proofErr w:type="gramStart"/>
-            <w:r>
-              <w:rPr>
-                <w:rFonts w:ascii="GDS Transport Website Light" w:hAnsi="GDS Transport Website Light"/>
-                <w:szCs w:val="22"/>
-              </w:rPr>
-              <w:t>_{</w:t>
-            </w:r>
-            <w:proofErr w:type="gramEnd"/>
-            <w:r>
-              <w:rPr>
-                <w:rFonts w:ascii="GDS Transport Website Light" w:hAnsi="GDS Transport Website Light"/>
-                <w:szCs w:val="22"/>
-              </w:rPr>
-              <w:t>claimantRepresentation='Claimant not attending' &amp;&amp; heardClaimantNotAttend ='The claimant was not given notice of this application' }&gt;&gt;</w:t>
+              <w:t>&lt;&lt;cr_{claimantRepresentation='Claimant not attending' &amp;&amp; heardClaimantNotAttend ='The claimant was not given notice of this application' }&gt;&gt;</w:t>
             </w:r>
           </w:p>
         </w:tc>
@@ -2563,23 +2347,7 @@
                 <w:szCs w:val="22"/>
               </w:rPr>
               <w:lastRenderedPageBreak/>
-              <w:t>&lt;&lt;cr</w:t>
-            </w:r>
-            <w:proofErr w:type="gramStart"/>
-            <w:r>
-              <w:rPr>
-                <w:rFonts w:ascii="GDS Transport Website Light" w:hAnsi="GDS Transport Website Light"/>
-                <w:szCs w:val="22"/>
-              </w:rPr>
-              <w:t>_{</w:t>
-            </w:r>
-            <w:proofErr w:type="gramEnd"/>
-            <w:r>
-              <w:rPr>
-                <w:rFonts w:ascii="GDS Transport Website Light" w:hAnsi="GDS Transport Website Light"/>
-                <w:szCs w:val="22"/>
-              </w:rPr>
-              <w:t>defendantRepresentation='Counsel for defendant'}&gt;&gt;</w:t>
+              <w:t>&lt;&lt;cr_{defendantRepresentation='Counsel for defendant'}&gt;&gt;</w:t>
             </w:r>
           </w:p>
         </w:tc>
@@ -2653,23 +2421,7 @@
                 <w:rFonts w:ascii="GDS Transport Website Light" w:hAnsi="GDS Transport Website Light"/>
                 <w:szCs w:val="22"/>
               </w:rPr>
-              <w:t>&lt;&lt;cr</w:t>
-            </w:r>
-            <w:proofErr w:type="gramStart"/>
-            <w:r>
-              <w:rPr>
-                <w:rFonts w:ascii="GDS Transport Website Light" w:hAnsi="GDS Transport Website Light"/>
-                <w:szCs w:val="22"/>
-              </w:rPr>
-              <w:t>_{ defendantRepresentation</w:t>
-            </w:r>
-            <w:proofErr w:type="gramEnd"/>
-            <w:r>
-              <w:rPr>
-                <w:rFonts w:ascii="GDS Transport Website Light" w:hAnsi="GDS Transport Website Light"/>
-                <w:szCs w:val="22"/>
-              </w:rPr>
-              <w:t xml:space="preserve"> ='Solicitor for defendant'}&gt;&gt;</w:t>
+              <w:t>&lt;&lt;cr_{ defendantRepresentation ='Solicitor for defendant'}&gt;&gt;</w:t>
             </w:r>
           </w:p>
         </w:tc>
@@ -2743,23 +2495,7 @@
                 <w:rFonts w:ascii="GDS Transport Website Light" w:hAnsi="GDS Transport Website Light"/>
                 <w:szCs w:val="22"/>
               </w:rPr>
-              <w:t>&lt;&lt;cr</w:t>
-            </w:r>
-            <w:proofErr w:type="gramStart"/>
-            <w:r>
-              <w:rPr>
-                <w:rFonts w:ascii="GDS Transport Website Light" w:hAnsi="GDS Transport Website Light"/>
-                <w:szCs w:val="22"/>
-              </w:rPr>
-              <w:t>_{ defendantRepresentation</w:t>
-            </w:r>
-            <w:proofErr w:type="gramEnd"/>
-            <w:r>
-              <w:rPr>
-                <w:rFonts w:ascii="GDS Transport Website Light" w:hAnsi="GDS Transport Website Light"/>
-                <w:szCs w:val="22"/>
-              </w:rPr>
-              <w:t xml:space="preserve"> ='Cost draftsman for the defendant' }&gt;&gt;</w:t>
+              <w:t>&lt;&lt;cr_{ defendantRepresentation ='Cost draftsman for the defendant' }&gt;&gt;</w:t>
             </w:r>
           </w:p>
         </w:tc>
@@ -2841,23 +2577,7 @@
                 <w:rFonts w:ascii="GDS Transport Website Light" w:hAnsi="GDS Transport Website Light"/>
                 <w:szCs w:val="22"/>
               </w:rPr>
-              <w:t>&lt;&lt;cr</w:t>
-            </w:r>
-            <w:proofErr w:type="gramStart"/>
-            <w:r>
-              <w:rPr>
-                <w:rFonts w:ascii="GDS Transport Website Light" w:hAnsi="GDS Transport Website Light"/>
-                <w:szCs w:val="22"/>
-              </w:rPr>
-              <w:t>_{ defendantRepresentation</w:t>
-            </w:r>
-            <w:proofErr w:type="gramEnd"/>
-            <w:r>
-              <w:rPr>
-                <w:rFonts w:ascii="GDS Transport Website Light" w:hAnsi="GDS Transport Website Light"/>
-                <w:szCs w:val="22"/>
-              </w:rPr>
-              <w:t xml:space="preserve"> ='The defendant in person'}&gt;&gt;</w:t>
+              <w:t>&lt;&lt;cr_{ defendantRepresentation ='The defendant in person'}&gt;&gt;</w:t>
             </w:r>
           </w:p>
         </w:tc>
@@ -2931,23 +2651,7 @@
                 <w:rFonts w:ascii="GDS Transport Website Light" w:hAnsi="GDS Transport Website Light"/>
                 <w:szCs w:val="22"/>
               </w:rPr>
-              <w:t>&lt;&lt;cr</w:t>
-            </w:r>
-            <w:proofErr w:type="gramStart"/>
-            <w:r>
-              <w:rPr>
-                <w:rFonts w:ascii="GDS Transport Website Light" w:hAnsi="GDS Transport Website Light"/>
-                <w:szCs w:val="22"/>
-              </w:rPr>
-              <w:t>_{ defendantRepresentation</w:t>
-            </w:r>
-            <w:proofErr w:type="gramEnd"/>
-            <w:r>
-              <w:rPr>
-                <w:rFonts w:ascii="GDS Transport Website Light" w:hAnsi="GDS Transport Website Light"/>
-                <w:szCs w:val="22"/>
-              </w:rPr>
-              <w:t xml:space="preserve"> ='Lay representative for the defendant'}&gt;&gt;</w:t>
+              <w:t>&lt;&lt;cr_{ defendantRepresentation ='Lay representative for the defendant'}&gt;&gt;</w:t>
             </w:r>
           </w:p>
         </w:tc>
@@ -3021,23 +2725,7 @@
                 <w:rFonts w:ascii="GDS Transport Website Light" w:hAnsi="GDS Transport Website Light"/>
                 <w:szCs w:val="22"/>
               </w:rPr>
-              <w:t>&lt;&lt;cr</w:t>
-            </w:r>
-            <w:proofErr w:type="gramStart"/>
-            <w:r>
-              <w:rPr>
-                <w:rFonts w:ascii="GDS Transport Website Light" w:hAnsi="GDS Transport Website Light"/>
-                <w:szCs w:val="22"/>
-              </w:rPr>
-              <w:t>_{ defendantRepresentation</w:t>
-            </w:r>
-            <w:proofErr w:type="gramEnd"/>
-            <w:r>
-              <w:rPr>
-                <w:rFonts w:ascii="GDS Transport Website Light" w:hAnsi="GDS Transport Website Light"/>
-                <w:szCs w:val="22"/>
-              </w:rPr>
-              <w:t xml:space="preserve"> ='Defendant not attending' &amp;&amp; heardDefendantNotAttend ='Satisfied reasonable to proceed'}&gt;&gt;</w:t>
+              <w:t>&lt;&lt;cr_{ defendantRepresentation ='Defendant not attending' &amp;&amp; heardDefendantNotAttend ='Satisfied reasonable to proceed'}&gt;&gt;</w:t>
             </w:r>
           </w:p>
         </w:tc>
@@ -3111,23 +2799,7 @@
                 <w:rFonts w:ascii="GDS Transport Website Light" w:hAnsi="GDS Transport Website Light"/>
                 <w:szCs w:val="22"/>
               </w:rPr>
-              <w:t>&lt;&lt;cr</w:t>
-            </w:r>
-            <w:proofErr w:type="gramStart"/>
-            <w:r>
-              <w:rPr>
-                <w:rFonts w:ascii="GDS Transport Website Light" w:hAnsi="GDS Transport Website Light"/>
-                <w:szCs w:val="22"/>
-              </w:rPr>
-              <w:t>_{ defendantRepresentation</w:t>
-            </w:r>
-            <w:proofErr w:type="gramEnd"/>
-            <w:r>
-              <w:rPr>
-                <w:rFonts w:ascii="GDS Transport Website Light" w:hAnsi="GDS Transport Website Light"/>
-                <w:szCs w:val="22"/>
-              </w:rPr>
-              <w:t xml:space="preserve"> ='Defendant not attending' &amp;&amp; heardDefendantNotAttend ='Satisfied notice of trial received, not reasonable to proceed'}&gt;&gt;</w:t>
+              <w:t>&lt;&lt;cr_{ defendantRepresentation ='Defendant not attending' &amp;&amp; heardDefendantNotAttend ='Satisfied notice of trial received, not reasonable to proceed'}&gt;&gt;</w:t>
             </w:r>
           </w:p>
         </w:tc>
@@ -3201,23 +2873,7 @@
                 <w:rFonts w:ascii="GDS Transport Website Light" w:hAnsi="GDS Transport Website Light"/>
                 <w:szCs w:val="22"/>
               </w:rPr>
-              <w:t>&lt;&lt;cr</w:t>
-            </w:r>
-            <w:proofErr w:type="gramStart"/>
-            <w:r>
-              <w:rPr>
-                <w:rFonts w:ascii="GDS Transport Website Light" w:hAnsi="GDS Transport Website Light"/>
-                <w:szCs w:val="22"/>
-              </w:rPr>
-              <w:t>_{ defendantRepresentation</w:t>
-            </w:r>
-            <w:proofErr w:type="gramEnd"/>
-            <w:r>
-              <w:rPr>
-                <w:rFonts w:ascii="GDS Transport Website Light" w:hAnsi="GDS Transport Website Light"/>
-                <w:szCs w:val="22"/>
-              </w:rPr>
-              <w:t xml:space="preserve"> ='Defendant not attending' &amp;&amp; heardDefendantNotAttend ='Not satisfied notice of trial received, not reasonable to proceed' }&gt;&gt;</w:t>
+              <w:t>&lt;&lt;cr_{ defendantRepresentation ='Defendant not attending' &amp;&amp; heardDefendantNotAttend ='Not satisfied notice of trial received, not reasonable to proceed' }&gt;&gt;</w:t>
             </w:r>
           </w:p>
         </w:tc>
@@ -3291,23 +2947,7 @@
                 <w:rFonts w:ascii="GDS Transport Website Light" w:hAnsi="GDS Transport Website Light"/>
                 <w:szCs w:val="22"/>
               </w:rPr>
-              <w:t>&lt;&lt;cr</w:t>
-            </w:r>
-            <w:proofErr w:type="gramStart"/>
-            <w:r>
-              <w:rPr>
-                <w:rFonts w:ascii="GDS Transport Website Light" w:hAnsi="GDS Transport Website Light"/>
-                <w:szCs w:val="22"/>
-              </w:rPr>
-              <w:t>_{ defendantRepresentation</w:t>
-            </w:r>
-            <w:proofErr w:type="gramEnd"/>
-            <w:r>
-              <w:rPr>
-                <w:rFonts w:ascii="GDS Transport Website Light" w:hAnsi="GDS Transport Website Light"/>
-                <w:szCs w:val="22"/>
-              </w:rPr>
-              <w:t xml:space="preserve"> ='Defendant not attending' &amp;&amp; heardDefendantNotAttend ='The defendant was not given notice of this application' }&gt;&gt;</w:t>
+              <w:t>&lt;&lt;cr_{ defendantRepresentation ='Defendant not attending' &amp;&amp; heardDefendantNotAttend ='The defendant was not given notice of this application' }&gt;&gt;</w:t>
             </w:r>
           </w:p>
         </w:tc>
@@ -3404,23 +3044,7 @@
                 <w:rFonts w:ascii="GDS Transport Website Light" w:hAnsi="GDS Transport Website Light"/>
                 <w:szCs w:val="22"/>
               </w:rPr>
-              <w:t>&lt;&lt;cr</w:t>
-            </w:r>
-            <w:proofErr w:type="gramStart"/>
-            <w:r>
-              <w:rPr>
-                <w:rFonts w:ascii="GDS Transport Website Light" w:hAnsi="GDS Transport Website Light"/>
-                <w:szCs w:val="22"/>
-              </w:rPr>
-              <w:t>_{</w:t>
-            </w:r>
-            <w:proofErr w:type="gramEnd"/>
-            <w:r>
-              <w:rPr>
-                <w:rFonts w:ascii="GDS Transport Website Light" w:hAnsi="GDS Transport Website Light"/>
-                <w:szCs w:val="22"/>
-              </w:rPr>
-              <w:t>defendantTwoRepresentation='Counsel for defendant'}&gt;&gt;</w:t>
+              <w:t>&lt;&lt;cr_{defendantTwoRepresentation='Counsel for defendant'}&gt;&gt;</w:t>
             </w:r>
           </w:p>
         </w:tc>
@@ -3486,23 +3110,7 @@
                 <w:rFonts w:ascii="GDS Transport Website Light" w:hAnsi="GDS Transport Website Light"/>
                 <w:szCs w:val="22"/>
               </w:rPr>
-              <w:t>&lt;&lt;cr</w:t>
-            </w:r>
-            <w:proofErr w:type="gramStart"/>
-            <w:r>
-              <w:rPr>
-                <w:rFonts w:ascii="GDS Transport Website Light" w:hAnsi="GDS Transport Website Light"/>
-                <w:szCs w:val="22"/>
-              </w:rPr>
-              <w:t>_{ defendantTwoRepresentation</w:t>
-            </w:r>
-            <w:proofErr w:type="gramEnd"/>
-            <w:r>
-              <w:rPr>
-                <w:rFonts w:ascii="GDS Transport Website Light" w:hAnsi="GDS Transport Website Light"/>
-                <w:szCs w:val="22"/>
-              </w:rPr>
-              <w:t xml:space="preserve"> ='Solicitor for defendant'}&gt;&gt;</w:t>
+              <w:t>&lt;&lt;cr_{ defendantTwoRepresentation ='Solicitor for defendant'}&gt;&gt;</w:t>
             </w:r>
           </w:p>
         </w:tc>
@@ -3568,23 +3176,7 @@
                 <w:rFonts w:ascii="GDS Transport Website Light" w:hAnsi="GDS Transport Website Light"/>
                 <w:szCs w:val="22"/>
               </w:rPr>
-              <w:t>&lt;&lt;cr</w:t>
-            </w:r>
-            <w:proofErr w:type="gramStart"/>
-            <w:r>
-              <w:rPr>
-                <w:rFonts w:ascii="GDS Transport Website Light" w:hAnsi="GDS Transport Website Light"/>
-                <w:szCs w:val="22"/>
-              </w:rPr>
-              <w:t>_{ defendantTwoRepresentation</w:t>
-            </w:r>
-            <w:proofErr w:type="gramEnd"/>
-            <w:r>
-              <w:rPr>
-                <w:rFonts w:ascii="GDS Transport Website Light" w:hAnsi="GDS Transport Website Light"/>
-                <w:szCs w:val="22"/>
-              </w:rPr>
-              <w:t xml:space="preserve"> ='Cost draftsman for the defendant' }&gt;&gt;</w:t>
+              <w:t>&lt;&lt;cr_{ defendantTwoRepresentation ='Cost draftsman for the defendant' }&gt;&gt;</w:t>
             </w:r>
           </w:p>
         </w:tc>
@@ -3650,23 +3242,7 @@
                 <w:rFonts w:ascii="GDS Transport Website Light" w:hAnsi="GDS Transport Website Light"/>
                 <w:szCs w:val="22"/>
               </w:rPr>
-              <w:t>&lt;&lt;cr</w:t>
-            </w:r>
-            <w:proofErr w:type="gramStart"/>
-            <w:r>
-              <w:rPr>
-                <w:rFonts w:ascii="GDS Transport Website Light" w:hAnsi="GDS Transport Website Light"/>
-                <w:szCs w:val="22"/>
-              </w:rPr>
-              <w:t>_{ defendantTwoRepresentation</w:t>
-            </w:r>
-            <w:proofErr w:type="gramEnd"/>
-            <w:r>
-              <w:rPr>
-                <w:rFonts w:ascii="GDS Transport Website Light" w:hAnsi="GDS Transport Website Light"/>
-                <w:szCs w:val="22"/>
-              </w:rPr>
-              <w:t xml:space="preserve"> ='The defendant in person'}&gt;&gt;</w:t>
+              <w:t>&lt;&lt;cr_{ defendantTwoRepresentation ='The defendant in person'}&gt;&gt;</w:t>
             </w:r>
           </w:p>
         </w:tc>
@@ -3732,23 +3308,7 @@
                 <w:rFonts w:ascii="GDS Transport Website Light" w:hAnsi="GDS Transport Website Light"/>
                 <w:szCs w:val="22"/>
               </w:rPr>
-              <w:t>&lt;&lt;cr</w:t>
-            </w:r>
-            <w:proofErr w:type="gramStart"/>
-            <w:r>
-              <w:rPr>
-                <w:rFonts w:ascii="GDS Transport Website Light" w:hAnsi="GDS Transport Website Light"/>
-                <w:szCs w:val="22"/>
-              </w:rPr>
-              <w:t>_{ defendantTwoRepresentation</w:t>
-            </w:r>
-            <w:proofErr w:type="gramEnd"/>
-            <w:r>
-              <w:rPr>
-                <w:rFonts w:ascii="GDS Transport Website Light" w:hAnsi="GDS Transport Website Light"/>
-                <w:szCs w:val="22"/>
-              </w:rPr>
-              <w:t xml:space="preserve"> ='Lay representative for the defendant'}&gt;&gt;</w:t>
+              <w:t>&lt;&lt;cr_{ defendantTwoRepresentation ='Lay representative for the defendant'}&gt;&gt;</w:t>
             </w:r>
           </w:p>
         </w:tc>
@@ -3814,23 +3374,7 @@
                 <w:rFonts w:ascii="GDS Transport Website Light" w:hAnsi="GDS Transport Website Light"/>
                 <w:szCs w:val="22"/>
               </w:rPr>
-              <w:t>&lt;&lt;cr</w:t>
-            </w:r>
-            <w:proofErr w:type="gramStart"/>
-            <w:r>
-              <w:rPr>
-                <w:rFonts w:ascii="GDS Transport Website Light" w:hAnsi="GDS Transport Website Light"/>
-                <w:szCs w:val="22"/>
-              </w:rPr>
-              <w:t>_{ defendantTwoRepresentation</w:t>
-            </w:r>
-            <w:proofErr w:type="gramEnd"/>
-            <w:r>
-              <w:rPr>
-                <w:rFonts w:ascii="GDS Transport Website Light" w:hAnsi="GDS Transport Website Light"/>
-                <w:szCs w:val="22"/>
-              </w:rPr>
-              <w:t xml:space="preserve"> ='Defendant not attending' &amp;&amp; heardDefendant</w:t>
+              <w:t>&lt;&lt;cr_{ defendantTwoRepresentation ='Defendant not attending' &amp;&amp; heardDefendant</w:t>
             </w:r>
             <w:r>
               <w:rPr>
@@ -3910,23 +3454,7 @@
                 <w:rFonts w:ascii="GDS Transport Website Light" w:hAnsi="GDS Transport Website Light"/>
                 <w:szCs w:val="22"/>
               </w:rPr>
-              <w:t xml:space="preserve">  &lt;&lt;cr</w:t>
-            </w:r>
-            <w:proofErr w:type="gramStart"/>
-            <w:r>
-              <w:rPr>
-                <w:rFonts w:ascii="GDS Transport Website Light" w:hAnsi="GDS Transport Website Light"/>
-                <w:szCs w:val="22"/>
-              </w:rPr>
-              <w:t>_{ defendantTwoRepresentation</w:t>
-            </w:r>
-            <w:proofErr w:type="gramEnd"/>
-            <w:r>
-              <w:rPr>
-                <w:rFonts w:ascii="GDS Transport Website Light" w:hAnsi="GDS Transport Website Light"/>
-                <w:szCs w:val="22"/>
-              </w:rPr>
-              <w:t xml:space="preserve"> ='Defendant not attending' &amp;&amp; heardDefendant</w:t>
+              <w:t xml:space="preserve">  &lt;&lt;cr_{ defendantTwoRepresentation ='Defendant not attending' &amp;&amp; heardDefendant</w:t>
             </w:r>
             <w:r>
               <w:rPr>
@@ -4006,23 +3534,7 @@
                 <w:rFonts w:ascii="GDS Transport Website Light" w:hAnsi="GDS Transport Website Light"/>
                 <w:szCs w:val="22"/>
               </w:rPr>
-              <w:t>&lt;&lt;cr</w:t>
-            </w:r>
-            <w:proofErr w:type="gramStart"/>
-            <w:r>
-              <w:rPr>
-                <w:rFonts w:ascii="GDS Transport Website Light" w:hAnsi="GDS Transport Website Light"/>
-                <w:szCs w:val="22"/>
-              </w:rPr>
-              <w:t>_{ defendantTwoRepresentation</w:t>
-            </w:r>
-            <w:proofErr w:type="gramEnd"/>
-            <w:r>
-              <w:rPr>
-                <w:rFonts w:ascii="GDS Transport Website Light" w:hAnsi="GDS Transport Website Light"/>
-                <w:szCs w:val="22"/>
-              </w:rPr>
-              <w:t xml:space="preserve"> ='Defendant not attending' &amp;&amp; heardDefendant</w:t>
+              <w:t>&lt;&lt;cr_{ defendantTwoRepresentation ='Defendant not attending' &amp;&amp; heardDefendant</w:t>
             </w:r>
             <w:r>
               <w:rPr>
@@ -4102,23 +3614,7 @@
                 <w:rFonts w:ascii="GDS Transport Website Light" w:hAnsi="GDS Transport Website Light"/>
                 <w:szCs w:val="22"/>
               </w:rPr>
-              <w:t>&lt;&lt;cr</w:t>
-            </w:r>
-            <w:proofErr w:type="gramStart"/>
-            <w:r>
-              <w:rPr>
-                <w:rFonts w:ascii="GDS Transport Website Light" w:hAnsi="GDS Transport Website Light"/>
-                <w:szCs w:val="22"/>
-              </w:rPr>
-              <w:t>_{ defendantTwoRepresentation</w:t>
-            </w:r>
-            <w:proofErr w:type="gramEnd"/>
-            <w:r>
-              <w:rPr>
-                <w:rFonts w:ascii="GDS Transport Website Light" w:hAnsi="GDS Transport Website Light"/>
-                <w:szCs w:val="22"/>
-              </w:rPr>
-              <w:t xml:space="preserve"> ='Defendant not attending' &amp;&amp; heardDefendant</w:t>
+              <w:t>&lt;&lt;cr_{ defendantTwoRepresentation ='Defendant not attending' &amp;&amp; heardDefendant</w:t>
             </w:r>
             <w:r>
               <w:rPr>
@@ -4554,27 +4050,7 @@
           <w:szCs w:val="22"/>
           <w14:ligatures w14:val="none"/>
         </w:rPr>
-        <w:t>&lt;&lt;furtherHearingListFromDate&gt;</w:t>
-      </w:r>
-      <w:proofErr w:type="gramStart"/>
-      <w:r>
-        <w:rPr>
-          <w:rFonts w:ascii="GDS Transport Website Light" w:hAnsi="GDS Transport Website Light"/>
-          <w:kern w:val="0"/>
-          <w:szCs w:val="22"/>
-          <w14:ligatures w14:val="none"/>
-        </w:rPr>
-        <w:t>&gt;.&lt;</w:t>
-      </w:r>
-      <w:proofErr w:type="gramEnd"/>
-      <w:r>
-        <w:rPr>
-          <w:rFonts w:ascii="GDS Transport Website Light" w:hAnsi="GDS Transport Website Light"/>
-          <w:kern w:val="0"/>
-          <w:szCs w:val="22"/>
-          <w14:ligatures w14:val="none"/>
-        </w:rPr>
-        <w:t>&lt;es_&gt;&gt;&lt;&lt;cs_{checkListToDate ='Yes'}&gt;&gt;A further hearing will take place between &lt;&lt; furtherHearingListFromDate&gt;&gt; and &lt;&lt;furtherHearingListToDate&gt;&gt;.&lt;&lt;es_&gt;&gt;</w:t>
+        <w:t>&lt;&lt;furtherHearingListFromDate&gt;&gt;.&lt;&lt;es_&gt;&gt;&lt;&lt;cs_{checkListToDate ='Yes'}&gt;&gt;A further hearing will take place between &lt;&lt; furtherHearingListFromDate&gt;&gt; and &lt;&lt;furtherHearingListToDate&gt;&gt;.&lt;&lt;es_&gt;&gt;</w:t>
       </w:r>
     </w:p>
     <w:p>
@@ -4613,23 +4089,7 @@
           <w:rFonts w:ascii="GDS Transport Website Light" w:hAnsi="GDS Transport Website Light"/>
           <w:szCs w:val="22"/>
         </w:rPr>
-        <w:t>&lt;&lt;cs</w:t>
-      </w:r>
-      <w:proofErr w:type="gramStart"/>
-      <w:r>
-        <w:rPr>
-          <w:rFonts w:ascii="GDS Transport Website Light" w:hAnsi="GDS Transport Website Light"/>
-          <w:szCs w:val="22"/>
-        </w:rPr>
-        <w:t>_{ checkDatesToAvoid</w:t>
-      </w:r>
-      <w:proofErr w:type="gramEnd"/>
-      <w:r>
-        <w:rPr>
-          <w:rFonts w:ascii="GDS Transport Website Light" w:hAnsi="GDS Transport Website Light"/>
-          <w:szCs w:val="22"/>
-        </w:rPr>
-        <w:t>==true}&gt;&gt;</w:t>
+        <w:t>&lt;&lt;cs_{ checkDatesToAvoid==true}&gt;&gt;</w:t>
       </w:r>
     </w:p>
     <w:p>
@@ -4719,27 +4179,7 @@
           <w:szCs w:val="22"/>
           <w14:ligatures w14:val="none"/>
         </w:rPr>
-        <w:t>The hearing will take place &lt;&lt;cs</w:t>
-      </w:r>
-      <w:proofErr w:type="gramStart"/>
-      <w:r>
-        <w:rPr>
-          <w:rFonts w:ascii="GDS Transport Website Light" w:hAnsi="GDS Transport Website Light"/>
-          <w:kern w:val="0"/>
-          <w:szCs w:val="22"/>
-          <w14:ligatures w14:val="none"/>
-        </w:rPr>
-        <w:t>_{ furtherHearingMethod</w:t>
-      </w:r>
-      <w:proofErr w:type="gramEnd"/>
-      <w:r>
-        <w:rPr>
-          <w:rFonts w:ascii="GDS Transport Website Light" w:hAnsi="GDS Transport Website Light"/>
-          <w:kern w:val="0"/>
-          <w:szCs w:val="22"/>
-          <w14:ligatures w14:val="none"/>
-        </w:rPr>
-        <w:t xml:space="preserve">=’VIDEO’}&gt;&gt;by video&lt;&lt;es_&gt;&gt;&lt;&lt;cs_{furtherHearingMethod=’TELEPHONE’}&gt;&gt; by telephone&lt;&lt;es_&gt;&gt;&lt;&lt;cs_{furtherHearingMethod=’IN_PERSON’}&gt;&gt; in person&lt;&lt;es_&gt;&gt;. Further details will be provided in the hearing notice to follow. </w:t>
+        <w:t xml:space="preserve">The hearing will take place &lt;&lt;cs_{ furtherHearingMethod=’VIDEO’}&gt;&gt;by video&lt;&lt;es_&gt;&gt;&lt;&lt;cs_{furtherHearingMethod=’TELEPHONE’}&gt;&gt; by telephone&lt;&lt;es_&gt;&gt;&lt;&lt;cs_{furtherHearingMethod=’IN_PERSON’}&gt;&gt; in person&lt;&lt;es_&gt;&gt;. Further details will be provided in the hearing notice to follow. </w:t>
       </w:r>
     </w:p>
     <w:p>
@@ -4797,7 +4237,46 @@
           <w:szCs w:val="22"/>
           <w14:ligatures w14:val="none"/>
         </w:rPr>
-        <w:t xml:space="preserve"> &lt;&lt;costsReservedText&gt;&gt;&lt;&lt;es_&gt;&gt;&lt;&lt;cs_{costSelection=’MAKE_AN_ORDER_FOR_DETAILED_COSTS’}&gt;&gt;&lt;&lt;summarilyAssessed&gt;&gt; &lt;&lt; summarilyAssessedDate&gt;&gt;&lt;&lt;detailedAssessment&gt;&gt;.&lt;&lt;es_&gt;&gt;&lt;&lt;cs_{costSelection=’BESPOKE_COSTS_ORDER’}&gt;&gt;&lt;&lt;bespokeCostText&gt;&gt;.&lt;&lt;es_&gt;&gt;</w:t>
+        <w:t xml:space="preserve"> &lt;&lt;costsReservedText&gt;&gt;&lt;&lt;es_&gt;&gt;&lt;&lt;cs_{costSelection=’MAKE_AN_ORDER_FOR_DETAILED_COSTS’}&gt;&gt;&lt;&lt;summarilyAssessed&gt;&gt; &lt;&lt; summarilyAssessedDate&gt;&gt;&lt;&lt;detailedAssessment&gt;&gt;.&lt;&lt;es_&gt;&gt;&lt;&lt;cs_{costSelection=’BESPOKE_COSTS_ORDER’}&gt;&gt;</w:t>
+      </w:r>
+      <w:r>
+        <w:rPr>
+          <w:rFonts w:ascii="GDS Transport Website Light" w:hAnsi="GDS Transport Website Light"/>
+          <w:kern w:val="0"/>
+          <w:szCs w:val="22"/>
+          <w14:ligatures w14:val="none"/>
+        </w:rPr>
+        <w:t>Bespoke costs order</w:t>
+      </w:r>
+      <w:r>
+        <w:rPr>
+          <w:rFonts w:ascii="GDS Transport Website Light" w:hAnsi="GDS Transport Website Light"/>
+          <w:kern w:val="0"/>
+          <w:szCs w:val="22"/>
+          <w14:ligatures w14:val="none"/>
+        </w:rPr>
+        <w:t>.</w:t>
+      </w:r>
+      <w:r>
+        <w:rPr>
+          <w:rFonts w:ascii="GDS Transport Website Light" w:hAnsi="GDS Transport Website Light"/>
+          <w:szCs w:val="22"/>
+        </w:rPr>
+        <w:t>&lt;&lt;</w:t>
+      </w:r>
+      <w:r>
+        <w:rPr>
+          <w:rFonts w:ascii="GDS Transport Website Light" w:hAnsi="GDS Transport Website Light"/>
+          <w:szCs w:val="22"/>
+        </w:rPr>
+        <w:t>beSpokeCostDetailsText</w:t>
+      </w:r>
+      <w:r>
+        <w:rPr>
+          <w:rFonts w:ascii="GDS Transport Website Light" w:hAnsi="GDS Transport Website Light"/>
+          <w:szCs w:val="22"/>
+        </w:rPr>
+        <w:t>&gt;&gt;&lt;&lt;es_&gt;&gt;</w:t>
       </w:r>
     </w:p>
     <w:p>
@@ -4810,23 +4289,7 @@
           <w:szCs w:val="22"/>
         </w:rPr>
         <w:lastRenderedPageBreak/>
-        <w:t>&lt;&lt;cs_{</w:t>
-      </w:r>
-      <w:proofErr w:type="gramStart"/>
-      <w:r>
-        <w:rPr>
-          <w:rFonts w:ascii="GDS Transport Website Light" w:hAnsi="GDS Transport Website Light"/>
-          <w:szCs w:val="22"/>
-        </w:rPr>
-        <w:t>interimPayment!=</w:t>
-      </w:r>
-      <w:proofErr w:type="gramEnd"/>
-      <w:r>
-        <w:rPr>
-          <w:rFonts w:ascii="GDS Transport Website Light" w:hAnsi="GDS Transport Website Light"/>
-          <w:szCs w:val="22"/>
-        </w:rPr>
-        <w:t>null}&gt;&gt;</w:t>
+        <w:t>&lt;&lt;cs_{interimPayment!=null}&gt;&gt;</w:t>
       </w:r>
     </w:p>
     <w:p/>
@@ -5080,27 +4543,7 @@
           <w:szCs w:val="22"/>
           <w14:ligatures w14:val="none"/>
         </w:rPr>
-        <w:t>}&gt;&gt;</w:t>
-      </w:r>
-      <w:proofErr w:type="gramStart"/>
-      <w:r>
-        <w:rPr>
-          <w:rFonts w:ascii="GDS Transport Website Light" w:hAnsi="GDS Transport Website Light"/>
-          <w:kern w:val="0"/>
-          <w:szCs w:val="22"/>
-          <w14:ligatures w14:val="none"/>
-        </w:rPr>
-        <w:t>granted.&lt;</w:t>
-      </w:r>
-      <w:proofErr w:type="gramEnd"/>
-      <w:r>
-        <w:rPr>
-          <w:rFonts w:ascii="GDS Transport Website Light" w:hAnsi="GDS Transport Website Light"/>
-          <w:kern w:val="0"/>
-          <w:szCs w:val="22"/>
-          <w14:ligatures w14:val="none"/>
-        </w:rPr>
-        <w:t>&lt;else&gt;&gt;refused.&lt;&lt;es_&gt;&gt;</w:t>
+        <w:t>}&gt;&gt;granted.&lt;&lt;else&gt;&gt;refused.&lt;&lt;es_&gt;&gt;</w:t>
       </w:r>
     </w:p>
     <w:p/>
@@ -5237,23 +4680,7 @@
           <w:rFonts w:ascii="GDS Transport Website Light" w:hAnsi="GDS Transport Website Light"/>
           <w:szCs w:val="22"/>
         </w:rPr>
-        <w:t>The appellant’s notice including any further application for permission to appeal shall be filed no later than 4pm on &lt;&lt;appealDate&gt;</w:t>
-      </w:r>
-      <w:proofErr w:type="gramStart"/>
-      <w:r>
-        <w:rPr>
-          <w:rFonts w:ascii="GDS Transport Website Light" w:hAnsi="GDS Transport Website Light"/>
-          <w:szCs w:val="22"/>
-        </w:rPr>
-        <w:t>&gt;.&lt;</w:t>
-      </w:r>
-      <w:proofErr w:type="gramEnd"/>
-      <w:r>
-        <w:rPr>
-          <w:rFonts w:ascii="GDS Transport Website Light" w:hAnsi="GDS Transport Website Light"/>
-          <w:szCs w:val="22"/>
-        </w:rPr>
-        <w:t>&lt;es_&gt;&gt;</w:t>
+        <w:t>The appellant’s notice including any further application for permission to appeal shall be filed no later than 4pm on &lt;&lt;appealDate&gt;&gt;.&lt;&lt;es_&gt;&gt;</w:t>
       </w:r>
     </w:p>
     <w:p>
@@ -5347,9 +4774,8 @@
           <w:szCs w:val="22"/>
           <w14:ligatures w14:val="none"/>
         </w:rPr>
-        <w:t>&lt;&lt;cs_{showInitiative==true}&gt;</w:t>
-      </w:r>
-      <w:proofErr w:type="gramStart"/>
+        <w:t>&lt;&lt;cs_{showInitiative==true}&gt;&gt;</w:t>
+      </w:r>
       <w:r>
         <w:rPr>
           <w:rFonts w:ascii="GDS Transport Website Light" w:hAnsi="GDS Transport Website Light"/>
@@ -5357,7 +4783,7 @@
           <w:szCs w:val="22"/>
           <w14:ligatures w14:val="none"/>
         </w:rPr>
-        <w:t>&gt;</w:t>
+        <w:t xml:space="preserve"> </w:t>
       </w:r>
       <w:r>
         <w:rPr>
@@ -5375,6 +4801,24 @@
           <w:szCs w:val="22"/>
           <w14:ligatures w14:val="none"/>
         </w:rPr>
+        <w:t>&lt;&lt;initiativeDate&gt;&gt;</w:t>
+      </w:r>
+      <w:r>
+        <w:rPr>
+          <w:rFonts w:ascii="GDS Transport Website Light" w:hAnsi="GDS Transport Website Light"/>
+          <w:kern w:val="0"/>
+          <w:szCs w:val="22"/>
+          <w14:ligatures w14:val="none"/>
+        </w:rPr>
+        <w:t>.&lt;&lt;else&gt;&gt;</w:t>
+      </w:r>
+      <w:r>
+        <w:rPr>
+          <w:rFonts w:ascii="GDS Transport Website Light" w:hAnsi="GDS Transport Website Light"/>
+          <w:kern w:val="0"/>
+          <w:szCs w:val="22"/>
+          <w14:ligatures w14:val="none"/>
+        </w:rPr>
         <w:t xml:space="preserve"> </w:t>
       </w:r>
       <w:r>
@@ -5384,43 +4828,6 @@
           <w:szCs w:val="22"/>
           <w14:ligatures w14:val="none"/>
         </w:rPr>
-        <w:t>&lt;</w:t>
-      </w:r>
-      <w:proofErr w:type="gramEnd"/>
-      <w:r>
-        <w:rPr>
-          <w:rFonts w:ascii="GDS Transport Website Light" w:hAnsi="GDS Transport Website Light"/>
-          <w:kern w:val="0"/>
-          <w:szCs w:val="22"/>
-          <w14:ligatures w14:val="none"/>
-        </w:rPr>
-        <w:t>&lt;initiativeDate&gt;&gt;</w:t>
-      </w:r>
-      <w:r>
-        <w:rPr>
-          <w:rFonts w:ascii="GDS Transport Website Light" w:hAnsi="GDS Transport Website Light"/>
-          <w:kern w:val="0"/>
-          <w:szCs w:val="22"/>
-          <w14:ligatures w14:val="none"/>
-        </w:rPr>
-        <w:t>.&lt;&lt;else&gt;&gt;</w:t>
-      </w:r>
-      <w:r>
-        <w:rPr>
-          <w:rFonts w:ascii="GDS Transport Website Light" w:hAnsi="GDS Transport Website Light"/>
-          <w:kern w:val="0"/>
-          <w:szCs w:val="22"/>
-          <w14:ligatures w14:val="none"/>
-        </w:rPr>
-        <w:t xml:space="preserve"> </w:t>
-      </w:r>
-      <w:r>
-        <w:rPr>
-          <w:rFonts w:ascii="GDS Transport Website Light" w:hAnsi="GDS Transport Website Light"/>
-          <w:kern w:val="0"/>
-          <w:szCs w:val="22"/>
-          <w14:ligatures w14:val="none"/>
-        </w:rPr>
         <w:t>&lt;&lt;withoutNoticeDate&gt;&gt;.&lt;&lt;es_&gt;&gt;</w:t>
       </w:r>
     </w:p>
@@ -5452,23 +4859,7 @@
           <w:rFonts w:ascii="GDS Transport Website Light" w:hAnsi="GDS Transport Website Light"/>
           <w:szCs w:val="22"/>
         </w:rPr>
-        <w:t>&lt;&lt;cs_{</w:t>
-      </w:r>
-      <w:proofErr w:type="gramStart"/>
-      <w:r>
-        <w:rPr>
-          <w:rFonts w:ascii="GDS Transport Website Light" w:hAnsi="GDS Transport Website Light"/>
-          <w:szCs w:val="22"/>
-        </w:rPr>
-        <w:t>reasonsText!=</w:t>
-      </w:r>
-      <w:proofErr w:type="gramEnd"/>
-      <w:r>
-        <w:rPr>
-          <w:rFonts w:ascii="GDS Transport Website Light" w:hAnsi="GDS Transport Website Light"/>
-          <w:szCs w:val="22"/>
-        </w:rPr>
-        <w:t>’null’}&gt;&gt;</w:t>
+        <w:t>&lt;&lt;cs_{reasonsText!=’null’}&gt;&gt;</w:t>
       </w:r>
     </w:p>
     <w:p>

</xml_diff>